<commit_message>
Added some words to the lit review
</commit_message>
<xml_diff>
--- a/Documents/Literature Review.docx
+++ b/Documents/Literature Review.docx
@@ -7,7 +7,7 @@
         <w:pStyle w:val="Heading1"/>
       </w:pPr>
       <w:r>
-        <w:t xml:space="preserve">Literature Review  </w:t>
+        <w:t>Literature Review</w:t>
       </w:r>
     </w:p>
     <w:p>
@@ -20,16 +20,13 @@
       <w:r>
         <w:t>Processing</w:t>
       </w:r>
-      <w:r>
-        <w:t xml:space="preserve">  </w:t>
-      </w:r>
     </w:p>
     <w:p>
-      <w:pPr>
-        <w:pStyle w:val="Heading3"/>
-      </w:pPr>
-      <w:r>
-        <w:t xml:space="preserve">Speaker dependence  </w:t>
+      <w:r>
+        <w:t>Automated speech recognition systems can be broken up into numer</w:t>
+      </w:r>
+      <w:r>
+        <w:t>ous categories based on the various criteria they meet. The criteria for systems usually consist of; speaker dependence, speech type, and recognition type,.</w:t>
       </w:r>
     </w:p>
     <w:p>
@@ -37,15 +34,39 @@
         <w:pStyle w:val="Heading3"/>
       </w:pPr>
       <w:r>
-        <w:t xml:space="preserve">Speech type (continuous, discontinuous, isolated)  </w:t>
+        <w:t>Speaker dependence</w:t>
       </w:r>
     </w:p>
     <w:p>
+      <w:r>
+        <w:t>whether the system is designed to be speaker dependent vs speaker independent;</w:t>
+      </w:r>
+    </w:p>
+    <w:p>
       <w:pPr>
         <w:pStyle w:val="Heading3"/>
       </w:pPr>
       <w:r>
-        <w:t xml:space="preserve">Recognition type (word vs. phoneme)  </w:t>
+        <w:t>Speech type (contin</w:t>
+      </w:r>
+      <w:r>
+        <w:t>uous, discontinuous, isolated)</w:t>
+      </w:r>
+    </w:p>
+    <w:p>
+      <w:r>
+        <w:t>whether the system is designed to recognise singular words, sentences that are purposefully broken up by pauses, or sentences that are spoken naturally;</w:t>
+      </w:r>
+    </w:p>
+    <w:p>
+      <w:pPr>
+        <w:pStyle w:val="Heading3"/>
+      </w:pPr>
+      <w:r>
+        <w:t>Recog</w:t>
+      </w:r>
+      <w:r>
+        <w:t>nition type (word vs. phoneme)</w:t>
       </w:r>
     </w:p>
     <w:p>
@@ -74,15 +95,58 @@
         <w:fldChar w:fldCharType="end"/>
       </w:r>
       <w:r>
-        <w:t xml:space="preserve"> in a word.  </w:t>
+        <w:t xml:space="preserve"> in a word.</w:t>
       </w:r>
     </w:p>
     <w:p>
+      <w:bookmarkStart w:id="0" w:name="_GoBack"/>
+      <w:bookmarkEnd w:id="0"/>
+    </w:p>
+    <w:p>
+      <w:r>
+        <w:t>whether the system performs recognition at the word or phoneme level</w:t>
+      </w:r>
+    </w:p>
+    <w:p>
       <w:pPr>
         <w:pStyle w:val="Heading2"/>
       </w:pPr>
       <w:r>
-        <w:t xml:space="preserve">Feature Extraction  </w:t>
+        <w:t>Acoustical Pre-Processing</w:t>
+      </w:r>
+    </w:p>
+    <w:p>
+      <w:pPr>
+        <w:pStyle w:val="Heading2"/>
+      </w:pPr>
+      <w:r>
+        <w:t>Feature Extraction</w:t>
+      </w:r>
+    </w:p>
+    <w:p>
+      <w:r>
+        <w:t xml:space="preserve">The two most important speech characteristics are those contained in the spectral envelope (vocal tract characteristics) and those contained in the supra-segmental </w:t>
+      </w:r>
+      <w:r>
+        <w:t xml:space="preserve">features (voice source characteristics) of speech. </w:t>
+      </w:r>
+      <w:r>
+        <w:fldChar w:fldCharType="begin"/>
+      </w:r>
+      <w:r>
+        <w:instrText xml:space="preserve"> ADDIN EN.CITE &lt;EndNote&gt;&lt;Cite&gt;&lt;Author&gt;Furui&lt;/Author&gt;&lt;Year&gt;1997&lt;/Year&gt;&lt;RecNum&gt;18&lt;/RecNum&gt;&lt;DisplayText&gt;[2]&lt;/DisplayText&gt;&lt;record&gt;&lt;rec-number&gt;18&lt;/rec-number&gt;&lt;foreign-keys&gt;&lt;key app="EN" db-id="zedf0fda800wstep25hxttzdwww50rv2fr52" timestamp="1396835773"&gt;18&lt;/key&gt;&lt;/foreign-keys&gt;&lt;ref-type name="Book Section"&gt;5&lt;/ref-type&gt;&lt;contributors&gt;&lt;authors&gt;&lt;author&gt;Furui, Sadaoki&lt;/author&gt;&lt;/authors&gt;&lt;secondary-authors&gt;&lt;author&gt;Bigün, Josef&lt;/author&gt;&lt;author&gt;Chollet, Gérard&lt;/author&gt;&lt;author&gt;Borgefors, Gunilla&lt;/author&gt;&lt;/secondary-authors&gt;&lt;/contributors&gt;&lt;titles&gt;&lt;title&gt;Recent advances in speaker recognition&lt;/title&gt;&lt;secondary-title&gt;Audio- and Video-based Biometric Person Authentication&lt;/secondary-title&gt;&lt;tertiary-title&gt;Lecture Notes in Computer Science&lt;/tertiary-title&gt;&lt;/titles&gt;&lt;pages&gt;235-252&lt;/pages&gt;&lt;volume&gt;1206&lt;/volume&gt;&lt;section&gt;29&lt;/section&gt;&lt;dates&gt;&lt;year&gt;1997&lt;/year&gt;&lt;pub-dates&gt;&lt;date&gt;1997/01/01&lt;/date&gt;&lt;/pub-dates&gt;&lt;/dates&gt;&lt;publisher&gt;Springer Berlin Heidelberg&lt;/publisher&gt;&lt;isbn&gt;978-3-540-62660-2&lt;/isbn&gt;&lt;urls&gt;&lt;related-urls&gt;&lt;url&gt;http://dx.doi.org/10.1007/BFb0016001&lt;/url&gt;&lt;url&gt;http://download.springer.com/static/pdf/888/chp%253A10.1007%252FBFb0016001.pdf?auth66=1397008643_cccf7a526c0fd8369eef8d2c1248b28e&amp;amp;ext=.pdf&lt;/url&gt;&lt;/related-urls&gt;&lt;/urls&gt;&lt;electronic-resource-num&gt;10.1007/BFb0016001&lt;/electronic-resource-num&gt;&lt;/record&gt;&lt;/Cite&gt;&lt;/EndNote&gt;</w:instrText>
+      </w:r>
+      <w:r>
+        <w:fldChar w:fldCharType="separate"/>
+      </w:r>
+      <w:r>
+        <w:rPr>
+          <w:noProof/>
+        </w:rPr>
+        <w:t>[2]</w:t>
+      </w:r>
+      <w:r>
+        <w:fldChar w:fldCharType="end"/>
       </w:r>
     </w:p>
     <w:p>
@@ -94,15 +158,10 @@
         </w:numPr>
       </w:pPr>
       <w:r>
-        <w:t xml:space="preserve">Mel-frequency </w:t>
-      </w:r>
-      <w:proofErr w:type="spellStart"/>
-      <w:r>
-        <w:t>Cepstral</w:t>
-      </w:r>
-      <w:proofErr w:type="spellEnd"/>
-      <w:r>
-        <w:t xml:space="preserve"> Coefficients (MFCC)  </w:t>
+        <w:t>Mel-frequenc</w:t>
+      </w:r>
+      <w:r>
+        <w:t>y Cepstral Coefficients (MFCC)</w:t>
       </w:r>
     </w:p>
     <w:p>
@@ -110,7 +169,10 @@
         <w:pStyle w:val="Heading2"/>
       </w:pPr>
       <w:r>
-        <w:t xml:space="preserve">Classification Techniques  </w:t>
+        <w:t>Classification T</w:t>
+      </w:r>
+      <w:r>
+        <w:t>echniques</w:t>
       </w:r>
     </w:p>
     <w:p>
@@ -122,7 +184,7 @@
         </w:numPr>
       </w:pPr>
       <w:r>
-        <w:t xml:space="preserve">Hidden Markov Models  </w:t>
+        <w:t>Hidden Markov Models</w:t>
       </w:r>
     </w:p>
     <w:p>
@@ -134,7 +196,7 @@
         </w:numPr>
       </w:pPr>
       <w:r>
-        <w:t xml:space="preserve">Artificial Neural Networks  </w:t>
+        <w:t>Artificial Neural Networks</w:t>
       </w:r>
     </w:p>
     <w:p>
@@ -142,7 +204,7 @@
         <w:pStyle w:val="Heading3"/>
       </w:pPr>
       <w:r>
-        <w:t xml:space="preserve">Dynamic Time Warping  </w:t>
+        <w:t>Dynamic Time Warping</w:t>
       </w:r>
     </w:p>
     <w:p>
@@ -150,7 +212,7 @@
         <w:pStyle w:val="Heading2"/>
       </w:pPr>
       <w:r>
-        <w:t xml:space="preserve">Robust speech recognition  </w:t>
+        <w:t>Robust speech recognition</w:t>
       </w:r>
     </w:p>
     <w:p>
@@ -158,7 +220,7 @@
         <w:pStyle w:val="Heading2"/>
       </w:pPr>
       <w:r>
-        <w:t xml:space="preserve">Auditory data  </w:t>
+        <w:t>Auditory data</w:t>
       </w:r>
     </w:p>
     <w:p>
@@ -166,7 +228,10 @@
         <w:pStyle w:val="Heading1"/>
       </w:pPr>
       <w:r>
-        <w:t>Temp references</w:t>
+        <w:t>R</w:t>
+      </w:r>
+      <w:r>
+        <w:t>eferences</w:t>
       </w:r>
     </w:p>
     <w:p>
@@ -199,8 +264,42 @@
         <w:tab/>
         <w:t>A. Cruttenden, "Gimson's pronunciation of English," 7th ed: Routledge, 2013, p. 41.</w:t>
       </w:r>
-      <w:bookmarkStart w:id="0" w:name="_GoBack"/>
-      <w:bookmarkEnd w:id="0"/>
+    </w:p>
+    <w:p>
+      <w:pPr>
+        <w:pStyle w:val="EndNoteBibliography"/>
+        <w:ind w:left="720" w:hanging="720"/>
+        <w:rPr>
+          <w:noProof/>
+        </w:rPr>
+      </w:pPr>
+      <w:r>
+        <w:rPr>
+          <w:noProof/>
+        </w:rPr>
+        <w:lastRenderedPageBreak/>
+        <w:t>[2]</w:t>
+      </w:r>
+      <w:r>
+        <w:rPr>
+          <w:noProof/>
+        </w:rPr>
+        <w:tab/>
+        <w:t xml:space="preserve">S. Furui, "Recent advances in speaker recognition," in </w:t>
+      </w:r>
+      <w:r>
+        <w:rPr>
+          <w:i/>
+          <w:noProof/>
+        </w:rPr>
+        <w:t>Audio- and Video-based Biometric Person Authentication</w:t>
+      </w:r>
+      <w:r>
+        <w:rPr>
+          <w:noProof/>
+        </w:rPr>
+        <w:t>. vol. 1206, J. Bigün, G. Chollet, and G. Borgefors, Eds., ed: Springer Berlin Heidelberg, 1997, pp. 235-252.</w:t>
+      </w:r>
     </w:p>
     <w:p>
       <w:r>
@@ -1558,6 +1657,12 @@
     </w:lvl>
   </w:abstractNum>
   <w:abstractNum w:abstractNumId="13">
+    <w:nsid w:val="5B4C314D"/>
+    <w:multiLevelType w:val="multilevel"/>
+    <w:tmpl w:val="CAEC3894"/>
+    <w:numStyleLink w:val="ProperHeadings"/>
+  </w:abstractNum>
+  <w:abstractNum w:abstractNumId="14">
     <w:nsid w:val="5DAB2102"/>
     <w:multiLevelType w:val="multilevel"/>
     <w:tmpl w:val="0409001D"/>
@@ -1643,7 +1748,7 @@
       </w:pPr>
     </w:lvl>
   </w:abstractNum>
-  <w:abstractNum w:abstractNumId="14">
+  <w:abstractNum w:abstractNumId="15">
     <w:nsid w:val="5E413B16"/>
     <w:multiLevelType w:val="multilevel"/>
     <w:tmpl w:val="7236EFF0"/>
@@ -1756,7 +1861,7 @@
       </w:rPr>
     </w:lvl>
   </w:abstractNum>
-  <w:abstractNum w:abstractNumId="15">
+  <w:abstractNum w:abstractNumId="16">
     <w:nsid w:val="71825385"/>
     <w:multiLevelType w:val="multilevel"/>
     <w:tmpl w:val="CA0CE8DC"/>
@@ -1923,7 +2028,7 @@
     <w:abstractNumId w:val="7"/>
   </w:num>
   <w:num w:numId="7">
-    <w:abstractNumId w:val="14"/>
+    <w:abstractNumId w:val="15"/>
   </w:num>
   <w:num w:numId="8">
     <w:abstractNumId w:val="8"/>
@@ -1932,7 +2037,7 @@
     <w:abstractNumId w:val="3"/>
   </w:num>
   <w:num w:numId="10">
-    <w:abstractNumId w:val="15"/>
+    <w:abstractNumId w:val="16"/>
   </w:num>
   <w:num w:numId="11">
     <w:abstractNumId w:val="1"/>
@@ -1974,7 +2079,7 @@
     <w:abstractNumId w:val="2"/>
   </w:num>
   <w:num w:numId="15">
-    <w:abstractNumId w:val="13"/>
+    <w:abstractNumId w:val="14"/>
   </w:num>
   <w:num w:numId="16">
     <w:abstractNumId w:val="12"/>
@@ -2015,6 +2120,9 @@
       <w:startOverride w:val="1"/>
     </w:lvlOverride>
   </w:num>
+  <w:num w:numId="20">
+    <w:abstractNumId w:val="13"/>
+  </w:num>
 </w:numbering>
 </file>
 
@@ -2058,6 +2166,15 @@
     <w:lsdException w:name="Strong" w:semiHidden="0" w:uiPriority="22" w:unhideWhenUsed="0" w:qFormat="1"/>
     <w:lsdException w:name="Emphasis" w:semiHidden="0" w:uiPriority="20" w:unhideWhenUsed="0" w:qFormat="1"/>
     <w:lsdException w:name="Table Grid" w:semiHidden="0" w:uiPriority="59" w:unhideWhenUsed="0"/>
+    <w:lsdException w:name="Note Level 1" w:semiHidden="0" w:unhideWhenUsed="0"/>
+    <w:lsdException w:name="Note Level 2" w:semiHidden="0" w:unhideWhenUsed="0"/>
+    <w:lsdException w:name="Note Level 3" w:semiHidden="0" w:unhideWhenUsed="0"/>
+    <w:lsdException w:name="Note Level 4" w:semiHidden="0" w:unhideWhenUsed="0"/>
+    <w:lsdException w:name="Note Level 5" w:semiHidden="0" w:unhideWhenUsed="0"/>
+    <w:lsdException w:name="Note Level 6" w:semiHidden="0" w:unhideWhenUsed="0"/>
+    <w:lsdException w:name="Note Level 7" w:semiHidden="0" w:unhideWhenUsed="0"/>
+    <w:lsdException w:name="Note Level 8" w:semiHidden="0" w:unhideWhenUsed="0"/>
+    <w:lsdException w:name="Note Level 9" w:semiHidden="0" w:unhideWhenUsed="0"/>
     <w:lsdException w:name="Placeholder Text" w:unhideWhenUsed="0"/>
     <w:lsdException w:name="No Spacing" w:semiHidden="0" w:uiPriority="1" w:unhideWhenUsed="0" w:qFormat="1"/>
     <w:lsdException w:name="Light Shading" w:semiHidden="0" w:uiPriority="60" w:unhideWhenUsed="0"/>
@@ -2173,10 +2290,10 @@
   <w:style w:type="paragraph" w:default="1" w:styleId="Normal">
     <w:name w:val="Normal"/>
     <w:qFormat/>
-    <w:rsid w:val="00242991"/>
-    <w:rPr>
-      <w:sz w:val="22"/>
-    </w:rPr>
+    <w:rsid w:val="00AC3AB1"/>
+    <w:pPr>
+      <w:jc w:val="both"/>
+    </w:pPr>
   </w:style>
   <w:style w:type="paragraph" w:styleId="Heading1">
     <w:name w:val="heading 1"/>
@@ -2185,12 +2302,12 @@
     <w:autoRedefine/>
     <w:uiPriority w:val="9"/>
     <w:qFormat/>
-    <w:rsid w:val="00CB485D"/>
+    <w:rsid w:val="00D97A5F"/>
     <w:pPr>
       <w:keepNext/>
       <w:keepLines/>
       <w:numPr>
-        <w:numId w:val="18"/>
+        <w:numId w:val="20"/>
       </w:numPr>
       <w:spacing w:before="480"/>
       <w:outlineLvl w:val="0"/>
@@ -2236,7 +2353,7 @@
     <w:uiPriority w:val="9"/>
     <w:unhideWhenUsed/>
     <w:qFormat/>
-    <w:rsid w:val="00242991"/>
+    <w:rsid w:val="00D97A5F"/>
     <w:pPr>
       <w:numPr>
         <w:ilvl w:val="2"/>
@@ -2246,7 +2363,6 @@
     <w:rPr>
       <w:b w:val="0"/>
       <w:bCs w:val="0"/>
-      <w:sz w:val="24"/>
     </w:rPr>
   </w:style>
   <w:style w:type="paragraph" w:styleId="Heading4">
@@ -2255,10 +2371,9 @@
     <w:next w:val="Normal"/>
     <w:link w:val="Heading4Char"/>
     <w:uiPriority w:val="9"/>
-    <w:semiHidden/>
     <w:unhideWhenUsed/>
     <w:qFormat/>
-    <w:rsid w:val="00242991"/>
+    <w:rsid w:val="00D97A5F"/>
     <w:pPr>
       <w:numPr>
         <w:ilvl w:val="3"/>
@@ -2266,9 +2381,7 @@
       <w:outlineLvl w:val="3"/>
     </w:pPr>
     <w:rPr>
-      <w:b/>
       <w:bCs/>
-      <w:i/>
       <w:iCs/>
     </w:rPr>
   </w:style>
@@ -2281,13 +2394,13 @@
     <w:semiHidden/>
     <w:unhideWhenUsed/>
     <w:qFormat/>
-    <w:rsid w:val="00242991"/>
+    <w:rsid w:val="00D97A5F"/>
     <w:pPr>
       <w:keepNext/>
       <w:keepLines/>
       <w:numPr>
         <w:ilvl w:val="4"/>
-        <w:numId w:val="18"/>
+        <w:numId w:val="20"/>
       </w:numPr>
       <w:spacing w:before="200"/>
       <w:outlineLvl w:val="4"/>
@@ -2354,7 +2467,7 @@
     <w:basedOn w:val="DefaultParagraphFont"/>
     <w:link w:val="Heading1"/>
     <w:uiPriority w:val="9"/>
-    <w:rsid w:val="00CB485D"/>
+    <w:rsid w:val="00D97A5F"/>
     <w:rPr>
       <w:rFonts w:asciiTheme="majorHAnsi" w:eastAsiaTheme="majorEastAsia" w:hAnsiTheme="majorHAnsi" w:cstheme="majorBidi"/>
       <w:b/>
@@ -2369,10 +2482,11 @@
     <w:basedOn w:val="DefaultParagraphFont"/>
     <w:link w:val="Heading3"/>
     <w:uiPriority w:val="9"/>
-    <w:rsid w:val="00242991"/>
+    <w:rsid w:val="00D97A5F"/>
     <w:rPr>
       <w:rFonts w:asciiTheme="majorHAnsi" w:eastAsiaTheme="majorEastAsia" w:hAnsiTheme="majorHAnsi" w:cstheme="majorBidi"/>
       <w:color w:val="4F81BD" w:themeColor="accent1"/>
+      <w:sz w:val="26"/>
       <w:szCs w:val="22"/>
     </w:rPr>
   </w:style>
@@ -2401,15 +2515,13 @@
     <w:basedOn w:val="DefaultParagraphFont"/>
     <w:link w:val="Heading4"/>
     <w:uiPriority w:val="9"/>
-    <w:semiHidden/>
-    <w:rsid w:val="00242991"/>
+    <w:rsid w:val="00D97A5F"/>
     <w:rPr>
       <w:rFonts w:asciiTheme="majorHAnsi" w:eastAsiaTheme="majorEastAsia" w:hAnsiTheme="majorHAnsi" w:cstheme="majorBidi"/>
-      <w:b/>
       <w:bCs/>
-      <w:i/>
       <w:iCs/>
       <w:color w:val="4F81BD" w:themeColor="accent1"/>
+      <w:sz w:val="26"/>
       <w:szCs w:val="22"/>
     </w:rPr>
   </w:style>
@@ -2420,9 +2532,6 @@
     <w:uiPriority w:val="99"/>
     <w:unhideWhenUsed/>
     <w:rsid w:val="00AC57B9"/>
-    <w:rPr>
-      <w:sz w:val="24"/>
-    </w:rPr>
   </w:style>
   <w:style w:type="character" w:customStyle="1" w:styleId="Heading5Char">
     <w:name w:val="Heading 5 Char"/>
@@ -2430,11 +2539,10 @@
     <w:link w:val="Heading5"/>
     <w:uiPriority w:val="9"/>
     <w:semiHidden/>
-    <w:rsid w:val="00242991"/>
+    <w:rsid w:val="00D97A5F"/>
     <w:rPr>
       <w:rFonts w:asciiTheme="majorHAnsi" w:eastAsiaTheme="majorEastAsia" w:hAnsiTheme="majorHAnsi" w:cstheme="majorBidi"/>
       <w:color w:val="243F60" w:themeColor="accent1" w:themeShade="7F"/>
-      <w:sz w:val="22"/>
     </w:rPr>
   </w:style>
   <w:style w:type="character" w:customStyle="1" w:styleId="EndnoteTextChar">
@@ -2518,6 +2626,15 @@
     <w:lsdException w:name="Strong" w:semiHidden="0" w:uiPriority="22" w:unhideWhenUsed="0" w:qFormat="1"/>
     <w:lsdException w:name="Emphasis" w:semiHidden="0" w:uiPriority="20" w:unhideWhenUsed="0" w:qFormat="1"/>
     <w:lsdException w:name="Table Grid" w:semiHidden="0" w:uiPriority="59" w:unhideWhenUsed="0"/>
+    <w:lsdException w:name="Note Level 1" w:semiHidden="0" w:unhideWhenUsed="0"/>
+    <w:lsdException w:name="Note Level 2" w:semiHidden="0" w:unhideWhenUsed="0"/>
+    <w:lsdException w:name="Note Level 3" w:semiHidden="0" w:unhideWhenUsed="0"/>
+    <w:lsdException w:name="Note Level 4" w:semiHidden="0" w:unhideWhenUsed="0"/>
+    <w:lsdException w:name="Note Level 5" w:semiHidden="0" w:unhideWhenUsed="0"/>
+    <w:lsdException w:name="Note Level 6" w:semiHidden="0" w:unhideWhenUsed="0"/>
+    <w:lsdException w:name="Note Level 7" w:semiHidden="0" w:unhideWhenUsed="0"/>
+    <w:lsdException w:name="Note Level 8" w:semiHidden="0" w:unhideWhenUsed="0"/>
+    <w:lsdException w:name="Note Level 9" w:semiHidden="0" w:unhideWhenUsed="0"/>
     <w:lsdException w:name="Placeholder Text" w:unhideWhenUsed="0"/>
     <w:lsdException w:name="No Spacing" w:semiHidden="0" w:uiPriority="1" w:unhideWhenUsed="0" w:qFormat="1"/>
     <w:lsdException w:name="Light Shading" w:semiHidden="0" w:uiPriority="60" w:unhideWhenUsed="0"/>
@@ -2633,10 +2750,10 @@
   <w:style w:type="paragraph" w:default="1" w:styleId="Normal">
     <w:name w:val="Normal"/>
     <w:qFormat/>
-    <w:rsid w:val="00242991"/>
-    <w:rPr>
-      <w:sz w:val="22"/>
-    </w:rPr>
+    <w:rsid w:val="00AC3AB1"/>
+    <w:pPr>
+      <w:jc w:val="both"/>
+    </w:pPr>
   </w:style>
   <w:style w:type="paragraph" w:styleId="Heading1">
     <w:name w:val="heading 1"/>
@@ -2645,12 +2762,12 @@
     <w:autoRedefine/>
     <w:uiPriority w:val="9"/>
     <w:qFormat/>
-    <w:rsid w:val="00CB485D"/>
+    <w:rsid w:val="00D97A5F"/>
     <w:pPr>
       <w:keepNext/>
       <w:keepLines/>
       <w:numPr>
-        <w:numId w:val="18"/>
+        <w:numId w:val="20"/>
       </w:numPr>
       <w:spacing w:before="480"/>
       <w:outlineLvl w:val="0"/>
@@ -2696,7 +2813,7 @@
     <w:uiPriority w:val="9"/>
     <w:unhideWhenUsed/>
     <w:qFormat/>
-    <w:rsid w:val="00242991"/>
+    <w:rsid w:val="00D97A5F"/>
     <w:pPr>
       <w:numPr>
         <w:ilvl w:val="2"/>
@@ -2706,7 +2823,6 @@
     <w:rPr>
       <w:b w:val="0"/>
       <w:bCs w:val="0"/>
-      <w:sz w:val="24"/>
     </w:rPr>
   </w:style>
   <w:style w:type="paragraph" w:styleId="Heading4">
@@ -2715,10 +2831,9 @@
     <w:next w:val="Normal"/>
     <w:link w:val="Heading4Char"/>
     <w:uiPriority w:val="9"/>
-    <w:semiHidden/>
     <w:unhideWhenUsed/>
     <w:qFormat/>
-    <w:rsid w:val="00242991"/>
+    <w:rsid w:val="00D97A5F"/>
     <w:pPr>
       <w:numPr>
         <w:ilvl w:val="3"/>
@@ -2726,9 +2841,7 @@
       <w:outlineLvl w:val="3"/>
     </w:pPr>
     <w:rPr>
-      <w:b/>
       <w:bCs/>
-      <w:i/>
       <w:iCs/>
     </w:rPr>
   </w:style>
@@ -2741,13 +2854,13 @@
     <w:semiHidden/>
     <w:unhideWhenUsed/>
     <w:qFormat/>
-    <w:rsid w:val="00242991"/>
+    <w:rsid w:val="00D97A5F"/>
     <w:pPr>
       <w:keepNext/>
       <w:keepLines/>
       <w:numPr>
         <w:ilvl w:val="4"/>
-        <w:numId w:val="18"/>
+        <w:numId w:val="20"/>
       </w:numPr>
       <w:spacing w:before="200"/>
       <w:outlineLvl w:val="4"/>
@@ -2814,7 +2927,7 @@
     <w:basedOn w:val="DefaultParagraphFont"/>
     <w:link w:val="Heading1"/>
     <w:uiPriority w:val="9"/>
-    <w:rsid w:val="00CB485D"/>
+    <w:rsid w:val="00D97A5F"/>
     <w:rPr>
       <w:rFonts w:asciiTheme="majorHAnsi" w:eastAsiaTheme="majorEastAsia" w:hAnsiTheme="majorHAnsi" w:cstheme="majorBidi"/>
       <w:b/>
@@ -2829,10 +2942,11 @@
     <w:basedOn w:val="DefaultParagraphFont"/>
     <w:link w:val="Heading3"/>
     <w:uiPriority w:val="9"/>
-    <w:rsid w:val="00242991"/>
+    <w:rsid w:val="00D97A5F"/>
     <w:rPr>
       <w:rFonts w:asciiTheme="majorHAnsi" w:eastAsiaTheme="majorEastAsia" w:hAnsiTheme="majorHAnsi" w:cstheme="majorBidi"/>
       <w:color w:val="4F81BD" w:themeColor="accent1"/>
+      <w:sz w:val="26"/>
       <w:szCs w:val="22"/>
     </w:rPr>
   </w:style>
@@ -2861,15 +2975,13 @@
     <w:basedOn w:val="DefaultParagraphFont"/>
     <w:link w:val="Heading4"/>
     <w:uiPriority w:val="9"/>
-    <w:semiHidden/>
-    <w:rsid w:val="00242991"/>
+    <w:rsid w:val="00D97A5F"/>
     <w:rPr>
       <w:rFonts w:asciiTheme="majorHAnsi" w:eastAsiaTheme="majorEastAsia" w:hAnsiTheme="majorHAnsi" w:cstheme="majorBidi"/>
-      <w:b/>
       <w:bCs/>
-      <w:i/>
       <w:iCs/>
       <w:color w:val="4F81BD" w:themeColor="accent1"/>
+      <w:sz w:val="26"/>
       <w:szCs w:val="22"/>
     </w:rPr>
   </w:style>
@@ -2880,9 +2992,6 @@
     <w:uiPriority w:val="99"/>
     <w:unhideWhenUsed/>
     <w:rsid w:val="00AC57B9"/>
-    <w:rPr>
-      <w:sz w:val="24"/>
-    </w:rPr>
   </w:style>
   <w:style w:type="character" w:customStyle="1" w:styleId="Heading5Char">
     <w:name w:val="Heading 5 Char"/>
@@ -2890,11 +2999,10 @@
     <w:link w:val="Heading5"/>
     <w:uiPriority w:val="9"/>
     <w:semiHidden/>
-    <w:rsid w:val="00242991"/>
+    <w:rsid w:val="00D97A5F"/>
     <w:rPr>
       <w:rFonts w:asciiTheme="majorHAnsi" w:eastAsiaTheme="majorEastAsia" w:hAnsiTheme="majorHAnsi" w:cstheme="majorBidi"/>
       <w:color w:val="243F60" w:themeColor="accent1" w:themeShade="7F"/>
-      <w:sz w:val="22"/>
     </w:rPr>
   </w:style>
   <w:style w:type="character" w:customStyle="1" w:styleId="EndnoteTextChar">
@@ -3263,7 +3371,7 @@
 </file>
 
 <file path=customXml/itemProps1.xml><?xml version="1.0" encoding="utf-8"?>
-<ds:datastoreItem xmlns:ds="http://schemas.openxmlformats.org/officeDocument/2006/customXml" ds:itemID="{AB74397F-BA0B-694D-9FB2-F3DEDB9EFE5F}">
+<ds:datastoreItem xmlns:ds="http://schemas.openxmlformats.org/officeDocument/2006/customXml" ds:itemID="{9E4467B1-03CA-4F47-A5A3-9C65918970DB}">
   <ds:schemaRefs>
     <ds:schemaRef ds:uri="http://schemas.openxmlformats.org/officeDocument/2006/bibliography"/>
   </ds:schemaRefs>

</xml_diff>

<commit_message>
Brief write up for the speaker dependence vs independence.
</commit_message>
<xml_diff>
--- a/Documents/Literature Review.docx
+++ b/Documents/Literature Review.docx
@@ -26,7 +26,10 @@
         <w:t>Automated speech recognition systems can be broken up into numer</w:t>
       </w:r>
       <w:r>
-        <w:t>ous categories based on the various criteria they meet. The criteria for systems usually consist of; speaker dependence, speech type, and recognition type,.</w:t>
+        <w:t xml:space="preserve">ous categories based on the various criteria they meet. The criteria for systems usually consist of; speaker dependence, speech type, </w:t>
+      </w:r>
+      <w:r>
+        <w:t>and recognition type.</w:t>
       </w:r>
     </w:p>
     <w:p>
@@ -39,48 +42,24 @@
     </w:p>
     <w:p>
       <w:r>
-        <w:t>whether the system is designed to be speaker dependent vs speaker independent;</w:t>
-      </w:r>
-    </w:p>
-    <w:p>
-      <w:pPr>
-        <w:pStyle w:val="Heading3"/>
-      </w:pPr>
-      <w:r>
-        <w:t>Speech type (contin</w:t>
-      </w:r>
-      <w:r>
-        <w:t>uous, discontinuous, isolated)</w:t>
-      </w:r>
-    </w:p>
-    <w:p>
-      <w:r>
-        <w:t>whether the system is designed to recognise singular words, sentences that are purposefully broken up by pauses, or sentences that are spoken naturally;</w:t>
-      </w:r>
-    </w:p>
-    <w:p>
-      <w:pPr>
-        <w:pStyle w:val="Heading3"/>
-      </w:pPr>
-      <w:r>
-        <w:t>Recog</w:t>
-      </w:r>
-      <w:r>
-        <w:t>nition type (word vs. phoneme)</w:t>
-      </w:r>
-    </w:p>
-    <w:p>
-      <w:r>
-        <w:t>A phoneme can be thought of as “the smallest contrastive linguistic unit which may brin</w:t>
-      </w:r>
-      <w:r>
-        <w:t>g about a change of meaning”</w:t>
+        <w:t xml:space="preserve">Speaker dependent systems, by definition, are trained on for use by a single speaker, whereas speaker independent systems are designed for broad use. </w:t>
+      </w:r>
+      <w:r>
+        <w:t>Speaker independence is hard to achieve due to the</w:t>
+      </w:r>
+      <w:r>
+        <w:t xml:space="preserve"> feature parameterization becoming tuned to the training speaker(s), causing a speaker-specific bias in the classification. </w:t>
+      </w:r>
+      <w:bookmarkStart w:id="0" w:name="_GoBack"/>
+      <w:bookmarkEnd w:id="0"/>
+      <w:r>
+        <w:t>Error rates for speaker independent systems tend to be 3 to 5 times larger than speaker dependent systems.</w:t>
       </w:r>
       <w:r>
         <w:fldChar w:fldCharType="begin"/>
       </w:r>
       <w:r>
-        <w:instrText xml:space="preserve"> ADDIN EN.CITE &lt;EndNote&gt;&lt;Cite&gt;&lt;Author&gt;Cruttenden&lt;/Author&gt;&lt;Year&gt;2013&lt;/Year&gt;&lt;RecNum&gt;36&lt;/RecNum&gt;&lt;DisplayText&gt;[1]&lt;/DisplayText&gt;&lt;record&gt;&lt;rec-number&gt;36&lt;/rec-number&gt;&lt;foreign-keys&gt;&lt;key app="EN" db-id="zedf0fda800wstep25hxttzdwww50rv2fr52" timestamp="1397453498"&gt;36&lt;/key&gt;&lt;/foreign-keys&gt;&lt;ref-type name="Book Section"&gt;5&lt;/ref-type&gt;&lt;contributors&gt;&lt;authors&gt;&lt;author&gt;Cruttenden, Alan&lt;/author&gt;&lt;/authors&gt;&lt;/contributors&gt;&lt;titles&gt;&lt;title&gt;Gimson&amp;apos;s pronunciation of English&lt;/title&gt;&lt;/titles&gt;&lt;pages&gt;41&lt;/pages&gt;&lt;edition&gt;7th&lt;/edition&gt;&lt;section&gt;5&lt;/section&gt;&lt;dates&gt;&lt;year&gt;2013&lt;/year&gt;&lt;/dates&gt;&lt;publisher&gt;Routledge&lt;/publisher&gt;&lt;isbn&gt;1444116924&lt;/isbn&gt;&lt;urls&gt;&lt;/urls&gt;&lt;/record&gt;&lt;/Cite&gt;&lt;/EndNote&gt;</w:instrText>
+        <w:instrText xml:space="preserve"> ADDIN EN.CITE &lt;EndNote&gt;&lt;Cite&gt;&lt;Author&gt;Lee&lt;/Author&gt;&lt;Year&gt;1988&lt;/Year&gt;&lt;RecNum&gt;38&lt;/RecNum&gt;&lt;DisplayText&gt;[1]&lt;/DisplayText&gt;&lt;record&gt;&lt;rec-number&gt;38&lt;/rec-number&gt;&lt;foreign-keys&gt;&lt;key app="EN" db-id="zedf0fda800wstep25hxttzdwww50rv2fr52" timestamp="1397534994"&gt;38&lt;/key&gt;&lt;/foreign-keys&gt;&lt;ref-type name="Journal Article"&gt;17&lt;/ref-type&gt;&lt;contributors&gt;&lt;authors&gt;&lt;author&gt;Lee, Kai-Fu&lt;/author&gt;&lt;/authors&gt;&lt;/contributors&gt;&lt;titles&gt;&lt;title&gt;On large-vocabulary speaker-independent continuous speech recognition&lt;/title&gt;&lt;secondary-title&gt;Speech Communication&lt;/secondary-title&gt;&lt;/titles&gt;&lt;periodical&gt;&lt;full-title&gt;Speech Communication&lt;/full-title&gt;&lt;/periodical&gt;&lt;pages&gt;375-379&lt;/pages&gt;&lt;volume&gt;7&lt;/volume&gt;&lt;number&gt;4&lt;/number&gt;&lt;dates&gt;&lt;year&gt;1988&lt;/year&gt;&lt;pub-dates&gt;&lt;date&gt;12//&lt;/date&gt;&lt;/pub-dates&gt;&lt;/dates&gt;&lt;isbn&gt;0167-6393&lt;/isbn&gt;&lt;urls&gt;&lt;related-urls&gt;&lt;url&gt;http://www.sciencedirect.com/science/article/pii/0167639388900532&lt;/url&gt;&lt;/related-urls&gt;&lt;/urls&gt;&lt;electronic-resource-num&gt;http://dx.doi.org/10.1016/0167-6393(88)90053-2&lt;/electronic-resource-num&gt;&lt;/record&gt;&lt;/Cite&gt;&lt;/EndNote&gt;</w:instrText>
       </w:r>
       <w:r>
         <w:fldChar w:fldCharType="separate"/>
@@ -95,46 +74,48 @@
         <w:fldChar w:fldCharType="end"/>
       </w:r>
       <w:r>
-        <w:t xml:space="preserve"> in a word.</w:t>
+        <w:t xml:space="preserve"> </w:t>
       </w:r>
     </w:p>
     <w:p>
-      <w:bookmarkStart w:id="0" w:name="_GoBack"/>
-      <w:bookmarkEnd w:id="0"/>
+      <w:pPr>
+        <w:pStyle w:val="Heading3"/>
+      </w:pPr>
+      <w:r>
+        <w:t>Speech type (contin</w:t>
+      </w:r>
+      <w:r>
+        <w:t>uous, discontinuous, isolated)</w:t>
+      </w:r>
     </w:p>
     <w:p>
       <w:r>
-        <w:t>whether the system performs recognition at the word or phoneme level</w:t>
+        <w:t>whether the system is designed to recognise singular words, sentences that are purposefully broken up by pauses, or sentences that are spoken naturally;</w:t>
       </w:r>
     </w:p>
     <w:p>
       <w:pPr>
-        <w:pStyle w:val="Heading2"/>
-      </w:pPr>
-      <w:r>
-        <w:t>Acoustical Pre-Processing</w:t>
+        <w:pStyle w:val="Heading3"/>
+      </w:pPr>
+      <w:r>
+        <w:t>Recog</w:t>
+      </w:r>
+      <w:r>
+        <w:t>nition type (word vs. phoneme)</w:t>
       </w:r>
     </w:p>
     <w:p>
-      <w:pPr>
-        <w:pStyle w:val="Heading2"/>
-      </w:pPr>
-      <w:r>
-        <w:t>Feature Extraction</w:t>
-      </w:r>
-    </w:p>
-    <w:p>
-      <w:r>
-        <w:t xml:space="preserve">The two most important speech characteristics are those contained in the spectral envelope (vocal tract characteristics) and those contained in the supra-segmental </w:t>
-      </w:r>
-      <w:r>
-        <w:t xml:space="preserve">features (voice source characteristics) of speech. </w:t>
+      <w:r>
+        <w:t>A phoneme can be thought of as “the smallest contrastive linguistic unit which may brin</w:t>
+      </w:r>
+      <w:r>
+        <w:t>g about a change of meaning”</w:t>
       </w:r>
       <w:r>
         <w:fldChar w:fldCharType="begin"/>
       </w:r>
       <w:r>
-        <w:instrText xml:space="preserve"> ADDIN EN.CITE &lt;EndNote&gt;&lt;Cite&gt;&lt;Author&gt;Furui&lt;/Author&gt;&lt;Year&gt;1997&lt;/Year&gt;&lt;RecNum&gt;18&lt;/RecNum&gt;&lt;DisplayText&gt;[2]&lt;/DisplayText&gt;&lt;record&gt;&lt;rec-number&gt;18&lt;/rec-number&gt;&lt;foreign-keys&gt;&lt;key app="EN" db-id="zedf0fda800wstep25hxttzdwww50rv2fr52" timestamp="1396835773"&gt;18&lt;/key&gt;&lt;/foreign-keys&gt;&lt;ref-type name="Book Section"&gt;5&lt;/ref-type&gt;&lt;contributors&gt;&lt;authors&gt;&lt;author&gt;Furui, Sadaoki&lt;/author&gt;&lt;/authors&gt;&lt;secondary-authors&gt;&lt;author&gt;Bigün, Josef&lt;/author&gt;&lt;author&gt;Chollet, Gérard&lt;/author&gt;&lt;author&gt;Borgefors, Gunilla&lt;/author&gt;&lt;/secondary-authors&gt;&lt;/contributors&gt;&lt;titles&gt;&lt;title&gt;Recent advances in speaker recognition&lt;/title&gt;&lt;secondary-title&gt;Audio- and Video-based Biometric Person Authentication&lt;/secondary-title&gt;&lt;tertiary-title&gt;Lecture Notes in Computer Science&lt;/tertiary-title&gt;&lt;/titles&gt;&lt;pages&gt;235-252&lt;/pages&gt;&lt;volume&gt;1206&lt;/volume&gt;&lt;section&gt;29&lt;/section&gt;&lt;dates&gt;&lt;year&gt;1997&lt;/year&gt;&lt;pub-dates&gt;&lt;date&gt;1997/01/01&lt;/date&gt;&lt;/pub-dates&gt;&lt;/dates&gt;&lt;publisher&gt;Springer Berlin Heidelberg&lt;/publisher&gt;&lt;isbn&gt;978-3-540-62660-2&lt;/isbn&gt;&lt;urls&gt;&lt;related-urls&gt;&lt;url&gt;http://dx.doi.org/10.1007/BFb0016001&lt;/url&gt;&lt;url&gt;http://download.springer.com/static/pdf/888/chp%253A10.1007%252FBFb0016001.pdf?auth66=1397008643_cccf7a526c0fd8369eef8d2c1248b28e&amp;amp;ext=.pdf&lt;/url&gt;&lt;/related-urls&gt;&lt;/urls&gt;&lt;electronic-resource-num&gt;10.1007/BFb0016001&lt;/electronic-resource-num&gt;&lt;/record&gt;&lt;/Cite&gt;&lt;/EndNote&gt;</w:instrText>
+        <w:instrText xml:space="preserve"> ADDIN EN.CITE &lt;EndNote&gt;&lt;Cite&gt;&lt;Author&gt;Cruttenden&lt;/Author&gt;&lt;Year&gt;2013&lt;/Year&gt;&lt;RecNum&gt;36&lt;/RecNum&gt;&lt;DisplayText&gt;[2]&lt;/DisplayText&gt;&lt;record&gt;&lt;rec-number&gt;36&lt;/rec-number&gt;&lt;foreign-keys&gt;&lt;key app="EN" db-id="zedf0fda800wstep25hxttzdwww50rv2fr52" timestamp="1397453498"&gt;36&lt;/key&gt;&lt;/foreign-keys&gt;&lt;ref-type name="Book Section"&gt;5&lt;/ref-type&gt;&lt;contributors&gt;&lt;authors&gt;&lt;author&gt;Cruttenden, Alan&lt;/author&gt;&lt;/authors&gt;&lt;/contributors&gt;&lt;titles&gt;&lt;title&gt;Gimson&amp;apos;s pronunciation of English&lt;/title&gt;&lt;/titles&gt;&lt;pages&gt;41&lt;/pages&gt;&lt;edition&gt;7th&lt;/edition&gt;&lt;section&gt;5&lt;/section&gt;&lt;dates&gt;&lt;year&gt;2013&lt;/year&gt;&lt;/dates&gt;&lt;publisher&gt;Routledge&lt;/publisher&gt;&lt;isbn&gt;1444116924&lt;/isbn&gt;&lt;urls&gt;&lt;/urls&gt;&lt;/record&gt;&lt;/Cite&gt;&lt;/EndNote&gt;</w:instrText>
       </w:r>
       <w:r>
         <w:fldChar w:fldCharType="separate"/>
@@ -144,6 +125,57 @@
           <w:noProof/>
         </w:rPr>
         <w:t>[2]</w:t>
+      </w:r>
+      <w:r>
+        <w:fldChar w:fldCharType="end"/>
+      </w:r>
+      <w:r>
+        <w:t xml:space="preserve"> in a word.</w:t>
+      </w:r>
+    </w:p>
+    <w:p/>
+    <w:p>
+      <w:r>
+        <w:t>whether the system performs recognition at the word or phoneme level</w:t>
+      </w:r>
+    </w:p>
+    <w:p>
+      <w:pPr>
+        <w:pStyle w:val="Heading2"/>
+      </w:pPr>
+      <w:r>
+        <w:t>Acoustical Pre-Processing</w:t>
+      </w:r>
+    </w:p>
+    <w:p>
+      <w:pPr>
+        <w:pStyle w:val="Heading2"/>
+      </w:pPr>
+      <w:r>
+        <w:t>Feature Extraction</w:t>
+      </w:r>
+    </w:p>
+    <w:p>
+      <w:r>
+        <w:t xml:space="preserve">The two most important speech characteristics are those contained in the spectral envelope (vocal tract characteristics) and those contained in the supra-segmental </w:t>
+      </w:r>
+      <w:r>
+        <w:t xml:space="preserve">features (voice source characteristics) of speech. </w:t>
+      </w:r>
+      <w:r>
+        <w:fldChar w:fldCharType="begin"/>
+      </w:r>
+      <w:r>
+        <w:instrText xml:space="preserve"> ADDIN EN.CITE &lt;EndNote&gt;&lt;Cite&gt;&lt;Author&gt;Furui&lt;/Author&gt;&lt;Year&gt;1997&lt;/Year&gt;&lt;RecNum&gt;18&lt;/RecNum&gt;&lt;DisplayText&gt;[3]&lt;/DisplayText&gt;&lt;record&gt;&lt;rec-number&gt;18&lt;/rec-number&gt;&lt;foreign-keys&gt;&lt;key app="EN" db-id="zedf0fda800wstep25hxttzdwww50rv2fr52" timestamp="1396835773"&gt;18&lt;/key&gt;&lt;/foreign-keys&gt;&lt;ref-type name="Book Section"&gt;5&lt;/ref-type&gt;&lt;contributors&gt;&lt;authors&gt;&lt;author&gt;Furui, Sadaoki&lt;/author&gt;&lt;/authors&gt;&lt;secondary-authors&gt;&lt;author&gt;Bigün, Josef&lt;/author&gt;&lt;author&gt;Chollet, Gérard&lt;/author&gt;&lt;author&gt;Borgefors, Gunilla&lt;/author&gt;&lt;/secondary-authors&gt;&lt;/contributors&gt;&lt;titles&gt;&lt;title&gt;Recent advances in speaker recognition&lt;/title&gt;&lt;secondary-title&gt;Audio- and Video-based Biometric Person Authentication&lt;/secondary-title&gt;&lt;tertiary-title&gt;Lecture Notes in Computer Science&lt;/tertiary-title&gt;&lt;/titles&gt;&lt;pages&gt;235-252&lt;/pages&gt;&lt;volume&gt;1206&lt;/volume&gt;&lt;edition&gt;1st&lt;/edition&gt;&lt;section&gt;29&lt;/section&gt;&lt;dates&gt;&lt;year&gt;1997&lt;/year&gt;&lt;pub-dates&gt;&lt;date&gt;1997/01/01&lt;/date&gt;&lt;/pub-dates&gt;&lt;/dates&gt;&lt;publisher&gt;Springer Berlin Heidelberg&lt;/publisher&gt;&lt;isbn&gt;978-3-540-62660-2&lt;/isbn&gt;&lt;urls&gt;&lt;related-urls&gt;&lt;url&gt;http://dx.doi.org/10.1007/BFb0016001&lt;/url&gt;&lt;url&gt;http://download.springer.com/static/pdf/888/chp%253A10.1007%252FBFb0016001.pdf?auth66=1397008643_cccf7a526c0fd8369eef8d2c1248b28e&amp;amp;ext=.pdf&lt;/url&gt;&lt;/related-urls&gt;&lt;/urls&gt;&lt;electronic-resource-num&gt;10.1007/BFb0016001&lt;/electronic-resource-num&gt;&lt;/record&gt;&lt;/Cite&gt;&lt;/EndNote&gt;</w:instrText>
+      </w:r>
+      <w:r>
+        <w:fldChar w:fldCharType="separate"/>
+      </w:r>
+      <w:r>
+        <w:rPr>
+          <w:noProof/>
+        </w:rPr>
+        <w:t>[3]</w:t>
       </w:r>
       <w:r>
         <w:fldChar w:fldCharType="end"/>
@@ -158,6 +190,7 @@
         </w:numPr>
       </w:pPr>
       <w:r>
+        <w:lastRenderedPageBreak/>
         <w:t>Mel-frequenc</w:t>
       </w:r>
       <w:r>
@@ -262,7 +295,20 @@
           <w:noProof/>
         </w:rPr>
         <w:tab/>
-        <w:t>A. Cruttenden, "Gimson's pronunciation of English," 7th ed: Routledge, 2013, p. 41.</w:t>
+        <w:t xml:space="preserve">K.-F. Lee, "On large-vocabulary speaker-independent continuous speech recognition," </w:t>
+      </w:r>
+      <w:r>
+        <w:rPr>
+          <w:i/>
+          <w:noProof/>
+        </w:rPr>
+        <w:t xml:space="preserve">Speech Communication, </w:t>
+      </w:r>
+      <w:r>
+        <w:rPr>
+          <w:noProof/>
+        </w:rPr>
+        <w:t>vol. 7, pp. 375-379, 12// 1988.</w:t>
       </w:r>
     </w:p>
     <w:p>
@@ -277,8 +323,29 @@
         <w:rPr>
           <w:noProof/>
         </w:rPr>
-        <w:lastRenderedPageBreak/>
         <w:t>[2]</w:t>
+      </w:r>
+      <w:r>
+        <w:rPr>
+          <w:noProof/>
+        </w:rPr>
+        <w:tab/>
+        <w:t>A. Cruttenden, "Gimson's pronunciation of English," 7th ed: Routledge, 2013, p. 41.</w:t>
+      </w:r>
+    </w:p>
+    <w:p>
+      <w:pPr>
+        <w:pStyle w:val="EndNoteBibliography"/>
+        <w:ind w:left="720" w:hanging="720"/>
+        <w:rPr>
+          <w:noProof/>
+        </w:rPr>
+      </w:pPr>
+      <w:r>
+        <w:rPr>
+          <w:noProof/>
+        </w:rPr>
+        <w:t>[3]</w:t>
       </w:r>
       <w:r>
         <w:rPr>
@@ -298,7 +365,7 @@
         <w:rPr>
           <w:noProof/>
         </w:rPr>
-        <w:t>. vol. 1206, J. Bigün, G. Chollet, and G. Borgefors, Eds., ed: Springer Berlin Heidelberg, 1997, pp. 235-252.</w:t>
+        <w:t>. vol. 1206, J. Bigün, G. Chollet, and G. Borgefors, Eds., 1st ed: Springer Berlin Heidelberg, 1997, pp. 235-252.</w:t>
       </w:r>
     </w:p>
     <w:p>
@@ -3371,7 +3438,7 @@
 </file>
 
 <file path=customXml/itemProps1.xml><?xml version="1.0" encoding="utf-8"?>
-<ds:datastoreItem xmlns:ds="http://schemas.openxmlformats.org/officeDocument/2006/customXml" ds:itemID="{9E4467B1-03CA-4F47-A5A3-9C65918970DB}">
+<ds:datastoreItem xmlns:ds="http://schemas.openxmlformats.org/officeDocument/2006/customXml" ds:itemID="{3B5ABD8F-4278-DC4D-950A-85BC871E385C}">
   <ds:schemaRefs>
     <ds:schemaRef ds:uri="http://schemas.openxmlformats.org/officeDocument/2006/bibliography"/>
   </ds:schemaRefs>

</xml_diff>

<commit_message>
Brief write up for speech type.
</commit_message>
<xml_diff>
--- a/Documents/Literature Review.docx
+++ b/Documents/Literature Review.docx
@@ -23,7 +23,13 @@
     </w:p>
     <w:p>
       <w:r>
-        <w:t>Automated speech recognition systems can be broken up into numer</w:t>
+        <w:t xml:space="preserve">Automated speech recognition </w:t>
+      </w:r>
+      <w:r>
+        <w:t xml:space="preserve">(ASR) </w:t>
+      </w:r>
+      <w:r>
+        <w:t>systems can be broken up into numer</w:t>
       </w:r>
       <w:r>
         <w:t xml:space="preserve">ous categories based on the various criteria they meet. The criteria for systems usually consist of; speaker dependence, speech type, </w:t>
@@ -42,24 +48,37 @@
     </w:p>
     <w:p>
       <w:r>
-        <w:t xml:space="preserve">Speaker dependent systems, by definition, are trained on for use by a single speaker, whereas speaker independent systems are designed for broad use. </w:t>
+        <w:t xml:space="preserve">Speaker </w:t>
+      </w:r>
+      <w:r>
+        <w:t>dependent systems are trained</w:t>
+      </w:r>
+      <w:r>
+        <w:t xml:space="preserve"> for use by a single speaker,</w:t>
+      </w:r>
+      <w:r>
+        <w:t xml:space="preserve"> building classification models based on the speaker’s unique acoustic-phonetic model. In contrast, </w:t>
+      </w:r>
+      <w:r>
+        <w:t>speaker independent sy</w:t>
+      </w:r>
+      <w:r>
+        <w:t xml:space="preserve">stems are designed for use by numerous speakers, including those who were not involved in the system training process. </w:t>
       </w:r>
       <w:r>
         <w:t>Speaker independence is hard to achieve due to the</w:t>
       </w:r>
       <w:r>
-        <w:t xml:space="preserve"> feature parameterization becoming tuned to the training speaker(s), causing a speaker-specific bias in the classification. </w:t>
-      </w:r>
-      <w:bookmarkStart w:id="0" w:name="_GoBack"/>
-      <w:bookmarkEnd w:id="0"/>
-      <w:r>
-        <w:t>Error rates for speaker independent systems tend to be 3 to 5 times larger than speaker dependent systems.</w:t>
+        <w:t xml:space="preserve"> feature parameterization becoming tuned to the training speaker(s), causing a speaker-specific bias in the classification</w:t>
+      </w:r>
+      <w:r>
+        <w:t xml:space="preserve"> </w:t>
       </w:r>
       <w:r>
         <w:fldChar w:fldCharType="begin"/>
       </w:r>
       <w:r>
-        <w:instrText xml:space="preserve"> ADDIN EN.CITE &lt;EndNote&gt;&lt;Cite&gt;&lt;Author&gt;Lee&lt;/Author&gt;&lt;Year&gt;1988&lt;/Year&gt;&lt;RecNum&gt;38&lt;/RecNum&gt;&lt;DisplayText&gt;[1]&lt;/DisplayText&gt;&lt;record&gt;&lt;rec-number&gt;38&lt;/rec-number&gt;&lt;foreign-keys&gt;&lt;key app="EN" db-id="zedf0fda800wstep25hxttzdwww50rv2fr52" timestamp="1397534994"&gt;38&lt;/key&gt;&lt;/foreign-keys&gt;&lt;ref-type name="Journal Article"&gt;17&lt;/ref-type&gt;&lt;contributors&gt;&lt;authors&gt;&lt;author&gt;Lee, Kai-Fu&lt;/author&gt;&lt;/authors&gt;&lt;/contributors&gt;&lt;titles&gt;&lt;title&gt;On large-vocabulary speaker-independent continuous speech recognition&lt;/title&gt;&lt;secondary-title&gt;Speech Communication&lt;/secondary-title&gt;&lt;/titles&gt;&lt;periodical&gt;&lt;full-title&gt;Speech Communication&lt;/full-title&gt;&lt;/periodical&gt;&lt;pages&gt;375-379&lt;/pages&gt;&lt;volume&gt;7&lt;/volume&gt;&lt;number&gt;4&lt;/number&gt;&lt;dates&gt;&lt;year&gt;1988&lt;/year&gt;&lt;pub-dates&gt;&lt;date&gt;12//&lt;/date&gt;&lt;/pub-dates&gt;&lt;/dates&gt;&lt;isbn&gt;0167-6393&lt;/isbn&gt;&lt;urls&gt;&lt;related-urls&gt;&lt;url&gt;http://www.sciencedirect.com/science/article/pii/0167639388900532&lt;/url&gt;&lt;/related-urls&gt;&lt;/urls&gt;&lt;electronic-resource-num&gt;http://dx.doi.org/10.1016/0167-6393(88)90053-2&lt;/electronic-resource-num&gt;&lt;/record&gt;&lt;/Cite&gt;&lt;/EndNote&gt;</w:instrText>
+        <w:instrText xml:space="preserve"> ADDIN EN.CITE &lt;EndNote&gt;&lt;Cite&gt;&lt;Author&gt;Tebelskis&lt;/Author&gt;&lt;Year&gt;1995&lt;/Year&gt;&lt;RecNum&gt;37&lt;/RecNum&gt;&lt;DisplayText&gt;[1]&lt;/DisplayText&gt;&lt;record&gt;&lt;rec-number&gt;37&lt;/rec-number&gt;&lt;foreign-keys&gt;&lt;key app="EN" db-id="zedf0fda800wstep25hxttzdwww50rv2fr52" timestamp="1397533943"&gt;37&lt;/key&gt;&lt;/foreign-keys&gt;&lt;ref-type name="Thesis"&gt;32&lt;/ref-type&gt;&lt;contributors&gt;&lt;authors&gt;&lt;author&gt;Tebelskis, Joe&lt;/author&gt;&lt;/authors&gt;&lt;/contributors&gt;&lt;titles&gt;&lt;title&gt;Speech recognition using neural networks&lt;/title&gt;&lt;/titles&gt;&lt;dates&gt;&lt;year&gt;1995&lt;/year&gt;&lt;/dates&gt;&lt;publisher&gt;Carnegie Mellon University&lt;/publisher&gt;&lt;urls&gt;&lt;/urls&gt;&lt;/record&gt;&lt;/Cite&gt;&lt;/EndNote&gt;</w:instrText>
       </w:r>
       <w:r>
         <w:fldChar w:fldCharType="separate"/>
@@ -74,48 +93,19 @@
         <w:fldChar w:fldCharType="end"/>
       </w:r>
       <w:r>
+        <w:t>.</w:t>
+      </w:r>
+      <w:r>
+        <w:t xml:space="preserve"> Error rates for speaker independent systems tend to be 3 to 5 times larger than speaker dependent systems</w:t>
+      </w:r>
+      <w:r>
         <w:t xml:space="preserve"> </w:t>
       </w:r>
-    </w:p>
-    <w:p>
-      <w:pPr>
-        <w:pStyle w:val="Heading3"/>
-      </w:pPr>
-      <w:r>
-        <w:t>Speech type (contin</w:t>
-      </w:r>
-      <w:r>
-        <w:t>uous, discontinuous, isolated)</w:t>
-      </w:r>
-    </w:p>
-    <w:p>
-      <w:r>
-        <w:t>whether the system is designed to recognise singular words, sentences that are purposefully broken up by pauses, or sentences that are spoken naturally;</w:t>
-      </w:r>
-    </w:p>
-    <w:p>
-      <w:pPr>
-        <w:pStyle w:val="Heading3"/>
-      </w:pPr>
-      <w:r>
-        <w:t>Recog</w:t>
-      </w:r>
-      <w:r>
-        <w:t>nition type (word vs. phoneme)</w:t>
-      </w:r>
-    </w:p>
-    <w:p>
-      <w:r>
-        <w:t>A phoneme can be thought of as “the smallest contrastive linguistic unit which may brin</w:t>
-      </w:r>
-      <w:r>
-        <w:t>g about a change of meaning”</w:t>
-      </w:r>
       <w:r>
         <w:fldChar w:fldCharType="begin"/>
       </w:r>
       <w:r>
-        <w:instrText xml:space="preserve"> ADDIN EN.CITE &lt;EndNote&gt;&lt;Cite&gt;&lt;Author&gt;Cruttenden&lt;/Author&gt;&lt;Year&gt;2013&lt;/Year&gt;&lt;RecNum&gt;36&lt;/RecNum&gt;&lt;DisplayText&gt;[2]&lt;/DisplayText&gt;&lt;record&gt;&lt;rec-number&gt;36&lt;/rec-number&gt;&lt;foreign-keys&gt;&lt;key app="EN" db-id="zedf0fda800wstep25hxttzdwww50rv2fr52" timestamp="1397453498"&gt;36&lt;/key&gt;&lt;/foreign-keys&gt;&lt;ref-type name="Book Section"&gt;5&lt;/ref-type&gt;&lt;contributors&gt;&lt;authors&gt;&lt;author&gt;Cruttenden, Alan&lt;/author&gt;&lt;/authors&gt;&lt;/contributors&gt;&lt;titles&gt;&lt;title&gt;Gimson&amp;apos;s pronunciation of English&lt;/title&gt;&lt;/titles&gt;&lt;pages&gt;41&lt;/pages&gt;&lt;edition&gt;7th&lt;/edition&gt;&lt;section&gt;5&lt;/section&gt;&lt;dates&gt;&lt;year&gt;2013&lt;/year&gt;&lt;/dates&gt;&lt;publisher&gt;Routledge&lt;/publisher&gt;&lt;isbn&gt;1444116924&lt;/isbn&gt;&lt;urls&gt;&lt;/urls&gt;&lt;/record&gt;&lt;/Cite&gt;&lt;/EndNote&gt;</w:instrText>
+        <w:instrText xml:space="preserve"> ADDIN EN.CITE &lt;EndNote&gt;&lt;Cite&gt;&lt;Author&gt;Lee&lt;/Author&gt;&lt;Year&gt;1988&lt;/Year&gt;&lt;RecNum&gt;38&lt;/RecNum&gt;&lt;DisplayText&gt;[2]&lt;/DisplayText&gt;&lt;record&gt;&lt;rec-number&gt;38&lt;/rec-number&gt;&lt;foreign-keys&gt;&lt;key app="EN" db-id="zedf0fda800wstep25hxttzdwww50rv2fr52" timestamp="1397534994"&gt;38&lt;/key&gt;&lt;/foreign-keys&gt;&lt;ref-type name="Journal Article"&gt;17&lt;/ref-type&gt;&lt;contributors&gt;&lt;authors&gt;&lt;author&gt;Lee, Kai-Fu&lt;/author&gt;&lt;/authors&gt;&lt;/contributors&gt;&lt;titles&gt;&lt;title&gt;On large-vocabulary speaker-independent continuous speech recognition&lt;/title&gt;&lt;secondary-title&gt;Speech Communication&lt;/secondary-title&gt;&lt;/titles&gt;&lt;periodical&gt;&lt;full-title&gt;Speech Communication&lt;/full-title&gt;&lt;/periodical&gt;&lt;pages&gt;375-379&lt;/pages&gt;&lt;volume&gt;7&lt;/volume&gt;&lt;number&gt;4&lt;/number&gt;&lt;dates&gt;&lt;year&gt;1988&lt;/year&gt;&lt;pub-dates&gt;&lt;date&gt;June 21&lt;/date&gt;&lt;/pub-dates&gt;&lt;/dates&gt;&lt;isbn&gt;0167-6393&lt;/isbn&gt;&lt;urls&gt;&lt;related-urls&gt;&lt;url&gt;http://www.sciencedirect.com/science/article/pii/0167639388900532&lt;/url&gt;&lt;/related-urls&gt;&lt;/urls&gt;&lt;electronic-resource-num&gt;http://dx.doi.org/10.1016/0167-6393(88)90053-2&lt;/electronic-resource-num&gt;&lt;/record&gt;&lt;/Cite&gt;&lt;/EndNote&gt;</w:instrText>
       </w:r>
       <w:r>
         <w:fldChar w:fldCharType="separate"/>
@@ -130,43 +120,91 @@
         <w:fldChar w:fldCharType="end"/>
       </w:r>
       <w:r>
-        <w:t xml:space="preserve"> in a word.</w:t>
-      </w:r>
-    </w:p>
-    <w:p/>
-    <w:p>
-      <w:r>
-        <w:t>whether the system performs recognition at the word or phoneme level</w:t>
+        <w:t>.</w:t>
       </w:r>
     </w:p>
     <w:p>
       <w:pPr>
-        <w:pStyle w:val="Heading2"/>
-      </w:pPr>
-      <w:r>
-        <w:t>Acoustical Pre-Processing</w:t>
-      </w:r>
+        <w:pStyle w:val="Heading3"/>
+      </w:pPr>
+      <w:r>
+        <w:t>Speech type</w:t>
+      </w:r>
+      <w:bookmarkStart w:id="0" w:name="_GoBack"/>
+      <w:bookmarkEnd w:id="0"/>
     </w:p>
     <w:p>
-      <w:pPr>
-        <w:pStyle w:val="Heading2"/>
-      </w:pPr>
-      <w:r>
-        <w:t>Feature Extraction</w:t>
-      </w:r>
-    </w:p>
-    <w:p>
-      <w:r>
-        <w:t xml:space="preserve">The two most important speech characteristics are those contained in the spectral envelope (vocal tract characteristics) and those contained in the supra-segmental </w:t>
-      </w:r>
-      <w:r>
-        <w:t xml:space="preserve">features (voice source characteristics) of speech. </w:t>
+      <w:r>
+        <w:t>Speech can be broken into three distinct types; isolated, discontinuous</w:t>
+      </w:r>
+      <w:r>
+        <w:t>, and</w:t>
+      </w:r>
+      <w:r>
+        <w:t xml:space="preserve"> continuous </w:t>
       </w:r>
       <w:r>
         <w:fldChar w:fldCharType="begin"/>
       </w:r>
       <w:r>
-        <w:instrText xml:space="preserve"> ADDIN EN.CITE &lt;EndNote&gt;&lt;Cite&gt;&lt;Author&gt;Furui&lt;/Author&gt;&lt;Year&gt;1997&lt;/Year&gt;&lt;RecNum&gt;18&lt;/RecNum&gt;&lt;DisplayText&gt;[3]&lt;/DisplayText&gt;&lt;record&gt;&lt;rec-number&gt;18&lt;/rec-number&gt;&lt;foreign-keys&gt;&lt;key app="EN" db-id="zedf0fda800wstep25hxttzdwww50rv2fr52" timestamp="1396835773"&gt;18&lt;/key&gt;&lt;/foreign-keys&gt;&lt;ref-type name="Book Section"&gt;5&lt;/ref-type&gt;&lt;contributors&gt;&lt;authors&gt;&lt;author&gt;Furui, Sadaoki&lt;/author&gt;&lt;/authors&gt;&lt;secondary-authors&gt;&lt;author&gt;Bigün, Josef&lt;/author&gt;&lt;author&gt;Chollet, Gérard&lt;/author&gt;&lt;author&gt;Borgefors, Gunilla&lt;/author&gt;&lt;/secondary-authors&gt;&lt;/contributors&gt;&lt;titles&gt;&lt;title&gt;Recent advances in speaker recognition&lt;/title&gt;&lt;secondary-title&gt;Audio- and Video-based Biometric Person Authentication&lt;/secondary-title&gt;&lt;tertiary-title&gt;Lecture Notes in Computer Science&lt;/tertiary-title&gt;&lt;/titles&gt;&lt;pages&gt;235-252&lt;/pages&gt;&lt;volume&gt;1206&lt;/volume&gt;&lt;edition&gt;1st&lt;/edition&gt;&lt;section&gt;29&lt;/section&gt;&lt;dates&gt;&lt;year&gt;1997&lt;/year&gt;&lt;pub-dates&gt;&lt;date&gt;1997/01/01&lt;/date&gt;&lt;/pub-dates&gt;&lt;/dates&gt;&lt;publisher&gt;Springer Berlin Heidelberg&lt;/publisher&gt;&lt;isbn&gt;978-3-540-62660-2&lt;/isbn&gt;&lt;urls&gt;&lt;related-urls&gt;&lt;url&gt;http://dx.doi.org/10.1007/BFb0016001&lt;/url&gt;&lt;url&gt;http://download.springer.com/static/pdf/888/chp%253A10.1007%252FBFb0016001.pdf?auth66=1397008643_cccf7a526c0fd8369eef8d2c1248b28e&amp;amp;ext=.pdf&lt;/url&gt;&lt;/related-urls&gt;&lt;/urls&gt;&lt;electronic-resource-num&gt;10.1007/BFb0016001&lt;/electronic-resource-num&gt;&lt;/record&gt;&lt;/Cite&gt;&lt;/EndNote&gt;</w:instrText>
+        <w:instrText xml:space="preserve"> ADDIN EN.CITE &lt;EndNote&gt;&lt;Cite&gt;&lt;Author&gt;Tebelskis&lt;/Author&gt;&lt;Year&gt;1995&lt;/Year&gt;&lt;RecNum&gt;37&lt;/RecNum&gt;&lt;DisplayText&gt;[1]&lt;/DisplayText&gt;&lt;record&gt;&lt;rec-number&gt;37&lt;/rec-number&gt;&lt;foreign-keys&gt;&lt;key app="EN" db-id="zedf0fda800wstep25hxttzdwww50rv2fr52" timestamp="1397533943"&gt;37&lt;/key&gt;&lt;/foreign-keys&gt;&lt;ref-type name="Thesis"&gt;32&lt;/ref-type&gt;&lt;contributors&gt;&lt;authors&gt;&lt;author&gt;Tebelskis, Joe&lt;/author&gt;&lt;/authors&gt;&lt;/contributors&gt;&lt;titles&gt;&lt;title&gt;Speech recognition using neural networks&lt;/title&gt;&lt;/titles&gt;&lt;dates&gt;&lt;year&gt;1995&lt;/year&gt;&lt;/dates&gt;&lt;publisher&gt;Carnegie Mellon University&lt;/publisher&gt;&lt;urls&gt;&lt;/urls&gt;&lt;/record&gt;&lt;/Cite&gt;&lt;/EndNote&gt;</w:instrText>
+      </w:r>
+      <w:r>
+        <w:fldChar w:fldCharType="separate"/>
+      </w:r>
+      <w:r>
+        <w:rPr>
+          <w:noProof/>
+        </w:rPr>
+        <w:t>[1]</w:t>
+      </w:r>
+      <w:r>
+        <w:fldChar w:fldCharType="end"/>
+      </w:r>
+      <w:r>
+        <w:t xml:space="preserve">. Isolated speech consists of singular words and is often </w:t>
+      </w:r>
+      <w:r>
+        <w:t>considered</w:t>
+      </w:r>
+      <w:r>
+        <w:t xml:space="preserve"> word recognition. Discontinuous speech involves the speaker being purposefully articulate and inserting artificial pauses between consecutive wor</w:t>
+      </w:r>
+      <w:r>
+        <w:t>ds. In continuous speech (natural speech) the speaker makes no effort to alter their speech patterns. Recognition for isolated and discontinuous speech is simpler due to the clearly defined word boundaries and distinct pr</w:t>
+      </w:r>
+      <w:r>
+        <w:t xml:space="preserve">onunciation. Continuous speech is much harder to process due to the undefined word boundaries in addition to corrupted pronunciation introduced by co-articulation, the slurring of speech sounds, which can cause phrases like </w:t>
+      </w:r>
+      <w:r>
+        <w:t xml:space="preserve">“could you” to sound like “could jou” </w:t>
+      </w:r>
+      <w:r>
+        <w:fldChar w:fldCharType="begin"/>
+      </w:r>
+      <w:r>
+        <w:instrText xml:space="preserve"> ADDIN EN.CITE &lt;EndNote&gt;&lt;Cite&gt;&lt;Author&gt;Tebelskis&lt;/Author&gt;&lt;Year&gt;1995&lt;/Year&gt;&lt;RecNum&gt;37&lt;/RecNum&gt;&lt;DisplayText&gt;[1]&lt;/DisplayText&gt;&lt;record&gt;&lt;rec-number&gt;37&lt;/rec-number&gt;&lt;foreign-keys&gt;&lt;key app="EN" db-id="zedf0fda800wstep25hxttzdwww50rv2fr52" timestamp="1397533943"&gt;37&lt;/key&gt;&lt;/foreign-keys&gt;&lt;ref-type name="Thesis"&gt;32&lt;/ref-type&gt;&lt;contributors&gt;&lt;authors&gt;&lt;author&gt;Tebelskis, Joe&lt;/author&gt;&lt;/authors&gt;&lt;/contributors&gt;&lt;titles&gt;&lt;title&gt;Speech recognition using neural networks&lt;/title&gt;&lt;/titles&gt;&lt;dates&gt;&lt;year&gt;1995&lt;/year&gt;&lt;/dates&gt;&lt;publisher&gt;Carnegie Mellon University&lt;/publisher&gt;&lt;urls&gt;&lt;/urls&gt;&lt;/record&gt;&lt;/Cite&gt;&lt;/EndNote&gt;</w:instrText>
+      </w:r>
+      <w:r>
+        <w:fldChar w:fldCharType="separate"/>
+      </w:r>
+      <w:r>
+        <w:rPr>
+          <w:noProof/>
+        </w:rPr>
+        <w:t>[1]</w:t>
+      </w:r>
+      <w:r>
+        <w:fldChar w:fldCharType="end"/>
+      </w:r>
+      <w:r>
+        <w:t xml:space="preserve">. During a standard evaluation, isolated and continuous speech achieved error rates of 3.1% and 8.7% respectively </w:t>
+      </w:r>
+      <w:r>
+        <w:fldChar w:fldCharType="begin"/>
+      </w:r>
+      <w:r>
+        <w:instrText xml:space="preserve"> ADDIN EN.CITE &lt;EndNote&gt;&lt;Cite&gt;&lt;Author&gt;Bahl&lt;/Author&gt;&lt;Year&gt;1981&lt;/Year&gt;&lt;RecNum&gt;41&lt;/RecNum&gt;&lt;DisplayText&gt;[3]&lt;/DisplayText&gt;&lt;record&gt;&lt;rec-number&gt;41&lt;/rec-number&gt;&lt;foreign-keys&gt;&lt;key app="EN" db-id="zedf0fda800wstep25hxttzdwww50rv2fr52" timestamp="1397538672"&gt;41&lt;/key&gt;&lt;/foreign-keys&gt;&lt;ref-type name="Conference Proceedings"&gt;10&lt;/ref-type&gt;&lt;contributors&gt;&lt;authors&gt;&lt;author&gt;Bahl, L.&lt;/author&gt;&lt;author&gt;Bakis, R.&lt;/author&gt;&lt;author&gt;Cohen, P.&lt;/author&gt;&lt;author&gt;Cole, A.&lt;/author&gt;&lt;author&gt;Jelinek, F.&lt;/author&gt;&lt;author&gt;Lewis, B.&lt;/author&gt;&lt;author&gt;Mercer, R. L.&lt;/author&gt;&lt;/authors&gt;&lt;/contributors&gt;&lt;titles&gt;&lt;title&gt;Speech recognition of a natural text read as isolated words&lt;/title&gt;&lt;secondary-title&gt;Acoustics, Speech, and Signal Processing, IEEE International Conference on ICASSP &amp;apos;81.&lt;/secondary-title&gt;&lt;alt-title&gt;Acoustics, Speech, and Signal Processing, IEEE International Conference on ICASSP &amp;apos;81.&lt;/alt-title&gt;&lt;/titles&gt;&lt;pages&gt;1168-1171&lt;/pages&gt;&lt;volume&gt;6&lt;/volume&gt;&lt;keywords&gt;&lt;keyword&gt;Entropy&lt;/keyword&gt;&lt;keyword&gt;Error analysis&lt;/keyword&gt;&lt;keyword&gt;Isolation technology&lt;/keyword&gt;&lt;keyword&gt;Laser modes&lt;/keyword&gt;&lt;keyword&gt;Laser theory&lt;/keyword&gt;&lt;keyword&gt;Prototypes&lt;/keyword&gt;&lt;keyword&gt;Speech recognition&lt;/keyword&gt;&lt;keyword&gt;Stress&lt;/keyword&gt;&lt;keyword&gt;Training data&lt;/keyword&gt;&lt;keyword&gt;Vocabulary&lt;/keyword&gt;&lt;/keywords&gt;&lt;dates&gt;&lt;year&gt;1981&lt;/year&gt;&lt;pub-dates&gt;&lt;date&gt;Apr 1981&lt;/date&gt;&lt;/pub-dates&gt;&lt;/dates&gt;&lt;urls&gt;&lt;related-urls&gt;&lt;url&gt;http://ieeexplore.ieee.org/xpl/articleDetails.jsp?arnumber=1171115&lt;/url&gt;&lt;/related-urls&gt;&lt;/urls&gt;&lt;electronic-resource-num&gt;10.1109/ICASSP.1981.1171115&lt;/electronic-resource-num&gt;&lt;/record&gt;&lt;/Cite&gt;&lt;/EndNote&gt;</w:instrText>
       </w:r>
       <w:r>
         <w:fldChar w:fldCharType="separate"/>
@@ -179,6 +217,130 @@
       </w:r>
       <w:r>
         <w:fldChar w:fldCharType="end"/>
+      </w:r>
+      <w:r>
+        <w:t>.</w:t>
+      </w:r>
+    </w:p>
+    <w:p>
+      <w:pPr>
+        <w:pStyle w:val="Heading3"/>
+      </w:pPr>
+      <w:r>
+        <w:t>Recog</w:t>
+      </w:r>
+      <w:r>
+        <w:t>nition type (word vs. phoneme)</w:t>
+      </w:r>
+    </w:p>
+    <w:p>
+      <w:r>
+        <w:t xml:space="preserve">A </w:t>
+      </w:r>
+      <w:r>
+        <w:t>phoneme can be defined</w:t>
+      </w:r>
+      <w:r>
+        <w:t xml:space="preserve"> as “the smallest contrastive linguistic unit which may brin</w:t>
+      </w:r>
+      <w:r>
+        <w:t>g about a change of meaning</w:t>
+      </w:r>
+      <w:r>
+        <w:t xml:space="preserve"> [of a word]</w:t>
+      </w:r>
+      <w:r>
+        <w:t>”</w:t>
+      </w:r>
+      <w:r>
+        <w:t xml:space="preserve"> </w:t>
+      </w:r>
+      <w:r>
+        <w:fldChar w:fldCharType="begin"/>
+      </w:r>
+      <w:r>
+        <w:instrText xml:space="preserve"> ADDIN EN.CITE &lt;EndNote&gt;&lt;Cite&gt;&lt;Author&gt;Cruttenden&lt;/Author&gt;&lt;Year&gt;2013&lt;/Year&gt;&lt;RecNum&gt;36&lt;/RecNum&gt;&lt;DisplayText&gt;[4]&lt;/DisplayText&gt;&lt;record&gt;&lt;rec-number&gt;36&lt;/rec-number&gt;&lt;foreign-keys&gt;&lt;key app="EN" db-id="zedf0fda800wstep25hxttzdwww50rv2fr52" timestamp="1397453498"&gt;36&lt;/key&gt;&lt;/foreign-keys&gt;&lt;ref-type name="Book Section"&gt;5&lt;/ref-type&gt;&lt;contributors&gt;&lt;authors&gt;&lt;author&gt;Cruttenden, Alan&lt;/author&gt;&lt;/authors&gt;&lt;/contributors&gt;&lt;titles&gt;&lt;title&gt;Gimson&amp;apos;s pronunciation of English&lt;/title&gt;&lt;/titles&gt;&lt;pages&gt;41&lt;/pages&gt;&lt;edition&gt;7th&lt;/edition&gt;&lt;section&gt;5&lt;/section&gt;&lt;dates&gt;&lt;year&gt;2013&lt;/year&gt;&lt;/dates&gt;&lt;publisher&gt;Routledge&lt;/publisher&gt;&lt;isbn&gt;1444116924&lt;/isbn&gt;&lt;urls&gt;&lt;/urls&gt;&lt;/record&gt;&lt;/Cite&gt;&lt;/EndNote&gt;</w:instrText>
+      </w:r>
+      <w:r>
+        <w:fldChar w:fldCharType="separate"/>
+      </w:r>
+      <w:r>
+        <w:rPr>
+          <w:noProof/>
+        </w:rPr>
+        <w:t>[4]</w:t>
+      </w:r>
+      <w:r>
+        <w:fldChar w:fldCharType="end"/>
+      </w:r>
+      <w:r>
+        <w:t>.</w:t>
+      </w:r>
+    </w:p>
+    <w:p/>
+    <w:p>
+      <w:r>
+        <w:t>Whether</w:t>
+      </w:r>
+      <w:r>
+        <w:t xml:space="preserve"> the system performs recognition at the word or phoneme level</w:t>
+      </w:r>
+    </w:p>
+    <w:p>
+      <w:pPr>
+        <w:pStyle w:val="Heading2"/>
+      </w:pPr>
+      <w:r>
+        <w:t>Acoustical Pre-Processing</w:t>
+      </w:r>
+    </w:p>
+    <w:p>
+      <w:pPr>
+        <w:pStyle w:val="Heading2"/>
+      </w:pPr>
+      <w:r>
+        <w:t>Feature Extraction</w:t>
+      </w:r>
+    </w:p>
+    <w:p>
+      <w:r>
+        <w:t xml:space="preserve">The two most important </w:t>
+      </w:r>
+      <w:r>
+        <w:t xml:space="preserve">sections of </w:t>
+      </w:r>
+      <w:r>
+        <w:t xml:space="preserve">speech characteristics are those contained in the spectral envelope (vocal tract characteristics) and those contained in the supra-segmental </w:t>
+      </w:r>
+      <w:r>
+        <w:t>features (voice so</w:t>
+      </w:r>
+      <w:r>
+        <w:t>urce characteristics)</w:t>
+      </w:r>
+      <w:r>
+        <w:t xml:space="preserve"> </w:t>
+      </w:r>
+      <w:r>
+        <w:fldChar w:fldCharType="begin"/>
+      </w:r>
+      <w:r>
+        <w:instrText xml:space="preserve"> ADDIN EN.CITE &lt;EndNote&gt;&lt;Cite&gt;&lt;Author&gt;Furui&lt;/Author&gt;&lt;Year&gt;1997&lt;/Year&gt;&lt;RecNum&gt;18&lt;/RecNum&gt;&lt;DisplayText&gt;[5]&lt;/DisplayText&gt;&lt;record&gt;&lt;rec-number&gt;18&lt;/rec-number&gt;&lt;foreign-keys&gt;&lt;key app="EN" db-id="zedf0fda800wstep25hxttzdwww50rv2fr52" timestamp="1396835773"&gt;18&lt;/key&gt;&lt;/foreign-keys&gt;&lt;ref-type name="Book Section"&gt;5&lt;/ref-type&gt;&lt;contributors&gt;&lt;authors&gt;&lt;author&gt;Furui, Sadaoki&lt;/author&gt;&lt;/authors&gt;&lt;secondary-authors&gt;&lt;author&gt;Bigün, Josef&lt;/author&gt;&lt;author&gt;Chollet, Gérard&lt;/author&gt;&lt;author&gt;Borgefors, Gunilla&lt;/author&gt;&lt;/secondary-authors&gt;&lt;/contributors&gt;&lt;titles&gt;&lt;title&gt;Recent advances in speaker recognition&lt;/title&gt;&lt;secondary-title&gt;Audio- and Video-based Biometric Person Authentication&lt;/secondary-title&gt;&lt;tertiary-title&gt;Lecture Notes in Computer Science&lt;/tertiary-title&gt;&lt;/titles&gt;&lt;pages&gt;235-252&lt;/pages&gt;&lt;volume&gt;1206&lt;/volume&gt;&lt;edition&gt;1st&lt;/edition&gt;&lt;section&gt;29&lt;/section&gt;&lt;dates&gt;&lt;year&gt;1997&lt;/year&gt;&lt;pub-dates&gt;&lt;date&gt;1997/01/01&lt;/date&gt;&lt;/pub-dates&gt;&lt;/dates&gt;&lt;publisher&gt;Springer Berlin Heidelberg&lt;/publisher&gt;&lt;isbn&gt;978-3-540-62660-2&lt;/isbn&gt;&lt;urls&gt;&lt;related-urls&gt;&lt;url&gt;http://dx.doi.org/10.1007/BFb0016001&lt;/url&gt;&lt;url&gt;http://download.springer.com/static/pdf/888/chp%253A10.1007%252FBFb0016001.pdf?auth66=1397008643_cccf7a526c0fd8369eef8d2c1248b28e&amp;amp;ext=.pdf&lt;/url&gt;&lt;/related-urls&gt;&lt;/urls&gt;&lt;electronic-resource-num&gt;10.1007/BFb0016001&lt;/electronic-resource-num&gt;&lt;/record&gt;&lt;/Cite&gt;&lt;/EndNote&gt;</w:instrText>
+      </w:r>
+      <w:r>
+        <w:fldChar w:fldCharType="separate"/>
+      </w:r>
+      <w:r>
+        <w:rPr>
+          <w:noProof/>
+        </w:rPr>
+        <w:t>[5]</w:t>
+      </w:r>
+      <w:r>
+        <w:fldChar w:fldCharType="end"/>
+      </w:r>
+      <w:r>
+        <w:t>.</w:t>
       </w:r>
     </w:p>
     <w:p>
@@ -259,8 +421,21 @@
     <w:p>
       <w:pPr>
         <w:pStyle w:val="Heading1"/>
-      </w:pPr>
-      <w:r>
+        <w:sectPr>
+          <w:footerReference w:type="default" r:id="rId9"/>
+          <w:pgSz w:w="11900" w:h="16840"/>
+          <w:pgMar w:top="1440" w:right="1440" w:bottom="1440" w:left="1440" w:header="708" w:footer="708" w:gutter="0"/>
+          <w:cols w:space="708"/>
+          <w:docGrid w:linePitch="360"/>
+        </w:sectPr>
+      </w:pPr>
+    </w:p>
+    <w:p>
+      <w:pPr>
+        <w:pStyle w:val="Heading1"/>
+      </w:pPr>
+      <w:r>
+        <w:lastRenderedPageBreak/>
         <w:t>R</w:t>
       </w:r>
       <w:r>
@@ -295,6 +470,28 @@
           <w:noProof/>
         </w:rPr>
         <w:tab/>
+        <w:t>J. Tebelskis, "Speech recognition using neural networks," Carnegie Mellon University, 1995.</w:t>
+      </w:r>
+    </w:p>
+    <w:p>
+      <w:pPr>
+        <w:pStyle w:val="EndNoteBibliography"/>
+        <w:ind w:left="720" w:hanging="720"/>
+        <w:rPr>
+          <w:noProof/>
+        </w:rPr>
+      </w:pPr>
+      <w:r>
+        <w:rPr>
+          <w:noProof/>
+        </w:rPr>
+        <w:t>[2]</w:t>
+      </w:r>
+      <w:r>
+        <w:rPr>
+          <w:noProof/>
+        </w:rPr>
+        <w:tab/>
         <w:t xml:space="preserve">K.-F. Lee, "On large-vocabulary speaker-independent continuous speech recognition," </w:t>
       </w:r>
       <w:r>
@@ -308,7 +505,7 @@
         <w:rPr>
           <w:noProof/>
         </w:rPr>
-        <w:t>vol. 7, pp. 375-379, 12// 1988.</w:t>
+        <w:t>vol. 7, pp. 375-379, June 21 1988.</w:t>
       </w:r>
     </w:p>
     <w:p>
@@ -323,7 +520,55 @@
         <w:rPr>
           <w:noProof/>
         </w:rPr>
-        <w:t>[2]</w:t>
+        <w:t>[3]</w:t>
+      </w:r>
+      <w:r>
+        <w:rPr>
+          <w:noProof/>
+        </w:rPr>
+        <w:tab/>
+        <w:t>L. Bahl, R. Bakis, P. Cohen, A. Cole, F. Jelinek, B. Lewis</w:t>
+      </w:r>
+      <w:r>
+        <w:rPr>
+          <w:i/>
+          <w:noProof/>
+        </w:rPr>
+        <w:t>, et al.</w:t>
+      </w:r>
+      <w:r>
+        <w:rPr>
+          <w:noProof/>
+        </w:rPr>
+        <w:t xml:space="preserve">, "Speech recognition of a natural text read as isolated words," in </w:t>
+      </w:r>
+      <w:r>
+        <w:rPr>
+          <w:i/>
+          <w:noProof/>
+        </w:rPr>
+        <w:t>Acoustics, Speech, and Signal Processing, IEEE International Conference on ICASSP '81.</w:t>
+      </w:r>
+      <w:r>
+        <w:rPr>
+          <w:noProof/>
+        </w:rPr>
+        <w:t>, 1981, pp. 1168-1171.</w:t>
+      </w:r>
+    </w:p>
+    <w:p>
+      <w:pPr>
+        <w:pStyle w:val="EndNoteBibliography"/>
+        <w:ind w:left="720" w:hanging="720"/>
+        <w:rPr>
+          <w:noProof/>
+        </w:rPr>
+      </w:pPr>
+      <w:r>
+        <w:rPr>
+          <w:noProof/>
+        </w:rPr>
+        <w:t>[4]</w:t>
       </w:r>
       <w:r>
         <w:rPr>
@@ -345,7 +590,7 @@
         <w:rPr>
           <w:noProof/>
         </w:rPr>
-        <w:t>[3]</w:t>
+        <w:t>[5]</w:t>
       </w:r>
       <w:r>
         <w:rPr>
@@ -403,6 +648,67 @@
     </w:p>
   </w:endnote>
 </w:endnotes>
+</file>
+
+<file path=word/footer1.xml><?xml version="1.0" encoding="utf-8"?>
+<w:ftr xmlns:wpc="http://schemas.microsoft.com/office/word/2010/wordprocessingCanvas" xmlns:mo="http://schemas.microsoft.com/office/mac/office/2008/main" xmlns:mc="http://schemas.openxmlformats.org/markup-compatibility/2006" xmlns:mv="urn:schemas-microsoft-com:mac:vml" xmlns:o="urn:schemas-microsoft-com:office:office" xmlns:r="http://schemas.openxmlformats.org/officeDocument/2006/relationships" xmlns:m="http://schemas.openxmlformats.org/officeDocument/2006/math" xmlns:v="urn:schemas-microsoft-com:vml" xmlns:wp14="http://schemas.microsoft.com/office/word/2010/wordprocessingDrawing" xmlns:wp="http://schemas.openxmlformats.org/drawingml/2006/wordprocessingDrawing" xmlns:w10="urn:schemas-microsoft-com:office:word" xmlns:w="http://schemas.openxmlformats.org/wordprocessingml/2006/main" xmlns:w14="http://schemas.microsoft.com/office/word/2010/wordml" xmlns:wpg="http://schemas.microsoft.com/office/word/2010/wordprocessingGroup" xmlns:wpi="http://schemas.microsoft.com/office/word/2010/wordprocessingInk" xmlns:wne="http://schemas.microsoft.com/office/word/2006/wordml" xmlns:wps="http://schemas.microsoft.com/office/word/2010/wordprocessingShape" mc:Ignorable="w14 wp14">
+  <w:p>
+    <w:pPr>
+      <w:pStyle w:val="Footer"/>
+    </w:pPr>
+    <w:r>
+      <w:t>Bryan Quill</w:t>
+    </w:r>
+    <w:r>
+      <w:tab/>
+      <w:t>[</w:t>
+    </w:r>
+    <w:r>
+      <w:rPr>
+        <w:rStyle w:val="PageNumber"/>
+      </w:rPr>
+      <w:fldChar w:fldCharType="begin"/>
+    </w:r>
+    <w:r>
+      <w:rPr>
+        <w:rStyle w:val="PageNumber"/>
+      </w:rPr>
+      <w:instrText xml:space="preserve"> PAGE </w:instrText>
+    </w:r>
+    <w:r>
+      <w:rPr>
+        <w:rStyle w:val="PageNumber"/>
+      </w:rPr>
+      <w:fldChar w:fldCharType="separate"/>
+    </w:r>
+    <w:r>
+      <w:rPr>
+        <w:rStyle w:val="PageNumber"/>
+        <w:noProof/>
+      </w:rPr>
+      <w:t>1</w:t>
+    </w:r>
+    <w:r>
+      <w:rPr>
+        <w:rStyle w:val="PageNumber"/>
+      </w:rPr>
+      <w:fldChar w:fldCharType="end"/>
+    </w:r>
+    <w:r>
+      <w:rPr>
+        <w:rStyle w:val="PageNumber"/>
+      </w:rPr>
+      <w:t>]</w:t>
+    </w:r>
+    <w:r>
+      <w:rPr>
+        <w:rStyle w:val="PageNumber"/>
+      </w:rPr>
+      <w:tab/>
+      <w:t>Literature Review</w:t>
+    </w:r>
+  </w:p>
+</w:ftr>
 </file>
 
 <file path=word/footnotes.xml><?xml version="1.0" encoding="utf-8"?>
@@ -2650,6 +2956,56 @@
       <w:sz w:val="32"/>
     </w:rPr>
   </w:style>
+  <w:style w:type="paragraph" w:styleId="Header">
+    <w:name w:val="header"/>
+    <w:basedOn w:val="Normal"/>
+    <w:link w:val="HeaderChar"/>
+    <w:uiPriority w:val="99"/>
+    <w:unhideWhenUsed/>
+    <w:rsid w:val="007E4609"/>
+    <w:pPr>
+      <w:tabs>
+        <w:tab w:val="center" w:pos="4320"/>
+        <w:tab w:val="right" w:pos="8640"/>
+      </w:tabs>
+    </w:pPr>
+  </w:style>
+  <w:style w:type="character" w:customStyle="1" w:styleId="HeaderChar">
+    <w:name w:val="Header Char"/>
+    <w:basedOn w:val="DefaultParagraphFont"/>
+    <w:link w:val="Header"/>
+    <w:uiPriority w:val="99"/>
+    <w:rsid w:val="007E4609"/>
+  </w:style>
+  <w:style w:type="paragraph" w:styleId="Footer">
+    <w:name w:val="footer"/>
+    <w:basedOn w:val="Normal"/>
+    <w:link w:val="FooterChar"/>
+    <w:uiPriority w:val="99"/>
+    <w:unhideWhenUsed/>
+    <w:rsid w:val="007E4609"/>
+    <w:pPr>
+      <w:tabs>
+        <w:tab w:val="center" w:pos="4320"/>
+        <w:tab w:val="right" w:pos="8640"/>
+      </w:tabs>
+    </w:pPr>
+  </w:style>
+  <w:style w:type="character" w:customStyle="1" w:styleId="FooterChar">
+    <w:name w:val="Footer Char"/>
+    <w:basedOn w:val="DefaultParagraphFont"/>
+    <w:link w:val="Footer"/>
+    <w:uiPriority w:val="99"/>
+    <w:rsid w:val="007E4609"/>
+  </w:style>
+  <w:style w:type="character" w:styleId="PageNumber">
+    <w:name w:val="page number"/>
+    <w:basedOn w:val="DefaultParagraphFont"/>
+    <w:uiPriority w:val="99"/>
+    <w:semiHidden/>
+    <w:unhideWhenUsed/>
+    <w:rsid w:val="007E4609"/>
+  </w:style>
 </w:styles>
 </file>
 
@@ -3109,6 +3465,56 @@
       <w:rFonts w:ascii="Calibri" w:hAnsi="Calibri"/>
       <w:sz w:val="32"/>
     </w:rPr>
+  </w:style>
+  <w:style w:type="paragraph" w:styleId="Header">
+    <w:name w:val="header"/>
+    <w:basedOn w:val="Normal"/>
+    <w:link w:val="HeaderChar"/>
+    <w:uiPriority w:val="99"/>
+    <w:unhideWhenUsed/>
+    <w:rsid w:val="007E4609"/>
+    <w:pPr>
+      <w:tabs>
+        <w:tab w:val="center" w:pos="4320"/>
+        <w:tab w:val="right" w:pos="8640"/>
+      </w:tabs>
+    </w:pPr>
+  </w:style>
+  <w:style w:type="character" w:customStyle="1" w:styleId="HeaderChar">
+    <w:name w:val="Header Char"/>
+    <w:basedOn w:val="DefaultParagraphFont"/>
+    <w:link w:val="Header"/>
+    <w:uiPriority w:val="99"/>
+    <w:rsid w:val="007E4609"/>
+  </w:style>
+  <w:style w:type="paragraph" w:styleId="Footer">
+    <w:name w:val="footer"/>
+    <w:basedOn w:val="Normal"/>
+    <w:link w:val="FooterChar"/>
+    <w:uiPriority w:val="99"/>
+    <w:unhideWhenUsed/>
+    <w:rsid w:val="007E4609"/>
+    <w:pPr>
+      <w:tabs>
+        <w:tab w:val="center" w:pos="4320"/>
+        <w:tab w:val="right" w:pos="8640"/>
+      </w:tabs>
+    </w:pPr>
+  </w:style>
+  <w:style w:type="character" w:customStyle="1" w:styleId="FooterChar">
+    <w:name w:val="Footer Char"/>
+    <w:basedOn w:val="DefaultParagraphFont"/>
+    <w:link w:val="Footer"/>
+    <w:uiPriority w:val="99"/>
+    <w:rsid w:val="007E4609"/>
+  </w:style>
+  <w:style w:type="character" w:styleId="PageNumber">
+    <w:name w:val="page number"/>
+    <w:basedOn w:val="DefaultParagraphFont"/>
+    <w:uiPriority w:val="99"/>
+    <w:semiHidden/>
+    <w:unhideWhenUsed/>
+    <w:rsid w:val="007E4609"/>
   </w:style>
 </w:styles>
 </file>
@@ -3438,7 +3844,7 @@
 </file>
 
 <file path=customXml/itemProps1.xml><?xml version="1.0" encoding="utf-8"?>
-<ds:datastoreItem xmlns:ds="http://schemas.openxmlformats.org/officeDocument/2006/customXml" ds:itemID="{3B5ABD8F-4278-DC4D-950A-85BC871E385C}">
+<ds:datastoreItem xmlns:ds="http://schemas.openxmlformats.org/officeDocument/2006/customXml" ds:itemID="{931B2BE8-489F-5145-8E72-01FB4563922A}">
   <ds:schemaRefs>
     <ds:schemaRef ds:uri="http://schemas.openxmlformats.org/officeDocument/2006/bibliography"/>
   </ds:schemaRefs>

</xml_diff>

<commit_message>
Wrote the recognition type component of the lit review.
</commit_message>
<xml_diff>
--- a/Documents/Literature Review.docx
+++ b/Documents/Literature Review.docx
@@ -130,8 +130,6 @@
       <w:r>
         <w:t>Speech type</w:t>
       </w:r>
-      <w:bookmarkStart w:id="0" w:name="_GoBack"/>
-      <w:bookmarkEnd w:id="0"/>
     </w:p>
     <w:p>
       <w:r>
@@ -230,36 +228,57 @@
         <w:t>Recog</w:t>
       </w:r>
       <w:r>
-        <w:t>nition type (word vs. phoneme)</w:t>
+        <w:t>nition type</w:t>
       </w:r>
     </w:p>
     <w:p>
       <w:r>
-        <w:t xml:space="preserve">A </w:t>
-      </w:r>
-      <w:r>
-        <w:t>phoneme can be defined</w:t>
-      </w:r>
-      <w:r>
-        <w:t xml:space="preserve"> as “the smallest contrastive linguistic unit which may brin</w:t>
-      </w:r>
-      <w:r>
-        <w:t>g about a change of meaning</w:t>
-      </w:r>
-      <w:r>
-        <w:t xml:space="preserve"> [of a word]</w:t>
-      </w:r>
-      <w:r>
-        <w:t>”</w:t>
-      </w:r>
-      <w:r>
-        <w:t xml:space="preserve"> </w:t>
+        <w:t>There ar</w:t>
+      </w:r>
+      <w:r>
+        <w:t>e two main classifications for ASR</w:t>
+      </w:r>
+      <w:r>
+        <w:t xml:space="preserve"> syste</w:t>
+      </w:r>
+      <w:r>
+        <w:t>ms; word recognition and phonetic</w:t>
+      </w:r>
+      <w:r>
+        <w:t xml:space="preserve"> recognition. Word recognition is desirable due to the human interpretable aspect of the </w:t>
+      </w:r>
+      <w:r>
+        <w:t>transcription</w:t>
+      </w:r>
+      <w:r>
+        <w:t>, that is, all results are comp</w:t>
+      </w:r>
+      <w:r>
+        <w:t>lete words. However, the main</w:t>
+      </w:r>
+      <w:r>
+        <w:t xml:space="preserve"> disadvantage of word based </w:t>
+      </w:r>
+      <w:r>
+        <w:t>ASR</w:t>
+      </w:r>
+      <w:r>
+        <w:t xml:space="preserve"> is that the error rates of the system are proportional to the vocabulary size. For small sets of words it is possible to obtain </w:t>
+      </w:r>
+      <w:r>
+        <w:t>&lt;1</w:t>
+      </w:r>
+      <w:r>
+        <w:t xml:space="preserve">% </w:t>
+      </w:r>
+      <w:r>
+        <w:t xml:space="preserve">error rates </w:t>
       </w:r>
       <w:r>
         <w:fldChar w:fldCharType="begin"/>
       </w:r>
       <w:r>
-        <w:instrText xml:space="preserve"> ADDIN EN.CITE &lt;EndNote&gt;&lt;Cite&gt;&lt;Author&gt;Cruttenden&lt;/Author&gt;&lt;Year&gt;2013&lt;/Year&gt;&lt;RecNum&gt;36&lt;/RecNum&gt;&lt;DisplayText&gt;[4]&lt;/DisplayText&gt;&lt;record&gt;&lt;rec-number&gt;36&lt;/rec-number&gt;&lt;foreign-keys&gt;&lt;key app="EN" db-id="zedf0fda800wstep25hxttzdwww50rv2fr52" timestamp="1397453498"&gt;36&lt;/key&gt;&lt;/foreign-keys&gt;&lt;ref-type name="Book Section"&gt;5&lt;/ref-type&gt;&lt;contributors&gt;&lt;authors&gt;&lt;author&gt;Cruttenden, Alan&lt;/author&gt;&lt;/authors&gt;&lt;/contributors&gt;&lt;titles&gt;&lt;title&gt;Gimson&amp;apos;s pronunciation of English&lt;/title&gt;&lt;/titles&gt;&lt;pages&gt;41&lt;/pages&gt;&lt;edition&gt;7th&lt;/edition&gt;&lt;section&gt;5&lt;/section&gt;&lt;dates&gt;&lt;year&gt;2013&lt;/year&gt;&lt;/dates&gt;&lt;publisher&gt;Routledge&lt;/publisher&gt;&lt;isbn&gt;1444116924&lt;/isbn&gt;&lt;urls&gt;&lt;/urls&gt;&lt;/record&gt;&lt;/Cite&gt;&lt;/EndNote&gt;</w:instrText>
+        <w:instrText xml:space="preserve"> ADDIN EN.CITE &lt;EndNote&gt;&lt;Cite&gt;&lt;Author&gt;Doddington&lt;/Author&gt;&lt;Year&gt;1989&lt;/Year&gt;&lt;RecNum&gt;46&lt;/RecNum&gt;&lt;DisplayText&gt;[4]&lt;/DisplayText&gt;&lt;record&gt;&lt;rec-number&gt;46&lt;/rec-number&gt;&lt;foreign-keys&gt;&lt;key app="EN" db-id="zedf0fda800wstep25hxttzdwww50rv2fr52" timestamp="1397545126"&gt;46&lt;/key&gt;&lt;/foreign-keys&gt;&lt;ref-type name="Conference Proceedings"&gt;10&lt;/ref-type&gt;&lt;contributors&gt;&lt;authors&gt;&lt;author&gt;Doddington, George R&lt;/author&gt;&lt;/authors&gt;&lt;/contributors&gt;&lt;titles&gt;&lt;title&gt;Phonetically sensitive discriminants for improved speech recognition&lt;/title&gt;&lt;secondary-title&gt;Acoustics, Speech, and Signal Processing, 1989. ICASSP-89., 1989 International Conference on&lt;/secondary-title&gt;&lt;/titles&gt;&lt;pages&gt;556-559&lt;/pages&gt;&lt;dates&gt;&lt;year&gt;1989&lt;/year&gt;&lt;/dates&gt;&lt;publisher&gt;IEEE&lt;/publisher&gt;&lt;isbn&gt;1520-6149&lt;/isbn&gt;&lt;urls&gt;&lt;/urls&gt;&lt;/record&gt;&lt;/Cite&gt;&lt;/EndNote&gt;</w:instrText>
       </w:r>
       <w:r>
         <w:fldChar w:fldCharType="separate"/>
@@ -274,58 +293,333 @@
         <w:fldChar w:fldCharType="end"/>
       </w:r>
       <w:r>
+        <w:t xml:space="preserve">, </w:t>
+      </w:r>
+      <w:r>
+        <w:t xml:space="preserve">whereas vocabulary sizes of 200, 5000, or 100000 could have approximate error rates of 3%, 7%, or 45% respectively </w:t>
+      </w:r>
+      <w:r>
+        <w:fldChar w:fldCharType="begin">
+          <w:fldData xml:space="preserve">PEVuZE5vdGU+PENpdGU+PEF1dGhvcj5JdGFrdXJhPC9BdXRob3I+PFllYXI+MTk3NTwvWWVhcj48
+UmVjTnVtPjQzPC9SZWNOdW0+PERpc3BsYXlUZXh0Pls1LTddPC9EaXNwbGF5VGV4dD48cmVjb3Jk
+PjxyZWMtbnVtYmVyPjQzPC9yZWMtbnVtYmVyPjxmb3JlaWduLWtleXM+PGtleSBhcHA9IkVOIiBk
+Yi1pZD0iemVkZjBmZGE4MDB3c3RlcDI1aHh0dHpkd3d3NTBydjJmcjUyIiB0aW1lc3RhbXA9IjEz
+OTc1NDQyNTMiPjQzPC9rZXk+PC9mb3JlaWduLWtleXM+PHJlZi10eXBlIG5hbWU9IkpvdXJuYWwg
+QXJ0aWNsZSI+MTc8L3JlZi10eXBlPjxjb250cmlidXRvcnM+PGF1dGhvcnM+PGF1dGhvcj5JdGFr
+dXJhLCBGdW1pdGFkYTwvYXV0aG9yPjwvYXV0aG9ycz48L2NvbnRyaWJ1dG9ycz48dGl0bGVzPjx0
+aXRsZT5NaW5pbXVtIHByZWRpY3Rpb24gcmVzaWR1YWwgcHJpbmNpcGxlIGFwcGxpZWQgdG8gc3Bl
+ZWNoIHJlY29nbml0aW9uPC90aXRsZT48c2Vjb25kYXJ5LXRpdGxlPkFjb3VzdGljcywgU3BlZWNo
+IGFuZCBTaWduYWwgUHJvY2Vzc2luZywgSUVFRSBUcmFuc2FjdGlvbnMgb248L3NlY29uZGFyeS10
+aXRsZT48L3RpdGxlcz48cGVyaW9kaWNhbD48ZnVsbC10aXRsZT5BY291c3RpY3MsIFNwZWVjaCBh
+bmQgU2lnbmFsIFByb2Nlc3NpbmcsIElFRUUgVHJhbnNhY3Rpb25zIG9uPC9mdWxsLXRpdGxlPjwv
+cGVyaW9kaWNhbD48cGFnZXM+NjctNzI8L3BhZ2VzPjx2b2x1bWU+MjM8L3ZvbHVtZT48bnVtYmVy
+PjE8L251bWJlcj48ZGF0ZXM+PHllYXI+MTk3NTwveWVhcj48L2RhdGVzPjxpc2JuPjAwOTYtMzUx
+ODwvaXNibj48dXJscz48L3VybHM+PC9yZWNvcmQ+PC9DaXRlPjxDaXRlPjxBdXRob3I+TWl5YXRh
+a2U8L0F1dGhvcj48WWVhcj4xOTkwPC9ZZWFyPjxSZWNOdW0+NDQ8L1JlY051bT48cmVjb3JkPjxy
+ZWMtbnVtYmVyPjQ0PC9yZWMtbnVtYmVyPjxmb3JlaWduLWtleXM+PGtleSBhcHA9IkVOIiBkYi1p
+ZD0iemVkZjBmZGE4MDB3c3RlcDI1aHh0dHpkd3d3NTBydjJmcjUyIiB0aW1lc3RhbXA9IjEzOTc1
+NDQzNjkiPjQ0PC9rZXk+PC9mb3JlaWduLWtleXM+PHJlZi10eXBlIG5hbWU9IkNvbmZlcmVuY2Ug
+UHJvY2VlZGluZ3MiPjEwPC9yZWYtdHlwZT48Y29udHJpYnV0b3JzPjxhdXRob3JzPjxhdXRob3I+
+TWl5YXRha2UsIE1hc2Fub3JpPC9hdXRob3I+PGF1dGhvcj5TYXdhaSwgSGlkZWZ1bWk8L2F1dGhv
+cj48YXV0aG9yPk1pbmFtaSwgWWFzdWhpcm88L2F1dGhvcj48YXV0aG9yPlNoaWthbm8sIEtpeW9o
+aXJvPC9hdXRob3I+PC9hdXRob3JzPjwvY29udHJpYnV0b3JzPjx0aXRsZXM+PHRpdGxlPkludGVn
+cmF0ZWQgdHJhaW5pbmcgZm9yIHNwb3R0aW5nIGphcGFuZXNlIHBob25lbWVzIHVzaW5nIGxhcmdl
+IHBob25lbWljIHRpbWUtZGVsYXkgbmV1cmFsIG5ldHdvcmtzPC90aXRsZT48c2Vjb25kYXJ5LXRp
+dGxlPkFjb3VzdGljcywgU3BlZWNoLCBhbmQgU2lnbmFsIFByb2Nlc3NpbmcsIDE5OTAuIElDQVNT
+UC05MC4sIDE5OTAgSW50ZXJuYXRpb25hbCBDb25mZXJlbmNlIG9uPC9zZWNvbmRhcnktdGl0bGU+
+PC90aXRsZXM+PHBhZ2VzPjQ0OS00NTI8L3BhZ2VzPjxkYXRlcz48eWVhcj4xOTkwPC95ZWFyPjwv
+ZGF0ZXM+PHB1Ymxpc2hlcj5JRUVFPC9wdWJsaXNoZXI+PGlzYm4+MTUyMC02MTQ5PC9pc2JuPjx1
+cmxzPjwvdXJscz48L3JlY29yZD48L0NpdGU+PENpdGU+PEF1dGhvcj5LaW11cmE8L0F1dGhvcj48
+WWVhcj4xOTkwPC9ZZWFyPjxSZWNOdW0+NDU8L1JlY051bT48cmVjb3JkPjxyZWMtbnVtYmVyPjQ1
+PC9yZWMtbnVtYmVyPjxmb3JlaWduLWtleXM+PGtleSBhcHA9IkVOIiBkYi1pZD0iemVkZjBmZGE4
+MDB3c3RlcDI1aHh0dHpkd3d3NTBydjJmcjUyIiB0aW1lc3RhbXA9IjEzOTc1NDQ0NjMiPjQ1PC9r
+ZXk+PC9mb3JlaWduLWtleXM+PHJlZi10eXBlIG5hbWU9IkNvbmZlcmVuY2UgUHJvY2VlZGluZ3Mi
+PjEwPC9yZWYtdHlwZT48Y29udHJpYnV0b3JzPjxhdXRob3JzPjxhdXRob3I+S2ltdXJhLCBTaGlu
+dGE8L2F1dGhvcj48L2F1dGhvcnM+PC9jb250cmlidXRvcnM+PHRpdGxlcz48dGl0bGU+MTAwMDAw
+LXdvcmQgcmVjb2duaXRpb24gdXNpbmcgYWNvdXN0aWMtc2VnbWVudCBuZXR3b3JrczwvdGl0bGU+
+PHNlY29uZGFyeS10aXRsZT5BY291c3RpY3MsIFNwZWVjaCwgYW5kIFNpZ25hbCBQcm9jZXNzaW5n
+LCAxOTkwLiBJQ0FTU1AtOTAuLCAxOTkwIEludGVybmF0aW9uYWwgQ29uZmVyZW5jZSBvbjwvc2Vj
+b25kYXJ5LXRpdGxlPjwvdGl0bGVzPjxwYWdlcz42MS02NDwvcGFnZXM+PGRhdGVzPjx5ZWFyPjE5
+OTA8L3llYXI+PC9kYXRlcz48cHVibGlzaGVyPklFRUU8L3B1Ymxpc2hlcj48aXNibj4xNTIwLTYx
+NDk8L2lzYm4+PHVybHM+PC91cmxzPjwvcmVjb3JkPjwvQ2l0ZT48L0VuZE5vdGU+AG==
+</w:fldData>
+        </w:fldChar>
+      </w:r>
+      <w:r>
+        <w:instrText xml:space="preserve"> ADDIN EN.CITE </w:instrText>
+      </w:r>
+      <w:r>
+        <w:fldChar w:fldCharType="begin">
+          <w:fldData xml:space="preserve">PEVuZE5vdGU+PENpdGU+PEF1dGhvcj5JdGFrdXJhPC9BdXRob3I+PFllYXI+MTk3NTwvWWVhcj48
+UmVjTnVtPjQzPC9SZWNOdW0+PERpc3BsYXlUZXh0Pls1LTddPC9EaXNwbGF5VGV4dD48cmVjb3Jk
+PjxyZWMtbnVtYmVyPjQzPC9yZWMtbnVtYmVyPjxmb3JlaWduLWtleXM+PGtleSBhcHA9IkVOIiBk
+Yi1pZD0iemVkZjBmZGE4MDB3c3RlcDI1aHh0dHpkd3d3NTBydjJmcjUyIiB0aW1lc3RhbXA9IjEz
+OTc1NDQyNTMiPjQzPC9rZXk+PC9mb3JlaWduLWtleXM+PHJlZi10eXBlIG5hbWU9IkpvdXJuYWwg
+QXJ0aWNsZSI+MTc8L3JlZi10eXBlPjxjb250cmlidXRvcnM+PGF1dGhvcnM+PGF1dGhvcj5JdGFr
+dXJhLCBGdW1pdGFkYTwvYXV0aG9yPjwvYXV0aG9ycz48L2NvbnRyaWJ1dG9ycz48dGl0bGVzPjx0
+aXRsZT5NaW5pbXVtIHByZWRpY3Rpb24gcmVzaWR1YWwgcHJpbmNpcGxlIGFwcGxpZWQgdG8gc3Bl
+ZWNoIHJlY29nbml0aW9uPC90aXRsZT48c2Vjb25kYXJ5LXRpdGxlPkFjb3VzdGljcywgU3BlZWNo
+IGFuZCBTaWduYWwgUHJvY2Vzc2luZywgSUVFRSBUcmFuc2FjdGlvbnMgb248L3NlY29uZGFyeS10
+aXRsZT48L3RpdGxlcz48cGVyaW9kaWNhbD48ZnVsbC10aXRsZT5BY291c3RpY3MsIFNwZWVjaCBh
+bmQgU2lnbmFsIFByb2Nlc3NpbmcsIElFRUUgVHJhbnNhY3Rpb25zIG9uPC9mdWxsLXRpdGxlPjwv
+cGVyaW9kaWNhbD48cGFnZXM+NjctNzI8L3BhZ2VzPjx2b2x1bWU+MjM8L3ZvbHVtZT48bnVtYmVy
+PjE8L251bWJlcj48ZGF0ZXM+PHllYXI+MTk3NTwveWVhcj48L2RhdGVzPjxpc2JuPjAwOTYtMzUx
+ODwvaXNibj48dXJscz48L3VybHM+PC9yZWNvcmQ+PC9DaXRlPjxDaXRlPjxBdXRob3I+TWl5YXRh
+a2U8L0F1dGhvcj48WWVhcj4xOTkwPC9ZZWFyPjxSZWNOdW0+NDQ8L1JlY051bT48cmVjb3JkPjxy
+ZWMtbnVtYmVyPjQ0PC9yZWMtbnVtYmVyPjxmb3JlaWduLWtleXM+PGtleSBhcHA9IkVOIiBkYi1p
+ZD0iemVkZjBmZGE4MDB3c3RlcDI1aHh0dHpkd3d3NTBydjJmcjUyIiB0aW1lc3RhbXA9IjEzOTc1
+NDQzNjkiPjQ0PC9rZXk+PC9mb3JlaWduLWtleXM+PHJlZi10eXBlIG5hbWU9IkNvbmZlcmVuY2Ug
+UHJvY2VlZGluZ3MiPjEwPC9yZWYtdHlwZT48Y29udHJpYnV0b3JzPjxhdXRob3JzPjxhdXRob3I+
+TWl5YXRha2UsIE1hc2Fub3JpPC9hdXRob3I+PGF1dGhvcj5TYXdhaSwgSGlkZWZ1bWk8L2F1dGhv
+cj48YXV0aG9yPk1pbmFtaSwgWWFzdWhpcm88L2F1dGhvcj48YXV0aG9yPlNoaWthbm8sIEtpeW9o
+aXJvPC9hdXRob3I+PC9hdXRob3JzPjwvY29udHJpYnV0b3JzPjx0aXRsZXM+PHRpdGxlPkludGVn
+cmF0ZWQgdHJhaW5pbmcgZm9yIHNwb3R0aW5nIGphcGFuZXNlIHBob25lbWVzIHVzaW5nIGxhcmdl
+IHBob25lbWljIHRpbWUtZGVsYXkgbmV1cmFsIG5ldHdvcmtzPC90aXRsZT48c2Vjb25kYXJ5LXRp
+dGxlPkFjb3VzdGljcywgU3BlZWNoLCBhbmQgU2lnbmFsIFByb2Nlc3NpbmcsIDE5OTAuIElDQVNT
+UC05MC4sIDE5OTAgSW50ZXJuYXRpb25hbCBDb25mZXJlbmNlIG9uPC9zZWNvbmRhcnktdGl0bGU+
+PC90aXRsZXM+PHBhZ2VzPjQ0OS00NTI8L3BhZ2VzPjxkYXRlcz48eWVhcj4xOTkwPC95ZWFyPjwv
+ZGF0ZXM+PHB1Ymxpc2hlcj5JRUVFPC9wdWJsaXNoZXI+PGlzYm4+MTUyMC02MTQ5PC9pc2JuPjx1
+cmxzPjwvdXJscz48L3JlY29yZD48L0NpdGU+PENpdGU+PEF1dGhvcj5LaW11cmE8L0F1dGhvcj48
+WWVhcj4xOTkwPC9ZZWFyPjxSZWNOdW0+NDU8L1JlY051bT48cmVjb3JkPjxyZWMtbnVtYmVyPjQ1
+PC9yZWMtbnVtYmVyPjxmb3JlaWduLWtleXM+PGtleSBhcHA9IkVOIiBkYi1pZD0iemVkZjBmZGE4
+MDB3c3RlcDI1aHh0dHpkd3d3NTBydjJmcjUyIiB0aW1lc3RhbXA9IjEzOTc1NDQ0NjMiPjQ1PC9r
+ZXk+PC9mb3JlaWduLWtleXM+PHJlZi10eXBlIG5hbWU9IkNvbmZlcmVuY2UgUHJvY2VlZGluZ3Mi
+PjEwPC9yZWYtdHlwZT48Y29udHJpYnV0b3JzPjxhdXRob3JzPjxhdXRob3I+S2ltdXJhLCBTaGlu
+dGE8L2F1dGhvcj48L2F1dGhvcnM+PC9jb250cmlidXRvcnM+PHRpdGxlcz48dGl0bGU+MTAwMDAw
+LXdvcmQgcmVjb2duaXRpb24gdXNpbmcgYWNvdXN0aWMtc2VnbWVudCBuZXR3b3JrczwvdGl0bGU+
+PHNlY29uZGFyeS10aXRsZT5BY291c3RpY3MsIFNwZWVjaCwgYW5kIFNpZ25hbCBQcm9jZXNzaW5n
+LCAxOTkwLiBJQ0FTU1AtOTAuLCAxOTkwIEludGVybmF0aW9uYWwgQ29uZmVyZW5jZSBvbjwvc2Vj
+b25kYXJ5LXRpdGxlPjwvdGl0bGVzPjxwYWdlcz42MS02NDwvcGFnZXM+PGRhdGVzPjx5ZWFyPjE5
+OTA8L3llYXI+PC9kYXRlcz48cHVibGlzaGVyPklFRUU8L3B1Ymxpc2hlcj48aXNibj4xNTIwLTYx
+NDk8L2lzYm4+PHVybHM+PC91cmxzPjwvcmVjb3JkPjwvQ2l0ZT48L0VuZE5vdGU+AG==
+</w:fldData>
+        </w:fldChar>
+      </w:r>
+      <w:r>
+        <w:instrText xml:space="preserve"> ADDIN EN.CITE.DATA </w:instrText>
+      </w:r>
+      <w:r>
+        <w:fldChar w:fldCharType="end"/>
+      </w:r>
+      <w:r>
+        <w:fldChar w:fldCharType="separate"/>
+      </w:r>
+      <w:r>
+        <w:rPr>
+          <w:noProof/>
+        </w:rPr>
+        <w:t>[5-7]</w:t>
+      </w:r>
+      <w:r>
+        <w:fldChar w:fldCharType="end"/>
+      </w:r>
+      <w:r>
         <w:t>.</w:t>
+      </w:r>
+      <w:r>
+        <w:t xml:space="preserve"> </w:t>
+      </w:r>
+      <w:r>
+        <w:t xml:space="preserve">Secondarily, the processing time for a </w:t>
+      </w:r>
+      <w:r>
+        <w:t>word-based</w:t>
+      </w:r>
+      <w:r>
+        <w:t xml:space="preserve"> system is also proportional to the vocabulary size, making it imp</w:t>
+      </w:r>
+      <w:r>
+        <w:t>ractical for most real-world</w:t>
+      </w:r>
+      <w:r>
+        <w:t xml:space="preserve"> applications. </w:t>
+      </w:r>
+      <w:r>
+        <w:t>Con</w:t>
+      </w:r>
+      <w:r>
+        <w:t>verse</w:t>
+      </w:r>
+      <w:r>
+        <w:t xml:space="preserve">ly, phonetic recognition is able to avoid </w:t>
+      </w:r>
+      <w:r>
+        <w:t xml:space="preserve">both error rate and processing time inflation </w:t>
+      </w:r>
+      <w:r>
+        <w:t xml:space="preserve">by breaking words down into </w:t>
+      </w:r>
+      <w:r>
+        <w:t>their base components, phonemes.</w:t>
+      </w:r>
+      <w:r>
+        <w:t xml:space="preserve"> </w:t>
+      </w:r>
+      <w:r>
+        <w:t>A phoneme</w:t>
+      </w:r>
+      <w:r>
+        <w:t xml:space="preserve"> can be defined</w:t>
+      </w:r>
+      <w:r>
+        <w:t xml:space="preserve"> as “the smallest contrastive linguistic unit which may brin</w:t>
+      </w:r>
+      <w:r>
+        <w:t xml:space="preserve">g about a change of meaning [of a word]” </w:t>
+      </w:r>
+      <w:r>
+        <w:fldChar w:fldCharType="begin"/>
+      </w:r>
+      <w:r>
+        <w:instrText xml:space="preserve"> ADDIN EN.CITE &lt;EndNote&gt;&lt;Cite&gt;&lt;Author&gt;Cruttenden&lt;/Author&gt;&lt;Year&gt;2013&lt;/Year&gt;&lt;RecNum&gt;36&lt;/RecNum&gt;&lt;DisplayText&gt;[8]&lt;/DisplayText&gt;&lt;record&gt;&lt;rec-number&gt;36&lt;/rec-number&gt;&lt;foreign-keys&gt;&lt;key app="EN" db-id="zedf0fda800wstep25hxttzdwww50rv2fr52" timestamp="1397453498"&gt;36&lt;/key&gt;&lt;/foreign-keys&gt;&lt;ref-type name="Book Section"&gt;5&lt;/ref-type&gt;&lt;contributors&gt;&lt;authors&gt;&lt;author&gt;Cruttenden, Alan&lt;/author&gt;&lt;/authors&gt;&lt;/contributors&gt;&lt;titles&gt;&lt;title&gt;Gimson&amp;apos;s pronunciation of English&lt;/title&gt;&lt;/titles&gt;&lt;pages&gt;41&lt;/pages&gt;&lt;edition&gt;7th&lt;/edition&gt;&lt;section&gt;5&lt;/section&gt;&lt;dates&gt;&lt;year&gt;2013&lt;/year&gt;&lt;/dates&gt;&lt;publisher&gt;Routledge&lt;/publisher&gt;&lt;isbn&gt;1444116924&lt;/isbn&gt;&lt;urls&gt;&lt;/urls&gt;&lt;/record&gt;&lt;/Cite&gt;&lt;/EndNote&gt;</w:instrText>
+      </w:r>
+      <w:r>
+        <w:fldChar w:fldCharType="separate"/>
+      </w:r>
+      <w:r>
+        <w:rPr>
+          <w:noProof/>
+        </w:rPr>
+        <w:t>[8]</w:t>
+      </w:r>
+      <w:r>
+        <w:fldChar w:fldCharType="end"/>
+      </w:r>
+      <w:r>
+        <w:t xml:space="preserve">, which </w:t>
+      </w:r>
+      <w:r>
+        <w:t xml:space="preserve">results in a classification base of approximately 42 </w:t>
+      </w:r>
+      <w:r>
+        <w:t>phonemes f</w:t>
+      </w:r>
+      <w:r>
+        <w:t>or the English language</w:t>
+      </w:r>
+      <w:r>
+        <w:t xml:space="preserve"> (see </w:t>
+      </w:r>
+      <w:r>
+        <w:fldChar w:fldCharType="begin"/>
+      </w:r>
+      <w:r>
+        <w:instrText xml:space="preserve"> REF _Ref259201863 \h </w:instrText>
+      </w:r>
+      <w:r>
+        <w:fldChar w:fldCharType="separate"/>
+      </w:r>
+      <w:r>
+        <w:t xml:space="preserve">Table </w:t>
+      </w:r>
+      <w:r>
+        <w:rPr>
+          <w:noProof/>
+        </w:rPr>
+        <w:t>1</w:t>
+      </w:r>
+      <w:r>
+        <w:noBreakHyphen/>
+      </w:r>
+      <w:r>
+        <w:rPr>
+          <w:noProof/>
+        </w:rPr>
+        <w:t>1</w:t>
+      </w:r>
+      <w:r>
+        <w:fldChar w:fldCharType="end"/>
+      </w:r>
+      <w:r>
+        <w:t>)</w:t>
+      </w:r>
+      <w:r>
+        <w:t xml:space="preserve">, with the drawback being that the </w:t>
+      </w:r>
+      <w:r>
+        <w:t>transcription</w:t>
+      </w:r>
+      <w:r>
+        <w:t xml:space="preserve"> isn’t d</w:t>
+      </w:r>
+      <w:bookmarkStart w:id="0" w:name="_GoBack"/>
+      <w:bookmarkEnd w:id="0"/>
+      <w:r>
+        <w:t xml:space="preserve">irectly human readable (see </w:t>
+      </w:r>
+      <w:r>
+        <w:fldChar w:fldCharType="begin"/>
+      </w:r>
+      <w:r>
+        <w:instrText xml:space="preserve"> REF _Ref259201436 \h </w:instrText>
+      </w:r>
+      <w:r>
+        <w:fldChar w:fldCharType="separate"/>
+      </w:r>
+      <w:r>
+        <w:t xml:space="preserve">Table </w:t>
+      </w:r>
+      <w:r>
+        <w:rPr>
+          <w:noProof/>
+        </w:rPr>
+        <w:t>1</w:t>
+      </w:r>
+      <w:r>
+        <w:noBreakHyphen/>
+      </w:r>
+      <w:r>
+        <w:rPr>
+          <w:noProof/>
+        </w:rPr>
+        <w:t>2</w:t>
+      </w:r>
+      <w:r>
+        <w:fldChar w:fldCharType="end"/>
+      </w:r>
+      <w:r>
+        <w:t>).</w:t>
       </w:r>
     </w:p>
     <w:p/>
     <w:p>
-      <w:r>
-        <w:t>Whether</w:t>
-      </w:r>
-      <w:r>
-        <w:t xml:space="preserve"> the system performs recognition at the word or phoneme level</w:t>
-      </w:r>
-    </w:p>
-    <w:p>
-      <w:pPr>
-        <w:pStyle w:val="Heading2"/>
-      </w:pPr>
-      <w:r>
-        <w:t>Acoustical Pre-Processing</w:t>
-      </w:r>
-    </w:p>
-    <w:p>
-      <w:pPr>
-        <w:pStyle w:val="Heading2"/>
-      </w:pPr>
-      <w:r>
-        <w:t>Feature Extraction</w:t>
-      </w:r>
-    </w:p>
-    <w:p>
-      <w:r>
-        <w:t xml:space="preserve">The two most important </w:t>
-      </w:r>
-      <w:r>
-        <w:t xml:space="preserve">sections of </w:t>
-      </w:r>
-      <w:r>
-        <w:t xml:space="preserve">speech characteristics are those contained in the spectral envelope (vocal tract characteristics) and those contained in the supra-segmental </w:t>
-      </w:r>
-      <w:r>
-        <w:t>features (voice so</w:t>
-      </w:r>
-      <w:r>
-        <w:t>urce characteristics)</w:t>
-      </w:r>
-      <w:r>
-        <w:t xml:space="preserve"> </w:t>
+      <w:pPr>
+        <w:pStyle w:val="Caption"/>
+        <w:keepNext/>
+      </w:pPr>
+      <w:bookmarkStart w:id="1" w:name="_Ref259201863"/>
+      <w:r>
+        <w:lastRenderedPageBreak/>
+        <w:t xml:space="preserve">Table </w:t>
+      </w:r>
+      <w:fldSimple w:instr=" STYLEREF 1 \s ">
+        <w:r>
+          <w:rPr>
+            <w:noProof/>
+          </w:rPr>
+          <w:t>1</w:t>
+        </w:r>
+      </w:fldSimple>
+      <w:r>
+        <w:noBreakHyphen/>
+      </w:r>
+      <w:fldSimple w:instr=" SEQ Table \* ARABIC \s 1 ">
+        <w:r>
+          <w:rPr>
+            <w:noProof/>
+          </w:rPr>
+          <w:t>1</w:t>
+        </w:r>
+      </w:fldSimple>
+      <w:bookmarkEnd w:id="1"/>
+      <w:r>
+        <w:t xml:space="preserve">: List of English Phonemes and Manners of Articulation </w:t>
       </w:r>
       <w:r>
         <w:fldChar w:fldCharType="begin"/>
       </w:r>
       <w:r>
-        <w:instrText xml:space="preserve"> ADDIN EN.CITE &lt;EndNote&gt;&lt;Cite&gt;&lt;Author&gt;Furui&lt;/Author&gt;&lt;Year&gt;1997&lt;/Year&gt;&lt;RecNum&gt;18&lt;/RecNum&gt;&lt;DisplayText&gt;[5]&lt;/DisplayText&gt;&lt;record&gt;&lt;rec-number&gt;18&lt;/rec-number&gt;&lt;foreign-keys&gt;&lt;key app="EN" db-id="zedf0fda800wstep25hxttzdwww50rv2fr52" timestamp="1396835773"&gt;18&lt;/key&gt;&lt;/foreign-keys&gt;&lt;ref-type name="Book Section"&gt;5&lt;/ref-type&gt;&lt;contributors&gt;&lt;authors&gt;&lt;author&gt;Furui, Sadaoki&lt;/author&gt;&lt;/authors&gt;&lt;secondary-authors&gt;&lt;author&gt;Bigün, Josef&lt;/author&gt;&lt;author&gt;Chollet, Gérard&lt;/author&gt;&lt;author&gt;Borgefors, Gunilla&lt;/author&gt;&lt;/secondary-authors&gt;&lt;/contributors&gt;&lt;titles&gt;&lt;title&gt;Recent advances in speaker recognition&lt;/title&gt;&lt;secondary-title&gt;Audio- and Video-based Biometric Person Authentication&lt;/secondary-title&gt;&lt;tertiary-title&gt;Lecture Notes in Computer Science&lt;/tertiary-title&gt;&lt;/titles&gt;&lt;pages&gt;235-252&lt;/pages&gt;&lt;volume&gt;1206&lt;/volume&gt;&lt;edition&gt;1st&lt;/edition&gt;&lt;section&gt;29&lt;/section&gt;&lt;dates&gt;&lt;year&gt;1997&lt;/year&gt;&lt;pub-dates&gt;&lt;date&gt;1997/01/01&lt;/date&gt;&lt;/pub-dates&gt;&lt;/dates&gt;&lt;publisher&gt;Springer Berlin Heidelberg&lt;/publisher&gt;&lt;isbn&gt;978-3-540-62660-2&lt;/isbn&gt;&lt;urls&gt;&lt;related-urls&gt;&lt;url&gt;http://dx.doi.org/10.1007/BFb0016001&lt;/url&gt;&lt;url&gt;http://download.springer.com/static/pdf/888/chp%253A10.1007%252FBFb0016001.pdf?auth66=1397008643_cccf7a526c0fd8369eef8d2c1248b28e&amp;amp;ext=.pdf&lt;/url&gt;&lt;/related-urls&gt;&lt;/urls&gt;&lt;electronic-resource-num&gt;10.1007/BFb0016001&lt;/electronic-resource-num&gt;&lt;/record&gt;&lt;/Cite&gt;&lt;/EndNote&gt;</w:instrText>
+        <w:instrText xml:space="preserve"> ADDIN EN.CITE &lt;EndNote&gt;&lt;Cite&gt;&lt;Author&gt;Bath&lt;/Author&gt;&lt;Year&gt;2010&lt;/Year&gt;&lt;RecNum&gt;42&lt;/RecNum&gt;&lt;DisplayText&gt;[9]&lt;/DisplayText&gt;&lt;record&gt;&lt;rec-number&gt;42&lt;/rec-number&gt;&lt;foreign-keys&gt;&lt;key app="EN" db-id="zedf0fda800wstep25hxttzdwww50rv2fr52" timestamp="1397542645"&gt;42&lt;/key&gt;&lt;/foreign-keys&gt;&lt;ref-type name="Thesis"&gt;32&lt;/ref-type&gt;&lt;contributors&gt;&lt;authors&gt;&lt;author&gt;Anthony Bath&lt;/author&gt;&lt;/authors&gt;&lt;tertiary-authors&gt;&lt;author&gt;Owen P. Kenny&lt;/author&gt;&lt;/tertiary-authors&gt;&lt;/contributors&gt;&lt;titles&gt;&lt;title&gt;Robust Speech Recognition via Human Auditory Modeling&lt;/title&gt;&lt;secondary-title&gt;School of Engineering and Physical Sciences&lt;/secondary-title&gt;&lt;/titles&gt;&lt;volume&gt;Bachelor of Engineering (Electrical) / Bachelor of Science (Computer Science)&lt;/volume&gt;&lt;dates&gt;&lt;year&gt;2010&lt;/year&gt;&lt;/dates&gt;&lt;publisher&gt;James Cook University&lt;/publisher&gt;&lt;urls&gt;&lt;/urls&gt;&lt;/record&gt;&lt;/Cite&gt;&lt;/EndNote&gt;</w:instrText>
       </w:r>
       <w:r>
         <w:fldChar w:fldCharType="separate"/>
@@ -334,7 +628,1690 @@
         <w:rPr>
           <w:noProof/>
         </w:rPr>
-        <w:t>[5]</w:t>
+        <w:t>[9]</w:t>
+      </w:r>
+      <w:r>
+        <w:fldChar w:fldCharType="end"/>
+      </w:r>
+    </w:p>
+    <w:tbl>
+      <w:tblPr>
+        <w:tblStyle w:val="TableGrid"/>
+        <w:tblW w:w="0" w:type="auto"/>
+        <w:jc w:val="center"/>
+        <w:tblLook w:val="04A0" w:firstRow="1" w:lastRow="0" w:firstColumn="1" w:lastColumn="0" w:noHBand="0" w:noVBand="1"/>
+      </w:tblPr>
+      <w:tblGrid>
+        <w:gridCol w:w="1526"/>
+        <w:gridCol w:w="3092"/>
+        <w:gridCol w:w="1444"/>
+        <w:gridCol w:w="3174"/>
+      </w:tblGrid>
+      <w:tr>
+        <w:trPr>
+          <w:jc w:val="center"/>
+        </w:trPr>
+        <w:tc>
+          <w:tcPr>
+            <w:tcW w:w="1526" w:type="dxa"/>
+          </w:tcPr>
+          <w:p>
+            <w:pPr>
+              <w:jc w:val="center"/>
+              <w:rPr>
+                <w:b/>
+              </w:rPr>
+            </w:pPr>
+            <w:r>
+              <w:rPr>
+                <w:b/>
+              </w:rPr>
+              <w:t>Phoneme</w:t>
+            </w:r>
+          </w:p>
+        </w:tc>
+        <w:tc>
+          <w:tcPr>
+            <w:tcW w:w="3092" w:type="dxa"/>
+          </w:tcPr>
+          <w:p>
+            <w:pPr>
+              <w:jc w:val="center"/>
+              <w:rPr>
+                <w:b/>
+              </w:rPr>
+            </w:pPr>
+            <w:r>
+              <w:rPr>
+                <w:b/>
+              </w:rPr>
+              <w:t>Manner of Articulation</w:t>
+            </w:r>
+          </w:p>
+        </w:tc>
+        <w:tc>
+          <w:tcPr>
+            <w:tcW w:w="1444" w:type="dxa"/>
+          </w:tcPr>
+          <w:p>
+            <w:pPr>
+              <w:jc w:val="center"/>
+              <w:rPr>
+                <w:b/>
+              </w:rPr>
+            </w:pPr>
+            <w:r>
+              <w:rPr>
+                <w:b/>
+              </w:rPr>
+              <w:t>Phoneme</w:t>
+            </w:r>
+          </w:p>
+        </w:tc>
+        <w:tc>
+          <w:tcPr>
+            <w:tcW w:w="3174" w:type="dxa"/>
+          </w:tcPr>
+          <w:p>
+            <w:pPr>
+              <w:jc w:val="center"/>
+              <w:rPr>
+                <w:b/>
+              </w:rPr>
+            </w:pPr>
+            <w:r>
+              <w:rPr>
+                <w:b/>
+              </w:rPr>
+              <w:t>Manner of Articulation</w:t>
+            </w:r>
+          </w:p>
+        </w:tc>
+      </w:tr>
+      <w:tr>
+        <w:trPr>
+          <w:jc w:val="center"/>
+        </w:trPr>
+        <w:tc>
+          <w:tcPr>
+            <w:tcW w:w="1526" w:type="dxa"/>
+          </w:tcPr>
+          <w:p>
+            <w:pPr>
+              <w:jc w:val="center"/>
+            </w:pPr>
+            <w:r>
+              <w:t>iy</w:t>
+            </w:r>
+          </w:p>
+        </w:tc>
+        <w:tc>
+          <w:tcPr>
+            <w:tcW w:w="3092" w:type="dxa"/>
+          </w:tcPr>
+          <w:p>
+            <w:pPr>
+              <w:jc w:val="center"/>
+            </w:pPr>
+            <w:r>
+              <w:t>vowel</w:t>
+            </w:r>
+          </w:p>
+        </w:tc>
+        <w:tc>
+          <w:tcPr>
+            <w:tcW w:w="1444" w:type="dxa"/>
+          </w:tcPr>
+          <w:p>
+            <w:pPr>
+              <w:jc w:val="center"/>
+            </w:pPr>
+            <w:r>
+              <w:t>l</w:t>
+            </w:r>
+          </w:p>
+        </w:tc>
+        <w:tc>
+          <w:tcPr>
+            <w:tcW w:w="3174" w:type="dxa"/>
+          </w:tcPr>
+          <w:p>
+            <w:pPr>
+              <w:jc w:val="center"/>
+            </w:pPr>
+            <w:r>
+              <w:t>liquid</w:t>
+            </w:r>
+          </w:p>
+        </w:tc>
+      </w:tr>
+      <w:tr>
+        <w:trPr>
+          <w:jc w:val="center"/>
+        </w:trPr>
+        <w:tc>
+          <w:tcPr>
+            <w:tcW w:w="1526" w:type="dxa"/>
+          </w:tcPr>
+          <w:p>
+            <w:pPr>
+              <w:jc w:val="center"/>
+            </w:pPr>
+            <w:r>
+              <w:t>ih</w:t>
+            </w:r>
+          </w:p>
+        </w:tc>
+        <w:tc>
+          <w:tcPr>
+            <w:tcW w:w="3092" w:type="dxa"/>
+          </w:tcPr>
+          <w:p>
+            <w:pPr>
+              <w:jc w:val="center"/>
+            </w:pPr>
+            <w:r>
+              <w:t>vowel</w:t>
+            </w:r>
+          </w:p>
+        </w:tc>
+        <w:tc>
+          <w:tcPr>
+            <w:tcW w:w="1444" w:type="dxa"/>
+          </w:tcPr>
+          <w:p>
+            <w:pPr>
+              <w:jc w:val="center"/>
+            </w:pPr>
+            <w:r>
+              <w:t>r</w:t>
+            </w:r>
+          </w:p>
+        </w:tc>
+        <w:tc>
+          <w:tcPr>
+            <w:tcW w:w="3174" w:type="dxa"/>
+          </w:tcPr>
+          <w:p>
+            <w:pPr>
+              <w:jc w:val="center"/>
+            </w:pPr>
+            <w:r>
+              <w:t>liquid</w:t>
+            </w:r>
+          </w:p>
+        </w:tc>
+      </w:tr>
+      <w:tr>
+        <w:trPr>
+          <w:jc w:val="center"/>
+        </w:trPr>
+        <w:tc>
+          <w:tcPr>
+            <w:tcW w:w="1526" w:type="dxa"/>
+          </w:tcPr>
+          <w:p>
+            <w:pPr>
+              <w:jc w:val="center"/>
+            </w:pPr>
+            <w:r>
+              <w:t>ia</w:t>
+            </w:r>
+          </w:p>
+        </w:tc>
+        <w:tc>
+          <w:tcPr>
+            <w:tcW w:w="3092" w:type="dxa"/>
+          </w:tcPr>
+          <w:p>
+            <w:pPr>
+              <w:jc w:val="center"/>
+            </w:pPr>
+            <w:r>
+              <w:t>vowel</w:t>
+            </w:r>
+          </w:p>
+        </w:tc>
+        <w:tc>
+          <w:tcPr>
+            <w:tcW w:w="1444" w:type="dxa"/>
+          </w:tcPr>
+          <w:p>
+            <w:pPr>
+              <w:jc w:val="center"/>
+            </w:pPr>
+            <w:r>
+              <w:t>m</w:t>
+            </w:r>
+          </w:p>
+        </w:tc>
+        <w:tc>
+          <w:tcPr>
+            <w:tcW w:w="3174" w:type="dxa"/>
+          </w:tcPr>
+          <w:p>
+            <w:pPr>
+              <w:jc w:val="center"/>
+            </w:pPr>
+            <w:r>
+              <w:t>nasal</w:t>
+            </w:r>
+          </w:p>
+        </w:tc>
+      </w:tr>
+      <w:tr>
+        <w:trPr>
+          <w:jc w:val="center"/>
+        </w:trPr>
+        <w:tc>
+          <w:tcPr>
+            <w:tcW w:w="1526" w:type="dxa"/>
+          </w:tcPr>
+          <w:p>
+            <w:pPr>
+              <w:jc w:val="center"/>
+            </w:pPr>
+            <w:r>
+              <w:t>ey</w:t>
+            </w:r>
+          </w:p>
+        </w:tc>
+        <w:tc>
+          <w:tcPr>
+            <w:tcW w:w="3092" w:type="dxa"/>
+          </w:tcPr>
+          <w:p>
+            <w:pPr>
+              <w:jc w:val="center"/>
+            </w:pPr>
+            <w:r>
+              <w:t>vowel</w:t>
+            </w:r>
+          </w:p>
+        </w:tc>
+        <w:tc>
+          <w:tcPr>
+            <w:tcW w:w="1444" w:type="dxa"/>
+          </w:tcPr>
+          <w:p>
+            <w:pPr>
+              <w:jc w:val="center"/>
+            </w:pPr>
+            <w:r>
+              <w:t>n</w:t>
+            </w:r>
+          </w:p>
+        </w:tc>
+        <w:tc>
+          <w:tcPr>
+            <w:tcW w:w="3174" w:type="dxa"/>
+          </w:tcPr>
+          <w:p>
+            <w:pPr>
+              <w:jc w:val="center"/>
+            </w:pPr>
+            <w:r>
+              <w:t>nasal</w:t>
+            </w:r>
+          </w:p>
+        </w:tc>
+      </w:tr>
+      <w:tr>
+        <w:trPr>
+          <w:jc w:val="center"/>
+        </w:trPr>
+        <w:tc>
+          <w:tcPr>
+            <w:tcW w:w="1526" w:type="dxa"/>
+          </w:tcPr>
+          <w:p>
+            <w:pPr>
+              <w:jc w:val="center"/>
+            </w:pPr>
+            <w:r>
+              <w:t>eh</w:t>
+            </w:r>
+          </w:p>
+        </w:tc>
+        <w:tc>
+          <w:tcPr>
+            <w:tcW w:w="3092" w:type="dxa"/>
+          </w:tcPr>
+          <w:p>
+            <w:pPr>
+              <w:jc w:val="center"/>
+            </w:pPr>
+            <w:r>
+              <w:t>vowel</w:t>
+            </w:r>
+          </w:p>
+        </w:tc>
+        <w:tc>
+          <w:tcPr>
+            <w:tcW w:w="1444" w:type="dxa"/>
+          </w:tcPr>
+          <w:p>
+            <w:pPr>
+              <w:jc w:val="center"/>
+            </w:pPr>
+            <w:r>
+              <w:t>ng</w:t>
+            </w:r>
+          </w:p>
+        </w:tc>
+        <w:tc>
+          <w:tcPr>
+            <w:tcW w:w="3174" w:type="dxa"/>
+          </w:tcPr>
+          <w:p>
+            <w:pPr>
+              <w:jc w:val="center"/>
+            </w:pPr>
+            <w:r>
+              <w:t>nasal</w:t>
+            </w:r>
+          </w:p>
+        </w:tc>
+      </w:tr>
+      <w:tr>
+        <w:trPr>
+          <w:jc w:val="center"/>
+        </w:trPr>
+        <w:tc>
+          <w:tcPr>
+            <w:tcW w:w="1526" w:type="dxa"/>
+          </w:tcPr>
+          <w:p>
+            <w:pPr>
+              <w:jc w:val="center"/>
+            </w:pPr>
+            <w:r>
+              <w:t>ae</w:t>
+            </w:r>
+          </w:p>
+        </w:tc>
+        <w:tc>
+          <w:tcPr>
+            <w:tcW w:w="3092" w:type="dxa"/>
+          </w:tcPr>
+          <w:p>
+            <w:pPr>
+              <w:jc w:val="center"/>
+            </w:pPr>
+            <w:r>
+              <w:t>vowel</w:t>
+            </w:r>
+          </w:p>
+        </w:tc>
+        <w:tc>
+          <w:tcPr>
+            <w:tcW w:w="1444" w:type="dxa"/>
+          </w:tcPr>
+          <w:p>
+            <w:pPr>
+              <w:jc w:val="center"/>
+            </w:pPr>
+            <w:r>
+              <w:t>f</w:t>
+            </w:r>
+          </w:p>
+        </w:tc>
+        <w:tc>
+          <w:tcPr>
+            <w:tcW w:w="3174" w:type="dxa"/>
+          </w:tcPr>
+          <w:p>
+            <w:pPr>
+              <w:jc w:val="center"/>
+            </w:pPr>
+            <w:r>
+              <w:t>fricative</w:t>
+            </w:r>
+          </w:p>
+        </w:tc>
+      </w:tr>
+      <w:tr>
+        <w:trPr>
+          <w:jc w:val="center"/>
+        </w:trPr>
+        <w:tc>
+          <w:tcPr>
+            <w:tcW w:w="1526" w:type="dxa"/>
+          </w:tcPr>
+          <w:p>
+            <w:pPr>
+              <w:jc w:val="center"/>
+            </w:pPr>
+            <w:r>
+              <w:t>ea</w:t>
+            </w:r>
+          </w:p>
+        </w:tc>
+        <w:tc>
+          <w:tcPr>
+            <w:tcW w:w="3092" w:type="dxa"/>
+          </w:tcPr>
+          <w:p>
+            <w:pPr>
+              <w:jc w:val="center"/>
+            </w:pPr>
+            <w:r>
+              <w:t>vowel</w:t>
+            </w:r>
+          </w:p>
+        </w:tc>
+        <w:tc>
+          <w:tcPr>
+            <w:tcW w:w="1444" w:type="dxa"/>
+          </w:tcPr>
+          <w:p>
+            <w:pPr>
+              <w:jc w:val="center"/>
+            </w:pPr>
+            <w:r>
+              <w:t>v</w:t>
+            </w:r>
+          </w:p>
+        </w:tc>
+        <w:tc>
+          <w:tcPr>
+            <w:tcW w:w="3174" w:type="dxa"/>
+          </w:tcPr>
+          <w:p>
+            <w:pPr>
+              <w:jc w:val="center"/>
+            </w:pPr>
+            <w:r>
+              <w:t>fricative</w:t>
+            </w:r>
+          </w:p>
+        </w:tc>
+      </w:tr>
+      <w:tr>
+        <w:trPr>
+          <w:jc w:val="center"/>
+        </w:trPr>
+        <w:tc>
+          <w:tcPr>
+            <w:tcW w:w="1526" w:type="dxa"/>
+          </w:tcPr>
+          <w:p>
+            <w:pPr>
+              <w:jc w:val="center"/>
+            </w:pPr>
+            <w:r>
+              <w:t>aa</w:t>
+            </w:r>
+          </w:p>
+        </w:tc>
+        <w:tc>
+          <w:tcPr>
+            <w:tcW w:w="3092" w:type="dxa"/>
+          </w:tcPr>
+          <w:p>
+            <w:pPr>
+              <w:jc w:val="center"/>
+            </w:pPr>
+            <w:r>
+              <w:t>vowel</w:t>
+            </w:r>
+          </w:p>
+        </w:tc>
+        <w:tc>
+          <w:tcPr>
+            <w:tcW w:w="1444" w:type="dxa"/>
+          </w:tcPr>
+          <w:p>
+            <w:pPr>
+              <w:jc w:val="center"/>
+            </w:pPr>
+            <w:r>
+              <w:t>th</w:t>
+            </w:r>
+          </w:p>
+        </w:tc>
+        <w:tc>
+          <w:tcPr>
+            <w:tcW w:w="3174" w:type="dxa"/>
+          </w:tcPr>
+          <w:p>
+            <w:pPr>
+              <w:jc w:val="center"/>
+            </w:pPr>
+            <w:r>
+              <w:t>fricative</w:t>
+            </w:r>
+          </w:p>
+        </w:tc>
+      </w:tr>
+      <w:tr>
+        <w:trPr>
+          <w:jc w:val="center"/>
+        </w:trPr>
+        <w:tc>
+          <w:tcPr>
+            <w:tcW w:w="1526" w:type="dxa"/>
+          </w:tcPr>
+          <w:p>
+            <w:pPr>
+              <w:jc w:val="center"/>
+            </w:pPr>
+            <w:r>
+              <w:t>ao</w:t>
+            </w:r>
+          </w:p>
+        </w:tc>
+        <w:tc>
+          <w:tcPr>
+            <w:tcW w:w="3092" w:type="dxa"/>
+          </w:tcPr>
+          <w:p>
+            <w:pPr>
+              <w:jc w:val="center"/>
+            </w:pPr>
+            <w:r>
+              <w:t>vowel</w:t>
+            </w:r>
+          </w:p>
+        </w:tc>
+        <w:tc>
+          <w:tcPr>
+            <w:tcW w:w="1444" w:type="dxa"/>
+          </w:tcPr>
+          <w:p>
+            <w:pPr>
+              <w:jc w:val="center"/>
+            </w:pPr>
+            <w:r>
+              <w:t>dh</w:t>
+            </w:r>
+          </w:p>
+        </w:tc>
+        <w:tc>
+          <w:tcPr>
+            <w:tcW w:w="3174" w:type="dxa"/>
+          </w:tcPr>
+          <w:p>
+            <w:pPr>
+              <w:jc w:val="center"/>
+            </w:pPr>
+            <w:r>
+              <w:t>fricative</w:t>
+            </w:r>
+          </w:p>
+        </w:tc>
+      </w:tr>
+      <w:tr>
+        <w:trPr>
+          <w:jc w:val="center"/>
+        </w:trPr>
+        <w:tc>
+          <w:tcPr>
+            <w:tcW w:w="1526" w:type="dxa"/>
+          </w:tcPr>
+          <w:p>
+            <w:pPr>
+              <w:jc w:val="center"/>
+            </w:pPr>
+            <w:r>
+              <w:t>ow</w:t>
+            </w:r>
+          </w:p>
+        </w:tc>
+        <w:tc>
+          <w:tcPr>
+            <w:tcW w:w="3092" w:type="dxa"/>
+          </w:tcPr>
+          <w:p>
+            <w:pPr>
+              <w:jc w:val="center"/>
+            </w:pPr>
+            <w:r>
+              <w:t>vowel</w:t>
+            </w:r>
+          </w:p>
+        </w:tc>
+        <w:tc>
+          <w:tcPr>
+            <w:tcW w:w="1444" w:type="dxa"/>
+          </w:tcPr>
+          <w:p>
+            <w:pPr>
+              <w:jc w:val="center"/>
+            </w:pPr>
+            <w:r>
+              <w:t>s</w:t>
+            </w:r>
+          </w:p>
+        </w:tc>
+        <w:tc>
+          <w:tcPr>
+            <w:tcW w:w="3174" w:type="dxa"/>
+          </w:tcPr>
+          <w:p>
+            <w:pPr>
+              <w:jc w:val="center"/>
+            </w:pPr>
+            <w:r>
+              <w:t>fricative</w:t>
+            </w:r>
+          </w:p>
+        </w:tc>
+      </w:tr>
+      <w:tr>
+        <w:trPr>
+          <w:jc w:val="center"/>
+        </w:trPr>
+        <w:tc>
+          <w:tcPr>
+            <w:tcW w:w="1526" w:type="dxa"/>
+          </w:tcPr>
+          <w:p>
+            <w:pPr>
+              <w:jc w:val="center"/>
+            </w:pPr>
+            <w:r>
+              <w:t>uh</w:t>
+            </w:r>
+          </w:p>
+        </w:tc>
+        <w:tc>
+          <w:tcPr>
+            <w:tcW w:w="3092" w:type="dxa"/>
+          </w:tcPr>
+          <w:p>
+            <w:pPr>
+              <w:jc w:val="center"/>
+            </w:pPr>
+            <w:r>
+              <w:t>vowel</w:t>
+            </w:r>
+          </w:p>
+        </w:tc>
+        <w:tc>
+          <w:tcPr>
+            <w:tcW w:w="1444" w:type="dxa"/>
+          </w:tcPr>
+          <w:p>
+            <w:pPr>
+              <w:jc w:val="center"/>
+            </w:pPr>
+            <w:r>
+              <w:t>z</w:t>
+            </w:r>
+          </w:p>
+        </w:tc>
+        <w:tc>
+          <w:tcPr>
+            <w:tcW w:w="3174" w:type="dxa"/>
+          </w:tcPr>
+          <w:p>
+            <w:pPr>
+              <w:jc w:val="center"/>
+            </w:pPr>
+            <w:r>
+              <w:t>fricative</w:t>
+            </w:r>
+          </w:p>
+        </w:tc>
+      </w:tr>
+      <w:tr>
+        <w:trPr>
+          <w:jc w:val="center"/>
+        </w:trPr>
+        <w:tc>
+          <w:tcPr>
+            <w:tcW w:w="1526" w:type="dxa"/>
+          </w:tcPr>
+          <w:p>
+            <w:pPr>
+              <w:jc w:val="center"/>
+            </w:pPr>
+            <w:r>
+              <w:t>uw</w:t>
+            </w:r>
+          </w:p>
+        </w:tc>
+        <w:tc>
+          <w:tcPr>
+            <w:tcW w:w="3092" w:type="dxa"/>
+          </w:tcPr>
+          <w:p>
+            <w:pPr>
+              <w:jc w:val="center"/>
+            </w:pPr>
+            <w:r>
+              <w:t>vowel</w:t>
+            </w:r>
+          </w:p>
+        </w:tc>
+        <w:tc>
+          <w:tcPr>
+            <w:tcW w:w="1444" w:type="dxa"/>
+          </w:tcPr>
+          <w:p>
+            <w:pPr>
+              <w:jc w:val="center"/>
+            </w:pPr>
+            <w:r>
+              <w:t>sh</w:t>
+            </w:r>
+          </w:p>
+        </w:tc>
+        <w:tc>
+          <w:tcPr>
+            <w:tcW w:w="3174" w:type="dxa"/>
+          </w:tcPr>
+          <w:p>
+            <w:pPr>
+              <w:jc w:val="center"/>
+            </w:pPr>
+            <w:r>
+              <w:t>fricative</w:t>
+            </w:r>
+          </w:p>
+        </w:tc>
+      </w:tr>
+      <w:tr>
+        <w:trPr>
+          <w:jc w:val="center"/>
+        </w:trPr>
+        <w:tc>
+          <w:tcPr>
+            <w:tcW w:w="1526" w:type="dxa"/>
+          </w:tcPr>
+          <w:p>
+            <w:pPr>
+              <w:jc w:val="center"/>
+            </w:pPr>
+            <w:r>
+              <w:t>ua</w:t>
+            </w:r>
+          </w:p>
+        </w:tc>
+        <w:tc>
+          <w:tcPr>
+            <w:tcW w:w="3092" w:type="dxa"/>
+          </w:tcPr>
+          <w:p>
+            <w:pPr>
+              <w:jc w:val="center"/>
+            </w:pPr>
+            <w:r>
+              <w:t>vowel</w:t>
+            </w:r>
+          </w:p>
+        </w:tc>
+        <w:tc>
+          <w:tcPr>
+            <w:tcW w:w="1444" w:type="dxa"/>
+          </w:tcPr>
+          <w:p>
+            <w:pPr>
+              <w:jc w:val="center"/>
+            </w:pPr>
+            <w:r>
+              <w:t>zh</w:t>
+            </w:r>
+          </w:p>
+        </w:tc>
+        <w:tc>
+          <w:tcPr>
+            <w:tcW w:w="3174" w:type="dxa"/>
+          </w:tcPr>
+          <w:p>
+            <w:pPr>
+              <w:jc w:val="center"/>
+            </w:pPr>
+            <w:r>
+              <w:t>fricative</w:t>
+            </w:r>
+          </w:p>
+        </w:tc>
+      </w:tr>
+      <w:tr>
+        <w:trPr>
+          <w:jc w:val="center"/>
+        </w:trPr>
+        <w:tc>
+          <w:tcPr>
+            <w:tcW w:w="1526" w:type="dxa"/>
+          </w:tcPr>
+          <w:p>
+            <w:pPr>
+              <w:jc w:val="center"/>
+            </w:pPr>
+            <w:r>
+              <w:t>ah</w:t>
+            </w:r>
+          </w:p>
+        </w:tc>
+        <w:tc>
+          <w:tcPr>
+            <w:tcW w:w="3092" w:type="dxa"/>
+          </w:tcPr>
+          <w:p>
+            <w:pPr>
+              <w:jc w:val="center"/>
+            </w:pPr>
+            <w:r>
+              <w:t>vowel</w:t>
+            </w:r>
+          </w:p>
+        </w:tc>
+        <w:tc>
+          <w:tcPr>
+            <w:tcW w:w="1444" w:type="dxa"/>
+          </w:tcPr>
+          <w:p>
+            <w:pPr>
+              <w:jc w:val="center"/>
+            </w:pPr>
+            <w:r>
+              <w:t>hh</w:t>
+            </w:r>
+          </w:p>
+        </w:tc>
+        <w:tc>
+          <w:tcPr>
+            <w:tcW w:w="3174" w:type="dxa"/>
+          </w:tcPr>
+          <w:p>
+            <w:pPr>
+              <w:jc w:val="center"/>
+            </w:pPr>
+            <w:r>
+              <w:t>fricative</w:t>
+            </w:r>
+          </w:p>
+        </w:tc>
+      </w:tr>
+      <w:tr>
+        <w:trPr>
+          <w:jc w:val="center"/>
+        </w:trPr>
+        <w:tc>
+          <w:tcPr>
+            <w:tcW w:w="1526" w:type="dxa"/>
+          </w:tcPr>
+          <w:p>
+            <w:pPr>
+              <w:jc w:val="center"/>
+            </w:pPr>
+            <w:r>
+              <w:t>er</w:t>
+            </w:r>
+          </w:p>
+        </w:tc>
+        <w:tc>
+          <w:tcPr>
+            <w:tcW w:w="3092" w:type="dxa"/>
+          </w:tcPr>
+          <w:p>
+            <w:pPr>
+              <w:jc w:val="center"/>
+            </w:pPr>
+            <w:r>
+              <w:t>vowel</w:t>
+            </w:r>
+          </w:p>
+        </w:tc>
+        <w:tc>
+          <w:tcPr>
+            <w:tcW w:w="1444" w:type="dxa"/>
+          </w:tcPr>
+          <w:p>
+            <w:pPr>
+              <w:jc w:val="center"/>
+            </w:pPr>
+            <w:r>
+              <w:t>p</w:t>
+            </w:r>
+          </w:p>
+        </w:tc>
+        <w:tc>
+          <w:tcPr>
+            <w:tcW w:w="3174" w:type="dxa"/>
+          </w:tcPr>
+          <w:p>
+            <w:pPr>
+              <w:jc w:val="center"/>
+            </w:pPr>
+            <w:r>
+              <w:t>stop</w:t>
+            </w:r>
+          </w:p>
+        </w:tc>
+      </w:tr>
+      <w:tr>
+        <w:trPr>
+          <w:jc w:val="center"/>
+        </w:trPr>
+        <w:tc>
+          <w:tcPr>
+            <w:tcW w:w="1526" w:type="dxa"/>
+          </w:tcPr>
+          <w:p>
+            <w:pPr>
+              <w:jc w:val="center"/>
+            </w:pPr>
+            <w:r>
+              <w:t>ax</w:t>
+            </w:r>
+          </w:p>
+        </w:tc>
+        <w:tc>
+          <w:tcPr>
+            <w:tcW w:w="3092" w:type="dxa"/>
+          </w:tcPr>
+          <w:p>
+            <w:pPr>
+              <w:jc w:val="center"/>
+            </w:pPr>
+            <w:r>
+              <w:t>vowel</w:t>
+            </w:r>
+          </w:p>
+        </w:tc>
+        <w:tc>
+          <w:tcPr>
+            <w:tcW w:w="1444" w:type="dxa"/>
+          </w:tcPr>
+          <w:p>
+            <w:pPr>
+              <w:jc w:val="center"/>
+            </w:pPr>
+            <w:r>
+              <w:t>b</w:t>
+            </w:r>
+          </w:p>
+        </w:tc>
+        <w:tc>
+          <w:tcPr>
+            <w:tcW w:w="3174" w:type="dxa"/>
+          </w:tcPr>
+          <w:p>
+            <w:pPr>
+              <w:jc w:val="center"/>
+            </w:pPr>
+            <w:r>
+              <w:t>stop</w:t>
+            </w:r>
+          </w:p>
+        </w:tc>
+      </w:tr>
+      <w:tr>
+        <w:trPr>
+          <w:jc w:val="center"/>
+        </w:trPr>
+        <w:tc>
+          <w:tcPr>
+            <w:tcW w:w="1526" w:type="dxa"/>
+          </w:tcPr>
+          <w:p>
+            <w:pPr>
+              <w:jc w:val="center"/>
+            </w:pPr>
+            <w:r>
+              <w:t>ay</w:t>
+            </w:r>
+          </w:p>
+        </w:tc>
+        <w:tc>
+          <w:tcPr>
+            <w:tcW w:w="3092" w:type="dxa"/>
+          </w:tcPr>
+          <w:p>
+            <w:pPr>
+              <w:jc w:val="center"/>
+            </w:pPr>
+            <w:r>
+              <w:t>diphthong</w:t>
+            </w:r>
+          </w:p>
+        </w:tc>
+        <w:tc>
+          <w:tcPr>
+            <w:tcW w:w="1444" w:type="dxa"/>
+          </w:tcPr>
+          <w:p>
+            <w:pPr>
+              <w:jc w:val="center"/>
+            </w:pPr>
+            <w:r>
+              <w:t>t</w:t>
+            </w:r>
+          </w:p>
+        </w:tc>
+        <w:tc>
+          <w:tcPr>
+            <w:tcW w:w="3174" w:type="dxa"/>
+          </w:tcPr>
+          <w:p>
+            <w:pPr>
+              <w:jc w:val="center"/>
+            </w:pPr>
+            <w:r>
+              <w:t>stop</w:t>
+            </w:r>
+          </w:p>
+        </w:tc>
+      </w:tr>
+      <w:tr>
+        <w:trPr>
+          <w:jc w:val="center"/>
+        </w:trPr>
+        <w:tc>
+          <w:tcPr>
+            <w:tcW w:w="1526" w:type="dxa"/>
+          </w:tcPr>
+          <w:p>
+            <w:pPr>
+              <w:jc w:val="center"/>
+            </w:pPr>
+            <w:r>
+              <w:t>oy</w:t>
+            </w:r>
+          </w:p>
+        </w:tc>
+        <w:tc>
+          <w:tcPr>
+            <w:tcW w:w="3092" w:type="dxa"/>
+          </w:tcPr>
+          <w:p>
+            <w:pPr>
+              <w:jc w:val="center"/>
+            </w:pPr>
+            <w:r>
+              <w:t>diphthong</w:t>
+            </w:r>
+          </w:p>
+        </w:tc>
+        <w:tc>
+          <w:tcPr>
+            <w:tcW w:w="1444" w:type="dxa"/>
+          </w:tcPr>
+          <w:p>
+            <w:pPr>
+              <w:jc w:val="center"/>
+            </w:pPr>
+            <w:r>
+              <w:t>d</w:t>
+            </w:r>
+          </w:p>
+        </w:tc>
+        <w:tc>
+          <w:tcPr>
+            <w:tcW w:w="3174" w:type="dxa"/>
+          </w:tcPr>
+          <w:p>
+            <w:pPr>
+              <w:jc w:val="center"/>
+            </w:pPr>
+            <w:r>
+              <w:t>stop</w:t>
+            </w:r>
+          </w:p>
+        </w:tc>
+      </w:tr>
+      <w:tr>
+        <w:trPr>
+          <w:jc w:val="center"/>
+        </w:trPr>
+        <w:tc>
+          <w:tcPr>
+            <w:tcW w:w="1526" w:type="dxa"/>
+          </w:tcPr>
+          <w:p>
+            <w:pPr>
+              <w:jc w:val="center"/>
+            </w:pPr>
+            <w:r>
+              <w:t>oh</w:t>
+            </w:r>
+          </w:p>
+        </w:tc>
+        <w:tc>
+          <w:tcPr>
+            <w:tcW w:w="3092" w:type="dxa"/>
+          </w:tcPr>
+          <w:p>
+            <w:pPr>
+              <w:jc w:val="center"/>
+            </w:pPr>
+            <w:r>
+              <w:t>diphthong</w:t>
+            </w:r>
+          </w:p>
+        </w:tc>
+        <w:tc>
+          <w:tcPr>
+            <w:tcW w:w="1444" w:type="dxa"/>
+          </w:tcPr>
+          <w:p>
+            <w:pPr>
+              <w:jc w:val="center"/>
+            </w:pPr>
+            <w:r>
+              <w:t>k</w:t>
+            </w:r>
+          </w:p>
+        </w:tc>
+        <w:tc>
+          <w:tcPr>
+            <w:tcW w:w="3174" w:type="dxa"/>
+          </w:tcPr>
+          <w:p>
+            <w:pPr>
+              <w:jc w:val="center"/>
+            </w:pPr>
+            <w:r>
+              <w:t>stop</w:t>
+            </w:r>
+          </w:p>
+        </w:tc>
+      </w:tr>
+      <w:tr>
+        <w:trPr>
+          <w:jc w:val="center"/>
+        </w:trPr>
+        <w:tc>
+          <w:tcPr>
+            <w:tcW w:w="1526" w:type="dxa"/>
+          </w:tcPr>
+          <w:p>
+            <w:pPr>
+              <w:jc w:val="center"/>
+            </w:pPr>
+            <w:r>
+              <w:t>aw</w:t>
+            </w:r>
+          </w:p>
+        </w:tc>
+        <w:tc>
+          <w:tcPr>
+            <w:tcW w:w="3092" w:type="dxa"/>
+          </w:tcPr>
+          <w:p>
+            <w:pPr>
+              <w:jc w:val="center"/>
+            </w:pPr>
+            <w:r>
+              <w:t>diphthong</w:t>
+            </w:r>
+          </w:p>
+        </w:tc>
+        <w:tc>
+          <w:tcPr>
+            <w:tcW w:w="1444" w:type="dxa"/>
+          </w:tcPr>
+          <w:p>
+            <w:pPr>
+              <w:jc w:val="center"/>
+            </w:pPr>
+            <w:r>
+              <w:t>g</w:t>
+            </w:r>
+          </w:p>
+        </w:tc>
+        <w:tc>
+          <w:tcPr>
+            <w:tcW w:w="3174" w:type="dxa"/>
+          </w:tcPr>
+          <w:p>
+            <w:pPr>
+              <w:jc w:val="center"/>
+            </w:pPr>
+            <w:r>
+              <w:t>stop</w:t>
+            </w:r>
+          </w:p>
+        </w:tc>
+      </w:tr>
+      <w:tr>
+        <w:trPr>
+          <w:jc w:val="center"/>
+        </w:trPr>
+        <w:tc>
+          <w:tcPr>
+            <w:tcW w:w="1526" w:type="dxa"/>
+          </w:tcPr>
+          <w:p>
+            <w:pPr>
+              <w:jc w:val="center"/>
+            </w:pPr>
+            <w:r>
+              <w:t>y</w:t>
+            </w:r>
+          </w:p>
+        </w:tc>
+        <w:tc>
+          <w:tcPr>
+            <w:tcW w:w="3092" w:type="dxa"/>
+          </w:tcPr>
+          <w:p>
+            <w:pPr>
+              <w:jc w:val="center"/>
+            </w:pPr>
+            <w:r>
+              <w:t>glide</w:t>
+            </w:r>
+          </w:p>
+        </w:tc>
+        <w:tc>
+          <w:tcPr>
+            <w:tcW w:w="1444" w:type="dxa"/>
+          </w:tcPr>
+          <w:p>
+            <w:pPr>
+              <w:jc w:val="center"/>
+            </w:pPr>
+            <w:r>
+              <w:t>ch</w:t>
+            </w:r>
+          </w:p>
+        </w:tc>
+        <w:tc>
+          <w:tcPr>
+            <w:tcW w:w="3174" w:type="dxa"/>
+          </w:tcPr>
+          <w:p>
+            <w:pPr>
+              <w:jc w:val="center"/>
+            </w:pPr>
+            <w:r>
+              <w:t>affricate</w:t>
+            </w:r>
+          </w:p>
+        </w:tc>
+      </w:tr>
+      <w:tr>
+        <w:trPr>
+          <w:jc w:val="center"/>
+        </w:trPr>
+        <w:tc>
+          <w:tcPr>
+            <w:tcW w:w="1526" w:type="dxa"/>
+          </w:tcPr>
+          <w:p>
+            <w:pPr>
+              <w:jc w:val="center"/>
+            </w:pPr>
+            <w:r>
+              <w:t>w</w:t>
+            </w:r>
+          </w:p>
+        </w:tc>
+        <w:tc>
+          <w:tcPr>
+            <w:tcW w:w="3092" w:type="dxa"/>
+          </w:tcPr>
+          <w:p>
+            <w:pPr>
+              <w:jc w:val="center"/>
+            </w:pPr>
+            <w:r>
+              <w:t>glide</w:t>
+            </w:r>
+          </w:p>
+        </w:tc>
+        <w:tc>
+          <w:tcPr>
+            <w:tcW w:w="1444" w:type="dxa"/>
+          </w:tcPr>
+          <w:p>
+            <w:pPr>
+              <w:jc w:val="center"/>
+            </w:pPr>
+            <w:r>
+              <w:t>jh</w:t>
+            </w:r>
+          </w:p>
+        </w:tc>
+        <w:tc>
+          <w:tcPr>
+            <w:tcW w:w="3174" w:type="dxa"/>
+          </w:tcPr>
+          <w:p>
+            <w:pPr>
+              <w:jc w:val="center"/>
+            </w:pPr>
+            <w:r>
+              <w:t>affricate</w:t>
+            </w:r>
+          </w:p>
+        </w:tc>
+      </w:tr>
+    </w:tbl>
+    <w:p/>
+    <w:p>
+      <w:pPr>
+        <w:pStyle w:val="Caption"/>
+        <w:keepNext/>
+      </w:pPr>
+      <w:bookmarkStart w:id="2" w:name="_Ref259201436"/>
+      <w:r>
+        <w:t xml:space="preserve">Table </w:t>
+      </w:r>
+      <w:fldSimple w:instr=" STYLEREF 1 \s ">
+        <w:r>
+          <w:rPr>
+            <w:noProof/>
+          </w:rPr>
+          <w:t>1</w:t>
+        </w:r>
+      </w:fldSimple>
+      <w:r>
+        <w:noBreakHyphen/>
+      </w:r>
+      <w:fldSimple w:instr=" SEQ Table \* ARABIC \s 1 ">
+        <w:r>
+          <w:rPr>
+            <w:noProof/>
+          </w:rPr>
+          <w:t>2</w:t>
+        </w:r>
+      </w:fldSimple>
+      <w:bookmarkEnd w:id="2"/>
+      <w:r>
+        <w:t xml:space="preserve">: Example of the Phonetic Decomposition of Various Words/Phrases </w:t>
+      </w:r>
+      <w:r>
+        <w:fldChar w:fldCharType="begin"/>
+      </w:r>
+      <w:r>
+        <w:instrText xml:space="preserve"> ADDIN EN.CITE &lt;EndNote&gt;&lt;Cite&gt;&lt;Author&gt;Bath&lt;/Author&gt;&lt;Year&gt;2010&lt;/Year&gt;&lt;RecNum&gt;42&lt;/RecNum&gt;&lt;DisplayText&gt;[9]&lt;/DisplayText&gt;&lt;record&gt;&lt;rec-number&gt;42&lt;/rec-number&gt;&lt;foreign-keys&gt;&lt;key app="EN" db-id="zedf0fda800wstep25hxttzdwww50rv2fr52" timestamp="1397542645"&gt;42&lt;/key&gt;&lt;/foreign-keys&gt;&lt;ref-type name="Thesis"&gt;32&lt;/ref-type&gt;&lt;contributors&gt;&lt;authors&gt;&lt;author&gt;Anthony Bath&lt;/author&gt;&lt;/authors&gt;&lt;tertiary-authors&gt;&lt;author&gt;Owen P. Kenny&lt;/author&gt;&lt;/tertiary-authors&gt;&lt;/contributors&gt;&lt;titles&gt;&lt;title&gt;Robust Speech Recognition via Human Auditory Modeling&lt;/title&gt;&lt;secondary-title&gt;School of Engineering and Physical Sciences&lt;/secondary-title&gt;&lt;/titles&gt;&lt;volume&gt;Bachelor of Engineering (Electrical) / Bachelor of Science (Computer Science)&lt;/volume&gt;&lt;dates&gt;&lt;year&gt;2010&lt;/year&gt;&lt;/dates&gt;&lt;publisher&gt;James Cook University&lt;/publisher&gt;&lt;urls&gt;&lt;/urls&gt;&lt;/record&gt;&lt;/Cite&gt;&lt;/EndNote&gt;</w:instrText>
+      </w:r>
+      <w:r>
+        <w:fldChar w:fldCharType="separate"/>
+      </w:r>
+      <w:r>
+        <w:rPr>
+          <w:noProof/>
+        </w:rPr>
+        <w:t>[9]</w:t>
+      </w:r>
+      <w:r>
+        <w:fldChar w:fldCharType="end"/>
+      </w:r>
+    </w:p>
+    <w:tbl>
+      <w:tblPr>
+        <w:tblStyle w:val="TableGrid"/>
+        <w:tblW w:w="0" w:type="auto"/>
+        <w:jc w:val="center"/>
+        <w:tblInd w:w="2093" w:type="dxa"/>
+        <w:tblLook w:val="04A0" w:firstRow="1" w:lastRow="0" w:firstColumn="1" w:lastColumn="0" w:noHBand="0" w:noVBand="1"/>
+      </w:tblPr>
+      <w:tblGrid>
+        <w:gridCol w:w="3031"/>
+        <w:gridCol w:w="4112"/>
+      </w:tblGrid>
+      <w:tr>
+        <w:trPr>
+          <w:jc w:val="center"/>
+        </w:trPr>
+        <w:tc>
+          <w:tcPr>
+            <w:tcW w:w="3031" w:type="dxa"/>
+          </w:tcPr>
+          <w:p>
+            <w:pPr>
+              <w:jc w:val="center"/>
+              <w:rPr>
+                <w:b/>
+              </w:rPr>
+            </w:pPr>
+            <w:r>
+              <w:rPr>
+                <w:b/>
+              </w:rPr>
+              <w:t>Word/Phrase</w:t>
+            </w:r>
+          </w:p>
+        </w:tc>
+        <w:tc>
+          <w:tcPr>
+            <w:tcW w:w="4112" w:type="dxa"/>
+          </w:tcPr>
+          <w:p>
+            <w:pPr>
+              <w:jc w:val="center"/>
+              <w:rPr>
+                <w:b/>
+              </w:rPr>
+            </w:pPr>
+            <w:r>
+              <w:rPr>
+                <w:b/>
+              </w:rPr>
+              <w:t>Phonetic Decomposition</w:t>
+            </w:r>
+          </w:p>
+        </w:tc>
+      </w:tr>
+      <w:tr>
+        <w:trPr>
+          <w:jc w:val="center"/>
+        </w:trPr>
+        <w:tc>
+          <w:tcPr>
+            <w:tcW w:w="3031" w:type="dxa"/>
+          </w:tcPr>
+          <w:p>
+            <w:pPr>
+              <w:jc w:val="center"/>
+            </w:pPr>
+            <w:r>
+              <w:t>call</w:t>
+            </w:r>
+          </w:p>
+        </w:tc>
+        <w:tc>
+          <w:tcPr>
+            <w:tcW w:w="4112" w:type="dxa"/>
+          </w:tcPr>
+          <w:p>
+            <w:pPr>
+              <w:jc w:val="center"/>
+            </w:pPr>
+            <w:r>
+              <w:t>k ao l</w:t>
+            </w:r>
+          </w:p>
+        </w:tc>
+      </w:tr>
+      <w:tr>
+        <w:trPr>
+          <w:jc w:val="center"/>
+        </w:trPr>
+        <w:tc>
+          <w:tcPr>
+            <w:tcW w:w="3031" w:type="dxa"/>
+          </w:tcPr>
+          <w:p>
+            <w:pPr>
+              <w:jc w:val="center"/>
+            </w:pPr>
+            <w:r>
+              <w:t>dial</w:t>
+            </w:r>
+          </w:p>
+        </w:tc>
+        <w:tc>
+          <w:tcPr>
+            <w:tcW w:w="4112" w:type="dxa"/>
+          </w:tcPr>
+          <w:p>
+            <w:pPr>
+              <w:jc w:val="center"/>
+            </w:pPr>
+            <w:r>
+              <w:t>d ay ax l</w:t>
+            </w:r>
+          </w:p>
+        </w:tc>
+      </w:tr>
+      <w:tr>
+        <w:trPr>
+          <w:jc w:val="center"/>
+        </w:trPr>
+        <w:tc>
+          <w:tcPr>
+            <w:tcW w:w="3031" w:type="dxa"/>
+          </w:tcPr>
+          <w:p>
+            <w:pPr>
+              <w:jc w:val="center"/>
+            </w:pPr>
+            <w:r>
+              <w:t>seven</w:t>
+            </w:r>
+          </w:p>
+        </w:tc>
+        <w:tc>
+          <w:tcPr>
+            <w:tcW w:w="4112" w:type="dxa"/>
+          </w:tcPr>
+          <w:p>
+            <w:pPr>
+              <w:jc w:val="center"/>
+            </w:pPr>
+            <w:r>
+              <w:t>s eh v n</w:t>
+            </w:r>
+          </w:p>
+        </w:tc>
+      </w:tr>
+      <w:tr>
+        <w:trPr>
+          <w:jc w:val="center"/>
+        </w:trPr>
+        <w:tc>
+          <w:tcPr>
+            <w:tcW w:w="3031" w:type="dxa"/>
+          </w:tcPr>
+          <w:p>
+            <w:pPr>
+              <w:jc w:val="center"/>
+            </w:pPr>
+            <w:r>
+              <w:t>recognise speech</w:t>
+            </w:r>
+          </w:p>
+        </w:tc>
+        <w:tc>
+          <w:tcPr>
+            <w:tcW w:w="4112" w:type="dxa"/>
+          </w:tcPr>
+          <w:p>
+            <w:pPr>
+              <w:jc w:val="center"/>
+            </w:pPr>
+            <w:r>
+              <w:t>r eh k ao g n ay z</w:t>
+            </w:r>
+            <w:r>
+              <w:tab/>
+              <w:t>s p iy ch</w:t>
+            </w:r>
+          </w:p>
+        </w:tc>
+      </w:tr>
+      <w:tr>
+        <w:trPr>
+          <w:jc w:val="center"/>
+        </w:trPr>
+        <w:tc>
+          <w:tcPr>
+            <w:tcW w:w="3031" w:type="dxa"/>
+          </w:tcPr>
+          <w:p>
+            <w:pPr>
+              <w:jc w:val="center"/>
+            </w:pPr>
+            <w:r>
+              <w:t>wreck a nice beach</w:t>
+            </w:r>
+          </w:p>
+        </w:tc>
+        <w:tc>
+          <w:tcPr>
+            <w:tcW w:w="4112" w:type="dxa"/>
+          </w:tcPr>
+          <w:p>
+            <w:pPr>
+              <w:jc w:val="center"/>
+            </w:pPr>
+            <w:r>
+              <w:t>r eh k</w:t>
+            </w:r>
+            <w:r>
+              <w:tab/>
+              <w:t xml:space="preserve">   ay</w:t>
+            </w:r>
+            <w:r>
+              <w:tab/>
+              <w:t>n ay s</w:t>
+            </w:r>
+            <w:r>
+              <w:tab/>
+              <w:t xml:space="preserve">   b iy ch</w:t>
+            </w:r>
+          </w:p>
+        </w:tc>
+      </w:tr>
+    </w:tbl>
+    <w:p/>
+    <w:p>
+      <w:pPr>
+        <w:pStyle w:val="Heading2"/>
+      </w:pPr>
+      <w:r>
+        <w:t>Acoustical Pre-Processing</w:t>
+      </w:r>
+    </w:p>
+    <w:p>
+      <w:pPr>
+        <w:pStyle w:val="Heading2"/>
+      </w:pPr>
+      <w:r>
+        <w:t>Feature Extraction</w:t>
+      </w:r>
+    </w:p>
+    <w:p>
+      <w:r>
+        <w:t xml:space="preserve">The two most important </w:t>
+      </w:r>
+      <w:r>
+        <w:t xml:space="preserve">sections of </w:t>
+      </w:r>
+      <w:r>
+        <w:t xml:space="preserve">speech characteristics are those contained in the spectral envelope (vocal tract characteristics) and those contained in the supra-segmental </w:t>
+      </w:r>
+      <w:r>
+        <w:t>features (voice so</w:t>
+      </w:r>
+      <w:r>
+        <w:t>urce characteristics)</w:t>
+      </w:r>
+      <w:r>
+        <w:t xml:space="preserve"> </w:t>
+      </w:r>
+      <w:r>
+        <w:fldChar w:fldCharType="begin"/>
+      </w:r>
+      <w:r>
+        <w:instrText xml:space="preserve"> ADDIN EN.CITE &lt;EndNote&gt;&lt;Cite&gt;&lt;Author&gt;Furui&lt;/Author&gt;&lt;Year&gt;1997&lt;/Year&gt;&lt;RecNum&gt;18&lt;/RecNum&gt;&lt;DisplayText&gt;[10]&lt;/DisplayText&gt;&lt;record&gt;&lt;rec-number&gt;18&lt;/rec-number&gt;&lt;foreign-keys&gt;&lt;key app="EN" db-id="zedf0fda800wstep25hxttzdwww50rv2fr52" timestamp="1396835773"&gt;18&lt;/key&gt;&lt;/foreign-keys&gt;&lt;ref-type name="Book Section"&gt;5&lt;/ref-type&gt;&lt;contributors&gt;&lt;authors&gt;&lt;author&gt;Furui, Sadaoki&lt;/author&gt;&lt;/authors&gt;&lt;secondary-authors&gt;&lt;author&gt;Bigün, Josef&lt;/author&gt;&lt;author&gt;Chollet, Gérard&lt;/author&gt;&lt;author&gt;Borgefors, Gunilla&lt;/author&gt;&lt;/secondary-authors&gt;&lt;/contributors&gt;&lt;titles&gt;&lt;title&gt;Recent advances in speaker recognition&lt;/title&gt;&lt;secondary-title&gt;Audio- and Video-based Biometric Person Authentication&lt;/secondary-title&gt;&lt;tertiary-title&gt;Lecture Notes in Computer Science&lt;/tertiary-title&gt;&lt;/titles&gt;&lt;pages&gt;235-252&lt;/pages&gt;&lt;volume&gt;1206&lt;/volume&gt;&lt;edition&gt;1st&lt;/edition&gt;&lt;section&gt;29&lt;/section&gt;&lt;dates&gt;&lt;year&gt;1997&lt;/year&gt;&lt;pub-dates&gt;&lt;date&gt;1997/01/01&lt;/date&gt;&lt;/pub-dates&gt;&lt;/dates&gt;&lt;publisher&gt;Springer Berlin Heidelberg&lt;/publisher&gt;&lt;isbn&gt;978-3-540-62660-2&lt;/isbn&gt;&lt;urls&gt;&lt;related-urls&gt;&lt;url&gt;http://dx.doi.org/10.1007/BFb0016001&lt;/url&gt;&lt;url&gt;http://download.springer.com/static/pdf/888/chp%253A10.1007%252FBFb0016001.pdf?auth66=1397008643_cccf7a526c0fd8369eef8d2c1248b28e&amp;amp;ext=.pdf&lt;/url&gt;&lt;/related-urls&gt;&lt;/urls&gt;&lt;electronic-resource-num&gt;10.1007/BFb0016001&lt;/electronic-resource-num&gt;&lt;/record&gt;&lt;/Cite&gt;&lt;/EndNote&gt;</w:instrText>
+      </w:r>
+      <w:r>
+        <w:fldChar w:fldCharType="separate"/>
+      </w:r>
+      <w:r>
+        <w:rPr>
+          <w:noProof/>
+        </w:rPr>
+        <w:t>[10]</w:t>
       </w:r>
       <w:r>
         <w:fldChar w:fldCharType="end"/>
@@ -575,7 +2552,20 @@
           <w:noProof/>
         </w:rPr>
         <w:tab/>
-        <w:t>A. Cruttenden, "Gimson's pronunciation of English," 7th ed: Routledge, 2013, p. 41.</w:t>
+        <w:t xml:space="preserve">G. R. Doddington, "Phonetically sensitive discriminants for improved speech recognition," in </w:t>
+      </w:r>
+      <w:r>
+        <w:rPr>
+          <w:i/>
+          <w:noProof/>
+        </w:rPr>
+        <w:t>Acoustics, Speech, and Signal Processing, 1989. ICASSP-89., 1989 International Conference on</w:t>
+      </w:r>
+      <w:r>
+        <w:rPr>
+          <w:noProof/>
+        </w:rPr>
+        <w:t>, 1989, pp. 556-559.</w:t>
       </w:r>
     </w:p>
     <w:p>
@@ -591,6 +2581,156 @@
           <w:noProof/>
         </w:rPr>
         <w:t>[5]</w:t>
+      </w:r>
+      <w:r>
+        <w:rPr>
+          <w:noProof/>
+        </w:rPr>
+        <w:tab/>
+        <w:t xml:space="preserve">F. Itakura, "Minimum prediction residual principle applied to speech recognition," </w:t>
+      </w:r>
+      <w:r>
+        <w:rPr>
+          <w:i/>
+          <w:noProof/>
+        </w:rPr>
+        <w:t xml:space="preserve">Acoustics, Speech and Signal Processing, IEEE Transactions on, </w:t>
+      </w:r>
+      <w:r>
+        <w:rPr>
+          <w:noProof/>
+        </w:rPr>
+        <w:t>vol. 23, pp. 67-72, 1975.</w:t>
+      </w:r>
+    </w:p>
+    <w:p>
+      <w:pPr>
+        <w:pStyle w:val="EndNoteBibliography"/>
+        <w:ind w:left="720" w:hanging="720"/>
+        <w:rPr>
+          <w:noProof/>
+        </w:rPr>
+      </w:pPr>
+      <w:r>
+        <w:rPr>
+          <w:noProof/>
+        </w:rPr>
+        <w:t>[6]</w:t>
+      </w:r>
+      <w:r>
+        <w:rPr>
+          <w:noProof/>
+        </w:rPr>
+        <w:tab/>
+        <w:t xml:space="preserve">M. Miyatake, H. Sawai, Y. Minami, and K. Shikano, "Integrated training for spotting japanese phonemes using large phonemic time-delay neural networks," in </w:t>
+      </w:r>
+      <w:r>
+        <w:rPr>
+          <w:i/>
+          <w:noProof/>
+        </w:rPr>
+        <w:t>Acoustics, Speech, and Signal Processing, 1990. ICASSP-90., 1990 International Conference on</w:t>
+      </w:r>
+      <w:r>
+        <w:rPr>
+          <w:noProof/>
+        </w:rPr>
+        <w:t>, 1990, pp. 449-452.</w:t>
+      </w:r>
+    </w:p>
+    <w:p>
+      <w:pPr>
+        <w:pStyle w:val="EndNoteBibliography"/>
+        <w:ind w:left="720" w:hanging="720"/>
+        <w:rPr>
+          <w:noProof/>
+        </w:rPr>
+      </w:pPr>
+      <w:r>
+        <w:rPr>
+          <w:noProof/>
+        </w:rPr>
+        <w:t>[7]</w:t>
+      </w:r>
+      <w:r>
+        <w:rPr>
+          <w:noProof/>
+        </w:rPr>
+        <w:tab/>
+        <w:t xml:space="preserve">S. Kimura, "100000-word recognition using acoustic-segment networks," in </w:t>
+      </w:r>
+      <w:r>
+        <w:rPr>
+          <w:i/>
+          <w:noProof/>
+        </w:rPr>
+        <w:t>Acoustics, Speech, and Signal Processing, 1990. ICASSP-90., 1990 International Conference on</w:t>
+      </w:r>
+      <w:r>
+        <w:rPr>
+          <w:noProof/>
+        </w:rPr>
+        <w:t>, 1990, pp. 61-64.</w:t>
+      </w:r>
+    </w:p>
+    <w:p>
+      <w:pPr>
+        <w:pStyle w:val="EndNoteBibliography"/>
+        <w:ind w:left="720" w:hanging="720"/>
+        <w:rPr>
+          <w:noProof/>
+        </w:rPr>
+      </w:pPr>
+      <w:r>
+        <w:rPr>
+          <w:noProof/>
+        </w:rPr>
+        <w:t>[8]</w:t>
+      </w:r>
+      <w:r>
+        <w:rPr>
+          <w:noProof/>
+        </w:rPr>
+        <w:tab/>
+        <w:t>A. Cruttenden, "Gimson's pronunciation of English," 7th ed: Routledge, 2013, p. 41.</w:t>
+      </w:r>
+    </w:p>
+    <w:p>
+      <w:pPr>
+        <w:pStyle w:val="EndNoteBibliography"/>
+        <w:ind w:left="720" w:hanging="720"/>
+        <w:rPr>
+          <w:noProof/>
+        </w:rPr>
+      </w:pPr>
+      <w:r>
+        <w:rPr>
+          <w:noProof/>
+        </w:rPr>
+        <w:t>[9]</w:t>
+      </w:r>
+      <w:r>
+        <w:rPr>
+          <w:noProof/>
+        </w:rPr>
+        <w:tab/>
+        <w:t>A. Bath, "Robust Speech Recognition via Human Auditory Modeling," Bachelor of Engineering (Electrical) / Bachelor of Science (Computer Science), School of Engineering and Physical Sciences, James Cook University, 2010.</w:t>
+      </w:r>
+    </w:p>
+    <w:p>
+      <w:pPr>
+        <w:pStyle w:val="EndNoteBibliography"/>
+        <w:ind w:left="720" w:hanging="720"/>
+        <w:rPr>
+          <w:noProof/>
+        </w:rPr>
+      </w:pPr>
+      <w:r>
+        <w:rPr>
+          <w:noProof/>
+        </w:rPr>
+        <w:lastRenderedPageBreak/>
+        <w:t>[10]</w:t>
       </w:r>
       <w:r>
         <w:rPr>
@@ -686,7 +2826,7 @@
         <w:rStyle w:val="PageNumber"/>
         <w:noProof/>
       </w:rPr>
-      <w:t>1</w:t>
+      <w:t>2</w:t>
     </w:r>
     <w:r>
       <w:rPr>
@@ -3006,6 +5146,49 @@
     <w:unhideWhenUsed/>
     <w:rsid w:val="007E4609"/>
   </w:style>
+  <w:style w:type="table" w:styleId="TableGrid">
+    <w:name w:val="Table Grid"/>
+    <w:basedOn w:val="TableNormal"/>
+    <w:uiPriority w:val="59"/>
+    <w:rsid w:val="004C09B5"/>
+    <w:tblPr>
+      <w:tblInd w:w="0" w:type="dxa"/>
+      <w:tblBorders>
+        <w:top w:val="single" w:sz="4" w:space="0" w:color="auto"/>
+        <w:left w:val="single" w:sz="4" w:space="0" w:color="auto"/>
+        <w:bottom w:val="single" w:sz="4" w:space="0" w:color="auto"/>
+        <w:right w:val="single" w:sz="4" w:space="0" w:color="auto"/>
+        <w:insideH w:val="single" w:sz="4" w:space="0" w:color="auto"/>
+        <w:insideV w:val="single" w:sz="4" w:space="0" w:color="auto"/>
+      </w:tblBorders>
+      <w:tblCellMar>
+        <w:top w:w="0" w:type="dxa"/>
+        <w:left w:w="108" w:type="dxa"/>
+        <w:bottom w:w="0" w:type="dxa"/>
+        <w:right w:w="108" w:type="dxa"/>
+      </w:tblCellMar>
+    </w:tblPr>
+  </w:style>
+  <w:style w:type="paragraph" w:styleId="Caption">
+    <w:name w:val="caption"/>
+    <w:basedOn w:val="Normal"/>
+    <w:next w:val="Normal"/>
+    <w:uiPriority w:val="35"/>
+    <w:unhideWhenUsed/>
+    <w:qFormat/>
+    <w:rsid w:val="00BD7700"/>
+    <w:pPr>
+      <w:spacing w:after="200"/>
+      <w:jc w:val="center"/>
+    </w:pPr>
+    <w:rPr>
+      <w:b/>
+      <w:bCs/>
+      <w:color w:val="4F81BD" w:themeColor="accent1"/>
+      <w:sz w:val="18"/>
+      <w:szCs w:val="18"/>
+    </w:rPr>
+  </w:style>
 </w:styles>
 </file>
 
@@ -3516,6 +5699,49 @@
     <w:unhideWhenUsed/>
     <w:rsid w:val="007E4609"/>
   </w:style>
+  <w:style w:type="table" w:styleId="TableGrid">
+    <w:name w:val="Table Grid"/>
+    <w:basedOn w:val="TableNormal"/>
+    <w:uiPriority w:val="59"/>
+    <w:rsid w:val="004C09B5"/>
+    <w:tblPr>
+      <w:tblInd w:w="0" w:type="dxa"/>
+      <w:tblBorders>
+        <w:top w:val="single" w:sz="4" w:space="0" w:color="auto"/>
+        <w:left w:val="single" w:sz="4" w:space="0" w:color="auto"/>
+        <w:bottom w:val="single" w:sz="4" w:space="0" w:color="auto"/>
+        <w:right w:val="single" w:sz="4" w:space="0" w:color="auto"/>
+        <w:insideH w:val="single" w:sz="4" w:space="0" w:color="auto"/>
+        <w:insideV w:val="single" w:sz="4" w:space="0" w:color="auto"/>
+      </w:tblBorders>
+      <w:tblCellMar>
+        <w:top w:w="0" w:type="dxa"/>
+        <w:left w:w="108" w:type="dxa"/>
+        <w:bottom w:w="0" w:type="dxa"/>
+        <w:right w:w="108" w:type="dxa"/>
+      </w:tblCellMar>
+    </w:tblPr>
+  </w:style>
+  <w:style w:type="paragraph" w:styleId="Caption">
+    <w:name w:val="caption"/>
+    <w:basedOn w:val="Normal"/>
+    <w:next w:val="Normal"/>
+    <w:uiPriority w:val="35"/>
+    <w:unhideWhenUsed/>
+    <w:qFormat/>
+    <w:rsid w:val="00BD7700"/>
+    <w:pPr>
+      <w:spacing w:after="200"/>
+      <w:jc w:val="center"/>
+    </w:pPr>
+    <w:rPr>
+      <w:b/>
+      <w:bCs/>
+      <w:color w:val="4F81BD" w:themeColor="accent1"/>
+      <w:sz w:val="18"/>
+      <w:szCs w:val="18"/>
+    </w:rPr>
+  </w:style>
 </w:styles>
 </file>
 
@@ -3844,7 +6070,7 @@
 </file>
 
 <file path=customXml/itemProps1.xml><?xml version="1.0" encoding="utf-8"?>
-<ds:datastoreItem xmlns:ds="http://schemas.openxmlformats.org/officeDocument/2006/customXml" ds:itemID="{931B2BE8-489F-5145-8E72-01FB4563922A}">
+<ds:datastoreItem xmlns:ds="http://schemas.openxmlformats.org/officeDocument/2006/customXml" ds:itemID="{63746AC1-6E07-4F47-AF14-9370C5461721}">
   <ds:schemaRefs>
     <ds:schemaRef ds:uri="http://schemas.openxmlformats.org/officeDocument/2006/bibliography"/>
   </ds:schemaRefs>

</xml_diff>

<commit_message>
Updated references formatting, and probably some more words, not sure.
</commit_message>
<xml_diff>
--- a/Documents/Literature Review.docx
+++ b/Documents/Literature Review.docx
@@ -65,6 +65,8 @@
       <w:r>
         <w:t xml:space="preserve">stems are designed for use by numerous speakers, including those who were not involved in the system training process. </w:t>
       </w:r>
+    </w:p>
+    <w:p>
       <w:r>
         <w:t>Speaker independence is hard to achieve due to the</w:t>
       </w:r>
@@ -169,7 +171,12 @@
         <w:t xml:space="preserve"> word recognition. Discontinuous speech involves the speaker being purposefully articulate and inserting artificial pauses between consecutive wor</w:t>
       </w:r>
       <w:r>
-        <w:t>ds. In continuous speech (natural speech) the speaker makes no effort to alter their speech patterns. Recognition for isolated and discontinuous speech is simpler due to the clearly defined word boundaries and distinct pr</w:t>
+        <w:t xml:space="preserve">ds. In continuous speech (natural speech) the speaker makes no effort to alter their speech patterns. </w:t>
+      </w:r>
+    </w:p>
+    <w:p>
+      <w:r>
+        <w:t>Recognition for isolated and discontinuous speech is simpler due to the clearly defined word boundaries and distinct pr</w:t>
       </w:r>
       <w:r>
         <w:t xml:space="preserve">onunciation. Continuous speech is much harder to process due to the undefined word boundaries in addition to corrupted pronunciation introduced by co-articulation, the slurring of speech sounds, which can cause phrases like </w:t>
@@ -248,6 +255,7 @@
         <w:t xml:space="preserve"> recognition. Word recognition is desirable due to the human interpretable aspect of the </w:t>
       </w:r>
       <w:r>
+        <w:lastRenderedPageBreak/>
         <w:t>transcription</w:t>
       </w:r>
       <w:r>
@@ -434,6 +442,8 @@
       <w:r>
         <w:t xml:space="preserve"> applications. </w:t>
       </w:r>
+    </w:p>
+    <w:p>
       <w:r>
         <w:t>Con</w:t>
       </w:r>
@@ -540,12 +550,7 @@
         <w:t>transcription</w:t>
       </w:r>
       <w:r>
-        <w:t xml:space="preserve"> isn’t d</w:t>
-      </w:r>
-      <w:bookmarkStart w:id="0" w:name="_GoBack"/>
-      <w:bookmarkEnd w:id="0"/>
-      <w:r>
-        <w:t xml:space="preserve">irectly human readable (see </w:t>
+        <w:t xml:space="preserve"> isn’t directly human readable (see </w:t>
       </w:r>
       <w:r>
         <w:fldChar w:fldCharType="begin"/>
@@ -581,15 +586,13 @@
         <w:t>).</w:t>
       </w:r>
     </w:p>
-    <w:p/>
     <w:p>
       <w:pPr>
         <w:pStyle w:val="Caption"/>
         <w:keepNext/>
       </w:pPr>
-      <w:bookmarkStart w:id="1" w:name="_Ref259201863"/>
-      <w:r>
-        <w:lastRenderedPageBreak/>
+      <w:bookmarkStart w:id="0" w:name="_Ref259201863"/>
+      <w:r>
         <w:t xml:space="preserve">Table </w:t>
       </w:r>
       <w:fldSimple w:instr=" STYLEREF 1 \s ">
@@ -611,7 +614,7 @@
           <w:t>1</w:t>
         </w:r>
       </w:fldSimple>
-      <w:bookmarkEnd w:id="1"/>
+      <w:bookmarkEnd w:id="0"/>
       <w:r>
         <w:t xml:space="preserve">: List of English Phonemes and Manners of Articulation </w:t>
       </w:r>
@@ -657,6 +660,7 @@
           </w:tcPr>
           <w:p>
             <w:pPr>
+              <w:pStyle w:val="NoSpacing"/>
               <w:jc w:val="center"/>
               <w:rPr>
                 <w:b/>
@@ -676,6 +680,7 @@
           </w:tcPr>
           <w:p>
             <w:pPr>
+              <w:pStyle w:val="NoSpacing"/>
               <w:jc w:val="center"/>
               <w:rPr>
                 <w:b/>
@@ -695,6 +700,7 @@
           </w:tcPr>
           <w:p>
             <w:pPr>
+              <w:pStyle w:val="NoSpacing"/>
               <w:jc w:val="center"/>
               <w:rPr>
                 <w:b/>
@@ -714,6 +720,7 @@
           </w:tcPr>
           <w:p>
             <w:pPr>
+              <w:pStyle w:val="NoSpacing"/>
               <w:jc w:val="center"/>
               <w:rPr>
                 <w:b/>
@@ -738,6 +745,7 @@
           </w:tcPr>
           <w:p>
             <w:pPr>
+              <w:pStyle w:val="NoSpacing"/>
               <w:jc w:val="center"/>
             </w:pPr>
             <w:r>
@@ -751,6 +759,7 @@
           </w:tcPr>
           <w:p>
             <w:pPr>
+              <w:pStyle w:val="NoSpacing"/>
               <w:jc w:val="center"/>
             </w:pPr>
             <w:r>
@@ -764,6 +773,7 @@
           </w:tcPr>
           <w:p>
             <w:pPr>
+              <w:pStyle w:val="NoSpacing"/>
               <w:jc w:val="center"/>
             </w:pPr>
             <w:r>
@@ -777,6 +787,7 @@
           </w:tcPr>
           <w:p>
             <w:pPr>
+              <w:pStyle w:val="NoSpacing"/>
               <w:jc w:val="center"/>
             </w:pPr>
             <w:r>
@@ -795,6 +806,7 @@
           </w:tcPr>
           <w:p>
             <w:pPr>
+              <w:pStyle w:val="NoSpacing"/>
               <w:jc w:val="center"/>
             </w:pPr>
             <w:r>
@@ -808,6 +820,7 @@
           </w:tcPr>
           <w:p>
             <w:pPr>
+              <w:pStyle w:val="NoSpacing"/>
               <w:jc w:val="center"/>
             </w:pPr>
             <w:r>
@@ -821,6 +834,7 @@
           </w:tcPr>
           <w:p>
             <w:pPr>
+              <w:pStyle w:val="NoSpacing"/>
               <w:jc w:val="center"/>
             </w:pPr>
             <w:r>
@@ -834,6 +848,7 @@
           </w:tcPr>
           <w:p>
             <w:pPr>
+              <w:pStyle w:val="NoSpacing"/>
               <w:jc w:val="center"/>
             </w:pPr>
             <w:r>
@@ -852,6 +867,7 @@
           </w:tcPr>
           <w:p>
             <w:pPr>
+              <w:pStyle w:val="NoSpacing"/>
               <w:jc w:val="center"/>
             </w:pPr>
             <w:r>
@@ -865,6 +881,7 @@
           </w:tcPr>
           <w:p>
             <w:pPr>
+              <w:pStyle w:val="NoSpacing"/>
               <w:jc w:val="center"/>
             </w:pPr>
             <w:r>
@@ -878,6 +895,7 @@
           </w:tcPr>
           <w:p>
             <w:pPr>
+              <w:pStyle w:val="NoSpacing"/>
               <w:jc w:val="center"/>
             </w:pPr>
             <w:r>
@@ -891,6 +909,7 @@
           </w:tcPr>
           <w:p>
             <w:pPr>
+              <w:pStyle w:val="NoSpacing"/>
               <w:jc w:val="center"/>
             </w:pPr>
             <w:r>
@@ -909,6 +928,7 @@
           </w:tcPr>
           <w:p>
             <w:pPr>
+              <w:pStyle w:val="NoSpacing"/>
               <w:jc w:val="center"/>
             </w:pPr>
             <w:r>
@@ -922,6 +942,7 @@
           </w:tcPr>
           <w:p>
             <w:pPr>
+              <w:pStyle w:val="NoSpacing"/>
               <w:jc w:val="center"/>
             </w:pPr>
             <w:r>
@@ -935,6 +956,7 @@
           </w:tcPr>
           <w:p>
             <w:pPr>
+              <w:pStyle w:val="NoSpacing"/>
               <w:jc w:val="center"/>
             </w:pPr>
             <w:r>
@@ -948,6 +970,7 @@
           </w:tcPr>
           <w:p>
             <w:pPr>
+              <w:pStyle w:val="NoSpacing"/>
               <w:jc w:val="center"/>
             </w:pPr>
             <w:r>
@@ -966,6 +989,7 @@
           </w:tcPr>
           <w:p>
             <w:pPr>
+              <w:pStyle w:val="NoSpacing"/>
               <w:jc w:val="center"/>
             </w:pPr>
             <w:r>
@@ -979,6 +1003,7 @@
           </w:tcPr>
           <w:p>
             <w:pPr>
+              <w:pStyle w:val="NoSpacing"/>
               <w:jc w:val="center"/>
             </w:pPr>
             <w:r>
@@ -992,6 +1017,7 @@
           </w:tcPr>
           <w:p>
             <w:pPr>
+              <w:pStyle w:val="NoSpacing"/>
               <w:jc w:val="center"/>
             </w:pPr>
             <w:r>
@@ -1005,6 +1031,7 @@
           </w:tcPr>
           <w:p>
             <w:pPr>
+              <w:pStyle w:val="NoSpacing"/>
               <w:jc w:val="center"/>
             </w:pPr>
             <w:r>
@@ -1023,6 +1050,7 @@
           </w:tcPr>
           <w:p>
             <w:pPr>
+              <w:pStyle w:val="NoSpacing"/>
               <w:jc w:val="center"/>
             </w:pPr>
             <w:r>
@@ -1036,6 +1064,7 @@
           </w:tcPr>
           <w:p>
             <w:pPr>
+              <w:pStyle w:val="NoSpacing"/>
               <w:jc w:val="center"/>
             </w:pPr>
             <w:r>
@@ -1049,6 +1078,7 @@
           </w:tcPr>
           <w:p>
             <w:pPr>
+              <w:pStyle w:val="NoSpacing"/>
               <w:jc w:val="center"/>
             </w:pPr>
             <w:r>
@@ -1062,6 +1092,7 @@
           </w:tcPr>
           <w:p>
             <w:pPr>
+              <w:pStyle w:val="NoSpacing"/>
               <w:jc w:val="center"/>
             </w:pPr>
             <w:r>
@@ -1080,6 +1111,7 @@
           </w:tcPr>
           <w:p>
             <w:pPr>
+              <w:pStyle w:val="NoSpacing"/>
               <w:jc w:val="center"/>
             </w:pPr>
             <w:r>
@@ -1093,6 +1125,7 @@
           </w:tcPr>
           <w:p>
             <w:pPr>
+              <w:pStyle w:val="NoSpacing"/>
               <w:jc w:val="center"/>
             </w:pPr>
             <w:r>
@@ -1106,6 +1139,7 @@
           </w:tcPr>
           <w:p>
             <w:pPr>
+              <w:pStyle w:val="NoSpacing"/>
               <w:jc w:val="center"/>
             </w:pPr>
             <w:r>
@@ -1119,6 +1153,7 @@
           </w:tcPr>
           <w:p>
             <w:pPr>
+              <w:pStyle w:val="NoSpacing"/>
               <w:jc w:val="center"/>
             </w:pPr>
             <w:r>
@@ -1137,6 +1172,7 @@
           </w:tcPr>
           <w:p>
             <w:pPr>
+              <w:pStyle w:val="NoSpacing"/>
               <w:jc w:val="center"/>
             </w:pPr>
             <w:r>
@@ -1150,6 +1186,7 @@
           </w:tcPr>
           <w:p>
             <w:pPr>
+              <w:pStyle w:val="NoSpacing"/>
               <w:jc w:val="center"/>
             </w:pPr>
             <w:r>
@@ -1163,6 +1200,7 @@
           </w:tcPr>
           <w:p>
             <w:pPr>
+              <w:pStyle w:val="NoSpacing"/>
               <w:jc w:val="center"/>
             </w:pPr>
             <w:r>
@@ -1176,6 +1214,7 @@
           </w:tcPr>
           <w:p>
             <w:pPr>
+              <w:pStyle w:val="NoSpacing"/>
               <w:jc w:val="center"/>
             </w:pPr>
             <w:r>
@@ -1194,6 +1233,7 @@
           </w:tcPr>
           <w:p>
             <w:pPr>
+              <w:pStyle w:val="NoSpacing"/>
               <w:jc w:val="center"/>
             </w:pPr>
             <w:r>
@@ -1207,6 +1247,7 @@
           </w:tcPr>
           <w:p>
             <w:pPr>
+              <w:pStyle w:val="NoSpacing"/>
               <w:jc w:val="center"/>
             </w:pPr>
             <w:r>
@@ -1220,6 +1261,7 @@
           </w:tcPr>
           <w:p>
             <w:pPr>
+              <w:pStyle w:val="NoSpacing"/>
               <w:jc w:val="center"/>
             </w:pPr>
             <w:r>
@@ -1233,6 +1275,7 @@
           </w:tcPr>
           <w:p>
             <w:pPr>
+              <w:pStyle w:val="NoSpacing"/>
               <w:jc w:val="center"/>
             </w:pPr>
             <w:r>
@@ -1251,6 +1294,7 @@
           </w:tcPr>
           <w:p>
             <w:pPr>
+              <w:pStyle w:val="NoSpacing"/>
               <w:jc w:val="center"/>
             </w:pPr>
             <w:r>
@@ -1264,6 +1308,7 @@
           </w:tcPr>
           <w:p>
             <w:pPr>
+              <w:pStyle w:val="NoSpacing"/>
               <w:jc w:val="center"/>
             </w:pPr>
             <w:r>
@@ -1277,6 +1322,7 @@
           </w:tcPr>
           <w:p>
             <w:pPr>
+              <w:pStyle w:val="NoSpacing"/>
               <w:jc w:val="center"/>
             </w:pPr>
             <w:r>
@@ -1290,6 +1336,7 @@
           </w:tcPr>
           <w:p>
             <w:pPr>
+              <w:pStyle w:val="NoSpacing"/>
               <w:jc w:val="center"/>
             </w:pPr>
             <w:r>
@@ -1308,6 +1355,7 @@
           </w:tcPr>
           <w:p>
             <w:pPr>
+              <w:pStyle w:val="NoSpacing"/>
               <w:jc w:val="center"/>
             </w:pPr>
             <w:r>
@@ -1321,6 +1369,7 @@
           </w:tcPr>
           <w:p>
             <w:pPr>
+              <w:pStyle w:val="NoSpacing"/>
               <w:jc w:val="center"/>
             </w:pPr>
             <w:r>
@@ -1334,6 +1383,7 @@
           </w:tcPr>
           <w:p>
             <w:pPr>
+              <w:pStyle w:val="NoSpacing"/>
               <w:jc w:val="center"/>
             </w:pPr>
             <w:r>
@@ -1347,6 +1397,7 @@
           </w:tcPr>
           <w:p>
             <w:pPr>
+              <w:pStyle w:val="NoSpacing"/>
               <w:jc w:val="center"/>
             </w:pPr>
             <w:r>
@@ -1365,6 +1416,7 @@
           </w:tcPr>
           <w:p>
             <w:pPr>
+              <w:pStyle w:val="NoSpacing"/>
               <w:jc w:val="center"/>
             </w:pPr>
             <w:r>
@@ -1378,6 +1430,7 @@
           </w:tcPr>
           <w:p>
             <w:pPr>
+              <w:pStyle w:val="NoSpacing"/>
               <w:jc w:val="center"/>
             </w:pPr>
             <w:r>
@@ -1391,6 +1444,7 @@
           </w:tcPr>
           <w:p>
             <w:pPr>
+              <w:pStyle w:val="NoSpacing"/>
               <w:jc w:val="center"/>
             </w:pPr>
             <w:r>
@@ -1404,6 +1458,7 @@
           </w:tcPr>
           <w:p>
             <w:pPr>
+              <w:pStyle w:val="NoSpacing"/>
               <w:jc w:val="center"/>
             </w:pPr>
             <w:r>
@@ -1422,6 +1477,7 @@
           </w:tcPr>
           <w:p>
             <w:pPr>
+              <w:pStyle w:val="NoSpacing"/>
               <w:jc w:val="center"/>
             </w:pPr>
             <w:r>
@@ -1435,6 +1491,7 @@
           </w:tcPr>
           <w:p>
             <w:pPr>
+              <w:pStyle w:val="NoSpacing"/>
               <w:jc w:val="center"/>
             </w:pPr>
             <w:r>
@@ -1448,6 +1505,7 @@
           </w:tcPr>
           <w:p>
             <w:pPr>
+              <w:pStyle w:val="NoSpacing"/>
               <w:jc w:val="center"/>
             </w:pPr>
             <w:r>
@@ -1461,6 +1519,7 @@
           </w:tcPr>
           <w:p>
             <w:pPr>
+              <w:pStyle w:val="NoSpacing"/>
               <w:jc w:val="center"/>
             </w:pPr>
             <w:r>
@@ -1479,6 +1538,7 @@
           </w:tcPr>
           <w:p>
             <w:pPr>
+              <w:pStyle w:val="NoSpacing"/>
               <w:jc w:val="center"/>
             </w:pPr>
             <w:r>
@@ -1492,6 +1552,7 @@
           </w:tcPr>
           <w:p>
             <w:pPr>
+              <w:pStyle w:val="NoSpacing"/>
               <w:jc w:val="center"/>
             </w:pPr>
             <w:r>
@@ -1505,6 +1566,7 @@
           </w:tcPr>
           <w:p>
             <w:pPr>
+              <w:pStyle w:val="NoSpacing"/>
               <w:jc w:val="center"/>
             </w:pPr>
             <w:r>
@@ -1518,6 +1580,7 @@
           </w:tcPr>
           <w:p>
             <w:pPr>
+              <w:pStyle w:val="NoSpacing"/>
               <w:jc w:val="center"/>
             </w:pPr>
             <w:r>
@@ -1536,6 +1599,7 @@
           </w:tcPr>
           <w:p>
             <w:pPr>
+              <w:pStyle w:val="NoSpacing"/>
               <w:jc w:val="center"/>
             </w:pPr>
             <w:r>
@@ -1549,6 +1613,7 @@
           </w:tcPr>
           <w:p>
             <w:pPr>
+              <w:pStyle w:val="NoSpacing"/>
               <w:jc w:val="center"/>
             </w:pPr>
             <w:r>
@@ -1562,6 +1627,7 @@
           </w:tcPr>
           <w:p>
             <w:pPr>
+              <w:pStyle w:val="NoSpacing"/>
               <w:jc w:val="center"/>
             </w:pPr>
             <w:r>
@@ -1575,6 +1641,7 @@
           </w:tcPr>
           <w:p>
             <w:pPr>
+              <w:pStyle w:val="NoSpacing"/>
               <w:jc w:val="center"/>
             </w:pPr>
             <w:r>
@@ -1593,6 +1660,7 @@
           </w:tcPr>
           <w:p>
             <w:pPr>
+              <w:pStyle w:val="NoSpacing"/>
               <w:jc w:val="center"/>
             </w:pPr>
             <w:r>
@@ -1606,6 +1674,7 @@
           </w:tcPr>
           <w:p>
             <w:pPr>
+              <w:pStyle w:val="NoSpacing"/>
               <w:jc w:val="center"/>
             </w:pPr>
             <w:r>
@@ -1619,6 +1688,7 @@
           </w:tcPr>
           <w:p>
             <w:pPr>
+              <w:pStyle w:val="NoSpacing"/>
               <w:jc w:val="center"/>
             </w:pPr>
             <w:r>
@@ -1632,6 +1702,7 @@
           </w:tcPr>
           <w:p>
             <w:pPr>
+              <w:pStyle w:val="NoSpacing"/>
               <w:jc w:val="center"/>
             </w:pPr>
             <w:r>
@@ -1650,6 +1721,7 @@
           </w:tcPr>
           <w:p>
             <w:pPr>
+              <w:pStyle w:val="NoSpacing"/>
               <w:jc w:val="center"/>
             </w:pPr>
             <w:r>
@@ -1663,6 +1735,7 @@
           </w:tcPr>
           <w:p>
             <w:pPr>
+              <w:pStyle w:val="NoSpacing"/>
               <w:jc w:val="center"/>
             </w:pPr>
             <w:r>
@@ -1676,6 +1749,7 @@
           </w:tcPr>
           <w:p>
             <w:pPr>
+              <w:pStyle w:val="NoSpacing"/>
               <w:jc w:val="center"/>
             </w:pPr>
             <w:r>
@@ -1689,6 +1763,7 @@
           </w:tcPr>
           <w:p>
             <w:pPr>
+              <w:pStyle w:val="NoSpacing"/>
               <w:jc w:val="center"/>
             </w:pPr>
             <w:r>
@@ -1707,6 +1782,7 @@
           </w:tcPr>
           <w:p>
             <w:pPr>
+              <w:pStyle w:val="NoSpacing"/>
               <w:jc w:val="center"/>
             </w:pPr>
             <w:r>
@@ -1720,6 +1796,7 @@
           </w:tcPr>
           <w:p>
             <w:pPr>
+              <w:pStyle w:val="NoSpacing"/>
               <w:jc w:val="center"/>
             </w:pPr>
             <w:r>
@@ -1733,6 +1810,7 @@
           </w:tcPr>
           <w:p>
             <w:pPr>
+              <w:pStyle w:val="NoSpacing"/>
               <w:jc w:val="center"/>
             </w:pPr>
             <w:r>
@@ -1746,6 +1824,7 @@
           </w:tcPr>
           <w:p>
             <w:pPr>
+              <w:pStyle w:val="NoSpacing"/>
               <w:jc w:val="center"/>
             </w:pPr>
             <w:r>
@@ -1764,6 +1843,7 @@
           </w:tcPr>
           <w:p>
             <w:pPr>
+              <w:pStyle w:val="NoSpacing"/>
               <w:jc w:val="center"/>
             </w:pPr>
             <w:r>
@@ -1777,6 +1857,7 @@
           </w:tcPr>
           <w:p>
             <w:pPr>
+              <w:pStyle w:val="NoSpacing"/>
               <w:jc w:val="center"/>
             </w:pPr>
             <w:r>
@@ -1790,6 +1871,7 @@
           </w:tcPr>
           <w:p>
             <w:pPr>
+              <w:pStyle w:val="NoSpacing"/>
               <w:jc w:val="center"/>
             </w:pPr>
             <w:r>
@@ -1803,6 +1885,7 @@
           </w:tcPr>
           <w:p>
             <w:pPr>
+              <w:pStyle w:val="NoSpacing"/>
               <w:jc w:val="center"/>
             </w:pPr>
             <w:r>
@@ -1821,6 +1904,7 @@
           </w:tcPr>
           <w:p>
             <w:pPr>
+              <w:pStyle w:val="NoSpacing"/>
               <w:jc w:val="center"/>
             </w:pPr>
             <w:r>
@@ -1834,6 +1918,7 @@
           </w:tcPr>
           <w:p>
             <w:pPr>
+              <w:pStyle w:val="NoSpacing"/>
               <w:jc w:val="center"/>
             </w:pPr>
             <w:r>
@@ -1847,6 +1932,7 @@
           </w:tcPr>
           <w:p>
             <w:pPr>
+              <w:pStyle w:val="NoSpacing"/>
               <w:jc w:val="center"/>
             </w:pPr>
             <w:r>
@@ -1860,6 +1946,7 @@
           </w:tcPr>
           <w:p>
             <w:pPr>
+              <w:pStyle w:val="NoSpacing"/>
               <w:jc w:val="center"/>
             </w:pPr>
             <w:r>
@@ -1878,6 +1965,7 @@
           </w:tcPr>
           <w:p>
             <w:pPr>
+              <w:pStyle w:val="NoSpacing"/>
               <w:jc w:val="center"/>
             </w:pPr>
             <w:r>
@@ -1891,6 +1979,7 @@
           </w:tcPr>
           <w:p>
             <w:pPr>
+              <w:pStyle w:val="NoSpacing"/>
               <w:jc w:val="center"/>
             </w:pPr>
             <w:r>
@@ -1904,6 +1993,7 @@
           </w:tcPr>
           <w:p>
             <w:pPr>
+              <w:pStyle w:val="NoSpacing"/>
               <w:jc w:val="center"/>
             </w:pPr>
             <w:r>
@@ -1917,6 +2007,7 @@
           </w:tcPr>
           <w:p>
             <w:pPr>
+              <w:pStyle w:val="NoSpacing"/>
               <w:jc w:val="center"/>
             </w:pPr>
             <w:r>
@@ -1935,6 +2026,7 @@
           </w:tcPr>
           <w:p>
             <w:pPr>
+              <w:pStyle w:val="NoSpacing"/>
               <w:jc w:val="center"/>
             </w:pPr>
             <w:r>
@@ -1948,6 +2040,7 @@
           </w:tcPr>
           <w:p>
             <w:pPr>
+              <w:pStyle w:val="NoSpacing"/>
               <w:jc w:val="center"/>
             </w:pPr>
             <w:r>
@@ -1961,6 +2054,7 @@
           </w:tcPr>
           <w:p>
             <w:pPr>
+              <w:pStyle w:val="NoSpacing"/>
               <w:jc w:val="center"/>
             </w:pPr>
             <w:r>
@@ -1974,6 +2068,7 @@
           </w:tcPr>
           <w:p>
             <w:pPr>
+              <w:pStyle w:val="NoSpacing"/>
               <w:jc w:val="center"/>
             </w:pPr>
             <w:r>
@@ -1989,8 +2084,9 @@
         <w:pStyle w:val="Caption"/>
         <w:keepNext/>
       </w:pPr>
-      <w:bookmarkStart w:id="2" w:name="_Ref259201436"/>
-      <w:r>
+      <w:bookmarkStart w:id="1" w:name="_Ref259201436"/>
+      <w:r>
+        <w:lastRenderedPageBreak/>
         <w:t xml:space="preserve">Table </w:t>
       </w:r>
       <w:fldSimple w:instr=" STYLEREF 1 \s ">
@@ -2012,7 +2108,7 @@
           <w:t>2</w:t>
         </w:r>
       </w:fldSimple>
-      <w:bookmarkEnd w:id="2"/>
+      <w:bookmarkEnd w:id="1"/>
       <w:r>
         <w:t xml:space="preserve">: Example of the Phonetic Decomposition of Various Words/Phrases </w:t>
       </w:r>
@@ -2057,6 +2153,7 @@
           </w:tcPr>
           <w:p>
             <w:pPr>
+              <w:pStyle w:val="NoSpacing"/>
               <w:jc w:val="center"/>
               <w:rPr>
                 <w:b/>
@@ -2076,6 +2173,7 @@
           </w:tcPr>
           <w:p>
             <w:pPr>
+              <w:pStyle w:val="NoSpacing"/>
               <w:jc w:val="center"/>
               <w:rPr>
                 <w:b/>
@@ -2100,6 +2198,7 @@
           </w:tcPr>
           <w:p>
             <w:pPr>
+              <w:pStyle w:val="NoSpacing"/>
               <w:jc w:val="center"/>
             </w:pPr>
             <w:r>
@@ -2113,6 +2212,7 @@
           </w:tcPr>
           <w:p>
             <w:pPr>
+              <w:pStyle w:val="NoSpacing"/>
               <w:jc w:val="center"/>
             </w:pPr>
             <w:r>
@@ -2131,6 +2231,7 @@
           </w:tcPr>
           <w:p>
             <w:pPr>
+              <w:pStyle w:val="NoSpacing"/>
               <w:jc w:val="center"/>
             </w:pPr>
             <w:r>
@@ -2144,6 +2245,7 @@
           </w:tcPr>
           <w:p>
             <w:pPr>
+              <w:pStyle w:val="NoSpacing"/>
               <w:jc w:val="center"/>
             </w:pPr>
             <w:r>
@@ -2162,6 +2264,7 @@
           </w:tcPr>
           <w:p>
             <w:pPr>
+              <w:pStyle w:val="NoSpacing"/>
               <w:jc w:val="center"/>
             </w:pPr>
             <w:r>
@@ -2175,6 +2278,7 @@
           </w:tcPr>
           <w:p>
             <w:pPr>
+              <w:pStyle w:val="NoSpacing"/>
               <w:jc w:val="center"/>
             </w:pPr>
             <w:r>
@@ -2193,6 +2297,7 @@
           </w:tcPr>
           <w:p>
             <w:pPr>
+              <w:pStyle w:val="NoSpacing"/>
               <w:jc w:val="center"/>
             </w:pPr>
             <w:r>
@@ -2206,6 +2311,7 @@
           </w:tcPr>
           <w:p>
             <w:pPr>
+              <w:pStyle w:val="NoSpacing"/>
               <w:jc w:val="center"/>
             </w:pPr>
             <w:r>
@@ -2228,6 +2334,7 @@
           </w:tcPr>
           <w:p>
             <w:pPr>
+              <w:pStyle w:val="NoSpacing"/>
               <w:jc w:val="center"/>
             </w:pPr>
             <w:r>
@@ -2241,6 +2348,7 @@
           </w:tcPr>
           <w:p>
             <w:pPr>
+              <w:pStyle w:val="NoSpacing"/>
               <w:jc w:val="center"/>
             </w:pPr>
             <w:r>
@@ -2329,7 +2437,6 @@
         </w:numPr>
       </w:pPr>
       <w:r>
-        <w:lastRenderedPageBreak/>
         <w:t>Mel-frequenc</w:t>
       </w:r>
       <w:r>
@@ -2418,6 +2525,315 @@
       <w:r>
         <w:t>eferences</w:t>
       </w:r>
+      <w:bookmarkStart w:id="2" w:name="_GoBack"/>
+      <w:bookmarkEnd w:id="2"/>
+    </w:p>
+    <w:p>
+      <w:pPr>
+        <w:pStyle w:val="EndNoteBibliography"/>
+        <w:spacing w:after="240"/>
+        <w:ind w:left="720" w:hanging="720"/>
+        <w:rPr>
+          <w:noProof/>
+        </w:rPr>
+      </w:pPr>
+      <w:r>
+        <w:fldChar w:fldCharType="begin"/>
+      </w:r>
+      <w:r>
+        <w:instrText xml:space="preserve"> ADDIN EN.REFLIST </w:instrText>
+      </w:r>
+      <w:r>
+        <w:fldChar w:fldCharType="separate"/>
+      </w:r>
+      <w:r>
+        <w:rPr>
+          <w:noProof/>
+        </w:rPr>
+        <w:t>[1]</w:t>
+      </w:r>
+      <w:r>
+        <w:rPr>
+          <w:noProof/>
+        </w:rPr>
+        <w:tab/>
+        <w:t>J. Tebelskis, "Speech recognition using neural networks," Carnegie Mellon University, 1995.</w:t>
+      </w:r>
+    </w:p>
+    <w:p>
+      <w:pPr>
+        <w:pStyle w:val="EndNoteBibliography"/>
+        <w:spacing w:after="240"/>
+        <w:ind w:left="720" w:hanging="720"/>
+        <w:rPr>
+          <w:noProof/>
+        </w:rPr>
+      </w:pPr>
+      <w:r>
+        <w:rPr>
+          <w:noProof/>
+        </w:rPr>
+        <w:t>[2]</w:t>
+      </w:r>
+      <w:r>
+        <w:rPr>
+          <w:noProof/>
+        </w:rPr>
+        <w:tab/>
+        <w:t xml:space="preserve">K.-F. Lee, "On large-vocabulary speaker-independent continuous speech recognition," </w:t>
+      </w:r>
+      <w:r>
+        <w:rPr>
+          <w:i/>
+          <w:noProof/>
+        </w:rPr>
+        <w:t xml:space="preserve">Speech Communication, </w:t>
+      </w:r>
+      <w:r>
+        <w:rPr>
+          <w:noProof/>
+        </w:rPr>
+        <w:t>vol. 7, pp. 375-379, June 21 1988.</w:t>
+      </w:r>
+    </w:p>
+    <w:p>
+      <w:pPr>
+        <w:pStyle w:val="EndNoteBibliography"/>
+        <w:spacing w:after="240"/>
+        <w:ind w:left="720" w:hanging="720"/>
+        <w:rPr>
+          <w:noProof/>
+        </w:rPr>
+      </w:pPr>
+      <w:r>
+        <w:rPr>
+          <w:noProof/>
+        </w:rPr>
+        <w:t>[3]</w:t>
+      </w:r>
+      <w:r>
+        <w:rPr>
+          <w:noProof/>
+        </w:rPr>
+        <w:tab/>
+        <w:t>L. Bahl, R. Bakis, P. Cohen, A. Cole, F. Jelinek, B. Lewis</w:t>
+      </w:r>
+      <w:r>
+        <w:rPr>
+          <w:i/>
+          <w:noProof/>
+        </w:rPr>
+        <w:t>, et al.</w:t>
+      </w:r>
+      <w:r>
+        <w:rPr>
+          <w:noProof/>
+        </w:rPr>
+        <w:t xml:space="preserve">, "Speech recognition of a natural text read as isolated words," in </w:t>
+      </w:r>
+      <w:r>
+        <w:rPr>
+          <w:i/>
+          <w:noProof/>
+        </w:rPr>
+        <w:t>Acoustics, Speech, and Signal Processing, IEEE International Conference on ICASSP '81.</w:t>
+      </w:r>
+      <w:r>
+        <w:rPr>
+          <w:noProof/>
+        </w:rPr>
+        <w:t>, 1981, pp. 1168-1171.</w:t>
+      </w:r>
+    </w:p>
+    <w:p>
+      <w:pPr>
+        <w:pStyle w:val="EndNoteBibliography"/>
+        <w:spacing w:after="240"/>
+        <w:ind w:left="720" w:hanging="720"/>
+        <w:rPr>
+          <w:noProof/>
+        </w:rPr>
+      </w:pPr>
+      <w:r>
+        <w:rPr>
+          <w:noProof/>
+        </w:rPr>
+        <w:t>[4]</w:t>
+      </w:r>
+      <w:r>
+        <w:rPr>
+          <w:noProof/>
+        </w:rPr>
+        <w:tab/>
+        <w:t xml:space="preserve">G. R. Doddington, "Phonetically sensitive discriminants for improved speech recognition," in </w:t>
+      </w:r>
+      <w:r>
+        <w:rPr>
+          <w:i/>
+          <w:noProof/>
+        </w:rPr>
+        <w:t>Acoustics, Speech, and Signal Processing, 1989. ICASSP-89., 1989 International Conference on</w:t>
+      </w:r>
+      <w:r>
+        <w:rPr>
+          <w:noProof/>
+        </w:rPr>
+        <w:t>, 1989, pp. 556-559.</w:t>
+      </w:r>
+    </w:p>
+    <w:p>
+      <w:pPr>
+        <w:pStyle w:val="EndNoteBibliography"/>
+        <w:spacing w:after="240"/>
+        <w:ind w:left="720" w:hanging="720"/>
+        <w:rPr>
+          <w:noProof/>
+        </w:rPr>
+      </w:pPr>
+      <w:r>
+        <w:rPr>
+          <w:noProof/>
+        </w:rPr>
+        <w:t>[5]</w:t>
+      </w:r>
+      <w:r>
+        <w:rPr>
+          <w:noProof/>
+        </w:rPr>
+        <w:tab/>
+        <w:t xml:space="preserve">F. Itakura, "Minimum prediction residual principle applied to speech recognition," </w:t>
+      </w:r>
+      <w:r>
+        <w:rPr>
+          <w:i/>
+          <w:noProof/>
+        </w:rPr>
+        <w:t xml:space="preserve">Acoustics, Speech and Signal Processing, IEEE Transactions on, </w:t>
+      </w:r>
+      <w:r>
+        <w:rPr>
+          <w:noProof/>
+        </w:rPr>
+        <w:t>vol. 23, pp. 67-72, 1975.</w:t>
+      </w:r>
+    </w:p>
+    <w:p>
+      <w:pPr>
+        <w:pStyle w:val="EndNoteBibliography"/>
+        <w:spacing w:after="240"/>
+        <w:ind w:left="720" w:hanging="720"/>
+        <w:rPr>
+          <w:noProof/>
+        </w:rPr>
+      </w:pPr>
+      <w:r>
+        <w:rPr>
+          <w:noProof/>
+        </w:rPr>
+        <w:t>[6]</w:t>
+      </w:r>
+      <w:r>
+        <w:rPr>
+          <w:noProof/>
+        </w:rPr>
+        <w:tab/>
+        <w:t xml:space="preserve">M. Miyatake, H. Sawai, Y. Minami, and K. Shikano, "Integrated training for spotting japanese phonemes using large phonemic time-delay neural networks," in </w:t>
+      </w:r>
+      <w:r>
+        <w:rPr>
+          <w:i/>
+          <w:noProof/>
+        </w:rPr>
+        <w:t>Acoustics, Speech, and Signal Processing, 1990. ICASSP-90., 1990 International Conference on</w:t>
+      </w:r>
+      <w:r>
+        <w:rPr>
+          <w:noProof/>
+        </w:rPr>
+        <w:t>, 1990, pp. 449-452.</w:t>
+      </w:r>
+    </w:p>
+    <w:p>
+      <w:pPr>
+        <w:pStyle w:val="EndNoteBibliography"/>
+        <w:spacing w:after="240"/>
+        <w:ind w:left="720" w:hanging="720"/>
+        <w:rPr>
+          <w:noProof/>
+        </w:rPr>
+      </w:pPr>
+      <w:r>
+        <w:rPr>
+          <w:noProof/>
+        </w:rPr>
+        <w:t>[7]</w:t>
+      </w:r>
+      <w:r>
+        <w:rPr>
+          <w:noProof/>
+        </w:rPr>
+        <w:tab/>
+        <w:t xml:space="preserve">S. Kimura, "100000-word recognition using acoustic-segment networks," in </w:t>
+      </w:r>
+      <w:r>
+        <w:rPr>
+          <w:i/>
+          <w:noProof/>
+        </w:rPr>
+        <w:t>Acoustics, Speech, and Signal Processing, 1990. ICASSP-90., 1990 International Conference on</w:t>
+      </w:r>
+      <w:r>
+        <w:rPr>
+          <w:noProof/>
+        </w:rPr>
+        <w:t>, 1990, pp. 61-64.</w:t>
+      </w:r>
+    </w:p>
+    <w:p>
+      <w:pPr>
+        <w:pStyle w:val="EndNoteBibliography"/>
+        <w:spacing w:after="240"/>
+        <w:ind w:left="720" w:hanging="720"/>
+        <w:rPr>
+          <w:noProof/>
+        </w:rPr>
+      </w:pPr>
+      <w:r>
+        <w:rPr>
+          <w:noProof/>
+        </w:rPr>
+        <w:t>[8]</w:t>
+      </w:r>
+      <w:r>
+        <w:rPr>
+          <w:noProof/>
+        </w:rPr>
+        <w:tab/>
+        <w:t>A. Cruttenden, "Gimson's pronunciation of English," 7th ed: Routledge, 2013, p. 41.</w:t>
+      </w:r>
+    </w:p>
+    <w:p>
+      <w:pPr>
+        <w:pStyle w:val="EndNoteBibliography"/>
+        <w:spacing w:after="240"/>
+        <w:ind w:left="720" w:hanging="720"/>
+        <w:rPr>
+          <w:noProof/>
+        </w:rPr>
+      </w:pPr>
+      <w:r>
+        <w:rPr>
+          <w:noProof/>
+        </w:rPr>
+        <w:t>[9]</w:t>
+      </w:r>
+      <w:r>
+        <w:rPr>
+          <w:noProof/>
+        </w:rPr>
+        <w:tab/>
+        <w:t>A. Bath, "Robust Speech Recognition via Human Auditory Modeling," Bachelor of Engineering (Electrical) / Bachelor of Science (Computer Science), School of Engineering and Physical Sciences, James Cook University, 2010.</w:t>
+      </w:r>
     </w:p>
     <w:p>
       <w:pPr>
@@ -2428,308 +2844,9 @@
         </w:rPr>
       </w:pPr>
       <w:r>
-        <w:fldChar w:fldCharType="begin"/>
-      </w:r>
-      <w:r>
-        <w:instrText xml:space="preserve"> ADDIN EN.REFLIST </w:instrText>
-      </w:r>
-      <w:r>
-        <w:fldChar w:fldCharType="separate"/>
-      </w:r>
-      <w:r>
         <w:rPr>
           <w:noProof/>
         </w:rPr>
-        <w:t>[1]</w:t>
-      </w:r>
-      <w:r>
-        <w:rPr>
-          <w:noProof/>
-        </w:rPr>
-        <w:tab/>
-        <w:t>J. Tebelskis, "Speech recognition using neural networks," Carnegie Mellon University, 1995.</w:t>
-      </w:r>
-    </w:p>
-    <w:p>
-      <w:pPr>
-        <w:pStyle w:val="EndNoteBibliography"/>
-        <w:ind w:left="720" w:hanging="720"/>
-        <w:rPr>
-          <w:noProof/>
-        </w:rPr>
-      </w:pPr>
-      <w:r>
-        <w:rPr>
-          <w:noProof/>
-        </w:rPr>
-        <w:t>[2]</w:t>
-      </w:r>
-      <w:r>
-        <w:rPr>
-          <w:noProof/>
-        </w:rPr>
-        <w:tab/>
-        <w:t xml:space="preserve">K.-F. Lee, "On large-vocabulary speaker-independent continuous speech recognition," </w:t>
-      </w:r>
-      <w:r>
-        <w:rPr>
-          <w:i/>
-          <w:noProof/>
-        </w:rPr>
-        <w:t xml:space="preserve">Speech Communication, </w:t>
-      </w:r>
-      <w:r>
-        <w:rPr>
-          <w:noProof/>
-        </w:rPr>
-        <w:t>vol. 7, pp. 375-379, June 21 1988.</w:t>
-      </w:r>
-    </w:p>
-    <w:p>
-      <w:pPr>
-        <w:pStyle w:val="EndNoteBibliography"/>
-        <w:ind w:left="720" w:hanging="720"/>
-        <w:rPr>
-          <w:noProof/>
-        </w:rPr>
-      </w:pPr>
-      <w:r>
-        <w:rPr>
-          <w:noProof/>
-        </w:rPr>
-        <w:t>[3]</w:t>
-      </w:r>
-      <w:r>
-        <w:rPr>
-          <w:noProof/>
-        </w:rPr>
-        <w:tab/>
-        <w:t>L. Bahl, R. Bakis, P. Cohen, A. Cole, F. Jelinek, B. Lewis</w:t>
-      </w:r>
-      <w:r>
-        <w:rPr>
-          <w:i/>
-          <w:noProof/>
-        </w:rPr>
-        <w:t>, et al.</w:t>
-      </w:r>
-      <w:r>
-        <w:rPr>
-          <w:noProof/>
-        </w:rPr>
-        <w:t xml:space="preserve">, "Speech recognition of a natural text read as isolated words," in </w:t>
-      </w:r>
-      <w:r>
-        <w:rPr>
-          <w:i/>
-          <w:noProof/>
-        </w:rPr>
-        <w:t>Acoustics, Speech, and Signal Processing, IEEE International Conference on ICASSP '81.</w:t>
-      </w:r>
-      <w:r>
-        <w:rPr>
-          <w:noProof/>
-        </w:rPr>
-        <w:t>, 1981, pp. 1168-1171.</w:t>
-      </w:r>
-    </w:p>
-    <w:p>
-      <w:pPr>
-        <w:pStyle w:val="EndNoteBibliography"/>
-        <w:ind w:left="720" w:hanging="720"/>
-        <w:rPr>
-          <w:noProof/>
-        </w:rPr>
-      </w:pPr>
-      <w:r>
-        <w:rPr>
-          <w:noProof/>
-        </w:rPr>
-        <w:t>[4]</w:t>
-      </w:r>
-      <w:r>
-        <w:rPr>
-          <w:noProof/>
-        </w:rPr>
-        <w:tab/>
-        <w:t xml:space="preserve">G. R. Doddington, "Phonetically sensitive discriminants for improved speech recognition," in </w:t>
-      </w:r>
-      <w:r>
-        <w:rPr>
-          <w:i/>
-          <w:noProof/>
-        </w:rPr>
-        <w:t>Acoustics, Speech, and Signal Processing, 1989. ICASSP-89., 1989 International Conference on</w:t>
-      </w:r>
-      <w:r>
-        <w:rPr>
-          <w:noProof/>
-        </w:rPr>
-        <w:t>, 1989, pp. 556-559.</w:t>
-      </w:r>
-    </w:p>
-    <w:p>
-      <w:pPr>
-        <w:pStyle w:val="EndNoteBibliography"/>
-        <w:ind w:left="720" w:hanging="720"/>
-        <w:rPr>
-          <w:noProof/>
-        </w:rPr>
-      </w:pPr>
-      <w:r>
-        <w:rPr>
-          <w:noProof/>
-        </w:rPr>
-        <w:t>[5]</w:t>
-      </w:r>
-      <w:r>
-        <w:rPr>
-          <w:noProof/>
-        </w:rPr>
-        <w:tab/>
-        <w:t xml:space="preserve">F. Itakura, "Minimum prediction residual principle applied to speech recognition," </w:t>
-      </w:r>
-      <w:r>
-        <w:rPr>
-          <w:i/>
-          <w:noProof/>
-        </w:rPr>
-        <w:t xml:space="preserve">Acoustics, Speech and Signal Processing, IEEE Transactions on, </w:t>
-      </w:r>
-      <w:r>
-        <w:rPr>
-          <w:noProof/>
-        </w:rPr>
-        <w:t>vol. 23, pp. 67-72, 1975.</w:t>
-      </w:r>
-    </w:p>
-    <w:p>
-      <w:pPr>
-        <w:pStyle w:val="EndNoteBibliography"/>
-        <w:ind w:left="720" w:hanging="720"/>
-        <w:rPr>
-          <w:noProof/>
-        </w:rPr>
-      </w:pPr>
-      <w:r>
-        <w:rPr>
-          <w:noProof/>
-        </w:rPr>
-        <w:t>[6]</w:t>
-      </w:r>
-      <w:r>
-        <w:rPr>
-          <w:noProof/>
-        </w:rPr>
-        <w:tab/>
-        <w:t xml:space="preserve">M. Miyatake, H. Sawai, Y. Minami, and K. Shikano, "Integrated training for spotting japanese phonemes using large phonemic time-delay neural networks," in </w:t>
-      </w:r>
-      <w:r>
-        <w:rPr>
-          <w:i/>
-          <w:noProof/>
-        </w:rPr>
-        <w:t>Acoustics, Speech, and Signal Processing, 1990. ICASSP-90., 1990 International Conference on</w:t>
-      </w:r>
-      <w:r>
-        <w:rPr>
-          <w:noProof/>
-        </w:rPr>
-        <w:t>, 1990, pp. 449-452.</w:t>
-      </w:r>
-    </w:p>
-    <w:p>
-      <w:pPr>
-        <w:pStyle w:val="EndNoteBibliography"/>
-        <w:ind w:left="720" w:hanging="720"/>
-        <w:rPr>
-          <w:noProof/>
-        </w:rPr>
-      </w:pPr>
-      <w:r>
-        <w:rPr>
-          <w:noProof/>
-        </w:rPr>
-        <w:t>[7]</w:t>
-      </w:r>
-      <w:r>
-        <w:rPr>
-          <w:noProof/>
-        </w:rPr>
-        <w:tab/>
-        <w:t xml:space="preserve">S. Kimura, "100000-word recognition using acoustic-segment networks," in </w:t>
-      </w:r>
-      <w:r>
-        <w:rPr>
-          <w:i/>
-          <w:noProof/>
-        </w:rPr>
-        <w:t>Acoustics, Speech, and Signal Processing, 1990. ICASSP-90., 1990 International Conference on</w:t>
-      </w:r>
-      <w:r>
-        <w:rPr>
-          <w:noProof/>
-        </w:rPr>
-        <w:t>, 1990, pp. 61-64.</w:t>
-      </w:r>
-    </w:p>
-    <w:p>
-      <w:pPr>
-        <w:pStyle w:val="EndNoteBibliography"/>
-        <w:ind w:left="720" w:hanging="720"/>
-        <w:rPr>
-          <w:noProof/>
-        </w:rPr>
-      </w:pPr>
-      <w:r>
-        <w:rPr>
-          <w:noProof/>
-        </w:rPr>
-        <w:t>[8]</w:t>
-      </w:r>
-      <w:r>
-        <w:rPr>
-          <w:noProof/>
-        </w:rPr>
-        <w:tab/>
-        <w:t>A. Cruttenden, "Gimson's pronunciation of English," 7th ed: Routledge, 2013, p. 41.</w:t>
-      </w:r>
-    </w:p>
-    <w:p>
-      <w:pPr>
-        <w:pStyle w:val="EndNoteBibliography"/>
-        <w:ind w:left="720" w:hanging="720"/>
-        <w:rPr>
-          <w:noProof/>
-        </w:rPr>
-      </w:pPr>
-      <w:r>
-        <w:rPr>
-          <w:noProof/>
-        </w:rPr>
-        <w:t>[9]</w:t>
-      </w:r>
-      <w:r>
-        <w:rPr>
-          <w:noProof/>
-        </w:rPr>
-        <w:tab/>
-        <w:t>A. Bath, "Robust Speech Recognition via Human Auditory Modeling," Bachelor of Engineering (Electrical) / Bachelor of Science (Computer Science), School of Engineering and Physical Sciences, James Cook University, 2010.</w:t>
-      </w:r>
-    </w:p>
-    <w:p>
-      <w:pPr>
-        <w:pStyle w:val="EndNoteBibliography"/>
-        <w:ind w:left="720" w:hanging="720"/>
-        <w:rPr>
-          <w:noProof/>
-        </w:rPr>
-      </w:pPr>
-      <w:r>
-        <w:rPr>
-          <w:noProof/>
-        </w:rPr>
-        <w:lastRenderedPageBreak/>
         <w:t>[10]</w:t>
       </w:r>
       <w:r>
@@ -2826,7 +2943,7 @@
         <w:rStyle w:val="PageNumber"/>
         <w:noProof/>
       </w:rPr>
-      <w:t>2</w:t>
+      <w:t>4</w:t>
     </w:r>
     <w:r>
       <w:rPr>
@@ -4803,8 +4920,9 @@
   <w:style w:type="paragraph" w:default="1" w:styleId="Normal">
     <w:name w:val="Normal"/>
     <w:qFormat/>
-    <w:rsid w:val="00AC3AB1"/>
+    <w:rsid w:val="00D956BF"/>
     <w:pPr>
+      <w:spacing w:before="120" w:after="120" w:line="360" w:lineRule="auto"/>
       <w:jc w:val="both"/>
     </w:pPr>
   </w:style>
@@ -5084,16 +5202,19 @@
     </w:pPr>
     <w:rPr>
       <w:rFonts w:ascii="Calibri" w:hAnsi="Calibri"/>
-      <w:sz w:val="32"/>
+      <w:sz w:val="26"/>
     </w:rPr>
   </w:style>
   <w:style w:type="paragraph" w:customStyle="1" w:styleId="EndNoteBibliography">
     <w:name w:val="EndNote Bibliography"/>
     <w:basedOn w:val="Normal"/>
     <w:rsid w:val="00EB2B02"/>
+    <w:pPr>
+      <w:spacing w:line="240" w:lineRule="auto"/>
+    </w:pPr>
     <w:rPr>
       <w:rFonts w:ascii="Calibri" w:hAnsi="Calibri"/>
-      <w:sz w:val="32"/>
+      <w:sz w:val="26"/>
     </w:rPr>
   </w:style>
   <w:style w:type="paragraph" w:styleId="Header">
@@ -5171,14 +5292,13 @@
   </w:style>
   <w:style w:type="paragraph" w:styleId="Caption">
     <w:name w:val="caption"/>
-    <w:basedOn w:val="Normal"/>
     <w:next w:val="Normal"/>
     <w:uiPriority w:val="35"/>
     <w:unhideWhenUsed/>
     <w:qFormat/>
-    <w:rsid w:val="00BD7700"/>
+    <w:rsid w:val="00D956BF"/>
     <w:pPr>
-      <w:spacing w:after="200"/>
+      <w:spacing w:after="120"/>
       <w:jc w:val="center"/>
     </w:pPr>
     <w:rPr>
@@ -5188,6 +5308,15 @@
       <w:sz w:val="18"/>
       <w:szCs w:val="18"/>
     </w:rPr>
+  </w:style>
+  <w:style w:type="paragraph" w:styleId="NoSpacing">
+    <w:name w:val="No Spacing"/>
+    <w:uiPriority w:val="1"/>
+    <w:qFormat/>
+    <w:rsid w:val="00D956BF"/>
+    <w:pPr>
+      <w:jc w:val="both"/>
+    </w:pPr>
   </w:style>
 </w:styles>
 </file>
@@ -5356,8 +5485,9 @@
   <w:style w:type="paragraph" w:default="1" w:styleId="Normal">
     <w:name w:val="Normal"/>
     <w:qFormat/>
-    <w:rsid w:val="00AC3AB1"/>
+    <w:rsid w:val="00D956BF"/>
     <w:pPr>
+      <w:spacing w:before="120" w:after="120" w:line="360" w:lineRule="auto"/>
       <w:jc w:val="both"/>
     </w:pPr>
   </w:style>
@@ -5637,16 +5767,19 @@
     </w:pPr>
     <w:rPr>
       <w:rFonts w:ascii="Calibri" w:hAnsi="Calibri"/>
-      <w:sz w:val="32"/>
+      <w:sz w:val="26"/>
     </w:rPr>
   </w:style>
   <w:style w:type="paragraph" w:customStyle="1" w:styleId="EndNoteBibliography">
     <w:name w:val="EndNote Bibliography"/>
     <w:basedOn w:val="Normal"/>
     <w:rsid w:val="00EB2B02"/>
+    <w:pPr>
+      <w:spacing w:line="240" w:lineRule="auto"/>
+    </w:pPr>
     <w:rPr>
       <w:rFonts w:ascii="Calibri" w:hAnsi="Calibri"/>
-      <w:sz w:val="32"/>
+      <w:sz w:val="26"/>
     </w:rPr>
   </w:style>
   <w:style w:type="paragraph" w:styleId="Header">
@@ -5724,14 +5857,13 @@
   </w:style>
   <w:style w:type="paragraph" w:styleId="Caption">
     <w:name w:val="caption"/>
-    <w:basedOn w:val="Normal"/>
     <w:next w:val="Normal"/>
     <w:uiPriority w:val="35"/>
     <w:unhideWhenUsed/>
     <w:qFormat/>
-    <w:rsid w:val="00BD7700"/>
+    <w:rsid w:val="00D956BF"/>
     <w:pPr>
-      <w:spacing w:after="200"/>
+      <w:spacing w:after="120"/>
       <w:jc w:val="center"/>
     </w:pPr>
     <w:rPr>
@@ -5741,6 +5873,15 @@
       <w:sz w:val="18"/>
       <w:szCs w:val="18"/>
     </w:rPr>
+  </w:style>
+  <w:style w:type="paragraph" w:styleId="NoSpacing">
+    <w:name w:val="No Spacing"/>
+    <w:uiPriority w:val="1"/>
+    <w:qFormat/>
+    <w:rsid w:val="00D956BF"/>
+    <w:pPr>
+      <w:jc w:val="both"/>
+    </w:pPr>
   </w:style>
 </w:styles>
 </file>
@@ -6070,7 +6211,7 @@
 </file>
 
 <file path=customXml/itemProps1.xml><?xml version="1.0" encoding="utf-8"?>
-<ds:datastoreItem xmlns:ds="http://schemas.openxmlformats.org/officeDocument/2006/customXml" ds:itemID="{63746AC1-6E07-4F47-AF14-9370C5461721}">
+<ds:datastoreItem xmlns:ds="http://schemas.openxmlformats.org/officeDocument/2006/customXml" ds:itemID="{150BD435-8B8F-054F-965A-456D43485772}">
   <ds:schemaRefs>
     <ds:schemaRef ds:uri="http://schemas.openxmlformats.org/officeDocument/2006/bibliography"/>
   </ds:schemaRefs>

</xml_diff>

<commit_message>
Did fuck all, but some changes were made.
</commit_message>
<xml_diff>
--- a/Documents/Literature Review.docx
+++ b/Documents/Literature Review.docx
@@ -2,49 +2,1295 @@
 <file path=word/document.xml><?xml version="1.0" encoding="utf-8"?>
 <w:document xmlns:wpc="http://schemas.microsoft.com/office/word/2010/wordprocessingCanvas" xmlns:mo="http://schemas.microsoft.com/office/mac/office/2008/main" xmlns:mc="http://schemas.openxmlformats.org/markup-compatibility/2006" xmlns:mv="urn:schemas-microsoft-com:mac:vml" xmlns:o="urn:schemas-microsoft-com:office:office" xmlns:r="http://schemas.openxmlformats.org/officeDocument/2006/relationships" xmlns:m="http://schemas.openxmlformats.org/officeDocument/2006/math" xmlns:v="urn:schemas-microsoft-com:vml" xmlns:wp14="http://schemas.microsoft.com/office/word/2010/wordprocessingDrawing" xmlns:wp="http://schemas.openxmlformats.org/drawingml/2006/wordprocessingDrawing" xmlns:w10="urn:schemas-microsoft-com:office:word" xmlns:w="http://schemas.openxmlformats.org/wordprocessingml/2006/main" xmlns:w14="http://schemas.microsoft.com/office/word/2010/wordml" xmlns:wpg="http://schemas.microsoft.com/office/word/2010/wordprocessingGroup" xmlns:wpi="http://schemas.microsoft.com/office/word/2010/wordprocessingInk" xmlns:wne="http://schemas.microsoft.com/office/word/2006/wordml" xmlns:wps="http://schemas.microsoft.com/office/word/2010/wordprocessingShape" mc:Ignorable="w14 wp14">
   <w:body>
+    <w:bookmarkStart w:id="0" w:name="_Toc259276581" w:displacedByCustomXml="next"/>
+    <w:sdt>
+      <w:sdtPr>
+        <w:id w:val="-328294825"/>
+        <w:docPartObj>
+          <w:docPartGallery w:val="Table of Contents"/>
+          <w:docPartUnique/>
+        </w:docPartObj>
+      </w:sdtPr>
+      <w:sdtEndPr>
+        <w:rPr>
+          <w:rFonts w:asciiTheme="minorHAnsi" w:eastAsiaTheme="minorEastAsia" w:hAnsiTheme="minorHAnsi" w:cstheme="minorBidi"/>
+          <w:noProof/>
+          <w:color w:val="auto"/>
+          <w:sz w:val="24"/>
+          <w:szCs w:val="24"/>
+        </w:rPr>
+      </w:sdtEndPr>
+      <w:sdtContent>
+        <w:p>
+          <w:pPr>
+            <w:pStyle w:val="TOCHeading"/>
+          </w:pPr>
+          <w:r>
+            <w:t>Table of Contents</w:t>
+          </w:r>
+        </w:p>
+        <w:p>
+          <w:pPr>
+            <w:pStyle w:val="TOC1"/>
+            <w:tabs>
+              <w:tab w:val="left" w:pos="382"/>
+              <w:tab w:val="right" w:leader="dot" w:pos="9010"/>
+            </w:tabs>
+            <w:rPr>
+              <w:b w:val="0"/>
+              <w:noProof/>
+              <w:lang w:eastAsia="ja-JP"/>
+            </w:rPr>
+          </w:pPr>
+          <w:r>
+            <w:rPr>
+              <w:b w:val="0"/>
+            </w:rPr>
+            <w:fldChar w:fldCharType="begin"/>
+          </w:r>
+          <w:r>
+            <w:instrText xml:space="preserve"> TOC \o "1-3" \h \z \u </w:instrText>
+          </w:r>
+          <w:r>
+            <w:rPr>
+              <w:b w:val="0"/>
+            </w:rPr>
+            <w:fldChar w:fldCharType="separate"/>
+          </w:r>
+          <w:r>
+            <w:rPr>
+              <w:noProof/>
+            </w:rPr>
+            <w:t>1</w:t>
+          </w:r>
+          <w:r>
+            <w:rPr>
+              <w:b w:val="0"/>
+              <w:noProof/>
+              <w:lang w:eastAsia="ja-JP"/>
+            </w:rPr>
+            <w:tab/>
+          </w:r>
+          <w:r>
+            <w:rPr>
+              <w:noProof/>
+            </w:rPr>
+            <w:t>Literature Review</w:t>
+          </w:r>
+          <w:r>
+            <w:rPr>
+              <w:noProof/>
+            </w:rPr>
+            <w:tab/>
+          </w:r>
+          <w:r>
+            <w:rPr>
+              <w:noProof/>
+            </w:rPr>
+            <w:fldChar w:fldCharType="begin"/>
+          </w:r>
+          <w:r>
+            <w:rPr>
+              <w:noProof/>
+            </w:rPr>
+            <w:instrText xml:space="preserve"> PAGEREF _Toc259277496 \h </w:instrText>
+          </w:r>
+          <w:r>
+            <w:rPr>
+              <w:noProof/>
+            </w:rPr>
+          </w:r>
+          <w:r>
+            <w:rPr>
+              <w:noProof/>
+            </w:rPr>
+            <w:fldChar w:fldCharType="separate"/>
+          </w:r>
+          <w:r>
+            <w:rPr>
+              <w:noProof/>
+            </w:rPr>
+            <w:t>1</w:t>
+          </w:r>
+          <w:r>
+            <w:rPr>
+              <w:noProof/>
+            </w:rPr>
+            <w:fldChar w:fldCharType="end"/>
+          </w:r>
+        </w:p>
+        <w:p>
+          <w:pPr>
+            <w:pStyle w:val="TOC2"/>
+            <w:tabs>
+              <w:tab w:val="left" w:pos="792"/>
+              <w:tab w:val="right" w:leader="dot" w:pos="9010"/>
+            </w:tabs>
+            <w:rPr>
+              <w:b w:val="0"/>
+              <w:noProof/>
+              <w:sz w:val="24"/>
+              <w:szCs w:val="24"/>
+              <w:lang w:eastAsia="ja-JP"/>
+            </w:rPr>
+          </w:pPr>
+          <w:r>
+            <w:rPr>
+              <w:noProof/>
+            </w:rPr>
+            <w:t>1.1</w:t>
+          </w:r>
+          <w:r>
+            <w:rPr>
+              <w:b w:val="0"/>
+              <w:noProof/>
+              <w:sz w:val="24"/>
+              <w:szCs w:val="24"/>
+              <w:lang w:eastAsia="ja-JP"/>
+            </w:rPr>
+            <w:tab/>
+          </w:r>
+          <w:r>
+            <w:rPr>
+              <w:noProof/>
+            </w:rPr>
+            <w:t>Speech Processing</w:t>
+          </w:r>
+          <w:r>
+            <w:rPr>
+              <w:noProof/>
+            </w:rPr>
+            <w:tab/>
+          </w:r>
+          <w:r>
+            <w:rPr>
+              <w:noProof/>
+            </w:rPr>
+            <w:fldChar w:fldCharType="begin"/>
+          </w:r>
+          <w:r>
+            <w:rPr>
+              <w:noProof/>
+            </w:rPr>
+            <w:instrText xml:space="preserve"> PAGEREF _Toc259277497 \h </w:instrText>
+          </w:r>
+          <w:r>
+            <w:rPr>
+              <w:noProof/>
+            </w:rPr>
+          </w:r>
+          <w:r>
+            <w:rPr>
+              <w:noProof/>
+            </w:rPr>
+            <w:fldChar w:fldCharType="separate"/>
+          </w:r>
+          <w:r>
+            <w:rPr>
+              <w:noProof/>
+            </w:rPr>
+            <w:t>1</w:t>
+          </w:r>
+          <w:r>
+            <w:rPr>
+              <w:noProof/>
+            </w:rPr>
+            <w:fldChar w:fldCharType="end"/>
+          </w:r>
+        </w:p>
+        <w:p>
+          <w:pPr>
+            <w:pStyle w:val="TOC3"/>
+            <w:tabs>
+              <w:tab w:val="left" w:pos="1176"/>
+              <w:tab w:val="right" w:leader="dot" w:pos="9010"/>
+            </w:tabs>
+            <w:rPr>
+              <w:noProof/>
+              <w:sz w:val="24"/>
+              <w:szCs w:val="24"/>
+              <w:lang w:eastAsia="ja-JP"/>
+            </w:rPr>
+          </w:pPr>
+          <w:r>
+            <w:rPr>
+              <w:noProof/>
+            </w:rPr>
+            <w:t>1.1.1</w:t>
+          </w:r>
+          <w:r>
+            <w:rPr>
+              <w:noProof/>
+              <w:sz w:val="24"/>
+              <w:szCs w:val="24"/>
+              <w:lang w:eastAsia="ja-JP"/>
+            </w:rPr>
+            <w:tab/>
+          </w:r>
+          <w:r>
+            <w:rPr>
+              <w:noProof/>
+            </w:rPr>
+            <w:t>Speaker dependence</w:t>
+          </w:r>
+          <w:r>
+            <w:rPr>
+              <w:noProof/>
+            </w:rPr>
+            <w:tab/>
+          </w:r>
+          <w:r>
+            <w:rPr>
+              <w:noProof/>
+            </w:rPr>
+            <w:fldChar w:fldCharType="begin"/>
+          </w:r>
+          <w:r>
+            <w:rPr>
+              <w:noProof/>
+            </w:rPr>
+            <w:instrText xml:space="preserve"> PAGEREF _Toc259277498 \h </w:instrText>
+          </w:r>
+          <w:r>
+            <w:rPr>
+              <w:noProof/>
+            </w:rPr>
+          </w:r>
+          <w:r>
+            <w:rPr>
+              <w:noProof/>
+            </w:rPr>
+            <w:fldChar w:fldCharType="separate"/>
+          </w:r>
+          <w:r>
+            <w:rPr>
+              <w:noProof/>
+            </w:rPr>
+            <w:t>1</w:t>
+          </w:r>
+          <w:r>
+            <w:rPr>
+              <w:noProof/>
+            </w:rPr>
+            <w:fldChar w:fldCharType="end"/>
+          </w:r>
+        </w:p>
+        <w:p>
+          <w:pPr>
+            <w:pStyle w:val="TOC3"/>
+            <w:tabs>
+              <w:tab w:val="left" w:pos="1176"/>
+              <w:tab w:val="right" w:leader="dot" w:pos="9010"/>
+            </w:tabs>
+            <w:rPr>
+              <w:noProof/>
+              <w:sz w:val="24"/>
+              <w:szCs w:val="24"/>
+              <w:lang w:eastAsia="ja-JP"/>
+            </w:rPr>
+          </w:pPr>
+          <w:r>
+            <w:rPr>
+              <w:noProof/>
+            </w:rPr>
+            <w:t>1.1.2</w:t>
+          </w:r>
+          <w:r>
+            <w:rPr>
+              <w:noProof/>
+              <w:sz w:val="24"/>
+              <w:szCs w:val="24"/>
+              <w:lang w:eastAsia="ja-JP"/>
+            </w:rPr>
+            <w:tab/>
+          </w:r>
+          <w:r>
+            <w:rPr>
+              <w:noProof/>
+            </w:rPr>
+            <w:t>Speech type</w:t>
+          </w:r>
+          <w:r>
+            <w:rPr>
+              <w:noProof/>
+            </w:rPr>
+            <w:tab/>
+          </w:r>
+          <w:r>
+            <w:rPr>
+              <w:noProof/>
+            </w:rPr>
+            <w:fldChar w:fldCharType="begin"/>
+          </w:r>
+          <w:r>
+            <w:rPr>
+              <w:noProof/>
+            </w:rPr>
+            <w:instrText xml:space="preserve"> PAGEREF _Toc259277499 \h </w:instrText>
+          </w:r>
+          <w:r>
+            <w:rPr>
+              <w:noProof/>
+            </w:rPr>
+          </w:r>
+          <w:r>
+            <w:rPr>
+              <w:noProof/>
+            </w:rPr>
+            <w:fldChar w:fldCharType="separate"/>
+          </w:r>
+          <w:r>
+            <w:rPr>
+              <w:noProof/>
+            </w:rPr>
+            <w:t>1</w:t>
+          </w:r>
+          <w:r>
+            <w:rPr>
+              <w:noProof/>
+            </w:rPr>
+            <w:fldChar w:fldCharType="end"/>
+          </w:r>
+        </w:p>
+        <w:p>
+          <w:pPr>
+            <w:pStyle w:val="TOC3"/>
+            <w:tabs>
+              <w:tab w:val="left" w:pos="1176"/>
+              <w:tab w:val="right" w:leader="dot" w:pos="9010"/>
+            </w:tabs>
+            <w:rPr>
+              <w:noProof/>
+              <w:sz w:val="24"/>
+              <w:szCs w:val="24"/>
+              <w:lang w:eastAsia="ja-JP"/>
+            </w:rPr>
+          </w:pPr>
+          <w:r>
+            <w:rPr>
+              <w:noProof/>
+            </w:rPr>
+            <w:t>1.1.3</w:t>
+          </w:r>
+          <w:r>
+            <w:rPr>
+              <w:noProof/>
+              <w:sz w:val="24"/>
+              <w:szCs w:val="24"/>
+              <w:lang w:eastAsia="ja-JP"/>
+            </w:rPr>
+            <w:tab/>
+          </w:r>
+          <w:r>
+            <w:rPr>
+              <w:noProof/>
+            </w:rPr>
+            <w:t>Recognition type</w:t>
+          </w:r>
+          <w:r>
+            <w:rPr>
+              <w:noProof/>
+            </w:rPr>
+            <w:tab/>
+          </w:r>
+          <w:r>
+            <w:rPr>
+              <w:noProof/>
+            </w:rPr>
+            <w:fldChar w:fldCharType="begin"/>
+          </w:r>
+          <w:r>
+            <w:rPr>
+              <w:noProof/>
+            </w:rPr>
+            <w:instrText xml:space="preserve"> PAGEREF _Toc259277500 \h </w:instrText>
+          </w:r>
+          <w:r>
+            <w:rPr>
+              <w:noProof/>
+            </w:rPr>
+          </w:r>
+          <w:r>
+            <w:rPr>
+              <w:noProof/>
+            </w:rPr>
+            <w:fldChar w:fldCharType="separate"/>
+          </w:r>
+          <w:r>
+            <w:rPr>
+              <w:noProof/>
+            </w:rPr>
+            <w:t>1</w:t>
+          </w:r>
+          <w:r>
+            <w:rPr>
+              <w:noProof/>
+            </w:rPr>
+            <w:fldChar w:fldCharType="end"/>
+          </w:r>
+        </w:p>
+        <w:p>
+          <w:pPr>
+            <w:pStyle w:val="TOC2"/>
+            <w:tabs>
+              <w:tab w:val="left" w:pos="792"/>
+              <w:tab w:val="right" w:leader="dot" w:pos="9010"/>
+            </w:tabs>
+            <w:rPr>
+              <w:b w:val="0"/>
+              <w:noProof/>
+              <w:sz w:val="24"/>
+              <w:szCs w:val="24"/>
+              <w:lang w:eastAsia="ja-JP"/>
+            </w:rPr>
+          </w:pPr>
+          <w:r>
+            <w:rPr>
+              <w:noProof/>
+            </w:rPr>
+            <w:t>1.2</w:t>
+          </w:r>
+          <w:r>
+            <w:rPr>
+              <w:b w:val="0"/>
+              <w:noProof/>
+              <w:sz w:val="24"/>
+              <w:szCs w:val="24"/>
+              <w:lang w:eastAsia="ja-JP"/>
+            </w:rPr>
+            <w:tab/>
+          </w:r>
+          <w:r>
+            <w:rPr>
+              <w:noProof/>
+            </w:rPr>
+            <w:t>Pre-Processing</w:t>
+          </w:r>
+          <w:r>
+            <w:rPr>
+              <w:noProof/>
+            </w:rPr>
+            <w:tab/>
+          </w:r>
+          <w:r>
+            <w:rPr>
+              <w:noProof/>
+            </w:rPr>
+            <w:fldChar w:fldCharType="begin"/>
+          </w:r>
+          <w:r>
+            <w:rPr>
+              <w:noProof/>
+            </w:rPr>
+            <w:instrText xml:space="preserve"> PAGEREF _Toc259277501 \h </w:instrText>
+          </w:r>
+          <w:r>
+            <w:rPr>
+              <w:noProof/>
+            </w:rPr>
+          </w:r>
+          <w:r>
+            <w:rPr>
+              <w:noProof/>
+            </w:rPr>
+            <w:fldChar w:fldCharType="separate"/>
+          </w:r>
+          <w:r>
+            <w:rPr>
+              <w:noProof/>
+            </w:rPr>
+            <w:t>3</w:t>
+          </w:r>
+          <w:r>
+            <w:rPr>
+              <w:noProof/>
+            </w:rPr>
+            <w:fldChar w:fldCharType="end"/>
+          </w:r>
+        </w:p>
+        <w:p>
+          <w:pPr>
+            <w:pStyle w:val="TOC2"/>
+            <w:tabs>
+              <w:tab w:val="left" w:pos="792"/>
+              <w:tab w:val="right" w:leader="dot" w:pos="9010"/>
+            </w:tabs>
+            <w:rPr>
+              <w:b w:val="0"/>
+              <w:noProof/>
+              <w:sz w:val="24"/>
+              <w:szCs w:val="24"/>
+              <w:lang w:eastAsia="ja-JP"/>
+            </w:rPr>
+          </w:pPr>
+          <w:r>
+            <w:rPr>
+              <w:noProof/>
+            </w:rPr>
+            <w:t>1.3</w:t>
+          </w:r>
+          <w:r>
+            <w:rPr>
+              <w:b w:val="0"/>
+              <w:noProof/>
+              <w:sz w:val="24"/>
+              <w:szCs w:val="24"/>
+              <w:lang w:eastAsia="ja-JP"/>
+            </w:rPr>
+            <w:tab/>
+          </w:r>
+          <w:r>
+            <w:rPr>
+              <w:noProof/>
+            </w:rPr>
+            <w:t>Feature Extraction</w:t>
+          </w:r>
+          <w:r>
+            <w:rPr>
+              <w:noProof/>
+            </w:rPr>
+            <w:tab/>
+          </w:r>
+          <w:r>
+            <w:rPr>
+              <w:noProof/>
+            </w:rPr>
+            <w:fldChar w:fldCharType="begin"/>
+          </w:r>
+          <w:r>
+            <w:rPr>
+              <w:noProof/>
+            </w:rPr>
+            <w:instrText xml:space="preserve"> PAGEREF _Toc259277502 \h </w:instrText>
+          </w:r>
+          <w:r>
+            <w:rPr>
+              <w:noProof/>
+            </w:rPr>
+          </w:r>
+          <w:r>
+            <w:rPr>
+              <w:noProof/>
+            </w:rPr>
+            <w:fldChar w:fldCharType="separate"/>
+          </w:r>
+          <w:r>
+            <w:rPr>
+              <w:noProof/>
+            </w:rPr>
+            <w:t>3</w:t>
+          </w:r>
+          <w:r>
+            <w:rPr>
+              <w:noProof/>
+            </w:rPr>
+            <w:fldChar w:fldCharType="end"/>
+          </w:r>
+        </w:p>
+        <w:p>
+          <w:pPr>
+            <w:pStyle w:val="TOC3"/>
+            <w:tabs>
+              <w:tab w:val="left" w:pos="1176"/>
+              <w:tab w:val="right" w:leader="dot" w:pos="9010"/>
+            </w:tabs>
+            <w:rPr>
+              <w:noProof/>
+              <w:sz w:val="24"/>
+              <w:szCs w:val="24"/>
+              <w:lang w:eastAsia="ja-JP"/>
+            </w:rPr>
+          </w:pPr>
+          <w:r>
+            <w:rPr>
+              <w:noProof/>
+            </w:rPr>
+            <w:t>1.3.1</w:t>
+          </w:r>
+          <w:r>
+            <w:rPr>
+              <w:noProof/>
+              <w:sz w:val="24"/>
+              <w:szCs w:val="24"/>
+              <w:lang w:eastAsia="ja-JP"/>
+            </w:rPr>
+            <w:tab/>
+          </w:r>
+          <w:r>
+            <w:rPr>
+              <w:noProof/>
+            </w:rPr>
+            <w:t>Mel-frequency Cepstral Coefficients (MFCC)</w:t>
+          </w:r>
+          <w:r>
+            <w:rPr>
+              <w:noProof/>
+            </w:rPr>
+            <w:tab/>
+          </w:r>
+          <w:r>
+            <w:rPr>
+              <w:noProof/>
+            </w:rPr>
+            <w:fldChar w:fldCharType="begin"/>
+          </w:r>
+          <w:r>
+            <w:rPr>
+              <w:noProof/>
+            </w:rPr>
+            <w:instrText xml:space="preserve"> PAGEREF _Toc259277503 \h </w:instrText>
+          </w:r>
+          <w:r>
+            <w:rPr>
+              <w:noProof/>
+            </w:rPr>
+          </w:r>
+          <w:r>
+            <w:rPr>
+              <w:noProof/>
+            </w:rPr>
+            <w:fldChar w:fldCharType="separate"/>
+          </w:r>
+          <w:r>
+            <w:rPr>
+              <w:noProof/>
+            </w:rPr>
+            <w:t>3</w:t>
+          </w:r>
+          <w:r>
+            <w:rPr>
+              <w:noProof/>
+            </w:rPr>
+            <w:fldChar w:fldCharType="end"/>
+          </w:r>
+        </w:p>
+        <w:p>
+          <w:pPr>
+            <w:pStyle w:val="TOC2"/>
+            <w:tabs>
+              <w:tab w:val="left" w:pos="792"/>
+              <w:tab w:val="right" w:leader="dot" w:pos="9010"/>
+            </w:tabs>
+            <w:rPr>
+              <w:b w:val="0"/>
+              <w:noProof/>
+              <w:sz w:val="24"/>
+              <w:szCs w:val="24"/>
+              <w:lang w:eastAsia="ja-JP"/>
+            </w:rPr>
+          </w:pPr>
+          <w:r>
+            <w:rPr>
+              <w:noProof/>
+            </w:rPr>
+            <w:t>1.4</w:t>
+          </w:r>
+          <w:r>
+            <w:rPr>
+              <w:b w:val="0"/>
+              <w:noProof/>
+              <w:sz w:val="24"/>
+              <w:szCs w:val="24"/>
+              <w:lang w:eastAsia="ja-JP"/>
+            </w:rPr>
+            <w:tab/>
+          </w:r>
+          <w:r>
+            <w:rPr>
+              <w:noProof/>
+            </w:rPr>
+            <w:t>Classification Techniques</w:t>
+          </w:r>
+          <w:r>
+            <w:rPr>
+              <w:noProof/>
+            </w:rPr>
+            <w:tab/>
+          </w:r>
+          <w:r>
+            <w:rPr>
+              <w:noProof/>
+            </w:rPr>
+            <w:fldChar w:fldCharType="begin"/>
+          </w:r>
+          <w:r>
+            <w:rPr>
+              <w:noProof/>
+            </w:rPr>
+            <w:instrText xml:space="preserve"> PAGEREF _Toc259277504 \h </w:instrText>
+          </w:r>
+          <w:r>
+            <w:rPr>
+              <w:noProof/>
+            </w:rPr>
+          </w:r>
+          <w:r>
+            <w:rPr>
+              <w:noProof/>
+            </w:rPr>
+            <w:fldChar w:fldCharType="separate"/>
+          </w:r>
+          <w:r>
+            <w:rPr>
+              <w:noProof/>
+            </w:rPr>
+            <w:t>3</w:t>
+          </w:r>
+          <w:r>
+            <w:rPr>
+              <w:noProof/>
+            </w:rPr>
+            <w:fldChar w:fldCharType="end"/>
+          </w:r>
+        </w:p>
+        <w:p>
+          <w:pPr>
+            <w:pStyle w:val="TOC3"/>
+            <w:tabs>
+              <w:tab w:val="left" w:pos="1176"/>
+              <w:tab w:val="right" w:leader="dot" w:pos="9010"/>
+            </w:tabs>
+            <w:rPr>
+              <w:noProof/>
+              <w:sz w:val="24"/>
+              <w:szCs w:val="24"/>
+              <w:lang w:eastAsia="ja-JP"/>
+            </w:rPr>
+          </w:pPr>
+          <w:r>
+            <w:rPr>
+              <w:noProof/>
+            </w:rPr>
+            <w:t>1.4.1</w:t>
+          </w:r>
+          <w:r>
+            <w:rPr>
+              <w:noProof/>
+              <w:sz w:val="24"/>
+              <w:szCs w:val="24"/>
+              <w:lang w:eastAsia="ja-JP"/>
+            </w:rPr>
+            <w:tab/>
+          </w:r>
+          <w:r>
+            <w:rPr>
+              <w:noProof/>
+            </w:rPr>
+            <w:t>Dynamic Time Warping</w:t>
+          </w:r>
+          <w:r>
+            <w:rPr>
+              <w:noProof/>
+            </w:rPr>
+            <w:tab/>
+          </w:r>
+          <w:r>
+            <w:rPr>
+              <w:noProof/>
+            </w:rPr>
+            <w:fldChar w:fldCharType="begin"/>
+          </w:r>
+          <w:r>
+            <w:rPr>
+              <w:noProof/>
+            </w:rPr>
+            <w:instrText xml:space="preserve"> PAGEREF _Toc259277505 \h </w:instrText>
+          </w:r>
+          <w:r>
+            <w:rPr>
+              <w:noProof/>
+            </w:rPr>
+          </w:r>
+          <w:r>
+            <w:rPr>
+              <w:noProof/>
+            </w:rPr>
+            <w:fldChar w:fldCharType="separate"/>
+          </w:r>
+          <w:r>
+            <w:rPr>
+              <w:noProof/>
+            </w:rPr>
+            <w:t>3</w:t>
+          </w:r>
+          <w:r>
+            <w:rPr>
+              <w:noProof/>
+            </w:rPr>
+            <w:fldChar w:fldCharType="end"/>
+          </w:r>
+        </w:p>
+        <w:p>
+          <w:pPr>
+            <w:pStyle w:val="TOC3"/>
+            <w:tabs>
+              <w:tab w:val="left" w:pos="1176"/>
+              <w:tab w:val="right" w:leader="dot" w:pos="9010"/>
+            </w:tabs>
+            <w:rPr>
+              <w:noProof/>
+              <w:sz w:val="24"/>
+              <w:szCs w:val="24"/>
+              <w:lang w:eastAsia="ja-JP"/>
+            </w:rPr>
+          </w:pPr>
+          <w:r>
+            <w:rPr>
+              <w:noProof/>
+            </w:rPr>
+            <w:t>1.4.2</w:t>
+          </w:r>
+          <w:r>
+            <w:rPr>
+              <w:noProof/>
+              <w:sz w:val="24"/>
+              <w:szCs w:val="24"/>
+              <w:lang w:eastAsia="ja-JP"/>
+            </w:rPr>
+            <w:tab/>
+          </w:r>
+          <w:r>
+            <w:rPr>
+              <w:noProof/>
+            </w:rPr>
+            <w:t>Artificial Neural Networks</w:t>
+          </w:r>
+          <w:r>
+            <w:rPr>
+              <w:noProof/>
+            </w:rPr>
+            <w:tab/>
+          </w:r>
+          <w:r>
+            <w:rPr>
+              <w:noProof/>
+            </w:rPr>
+            <w:fldChar w:fldCharType="begin"/>
+          </w:r>
+          <w:r>
+            <w:rPr>
+              <w:noProof/>
+            </w:rPr>
+            <w:instrText xml:space="preserve"> PAGEREF _Toc259277506 \h </w:instrText>
+          </w:r>
+          <w:r>
+            <w:rPr>
+              <w:noProof/>
+            </w:rPr>
+          </w:r>
+          <w:r>
+            <w:rPr>
+              <w:noProof/>
+            </w:rPr>
+            <w:fldChar w:fldCharType="separate"/>
+          </w:r>
+          <w:r>
+            <w:rPr>
+              <w:noProof/>
+            </w:rPr>
+            <w:t>3</w:t>
+          </w:r>
+          <w:r>
+            <w:rPr>
+              <w:noProof/>
+            </w:rPr>
+            <w:fldChar w:fldCharType="end"/>
+          </w:r>
+        </w:p>
+        <w:p>
+          <w:pPr>
+            <w:pStyle w:val="TOC3"/>
+            <w:tabs>
+              <w:tab w:val="left" w:pos="1176"/>
+              <w:tab w:val="right" w:leader="dot" w:pos="9010"/>
+            </w:tabs>
+            <w:rPr>
+              <w:noProof/>
+              <w:sz w:val="24"/>
+              <w:szCs w:val="24"/>
+              <w:lang w:eastAsia="ja-JP"/>
+            </w:rPr>
+          </w:pPr>
+          <w:r>
+            <w:rPr>
+              <w:noProof/>
+            </w:rPr>
+            <w:t>1.4.3</w:t>
+          </w:r>
+          <w:r>
+            <w:rPr>
+              <w:noProof/>
+              <w:sz w:val="24"/>
+              <w:szCs w:val="24"/>
+              <w:lang w:eastAsia="ja-JP"/>
+            </w:rPr>
+            <w:tab/>
+          </w:r>
+          <w:r>
+            <w:rPr>
+              <w:noProof/>
+            </w:rPr>
+            <w:t>Hidden Markov Models</w:t>
+          </w:r>
+          <w:r>
+            <w:rPr>
+              <w:noProof/>
+            </w:rPr>
+            <w:tab/>
+          </w:r>
+          <w:r>
+            <w:rPr>
+              <w:noProof/>
+            </w:rPr>
+            <w:fldChar w:fldCharType="begin"/>
+          </w:r>
+          <w:r>
+            <w:rPr>
+              <w:noProof/>
+            </w:rPr>
+            <w:instrText xml:space="preserve"> PAGEREF _Toc259277507 \h </w:instrText>
+          </w:r>
+          <w:r>
+            <w:rPr>
+              <w:noProof/>
+            </w:rPr>
+          </w:r>
+          <w:r>
+            <w:rPr>
+              <w:noProof/>
+            </w:rPr>
+            <w:fldChar w:fldCharType="separate"/>
+          </w:r>
+          <w:r>
+            <w:rPr>
+              <w:noProof/>
+            </w:rPr>
+            <w:t>4</w:t>
+          </w:r>
+          <w:r>
+            <w:rPr>
+              <w:noProof/>
+            </w:rPr>
+            <w:fldChar w:fldCharType="end"/>
+          </w:r>
+        </w:p>
+        <w:p>
+          <w:pPr>
+            <w:pStyle w:val="TOC2"/>
+            <w:tabs>
+              <w:tab w:val="left" w:pos="792"/>
+              <w:tab w:val="right" w:leader="dot" w:pos="9010"/>
+            </w:tabs>
+            <w:rPr>
+              <w:b w:val="0"/>
+              <w:noProof/>
+              <w:sz w:val="24"/>
+              <w:szCs w:val="24"/>
+              <w:lang w:eastAsia="ja-JP"/>
+            </w:rPr>
+          </w:pPr>
+          <w:r>
+            <w:rPr>
+              <w:noProof/>
+            </w:rPr>
+            <w:t>1.5</w:t>
+          </w:r>
+          <w:r>
+            <w:rPr>
+              <w:b w:val="0"/>
+              <w:noProof/>
+              <w:sz w:val="24"/>
+              <w:szCs w:val="24"/>
+              <w:lang w:eastAsia="ja-JP"/>
+            </w:rPr>
+            <w:tab/>
+          </w:r>
+          <w:r>
+            <w:rPr>
+              <w:noProof/>
+            </w:rPr>
+            <w:t>Auditory data</w:t>
+          </w:r>
+          <w:r>
+            <w:rPr>
+              <w:noProof/>
+            </w:rPr>
+            <w:tab/>
+          </w:r>
+          <w:r>
+            <w:rPr>
+              <w:noProof/>
+            </w:rPr>
+            <w:fldChar w:fldCharType="begin"/>
+          </w:r>
+          <w:r>
+            <w:rPr>
+              <w:noProof/>
+            </w:rPr>
+            <w:instrText xml:space="preserve"> PAGEREF _Toc259277508 \h </w:instrText>
+          </w:r>
+          <w:r>
+            <w:rPr>
+              <w:noProof/>
+            </w:rPr>
+          </w:r>
+          <w:r>
+            <w:rPr>
+              <w:noProof/>
+            </w:rPr>
+            <w:fldChar w:fldCharType="separate"/>
+          </w:r>
+          <w:r>
+            <w:rPr>
+              <w:noProof/>
+            </w:rPr>
+            <w:t>4</w:t>
+          </w:r>
+          <w:r>
+            <w:rPr>
+              <w:noProof/>
+            </w:rPr>
+            <w:fldChar w:fldCharType="end"/>
+          </w:r>
+        </w:p>
+        <w:p>
+          <w:pPr>
+            <w:pStyle w:val="TOC2"/>
+            <w:tabs>
+              <w:tab w:val="left" w:pos="792"/>
+              <w:tab w:val="right" w:leader="dot" w:pos="9010"/>
+            </w:tabs>
+            <w:rPr>
+              <w:b w:val="0"/>
+              <w:noProof/>
+              <w:sz w:val="24"/>
+              <w:szCs w:val="24"/>
+              <w:lang w:eastAsia="ja-JP"/>
+            </w:rPr>
+          </w:pPr>
+          <w:r>
+            <w:rPr>
+              <w:noProof/>
+            </w:rPr>
+            <w:t>1.6</w:t>
+          </w:r>
+          <w:r>
+            <w:rPr>
+              <w:b w:val="0"/>
+              <w:noProof/>
+              <w:sz w:val="24"/>
+              <w:szCs w:val="24"/>
+              <w:lang w:eastAsia="ja-JP"/>
+            </w:rPr>
+            <w:tab/>
+          </w:r>
+          <w:r>
+            <w:rPr>
+              <w:noProof/>
+            </w:rPr>
+            <w:t>Robust speech recognition</w:t>
+          </w:r>
+          <w:r>
+            <w:rPr>
+              <w:noProof/>
+            </w:rPr>
+            <w:tab/>
+          </w:r>
+          <w:r>
+            <w:rPr>
+              <w:noProof/>
+            </w:rPr>
+            <w:fldChar w:fldCharType="begin"/>
+          </w:r>
+          <w:r>
+            <w:rPr>
+              <w:noProof/>
+            </w:rPr>
+            <w:instrText xml:space="preserve"> PAGEREF _Toc259277509 \h </w:instrText>
+          </w:r>
+          <w:r>
+            <w:rPr>
+              <w:noProof/>
+            </w:rPr>
+          </w:r>
+          <w:r>
+            <w:rPr>
+              <w:noProof/>
+            </w:rPr>
+            <w:fldChar w:fldCharType="separate"/>
+          </w:r>
+          <w:r>
+            <w:rPr>
+              <w:noProof/>
+            </w:rPr>
+            <w:t>4</w:t>
+          </w:r>
+          <w:r>
+            <w:rPr>
+              <w:noProof/>
+            </w:rPr>
+            <w:fldChar w:fldCharType="end"/>
+          </w:r>
+        </w:p>
+        <w:p>
+          <w:pPr>
+            <w:pStyle w:val="TOC1"/>
+            <w:tabs>
+              <w:tab w:val="left" w:pos="382"/>
+              <w:tab w:val="right" w:leader="dot" w:pos="9010"/>
+            </w:tabs>
+            <w:rPr>
+              <w:b w:val="0"/>
+              <w:noProof/>
+              <w:lang w:eastAsia="ja-JP"/>
+            </w:rPr>
+          </w:pPr>
+          <w:r>
+            <w:rPr>
+              <w:noProof/>
+            </w:rPr>
+            <w:t>2</w:t>
+          </w:r>
+          <w:r>
+            <w:rPr>
+              <w:b w:val="0"/>
+              <w:noProof/>
+              <w:lang w:eastAsia="ja-JP"/>
+            </w:rPr>
+            <w:tab/>
+          </w:r>
+          <w:r>
+            <w:rPr>
+              <w:noProof/>
+            </w:rPr>
+            <w:t>References</w:t>
+          </w:r>
+          <w:r>
+            <w:rPr>
+              <w:noProof/>
+            </w:rPr>
+            <w:tab/>
+          </w:r>
+          <w:r>
+            <w:rPr>
+              <w:noProof/>
+            </w:rPr>
+            <w:fldChar w:fldCharType="begin"/>
+          </w:r>
+          <w:r>
+            <w:rPr>
+              <w:noProof/>
+            </w:rPr>
+            <w:instrText xml:space="preserve"> PAGEREF _Toc259277510 \h </w:instrText>
+          </w:r>
+          <w:r>
+            <w:rPr>
+              <w:noProof/>
+            </w:rPr>
+          </w:r>
+          <w:r>
+            <w:rPr>
+              <w:noProof/>
+            </w:rPr>
+            <w:fldChar w:fldCharType="separate"/>
+          </w:r>
+          <w:r>
+            <w:rPr>
+              <w:noProof/>
+            </w:rPr>
+            <w:t>5</w:t>
+          </w:r>
+          <w:r>
+            <w:rPr>
+              <w:noProof/>
+            </w:rPr>
+            <w:fldChar w:fldCharType="end"/>
+          </w:r>
+        </w:p>
+        <w:p>
+          <w:r>
+            <w:rPr>
+              <w:b/>
+              <w:bCs/>
+              <w:noProof/>
+            </w:rPr>
+            <w:fldChar w:fldCharType="end"/>
+          </w:r>
+        </w:p>
+      </w:sdtContent>
+    </w:sdt>
     <w:p>
       <w:pPr>
         <w:pStyle w:val="Heading1"/>
-      </w:pPr>
-      <w:r>
-        <w:t>Literature Review</w:t>
-      </w:r>
+        <w:sectPr>
+          <w:footerReference w:type="even" r:id="rId9"/>
+          <w:footerReference w:type="default" r:id="rId10"/>
+          <w:footerReference w:type="first" r:id="rId11"/>
+          <w:pgSz w:w="11900" w:h="16840"/>
+          <w:pgMar w:top="1440" w:right="1440" w:bottom="1440" w:left="1440" w:header="708" w:footer="708" w:gutter="0"/>
+          <w:pgNumType w:fmt="lowerRoman" w:start="1"/>
+          <w:cols w:space="708"/>
+          <w:docGrid w:linePitch="360"/>
+        </w:sectPr>
+      </w:pPr>
+      <w:bookmarkStart w:id="1" w:name="_GoBack"/>
+      <w:bookmarkEnd w:id="1"/>
     </w:p>
     <w:p>
       <w:pPr>
-        <w:pStyle w:val="Heading2"/>
-      </w:pPr>
-      <w:r>
-        <w:t xml:space="preserve">Speech </w:t>
-      </w:r>
-      <w:r>
-        <w:t>Processing</w:t>
-      </w:r>
+        <w:pStyle w:val="Heading1"/>
+      </w:pPr>
+      <w:bookmarkStart w:id="2" w:name="_Toc259277496"/>
+      <w:r>
+        <w:lastRenderedPageBreak/>
+        <w:t>Literature Review</w:t>
+      </w:r>
+      <w:bookmarkEnd w:id="0"/>
+      <w:bookmarkEnd w:id="2"/>
     </w:p>
     <w:p>
-      <w:r>
-        <w:t xml:space="preserve">Automated speech recognition </w:t>
-      </w:r>
-      <w:r>
-        <w:t xml:space="preserve">(ASR) </w:t>
-      </w:r>
-      <w:r>
-        <w:t>systems can be broken up into numer</w:t>
-      </w:r>
-      <w:r>
-        <w:t xml:space="preserve">ous categories based on the various criteria they meet. The criteria for systems usually consist of; speaker dependence, speech type, </w:t>
-      </w:r>
-      <w:r>
-        <w:t>and recognition type.</w:t>
-      </w:r>
+      <w:pPr>
+        <w:pStyle w:val="Heading2"/>
+      </w:pPr>
+      <w:bookmarkStart w:id="3" w:name="_Toc259276582"/>
+      <w:bookmarkStart w:id="4" w:name="_Toc259277497"/>
+      <w:r>
+        <w:t xml:space="preserve">Speech </w:t>
+      </w:r>
+      <w:r>
+        <w:t>Processing</w:t>
+      </w:r>
+      <w:bookmarkEnd w:id="3"/>
+      <w:bookmarkEnd w:id="4"/>
     </w:p>
     <w:p>
+      <w:r>
+        <w:t xml:space="preserve">Automated speech recognition </w:t>
+      </w:r>
+      <w:r>
+        <w:t xml:space="preserve">(ASR) </w:t>
+      </w:r>
+      <w:r>
+        <w:t>systems can be broken up into numer</w:t>
+      </w:r>
+      <w:r>
+        <w:t xml:space="preserve">ous categories based on the various criteria they meet. The criteria for systems usually consist of; speaker dependence, speech type, </w:t>
+      </w:r>
+      <w:r>
+        <w:t>and recognition type.</w:t>
+      </w:r>
+    </w:p>
+    <w:p>
       <w:pPr>
         <w:pStyle w:val="Heading3"/>
       </w:pPr>
+      <w:bookmarkStart w:id="5" w:name="_Toc259276583"/>
+      <w:bookmarkStart w:id="6" w:name="_Toc259277498"/>
       <w:r>
         <w:t>Speaker dependence</w:t>
       </w:r>
+      <w:bookmarkEnd w:id="5"/>
+      <w:bookmarkEnd w:id="6"/>
     </w:p>
     <w:p>
       <w:r>
@@ -129,9 +1375,13 @@
       <w:pPr>
         <w:pStyle w:val="Heading3"/>
       </w:pPr>
+      <w:bookmarkStart w:id="7" w:name="_Toc259276584"/>
+      <w:bookmarkStart w:id="8" w:name="_Toc259277499"/>
       <w:r>
         <w:t>Speech type</w:t>
       </w:r>
+      <w:bookmarkEnd w:id="7"/>
+      <w:bookmarkEnd w:id="8"/>
     </w:p>
     <w:p>
       <w:r>
@@ -231,12 +1481,16 @@
       <w:pPr>
         <w:pStyle w:val="Heading3"/>
       </w:pPr>
+      <w:bookmarkStart w:id="9" w:name="_Toc259276585"/>
+      <w:bookmarkStart w:id="10" w:name="_Toc259277500"/>
       <w:r>
         <w:t>Recog</w:t>
       </w:r>
       <w:r>
         <w:t>nition type</w:t>
       </w:r>
+      <w:bookmarkEnd w:id="9"/>
+      <w:bookmarkEnd w:id="10"/>
     </w:p>
     <w:p>
       <w:r>
@@ -591,7 +1845,7 @@
         <w:pStyle w:val="Caption"/>
         <w:keepNext/>
       </w:pPr>
-      <w:bookmarkStart w:id="0" w:name="_Ref259201863"/>
+      <w:bookmarkStart w:id="11" w:name="_Ref259201863"/>
       <w:r>
         <w:t xml:space="preserve">Table </w:t>
       </w:r>
@@ -614,7 +1868,7 @@
           <w:t>1</w:t>
         </w:r>
       </w:fldSimple>
-      <w:bookmarkEnd w:id="0"/>
+      <w:bookmarkEnd w:id="11"/>
       <w:r>
         <w:t xml:space="preserve">: List of English Phonemes and Manners of Articulation </w:t>
       </w:r>
@@ -2084,7 +3338,7 @@
         <w:pStyle w:val="Caption"/>
         <w:keepNext/>
       </w:pPr>
-      <w:bookmarkStart w:id="1" w:name="_Ref259201436"/>
+      <w:bookmarkStart w:id="12" w:name="_Ref259201436"/>
       <w:r>
         <w:lastRenderedPageBreak/>
         <w:t xml:space="preserve">Table </w:t>
@@ -2108,7 +3362,7 @@
           <w:t>2</w:t>
         </w:r>
       </w:fldSimple>
-      <w:bookmarkEnd w:id="1"/>
+      <w:bookmarkEnd w:id="12"/>
       <w:r>
         <w:t xml:space="preserve">: Example of the Phonetic Decomposition of Various Words/Phrases </w:t>
       </w:r>
@@ -2375,42 +3629,32 @@
       <w:pPr>
         <w:pStyle w:val="Heading2"/>
       </w:pPr>
-      <w:r>
-        <w:t>Acoustical Pre-Processing</w:t>
-      </w:r>
+      <w:bookmarkStart w:id="13" w:name="_Toc259276586"/>
+      <w:bookmarkStart w:id="14" w:name="_Toc259277501"/>
+      <w:r>
+        <w:t>Pre-Processing</w:t>
+      </w:r>
+      <w:bookmarkEnd w:id="13"/>
+      <w:bookmarkEnd w:id="14"/>
     </w:p>
     <w:p>
-      <w:pPr>
-        <w:pStyle w:val="Heading2"/>
-      </w:pPr>
-      <w:r>
-        <w:t>Feature Extraction</w:t>
-      </w:r>
-    </w:p>
-    <w:p>
-      <w:r>
-        <w:t xml:space="preserve">The two most important </w:t>
-      </w:r>
-      <w:r>
-        <w:t xml:space="preserve">sections of </w:t>
-      </w:r>
-      <w:r>
-        <w:t xml:space="preserve">speech characteristics are those contained in the spectral envelope (vocal tract characteristics) and those contained in the supra-segmental </w:t>
-      </w:r>
-      <w:r>
-        <w:t>features (voice so</w:t>
-      </w:r>
-      <w:r>
-        <w:t>urce characteristics)</w:t>
-      </w:r>
-      <w:r>
-        <w:t xml:space="preserve"> </w:t>
+      <w:r>
+        <w:t xml:space="preserve">Pre-processing is used as a means of cleaning and normalizing a speech signal to allow for easier </w:t>
+      </w:r>
+      <w:r>
+        <w:t xml:space="preserve">and more reliable </w:t>
+      </w:r>
+      <w:r>
+        <w:t>feature extraction</w:t>
+      </w:r>
+      <w:r>
+        <w:t xml:space="preserve">, as most speaker independent ASR systems perform very poorly when tested in environments different from the one in which they were trained </w:t>
       </w:r>
       <w:r>
         <w:fldChar w:fldCharType="begin"/>
       </w:r>
       <w:r>
-        <w:instrText xml:space="preserve"> ADDIN EN.CITE &lt;EndNote&gt;&lt;Cite&gt;&lt;Author&gt;Furui&lt;/Author&gt;&lt;Year&gt;1997&lt;/Year&gt;&lt;RecNum&gt;18&lt;/RecNum&gt;&lt;DisplayText&gt;[10]&lt;/DisplayText&gt;&lt;record&gt;&lt;rec-number&gt;18&lt;/rec-number&gt;&lt;foreign-keys&gt;&lt;key app="EN" db-id="zedf0fda800wstep25hxttzdwww50rv2fr52" timestamp="1396835773"&gt;18&lt;/key&gt;&lt;/foreign-keys&gt;&lt;ref-type name="Book Section"&gt;5&lt;/ref-type&gt;&lt;contributors&gt;&lt;authors&gt;&lt;author&gt;Furui, Sadaoki&lt;/author&gt;&lt;/authors&gt;&lt;secondary-authors&gt;&lt;author&gt;Bigün, Josef&lt;/author&gt;&lt;author&gt;Chollet, Gérard&lt;/author&gt;&lt;author&gt;Borgefors, Gunilla&lt;/author&gt;&lt;/secondary-authors&gt;&lt;/contributors&gt;&lt;titles&gt;&lt;title&gt;Recent advances in speaker recognition&lt;/title&gt;&lt;secondary-title&gt;Audio- and Video-based Biometric Person Authentication&lt;/secondary-title&gt;&lt;tertiary-title&gt;Lecture Notes in Computer Science&lt;/tertiary-title&gt;&lt;/titles&gt;&lt;pages&gt;235-252&lt;/pages&gt;&lt;volume&gt;1206&lt;/volume&gt;&lt;edition&gt;1st&lt;/edition&gt;&lt;section&gt;29&lt;/section&gt;&lt;dates&gt;&lt;year&gt;1997&lt;/year&gt;&lt;pub-dates&gt;&lt;date&gt;1997/01/01&lt;/date&gt;&lt;/pub-dates&gt;&lt;/dates&gt;&lt;publisher&gt;Springer Berlin Heidelberg&lt;/publisher&gt;&lt;isbn&gt;978-3-540-62660-2&lt;/isbn&gt;&lt;urls&gt;&lt;related-urls&gt;&lt;url&gt;http://dx.doi.org/10.1007/BFb0016001&lt;/url&gt;&lt;url&gt;http://download.springer.com/static/pdf/888/chp%253A10.1007%252FBFb0016001.pdf?auth66=1397008643_cccf7a526c0fd8369eef8d2c1248b28e&amp;amp;ext=.pdf&lt;/url&gt;&lt;/related-urls&gt;&lt;/urls&gt;&lt;electronic-resource-num&gt;10.1007/BFb0016001&lt;/electronic-resource-num&gt;&lt;/record&gt;&lt;/Cite&gt;&lt;/EndNote&gt;</w:instrText>
+        <w:instrText xml:space="preserve"> ADDIN EN.CITE &lt;EndNote&gt;&lt;Cite&gt;&lt;Author&gt;Stern&lt;/Author&gt;&lt;Year&gt;1992&lt;/Year&gt;&lt;RecNum&gt;34&lt;/RecNum&gt;&lt;DisplayText&gt;[10]&lt;/DisplayText&gt;&lt;record&gt;&lt;rec-number&gt;34&lt;/rec-number&gt;&lt;foreign-keys&gt;&lt;key app="EN" db-id="zedf0fda800wstep25hxttzdwww50rv2fr52" timestamp="1397452430"&gt;34&lt;/key&gt;&lt;/foreign-keys&gt;&lt;ref-type name="Conference Proceedings"&gt;10&lt;/ref-type&gt;&lt;contributors&gt;&lt;authors&gt;&lt;author&gt;Stern, Richard M&lt;/author&gt;&lt;author&gt;Liu, Fu-Hua&lt;/author&gt;&lt;author&gt;Ohshima, Yoshiaki&lt;/author&gt;&lt;author&gt;Sullivan, Thomas M&lt;/author&gt;&lt;author&gt;Acero, Alejandro&lt;/author&gt;&lt;/authors&gt;&lt;/contributors&gt;&lt;titles&gt;&lt;title&gt;Multiple approaches to robust speech recognition&lt;/title&gt;&lt;secondary-title&gt;Proceedings of the workshop on Speech and Natural Language&lt;/secondary-title&gt;&lt;/titles&gt;&lt;pages&gt;274-279&lt;/pages&gt;&lt;dates&gt;&lt;year&gt;1992&lt;/year&gt;&lt;/dates&gt;&lt;publisher&gt;Association for Computational Linguistics&lt;/publisher&gt;&lt;isbn&gt;1558602720&lt;/isbn&gt;&lt;urls&gt;&lt;/urls&gt;&lt;/record&gt;&lt;/Cite&gt;&lt;/EndNote&gt;</w:instrText>
       </w:r>
       <w:r>
         <w:fldChar w:fldCharType="separate"/>
@@ -2425,90 +3669,290 @@
         <w:fldChar w:fldCharType="end"/>
       </w:r>
       <w:r>
+        <w:t>. Two major factors that contribute to signal distortion are additive noise</w:t>
+      </w:r>
+      <w:r>
+        <w:t xml:space="preserve"> </w:t>
+      </w:r>
+      <w:r>
+        <w:t xml:space="preserve">and </w:t>
+      </w:r>
+      <w:r>
+        <w:t xml:space="preserve">signal </w:t>
+      </w:r>
+      <w:r>
+        <w:t>convolution with an unknown linear system</w:t>
+      </w:r>
+      <w:r>
+        <w:t xml:space="preserve"> </w:t>
+      </w:r>
+      <w:r>
+        <w:fldChar w:fldCharType="begin"/>
+      </w:r>
+      <w:r>
+        <w:instrText xml:space="preserve"> ADDIN EN.CITE &lt;EndNote&gt;&lt;Cite&gt;&lt;Author&gt;Acero&lt;/Author&gt;&lt;Year&gt;1990&lt;/Year&gt;&lt;RecNum&gt;47&lt;/RecNum&gt;&lt;DisplayText&gt;[11]&lt;/DisplayText&gt;&lt;record&gt;&lt;rec-number&gt;47&lt;/rec-number&gt;&lt;foreign-keys&gt;&lt;key app="EN" db-id="zedf0fda800wstep25hxttzdwww50rv2fr52" timestamp="1397617917"&gt;47&lt;/key&gt;&lt;/foreign-keys&gt;&lt;ref-type name="Conference Proceedings"&gt;10&lt;/ref-type&gt;&lt;contributors&gt;&lt;authors&gt;&lt;author&gt;Acero, A.&lt;/author&gt;&lt;author&gt;Stern, R.&lt;/author&gt;&lt;/authors&gt;&lt;/contributors&gt;&lt;titles&gt;&lt;title&gt;Environmental robustness in automatic speech recognition&lt;/title&gt;&lt;secondary-title&gt;Acoustics, Speech, and Signal Processing, 1990. ICASSP-90., 1990 International Conference on&lt;/secondary-title&gt;&lt;alt-title&gt;Acoustics, Speech, and Signal Processing, 1990. ICASSP-90., 1990 International Conference on&lt;/alt-title&gt;&lt;/titles&gt;&lt;pages&gt;849-852 vol.2&lt;/pages&gt;&lt;keywords&gt;&lt;keyword&gt;interference suppression&lt;/keyword&gt;&lt;keyword&gt;microphones&lt;/keyword&gt;&lt;keyword&gt;speech recognition&lt;/keyword&gt;&lt;keyword&gt;Sphinx&lt;/keyword&gt;&lt;keyword&gt;additive correction&lt;/keyword&gt;&lt;keyword&gt;cepstral domain&lt;/keyword&gt;&lt;keyword&gt;close-talking microphones&lt;/keyword&gt;&lt;keyword&gt;continuous-speech speaker-independent recognition system&lt;/keyword&gt;&lt;keyword&gt;desk-top microphones&lt;/keyword&gt;&lt;keyword&gt;expectation-maximization techniques&lt;/keyword&gt;&lt;keyword&gt;instantaneous SNR&lt;/keyword&gt;&lt;keyword&gt;noise level&lt;/keyword&gt;&lt;keyword&gt;recognition accuracy&lt;/keyword&gt;&lt;keyword&gt;spectral tilt&lt;/keyword&gt;&lt;keyword&gt;Acoustic testing&lt;/keyword&gt;&lt;keyword&gt;Additive noise&lt;/keyword&gt;&lt;keyword&gt;Automatic speech recognition&lt;/keyword&gt;&lt;keyword&gt;Cepstral analysis&lt;/keyword&gt;&lt;keyword&gt;Code standards&lt;/keyword&gt;&lt;keyword&gt;Noise robustness&lt;/keyword&gt;&lt;keyword&gt;Signal to noise ratio&lt;/keyword&gt;&lt;keyword&gt;System testing&lt;/keyword&gt;&lt;/keywords&gt;&lt;dates&gt;&lt;year&gt;1990&lt;/year&gt;&lt;pub-dates&gt;&lt;date&gt;3-6 Apr 1990&lt;/date&gt;&lt;/pub-dates&gt;&lt;/dates&gt;&lt;isbn&gt;1520-6149&lt;/isbn&gt;&lt;urls&gt;&lt;/urls&gt;&lt;electronic-resource-num&gt;10.1109/ICASSP.1990.115971&lt;/electronic-resource-num&gt;&lt;/record&gt;&lt;/Cite&gt;&lt;/EndNote&gt;</w:instrText>
+      </w:r>
+      <w:r>
+        <w:fldChar w:fldCharType="separate"/>
+      </w:r>
+      <w:r>
+        <w:rPr>
+          <w:noProof/>
+        </w:rPr>
+        <w:t>[11]</w:t>
+      </w:r>
+      <w:r>
+        <w:fldChar w:fldCharType="end"/>
+      </w:r>
+      <w:r>
         <w:t>.</w:t>
       </w:r>
     </w:p>
     <w:p>
       <w:pPr>
-        <w:pStyle w:val="Heading3"/>
-        <w:numPr>
-          <w:ilvl w:val="2"/>
-          <w:numId w:val="4"/>
-        </w:numPr>
-      </w:pPr>
-      <w:r>
-        <w:t>Mel-frequenc</w:t>
-      </w:r>
-      <w:r>
-        <w:t>y Cepstral Coefficients (MFCC)</w:t>
-      </w:r>
+        <w:pStyle w:val="Heading2"/>
+      </w:pPr>
+      <w:bookmarkStart w:id="15" w:name="_Toc259276587"/>
+      <w:bookmarkStart w:id="16" w:name="_Toc259277502"/>
+      <w:r>
+        <w:t>Feature Extraction</w:t>
+      </w:r>
+      <w:bookmarkEnd w:id="15"/>
+      <w:bookmarkEnd w:id="16"/>
     </w:p>
     <w:p>
-      <w:pPr>
-        <w:pStyle w:val="Heading2"/>
-      </w:pPr>
-      <w:r>
-        <w:t>Classification T</w:t>
-      </w:r>
-      <w:r>
-        <w:t>echniques</w:t>
+      <w:r>
+        <w:t xml:space="preserve">The two most important </w:t>
+      </w:r>
+      <w:r>
+        <w:t xml:space="preserve">sections of </w:t>
+      </w:r>
+      <w:r>
+        <w:t xml:space="preserve">speech characteristics are those contained in the spectral envelope (vocal tract characteristics) and those contained in the supra-segmental </w:t>
+      </w:r>
+      <w:r>
+        <w:t>features (voice so</w:t>
+      </w:r>
+      <w:r>
+        <w:t>urce characteristics)</w:t>
+      </w:r>
+      <w:r>
+        <w:t xml:space="preserve"> </w:t>
+      </w:r>
+      <w:r>
+        <w:fldChar w:fldCharType="begin"/>
+      </w:r>
+      <w:r>
+        <w:instrText xml:space="preserve"> ADDIN EN.CITE &lt;EndNote&gt;&lt;Cite&gt;&lt;Author&gt;Furui&lt;/Author&gt;&lt;Year&gt;1997&lt;/Year&gt;&lt;RecNum&gt;18&lt;/RecNum&gt;&lt;DisplayText&gt;[12]&lt;/DisplayText&gt;&lt;record&gt;&lt;rec-number&gt;18&lt;/rec-number&gt;&lt;foreign-keys&gt;&lt;key app="EN" db-id="zedf0fda800wstep25hxttzdwww50rv2fr52" timestamp="1396835773"&gt;18&lt;/key&gt;&lt;/foreign-keys&gt;&lt;ref-type name="Book Section"&gt;5&lt;/ref-type&gt;&lt;contributors&gt;&lt;authors&gt;&lt;author&gt;Furui, Sadaoki&lt;/author&gt;&lt;/authors&gt;&lt;secondary-authors&gt;&lt;author&gt;Bigün, Josef&lt;/author&gt;&lt;author&gt;Chollet, Gérard&lt;/author&gt;&lt;author&gt;Borgefors, Gunilla&lt;/author&gt;&lt;/secondary-authors&gt;&lt;/contributors&gt;&lt;titles&gt;&lt;title&gt;Recent advances in speaker recognition&lt;/title&gt;&lt;secondary-title&gt;Audio- and Video-based Biometric Person Authentication&lt;/secondary-title&gt;&lt;tertiary-title&gt;Lecture Notes in Computer Science&lt;/tertiary-title&gt;&lt;/titles&gt;&lt;pages&gt;235-252&lt;/pages&gt;&lt;volume&gt;1206&lt;/volume&gt;&lt;edition&gt;1st&lt;/edition&gt;&lt;section&gt;29&lt;/section&gt;&lt;dates&gt;&lt;year&gt;1997&lt;/year&gt;&lt;pub-dates&gt;&lt;date&gt;1997/01/01&lt;/date&gt;&lt;/pub-dates&gt;&lt;/dates&gt;&lt;publisher&gt;Springer Berlin Heidelberg&lt;/publisher&gt;&lt;isbn&gt;978-3-540-62660-2&lt;/isbn&gt;&lt;urls&gt;&lt;related-urls&gt;&lt;url&gt;http://dx.doi.org/10.1007/BFb0016001&lt;/url&gt;&lt;url&gt;http://download.springer.com/static/pdf/888/chp%253A10.1007%252FBFb0016001.pdf?auth66=1397008643_cccf7a526c0fd8369eef8d2c1248b28e&amp;amp;ext=.pdf&lt;/url&gt;&lt;/related-urls&gt;&lt;/urls&gt;&lt;electronic-resource-num&gt;10.1007/BFb0016001&lt;/electronic-resource-num&gt;&lt;/record&gt;&lt;/Cite&gt;&lt;/EndNote&gt;</w:instrText>
+      </w:r>
+      <w:r>
+        <w:fldChar w:fldCharType="separate"/>
+      </w:r>
+      <w:r>
+        <w:rPr>
+          <w:noProof/>
+        </w:rPr>
+        <w:t>[12]</w:t>
+      </w:r>
+      <w:r>
+        <w:fldChar w:fldCharType="end"/>
+      </w:r>
+      <w:r>
+        <w:t>.</w:t>
       </w:r>
     </w:p>
     <w:p>
       <w:pPr>
-        <w:pStyle w:val="Heading3"/>
+        <w:pStyle w:val="ListParagraph"/>
         <w:numPr>
-          <w:ilvl w:val="2"/>
-          <w:numId w:val="13"/>
+          <w:ilvl w:val="0"/>
+          <w:numId w:val="31"/>
         </w:numPr>
       </w:pPr>
       <w:r>
-        <w:t>Hidden Markov Models</w:t>
+        <w:t xml:space="preserve">Cepstral and delta </w:t>
+      </w:r>
+      <w:proofErr w:type="spellStart"/>
+      <w:r>
+        <w:t>cepstral</w:t>
+      </w:r>
+      <w:proofErr w:type="spellEnd"/>
+      <w:r>
+        <w:t xml:space="preserve"> coefficients</w:t>
       </w:r>
     </w:p>
     <w:p>
       <w:pPr>
-        <w:pStyle w:val="Heading3"/>
+        <w:pStyle w:val="ListParagraph"/>
         <w:numPr>
-          <w:ilvl w:val="2"/>
-          <w:numId w:val="19"/>
+          <w:ilvl w:val="0"/>
+          <w:numId w:val="31"/>
         </w:numPr>
       </w:pPr>
       <w:r>
-        <w:t>Artificial Neural Networks</w:t>
+        <w:t>Non-negative matrix factorization</w:t>
       </w:r>
     </w:p>
     <w:p>
       <w:pPr>
-        <w:pStyle w:val="Heading3"/>
-      </w:pPr>
-      <w:r>
-        <w:t>Dynamic Time Warping</w:t>
+        <w:pStyle w:val="ListParagraph"/>
+        <w:numPr>
+          <w:ilvl w:val="0"/>
+          <w:numId w:val="31"/>
+        </w:numPr>
+      </w:pPr>
+      <w:r>
+        <w:t xml:space="preserve">Discrete </w:t>
+      </w:r>
+      <w:proofErr w:type="spellStart"/>
+      <w:r>
+        <w:t>fourier</w:t>
+      </w:r>
+      <w:proofErr w:type="spellEnd"/>
+      <w:r>
+        <w:t xml:space="preserve"> transform methods</w:t>
       </w:r>
     </w:p>
     <w:p>
       <w:pPr>
-        <w:pStyle w:val="Heading2"/>
-      </w:pPr>
-      <w:r>
-        <w:t>Robust speech recognition</w:t>
+        <w:pStyle w:val="ListParagraph"/>
+        <w:numPr>
+          <w:ilvl w:val="0"/>
+          <w:numId w:val="31"/>
+        </w:numPr>
+      </w:pPr>
+      <w:r>
+        <w:t>Discrete wavelet packet transforms</w:t>
       </w:r>
     </w:p>
     <w:p>
       <w:pPr>
-        <w:pStyle w:val="Heading2"/>
-      </w:pPr>
-      <w:r>
-        <w:t>Auditory data</w:t>
+        <w:pStyle w:val="ListParagraph"/>
+        <w:numPr>
+          <w:ilvl w:val="0"/>
+          <w:numId w:val="31"/>
+        </w:numPr>
+      </w:pPr>
+      <w:r>
+        <w:t>Linear Predictive Coding</w:t>
       </w:r>
     </w:p>
     <w:p>
       <w:pPr>
+        <w:pStyle w:val="ListParagraph"/>
+        <w:numPr>
+          <w:ilvl w:val="0"/>
+          <w:numId w:val="31"/>
+        </w:numPr>
+      </w:pPr>
+      <w:r>
+        <w:t>Perceptual Linear Prediction</w:t>
+      </w:r>
+    </w:p>
+    <w:p>
+      <w:pPr>
+        <w:pStyle w:val="Heading3"/>
+      </w:pPr>
+      <w:bookmarkStart w:id="17" w:name="_Toc259276588"/>
+      <w:bookmarkStart w:id="18" w:name="_Toc259277503"/>
+      <w:r>
+        <w:t>Mel-frequenc</w:t>
+      </w:r>
+      <w:r>
+        <w:t>y Cepstral Coefficients (MFCC)</w:t>
+      </w:r>
+      <w:bookmarkEnd w:id="17"/>
+      <w:bookmarkEnd w:id="18"/>
+    </w:p>
+    <w:p>
+      <w:pPr>
+        <w:pStyle w:val="Heading2"/>
+      </w:pPr>
+      <w:bookmarkStart w:id="19" w:name="_Toc259276589"/>
+      <w:bookmarkStart w:id="20" w:name="_Toc259277504"/>
+      <w:r>
+        <w:t>Classification T</w:t>
+      </w:r>
+      <w:r>
+        <w:t>echniques</w:t>
+      </w:r>
+      <w:bookmarkEnd w:id="19"/>
+      <w:bookmarkEnd w:id="20"/>
+    </w:p>
+    <w:p>
+      <w:pPr>
+        <w:pStyle w:val="Heading3"/>
+      </w:pPr>
+      <w:bookmarkStart w:id="21" w:name="_Toc259276590"/>
+      <w:bookmarkStart w:id="22" w:name="_Toc259277505"/>
+      <w:r>
+        <w:t>Dynamic Time Warping</w:t>
+      </w:r>
+      <w:bookmarkEnd w:id="21"/>
+      <w:bookmarkEnd w:id="22"/>
+      <w:r>
+        <w:t xml:space="preserve"> </w:t>
+      </w:r>
+    </w:p>
+    <w:p>
+      <w:pPr>
+        <w:pStyle w:val="Heading3"/>
+      </w:pPr>
+      <w:bookmarkStart w:id="23" w:name="_Toc259276591"/>
+      <w:bookmarkStart w:id="24" w:name="_Toc259277506"/>
+      <w:r>
+        <w:t>Artificial Neural Networks</w:t>
+      </w:r>
+      <w:bookmarkEnd w:id="23"/>
+      <w:bookmarkEnd w:id="24"/>
+    </w:p>
+    <w:p/>
+    <w:p>
+      <w:pPr>
+        <w:pStyle w:val="Heading3"/>
+      </w:pPr>
+      <w:bookmarkStart w:id="25" w:name="_Toc259276592"/>
+      <w:bookmarkStart w:id="26" w:name="_Toc259277507"/>
+      <w:r>
+        <w:lastRenderedPageBreak/>
+        <w:t>Hidden Markov Models</w:t>
+      </w:r>
+      <w:bookmarkEnd w:id="25"/>
+      <w:bookmarkEnd w:id="26"/>
+    </w:p>
+    <w:p>
+      <w:pPr>
+        <w:pStyle w:val="Heading2"/>
+      </w:pPr>
+      <w:bookmarkStart w:id="27" w:name="_Toc259276593"/>
+      <w:bookmarkStart w:id="28" w:name="_Toc259277508"/>
+      <w:r>
+        <w:t>Auditory data</w:t>
+      </w:r>
+      <w:bookmarkEnd w:id="27"/>
+      <w:bookmarkEnd w:id="28"/>
+    </w:p>
+    <w:p>
+      <w:pPr>
+        <w:pStyle w:val="Heading2"/>
+      </w:pPr>
+      <w:bookmarkStart w:id="29" w:name="_Toc259276594"/>
+      <w:bookmarkStart w:id="30" w:name="_Toc259277509"/>
+      <w:r>
+        <w:t>Robust speech recognition</w:t>
+      </w:r>
+      <w:bookmarkEnd w:id="29"/>
+      <w:bookmarkEnd w:id="30"/>
+    </w:p>
+    <w:p>
+      <w:pPr>
         <w:pStyle w:val="Heading1"/>
         <w:sectPr>
-          <w:footerReference w:type="default" r:id="rId9"/>
+          <w:headerReference w:type="default" r:id="rId12"/>
+          <w:footerReference w:type="default" r:id="rId13"/>
           <w:pgSz w:w="11900" w:h="16840"/>
           <w:pgMar w:top="1440" w:right="1440" w:bottom="1440" w:left="1440" w:header="708" w:footer="708" w:gutter="0"/>
+          <w:pgNumType w:start="1"/>
           <w:cols w:space="708"/>
           <w:docGrid w:linePitch="360"/>
         </w:sectPr>
@@ -2518,6 +3962,8 @@
       <w:pPr>
         <w:pStyle w:val="Heading1"/>
       </w:pPr>
+      <w:bookmarkStart w:id="31" w:name="_Toc259276595"/>
+      <w:bookmarkStart w:id="32" w:name="_Toc259277510"/>
       <w:r>
         <w:lastRenderedPageBreak/>
         <w:t>R</w:t>
@@ -2525,8 +3971,8 @@
       <w:r>
         <w:t>eferences</w:t>
       </w:r>
-      <w:bookmarkStart w:id="2" w:name="_GoBack"/>
-      <w:bookmarkEnd w:id="2"/>
+      <w:bookmarkEnd w:id="31"/>
+      <w:bookmarkEnd w:id="32"/>
     </w:p>
     <w:p>
       <w:pPr>
@@ -2838,6 +4284,7 @@
     <w:p>
       <w:pPr>
         <w:pStyle w:val="EndNoteBibliography"/>
+        <w:spacing w:after="240"/>
         <w:ind w:left="720" w:hanging="720"/>
         <w:rPr>
           <w:noProof/>
@@ -2848,6 +4295,78 @@
           <w:noProof/>
         </w:rPr>
         <w:t>[10]</w:t>
+      </w:r>
+      <w:r>
+        <w:rPr>
+          <w:noProof/>
+        </w:rPr>
+        <w:tab/>
+        <w:t xml:space="preserve">R. M. Stern, F.-H. Liu, Y. Ohshima, T. M. Sullivan, and A. Acero, "Multiple approaches to robust speech recognition," in </w:t>
+      </w:r>
+      <w:r>
+        <w:rPr>
+          <w:i/>
+          <w:noProof/>
+        </w:rPr>
+        <w:t>Proceedings of the workshop on Speech and Natural Language</w:t>
+      </w:r>
+      <w:r>
+        <w:rPr>
+          <w:noProof/>
+        </w:rPr>
+        <w:t>, 1992, pp. 274-279.</w:t>
+      </w:r>
+    </w:p>
+    <w:p>
+      <w:pPr>
+        <w:pStyle w:val="EndNoteBibliography"/>
+        <w:spacing w:after="240"/>
+        <w:ind w:left="720" w:hanging="720"/>
+        <w:rPr>
+          <w:noProof/>
+        </w:rPr>
+      </w:pPr>
+      <w:r>
+        <w:rPr>
+          <w:noProof/>
+        </w:rPr>
+        <w:lastRenderedPageBreak/>
+        <w:t>[11]</w:t>
+      </w:r>
+      <w:r>
+        <w:rPr>
+          <w:noProof/>
+        </w:rPr>
+        <w:tab/>
+        <w:t xml:space="preserve">A. Acero and R. Stern, "Environmental robustness in automatic speech recognition," in </w:t>
+      </w:r>
+      <w:r>
+        <w:rPr>
+          <w:i/>
+          <w:noProof/>
+        </w:rPr>
+        <w:t>Acoustics, Speech, and Signal Processing, 1990. ICASSP-90., 1990 International Conference on</w:t>
+      </w:r>
+      <w:r>
+        <w:rPr>
+          <w:noProof/>
+        </w:rPr>
+        <w:t>, 1990, pp. 849-852 vol.2.</w:t>
+      </w:r>
+    </w:p>
+    <w:p>
+      <w:pPr>
+        <w:pStyle w:val="EndNoteBibliography"/>
+        <w:ind w:left="720" w:hanging="720"/>
+        <w:rPr>
+          <w:noProof/>
+        </w:rPr>
+      </w:pPr>
+      <w:r>
+        <w:rPr>
+          <w:noProof/>
+        </w:rPr>
+        <w:t>[12]</w:t>
       </w:r>
       <w:r>
         <w:rPr>
@@ -2879,6 +4398,7 @@
       </w:r>
     </w:p>
     <w:sectPr>
+      <w:headerReference w:type="default" r:id="rId14"/>
       <w:pgSz w:w="11900" w:h="16840"/>
       <w:pgMar w:top="1440" w:right="1800" w:bottom="1440" w:left="1800" w:header="708" w:footer="708" w:gutter="0"/>
       <w:cols w:space="708"/>
@@ -2912,6 +4432,120 @@
   <w:p>
     <w:pPr>
       <w:pStyle w:val="Footer"/>
+      <w:framePr w:wrap="around" w:vAnchor="text" w:hAnchor="margin" w:xAlign="right" w:y="1"/>
+      <w:rPr>
+        <w:rStyle w:val="PageNumber"/>
+      </w:rPr>
+    </w:pPr>
+    <w:r>
+      <w:rPr>
+        <w:rStyle w:val="PageNumber"/>
+      </w:rPr>
+      <w:fldChar w:fldCharType="begin"/>
+    </w:r>
+    <w:r>
+      <w:rPr>
+        <w:rStyle w:val="PageNumber"/>
+      </w:rPr>
+      <w:instrText xml:space="preserve">PAGE  </w:instrText>
+    </w:r>
+    <w:r>
+      <w:rPr>
+        <w:rStyle w:val="PageNumber"/>
+      </w:rPr>
+      <w:fldChar w:fldCharType="end"/>
+    </w:r>
+  </w:p>
+  <w:p>
+    <w:pPr>
+      <w:pStyle w:val="Footer"/>
+      <w:ind w:right="360"/>
+    </w:pPr>
+  </w:p>
+</w:ftr>
+</file>
+
+<file path=word/footer2.xml><?xml version="1.0" encoding="utf-8"?>
+<w:ftr xmlns:wpc="http://schemas.microsoft.com/office/word/2010/wordprocessingCanvas" xmlns:mo="http://schemas.microsoft.com/office/mac/office/2008/main" xmlns:mc="http://schemas.openxmlformats.org/markup-compatibility/2006" xmlns:mv="urn:schemas-microsoft-com:mac:vml" xmlns:o="urn:schemas-microsoft-com:office:office" xmlns:r="http://schemas.openxmlformats.org/officeDocument/2006/relationships" xmlns:m="http://schemas.openxmlformats.org/officeDocument/2006/math" xmlns:v="urn:schemas-microsoft-com:vml" xmlns:wp14="http://schemas.microsoft.com/office/word/2010/wordprocessingDrawing" xmlns:wp="http://schemas.openxmlformats.org/drawingml/2006/wordprocessingDrawing" xmlns:w10="urn:schemas-microsoft-com:office:word" xmlns:w="http://schemas.openxmlformats.org/wordprocessingml/2006/main" xmlns:w14="http://schemas.microsoft.com/office/word/2010/wordml" xmlns:wpg="http://schemas.microsoft.com/office/word/2010/wordprocessingGroup" xmlns:wpi="http://schemas.microsoft.com/office/word/2010/wordprocessingInk" xmlns:wne="http://schemas.microsoft.com/office/word/2006/wordml" xmlns:wps="http://schemas.microsoft.com/office/word/2010/wordprocessingShape" mc:Ignorable="w14 wp14">
+  <w:p>
+    <w:pPr>
+      <w:pStyle w:val="Footer"/>
+      <w:framePr w:w="181" w:h="537" w:hRule="exact" w:wrap="around" w:vAnchor="text" w:hAnchor="page" w:x="5761" w:y="-105"/>
+      <w:rPr>
+        <w:rStyle w:val="PageNumber"/>
+        <w:sz w:val="26"/>
+        <w:szCs w:val="26"/>
+      </w:rPr>
+    </w:pPr>
+    <w:r>
+      <w:rPr>
+        <w:rStyle w:val="PageNumber"/>
+        <w:sz w:val="26"/>
+        <w:szCs w:val="26"/>
+      </w:rPr>
+      <w:fldChar w:fldCharType="begin"/>
+    </w:r>
+    <w:r>
+      <w:rPr>
+        <w:rStyle w:val="PageNumber"/>
+        <w:sz w:val="26"/>
+        <w:szCs w:val="26"/>
+      </w:rPr>
+      <w:instrText xml:space="preserve">PAGE  </w:instrText>
+    </w:r>
+    <w:r>
+      <w:rPr>
+        <w:rStyle w:val="PageNumber"/>
+        <w:sz w:val="26"/>
+        <w:szCs w:val="26"/>
+      </w:rPr>
+      <w:fldChar w:fldCharType="separate"/>
+    </w:r>
+    <w:r>
+      <w:rPr>
+        <w:rStyle w:val="PageNumber"/>
+        <w:noProof/>
+        <w:sz w:val="26"/>
+        <w:szCs w:val="26"/>
+      </w:rPr>
+      <w:t>i</w:t>
+    </w:r>
+    <w:r>
+      <w:rPr>
+        <w:rStyle w:val="PageNumber"/>
+        <w:sz w:val="26"/>
+        <w:szCs w:val="26"/>
+      </w:rPr>
+      <w:fldChar w:fldCharType="end"/>
+    </w:r>
+  </w:p>
+  <w:p>
+    <w:pPr>
+      <w:pStyle w:val="Footer"/>
+      <w:ind w:right="360"/>
+    </w:pPr>
+    <w:r>
+      <w:t>Bryan Quill</w:t>
+    </w:r>
+    <w:r>
+      <w:tab/>
+    </w:r>
+    <w:r>
+      <w:rPr>
+        <w:rStyle w:val="PageNumber"/>
+      </w:rPr>
+      <w:tab/>
+      <w:t>Proposal</w:t>
+    </w:r>
+  </w:p>
+</w:ftr>
+</file>
+
+<file path=word/footer3.xml><?xml version="1.0" encoding="utf-8"?>
+<w:ftr xmlns:wpc="http://schemas.microsoft.com/office/word/2010/wordprocessingCanvas" xmlns:mo="http://schemas.microsoft.com/office/mac/office/2008/main" xmlns:mc="http://schemas.openxmlformats.org/markup-compatibility/2006" xmlns:mv="urn:schemas-microsoft-com:mac:vml" xmlns:o="urn:schemas-microsoft-com:office:office" xmlns:r="http://schemas.openxmlformats.org/officeDocument/2006/relationships" xmlns:m="http://schemas.openxmlformats.org/officeDocument/2006/math" xmlns:v="urn:schemas-microsoft-com:vml" xmlns:wp14="http://schemas.microsoft.com/office/word/2010/wordprocessingDrawing" xmlns:wp="http://schemas.openxmlformats.org/drawingml/2006/wordprocessingDrawing" xmlns:w10="urn:schemas-microsoft-com:office:word" xmlns:w="http://schemas.openxmlformats.org/wordprocessingml/2006/main" xmlns:w14="http://schemas.microsoft.com/office/word/2010/wordml" xmlns:wpg="http://schemas.microsoft.com/office/word/2010/wordprocessingGroup" xmlns:wpi="http://schemas.microsoft.com/office/word/2010/wordprocessingInk" xmlns:wne="http://schemas.microsoft.com/office/word/2006/wordml" xmlns:wps="http://schemas.microsoft.com/office/word/2010/wordprocessingShape" mc:Ignorable="w14 wp14">
+  <w:p>
+    <w:pPr>
+      <w:pStyle w:val="Footer"/>
     </w:pPr>
     <w:r>
       <w:t>Bryan Quill</w:t>
@@ -2943,7 +4577,7 @@
         <w:rStyle w:val="PageNumber"/>
         <w:noProof/>
       </w:rPr>
-      <w:t>4</w:t>
+      <w:t>3</w:t>
     </w:r>
     <w:r>
       <w:rPr>
@@ -2962,7 +4596,68 @@
         <w:rStyle w:val="PageNumber"/>
       </w:rPr>
       <w:tab/>
-      <w:t>Literature Review</w:t>
+      <w:t>Proposal</w:t>
+    </w:r>
+  </w:p>
+</w:ftr>
+</file>
+
+<file path=word/footer4.xml><?xml version="1.0" encoding="utf-8"?>
+<w:ftr xmlns:wpc="http://schemas.microsoft.com/office/word/2010/wordprocessingCanvas" xmlns:mo="http://schemas.microsoft.com/office/mac/office/2008/main" xmlns:mc="http://schemas.openxmlformats.org/markup-compatibility/2006" xmlns:mv="urn:schemas-microsoft-com:mac:vml" xmlns:o="urn:schemas-microsoft-com:office:office" xmlns:r="http://schemas.openxmlformats.org/officeDocument/2006/relationships" xmlns:m="http://schemas.openxmlformats.org/officeDocument/2006/math" xmlns:v="urn:schemas-microsoft-com:vml" xmlns:wp14="http://schemas.microsoft.com/office/word/2010/wordprocessingDrawing" xmlns:wp="http://schemas.openxmlformats.org/drawingml/2006/wordprocessingDrawing" xmlns:w10="urn:schemas-microsoft-com:office:word" xmlns:w="http://schemas.openxmlformats.org/wordprocessingml/2006/main" xmlns:w14="http://schemas.microsoft.com/office/word/2010/wordml" xmlns:wpg="http://schemas.microsoft.com/office/word/2010/wordprocessingGroup" xmlns:wpi="http://schemas.microsoft.com/office/word/2010/wordprocessingInk" xmlns:wne="http://schemas.microsoft.com/office/word/2006/wordml" xmlns:wps="http://schemas.microsoft.com/office/word/2010/wordprocessingShape" mc:Ignorable="w14 wp14">
+  <w:p>
+    <w:pPr>
+      <w:pStyle w:val="Footer"/>
+    </w:pPr>
+    <w:r>
+      <w:t>Bryan Quill</w:t>
+    </w:r>
+    <w:r>
+      <w:tab/>
+      <w:t>[</w:t>
+    </w:r>
+    <w:r>
+      <w:rPr>
+        <w:rStyle w:val="PageNumber"/>
+      </w:rPr>
+      <w:fldChar w:fldCharType="begin"/>
+    </w:r>
+    <w:r>
+      <w:rPr>
+        <w:rStyle w:val="PageNumber"/>
+      </w:rPr>
+      <w:instrText xml:space="preserve"> PAGE </w:instrText>
+    </w:r>
+    <w:r>
+      <w:rPr>
+        <w:rStyle w:val="PageNumber"/>
+      </w:rPr>
+      <w:fldChar w:fldCharType="separate"/>
+    </w:r>
+    <w:r>
+      <w:rPr>
+        <w:rStyle w:val="PageNumber"/>
+        <w:noProof/>
+      </w:rPr>
+      <w:t>1</w:t>
+    </w:r>
+    <w:r>
+      <w:rPr>
+        <w:rStyle w:val="PageNumber"/>
+      </w:rPr>
+      <w:fldChar w:fldCharType="end"/>
+    </w:r>
+    <w:r>
+      <w:rPr>
+        <w:rStyle w:val="PageNumber"/>
+      </w:rPr>
+      <w:t>]</w:t>
+    </w:r>
+    <w:r>
+      <w:rPr>
+        <w:rStyle w:val="PageNumber"/>
+      </w:rPr>
+      <w:tab/>
+      <w:t>Proposal</w:t>
     </w:r>
   </w:p>
 </w:ftr>
@@ -2987,15 +4682,41 @@
 </w:footnotes>
 </file>
 
+<file path=word/header1.xml><?xml version="1.0" encoding="utf-8"?>
+<w:hdr xmlns:wpc="http://schemas.microsoft.com/office/word/2010/wordprocessingCanvas" xmlns:mo="http://schemas.microsoft.com/office/mac/office/2008/main" xmlns:mc="http://schemas.openxmlformats.org/markup-compatibility/2006" xmlns:mv="urn:schemas-microsoft-com:mac:vml" xmlns:o="urn:schemas-microsoft-com:office:office" xmlns:r="http://schemas.openxmlformats.org/officeDocument/2006/relationships" xmlns:m="http://schemas.openxmlformats.org/officeDocument/2006/math" xmlns:v="urn:schemas-microsoft-com:vml" xmlns:wp14="http://schemas.microsoft.com/office/word/2010/wordprocessingDrawing" xmlns:wp="http://schemas.openxmlformats.org/drawingml/2006/wordprocessingDrawing" xmlns:w10="urn:schemas-microsoft-com:office:word" xmlns:w="http://schemas.openxmlformats.org/wordprocessingml/2006/main" xmlns:w14="http://schemas.microsoft.com/office/word/2010/wordml" xmlns:wpg="http://schemas.microsoft.com/office/word/2010/wordprocessingGroup" xmlns:wpi="http://schemas.microsoft.com/office/word/2010/wordprocessingInk" xmlns:wne="http://schemas.microsoft.com/office/word/2006/wordml" xmlns:wps="http://schemas.microsoft.com/office/word/2010/wordprocessingShape" mc:Ignorable="w14 wp14">
+  <w:p>
+    <w:pPr>
+      <w:pStyle w:val="Header"/>
+    </w:pPr>
+  </w:p>
+</w:hdr>
+</file>
+
+<file path=word/header2.xml><?xml version="1.0" encoding="utf-8"?>
+<w:hdr xmlns:wpc="http://schemas.microsoft.com/office/word/2010/wordprocessingCanvas" xmlns:mo="http://schemas.microsoft.com/office/mac/office/2008/main" xmlns:mc="http://schemas.openxmlformats.org/markup-compatibility/2006" xmlns:mv="urn:schemas-microsoft-com:mac:vml" xmlns:o="urn:schemas-microsoft-com:office:office" xmlns:r="http://schemas.openxmlformats.org/officeDocument/2006/relationships" xmlns:m="http://schemas.openxmlformats.org/officeDocument/2006/math" xmlns:v="urn:schemas-microsoft-com:vml" xmlns:wp14="http://schemas.microsoft.com/office/word/2010/wordprocessingDrawing" xmlns:wp="http://schemas.openxmlformats.org/drawingml/2006/wordprocessingDrawing" xmlns:w10="urn:schemas-microsoft-com:office:word" xmlns:w="http://schemas.openxmlformats.org/wordprocessingml/2006/main" xmlns:w14="http://schemas.microsoft.com/office/word/2010/wordml" xmlns:wpg="http://schemas.microsoft.com/office/word/2010/wordprocessingGroup" xmlns:wpi="http://schemas.microsoft.com/office/word/2010/wordprocessingInk" xmlns:wne="http://schemas.microsoft.com/office/word/2006/wordml" xmlns:wps="http://schemas.microsoft.com/office/word/2010/wordprocessingShape" mc:Ignorable="w14 wp14">
+  <w:p>
+    <w:pPr>
+      <w:pStyle w:val="Header"/>
+    </w:pPr>
+  </w:p>
+</w:hdr>
+</file>
+
 <file path=word/numbering.xml><?xml version="1.0" encoding="utf-8"?>
 <w:numbering xmlns:wpc="http://schemas.microsoft.com/office/word/2010/wordprocessingCanvas" xmlns:mo="http://schemas.microsoft.com/office/mac/office/2008/main" xmlns:mc="http://schemas.openxmlformats.org/markup-compatibility/2006" xmlns:mv="urn:schemas-microsoft-com:mac:vml" xmlns:o="urn:schemas-microsoft-com:office:office" xmlns:r="http://schemas.openxmlformats.org/officeDocument/2006/relationships" xmlns:m="http://schemas.openxmlformats.org/officeDocument/2006/math" xmlns:v="urn:schemas-microsoft-com:vml" xmlns:wp14="http://schemas.microsoft.com/office/word/2010/wordprocessingDrawing" xmlns:wp="http://schemas.openxmlformats.org/drawingml/2006/wordprocessingDrawing" xmlns:w10="urn:schemas-microsoft-com:office:word" xmlns:w="http://schemas.openxmlformats.org/wordprocessingml/2006/main" xmlns:w14="http://schemas.microsoft.com/office/word/2010/wordml" xmlns:wpg="http://schemas.microsoft.com/office/word/2010/wordprocessingGroup" xmlns:wpi="http://schemas.microsoft.com/office/word/2010/wordprocessingInk" xmlns:wne="http://schemas.microsoft.com/office/word/2006/wordml" xmlns:wps="http://schemas.microsoft.com/office/word/2010/wordprocessingShape" mc:Ignorable="w14 wp14">
   <w:abstractNum w:abstractNumId="0">
+    <w:nsid w:val="009F0D55"/>
+    <w:multiLevelType w:val="multilevel"/>
+    <w:tmpl w:val="874A98F8"/>
+    <w:numStyleLink w:val="HeadingsAttempt3"/>
+  </w:abstractNum>
+  <w:abstractNum w:abstractNumId="1">
     <w:nsid w:val="03EB78F1"/>
     <w:multiLevelType w:val="multilevel"/>
-    <w:tmpl w:val="8F588562"/>
+    <w:tmpl w:val="0D1ADA3E"/>
     <w:numStyleLink w:val="Headings"/>
   </w:abstractNum>
-  <w:abstractNum w:abstractNumId="1">
+  <w:abstractNum w:abstractNumId="2">
     <w:nsid w:val="0DDB4888"/>
     <w:multiLevelType w:val="multilevel"/>
     <w:tmpl w:val="DDE8B6D8"/>
@@ -3116,13 +4837,13 @@
       </w:rPr>
     </w:lvl>
   </w:abstractNum>
-  <w:abstractNum w:abstractNumId="2">
+  <w:abstractNum w:abstractNumId="3">
     <w:nsid w:val="0FD22AFC"/>
     <w:multiLevelType w:val="multilevel"/>
-    <w:tmpl w:val="8F588562"/>
+    <w:tmpl w:val="0D1ADA3E"/>
     <w:numStyleLink w:val="Headings"/>
   </w:abstractNum>
-  <w:abstractNum w:abstractNumId="3">
+  <w:abstractNum w:abstractNumId="4">
     <w:nsid w:val="11D07DCE"/>
     <w:multiLevelType w:val="multilevel"/>
     <w:tmpl w:val="7236EFF0"/>
@@ -3235,7 +4956,7 @@
       </w:rPr>
     </w:lvl>
   </w:abstractNum>
-  <w:abstractNum w:abstractNumId="4">
+  <w:abstractNum w:abstractNumId="5">
     <w:nsid w:val="1380508E"/>
     <w:multiLevelType w:val="multilevel"/>
     <w:tmpl w:val="B51EC320"/>
@@ -3348,7 +5069,13 @@
       </w:rPr>
     </w:lvl>
   </w:abstractNum>
-  <w:abstractNum w:abstractNumId="5">
+  <w:abstractNum w:abstractNumId="6">
+    <w:nsid w:val="181C1352"/>
+    <w:multiLevelType w:val="multilevel"/>
+    <w:tmpl w:val="874A98F8"/>
+    <w:numStyleLink w:val="HeadingsAttempt3"/>
+  </w:abstractNum>
+  <w:abstractNum w:abstractNumId="7">
     <w:nsid w:val="1EA251B1"/>
     <w:multiLevelType w:val="multilevel"/>
     <w:tmpl w:val="398E7868"/>
@@ -3469,10 +5196,16 @@
       </w:rPr>
     </w:lvl>
   </w:abstractNum>
-  <w:abstractNum w:abstractNumId="6">
+  <w:abstractNum w:abstractNumId="8">
+    <w:nsid w:val="218F152D"/>
+    <w:multiLevelType w:val="multilevel"/>
+    <w:tmpl w:val="874A98F8"/>
+    <w:numStyleLink w:val="HeadingsAttempt3"/>
+  </w:abstractNum>
+  <w:abstractNum w:abstractNumId="9">
     <w:nsid w:val="26AE1540"/>
     <w:multiLevelType w:val="multilevel"/>
-    <w:tmpl w:val="8F588562"/>
+    <w:tmpl w:val="0D1ADA3E"/>
     <w:styleLink w:val="Headings"/>
     <w:lvl w:ilvl="0">
       <w:start w:val="1"/>
@@ -3591,7 +5324,13 @@
       </w:rPr>
     </w:lvl>
   </w:abstractNum>
-  <w:abstractNum w:abstractNumId="7">
+  <w:abstractNum w:abstractNumId="10">
+    <w:nsid w:val="27883F7C"/>
+    <w:multiLevelType w:val="multilevel"/>
+    <w:tmpl w:val="6B7AA106"/>
+    <w:numStyleLink w:val="ProperHeadings"/>
+  </w:abstractNum>
+  <w:abstractNum w:abstractNumId="11">
     <w:nsid w:val="2B046F25"/>
     <w:multiLevelType w:val="multilevel"/>
     <w:tmpl w:val="9604C10C"/>
@@ -3709,7 +5448,13 @@
       </w:rPr>
     </w:lvl>
   </w:abstractNum>
-  <w:abstractNum w:abstractNumId="8">
+  <w:abstractNum w:abstractNumId="12">
+    <w:nsid w:val="2CEB6221"/>
+    <w:multiLevelType w:val="multilevel"/>
+    <w:tmpl w:val="874A98F8"/>
+    <w:numStyleLink w:val="HeadingsAttempt3"/>
+  </w:abstractNum>
+  <w:abstractNum w:abstractNumId="13">
     <w:nsid w:val="3026594F"/>
     <w:multiLevelType w:val="multilevel"/>
     <w:tmpl w:val="7236EFF0"/>
@@ -3822,7 +5567,7 @@
       </w:rPr>
     </w:lvl>
   </w:abstractNum>
-  <w:abstractNum w:abstractNumId="9">
+  <w:abstractNum w:abstractNumId="14">
     <w:nsid w:val="3AC25B85"/>
     <w:multiLevelType w:val="multilevel"/>
     <w:tmpl w:val="BEAC523C"/>
@@ -3943,7 +5688,144 @@
       </w:rPr>
     </w:lvl>
   </w:abstractNum>
-  <w:abstractNum w:abstractNumId="10">
+  <w:abstractNum w:abstractNumId="15">
+    <w:nsid w:val="3D034E93"/>
+    <w:multiLevelType w:val="multilevel"/>
+    <w:tmpl w:val="874A98F8"/>
+    <w:styleLink w:val="HeadingsAttempt3"/>
+    <w:lvl w:ilvl="0">
+      <w:start w:val="1"/>
+      <w:numFmt w:val="decimal"/>
+      <w:pStyle w:val="Heading1"/>
+      <w:lvlText w:val="%1"/>
+      <w:lvlJc w:val="left"/>
+      <w:pPr>
+        <w:ind w:left="360" w:hanging="360"/>
+      </w:pPr>
+      <w:rPr>
+        <w:rFonts w:hint="default"/>
+      </w:rPr>
+    </w:lvl>
+    <w:lvl w:ilvl="1">
+      <w:start w:val="1"/>
+      <w:numFmt w:val="decimal"/>
+      <w:pStyle w:val="Heading2"/>
+      <w:isLgl/>
+      <w:lvlText w:val="%1.%2"/>
+      <w:lvlJc w:val="left"/>
+      <w:pPr>
+        <w:tabs>
+          <w:tab w:val="num" w:pos="720"/>
+        </w:tabs>
+        <w:ind w:left="720" w:hanging="720"/>
+      </w:pPr>
+      <w:rPr>
+        <w:rFonts w:hint="default"/>
+      </w:rPr>
+    </w:lvl>
+    <w:lvl w:ilvl="2">
+      <w:start w:val="1"/>
+      <w:numFmt w:val="decimal"/>
+      <w:pStyle w:val="Heading3"/>
+      <w:isLgl/>
+      <w:lvlText w:val="%1.%2.%3"/>
+      <w:lvlJc w:val="left"/>
+      <w:pPr>
+        <w:tabs>
+          <w:tab w:val="num" w:pos="720"/>
+        </w:tabs>
+        <w:ind w:left="720" w:hanging="720"/>
+      </w:pPr>
+      <w:rPr>
+        <w:rFonts w:hint="default"/>
+      </w:rPr>
+    </w:lvl>
+    <w:lvl w:ilvl="3">
+      <w:start w:val="1"/>
+      <w:numFmt w:val="decimal"/>
+      <w:isLgl/>
+      <w:lvlText w:val="%1.%2.%3.%4"/>
+      <w:lvlJc w:val="left"/>
+      <w:pPr>
+        <w:tabs>
+          <w:tab w:val="num" w:pos="1077"/>
+        </w:tabs>
+        <w:ind w:left="1080" w:hanging="1080"/>
+      </w:pPr>
+      <w:rPr>
+        <w:rFonts w:hint="default"/>
+      </w:rPr>
+    </w:lvl>
+    <w:lvl w:ilvl="4">
+      <w:start w:val="1"/>
+      <w:numFmt w:val="decimal"/>
+      <w:isLgl/>
+      <w:lvlText w:val="%1.%2.%3.%4.%5"/>
+      <w:lvlJc w:val="left"/>
+      <w:pPr>
+        <w:tabs>
+          <w:tab w:val="num" w:pos="1077"/>
+        </w:tabs>
+        <w:ind w:left="1080" w:hanging="1080"/>
+      </w:pPr>
+      <w:rPr>
+        <w:rFonts w:hint="default"/>
+      </w:rPr>
+    </w:lvl>
+    <w:lvl w:ilvl="5">
+      <w:start w:val="1"/>
+      <w:numFmt w:val="decimal"/>
+      <w:isLgl/>
+      <w:lvlText w:val="%1.%2.%3.%4.%5.%6"/>
+      <w:lvlJc w:val="left"/>
+      <w:pPr>
+        <w:ind w:left="1440" w:hanging="1440"/>
+      </w:pPr>
+      <w:rPr>
+        <w:rFonts w:hint="default"/>
+      </w:rPr>
+    </w:lvl>
+    <w:lvl w:ilvl="6">
+      <w:start w:val="1"/>
+      <w:numFmt w:val="decimal"/>
+      <w:isLgl/>
+      <w:lvlText w:val="%1.%2.%3.%4.%5.%6.%7"/>
+      <w:lvlJc w:val="left"/>
+      <w:pPr>
+        <w:ind w:left="1440" w:hanging="1440"/>
+      </w:pPr>
+      <w:rPr>
+        <w:rFonts w:hint="default"/>
+      </w:rPr>
+    </w:lvl>
+    <w:lvl w:ilvl="7">
+      <w:start w:val="1"/>
+      <w:numFmt w:val="decimal"/>
+      <w:isLgl/>
+      <w:lvlText w:val="%1.%2.%3.%4.%5.%6.%7.%8"/>
+      <w:lvlJc w:val="left"/>
+      <w:pPr>
+        <w:ind w:left="1800" w:hanging="1800"/>
+      </w:pPr>
+      <w:rPr>
+        <w:rFonts w:hint="default"/>
+      </w:rPr>
+    </w:lvl>
+    <w:lvl w:ilvl="8">
+      <w:start w:val="1"/>
+      <w:numFmt w:val="decimal"/>
+      <w:isLgl/>
+      <w:lvlText w:val="%1.%2.%3.%4.%5.%6.%7.%8.%9"/>
+      <w:lvlJc w:val="left"/>
+      <w:pPr>
+        <w:ind w:left="1800" w:hanging="1800"/>
+      </w:pPr>
+      <w:rPr>
+        <w:rFonts w:hint="default"/>
+      </w:rPr>
+    </w:lvl>
+  </w:abstractNum>
+  <w:abstractNum w:abstractNumId="16">
     <w:nsid w:val="3DD73505"/>
     <w:multiLevelType w:val="multilevel"/>
     <w:tmpl w:val="D03E5D24"/>
@@ -4061,15 +5943,14 @@
       </w:rPr>
     </w:lvl>
   </w:abstractNum>
-  <w:abstractNum w:abstractNumId="11">
+  <w:abstractNum w:abstractNumId="17">
     <w:nsid w:val="411C1FF5"/>
     <w:multiLevelType w:val="multilevel"/>
-    <w:tmpl w:val="CAEC3894"/>
+    <w:tmpl w:val="6B7AA106"/>
     <w:styleLink w:val="ProperHeadings"/>
     <w:lvl w:ilvl="0">
       <w:start w:val="1"/>
       <w:numFmt w:val="decimal"/>
-      <w:pStyle w:val="Heading1"/>
       <w:lvlText w:val="%1."/>
       <w:lvlJc w:val="left"/>
       <w:pPr>
@@ -4099,7 +5980,6 @@
     <w:lvl w:ilvl="2">
       <w:start w:val="1"/>
       <w:numFmt w:val="decimal"/>
-      <w:pStyle w:val="Heading3"/>
       <w:isLgl/>
       <w:lvlText w:val="%1.%2.%3"/>
       <w:lvlJc w:val="left"/>
@@ -4200,7 +6080,7 @@
       </w:rPr>
     </w:lvl>
   </w:abstractNum>
-  <w:abstractNum w:abstractNumId="12">
+  <w:abstractNum w:abstractNumId="18">
     <w:nsid w:val="44A53146"/>
     <w:multiLevelType w:val="multilevel"/>
     <w:tmpl w:val="0409001D"/>
@@ -4286,13 +6166,132 @@
       </w:pPr>
     </w:lvl>
   </w:abstractNum>
-  <w:abstractNum w:abstractNumId="13">
+  <w:abstractNum w:abstractNumId="19">
+    <w:nsid w:val="5129561C"/>
+    <w:multiLevelType w:val="multilevel"/>
+    <w:tmpl w:val="6B7AA106"/>
+    <w:numStyleLink w:val="ProperHeadings"/>
+  </w:abstractNum>
+  <w:abstractNum w:abstractNumId="20">
+    <w:nsid w:val="5A9C58A1"/>
+    <w:multiLevelType w:val="hybridMultilevel"/>
+    <w:tmpl w:val="B038FE46"/>
+    <w:lvl w:ilvl="0" w:tplc="04090001">
+      <w:start w:val="1"/>
+      <w:numFmt w:val="bullet"/>
+      <w:lvlText w:val=""/>
+      <w:lvlJc w:val="left"/>
+      <w:pPr>
+        <w:ind w:left="720" w:hanging="360"/>
+      </w:pPr>
+      <w:rPr>
+        <w:rFonts w:ascii="Symbol" w:hAnsi="Symbol" w:hint="default"/>
+      </w:rPr>
+    </w:lvl>
+    <w:lvl w:ilvl="1" w:tplc="04090003" w:tentative="1">
+      <w:start w:val="1"/>
+      <w:numFmt w:val="bullet"/>
+      <w:lvlText w:val="o"/>
+      <w:lvlJc w:val="left"/>
+      <w:pPr>
+        <w:ind w:left="1440" w:hanging="360"/>
+      </w:pPr>
+      <w:rPr>
+        <w:rFonts w:ascii="Courier New" w:hAnsi="Courier New" w:hint="default"/>
+      </w:rPr>
+    </w:lvl>
+    <w:lvl w:ilvl="2" w:tplc="04090005" w:tentative="1">
+      <w:start w:val="1"/>
+      <w:numFmt w:val="bullet"/>
+      <w:lvlText w:val=""/>
+      <w:lvlJc w:val="left"/>
+      <w:pPr>
+        <w:ind w:left="2160" w:hanging="360"/>
+      </w:pPr>
+      <w:rPr>
+        <w:rFonts w:ascii="Wingdings" w:hAnsi="Wingdings" w:hint="default"/>
+      </w:rPr>
+    </w:lvl>
+    <w:lvl w:ilvl="3" w:tplc="04090001" w:tentative="1">
+      <w:start w:val="1"/>
+      <w:numFmt w:val="bullet"/>
+      <w:lvlText w:val=""/>
+      <w:lvlJc w:val="left"/>
+      <w:pPr>
+        <w:ind w:left="2880" w:hanging="360"/>
+      </w:pPr>
+      <w:rPr>
+        <w:rFonts w:ascii="Symbol" w:hAnsi="Symbol" w:hint="default"/>
+      </w:rPr>
+    </w:lvl>
+    <w:lvl w:ilvl="4" w:tplc="04090003" w:tentative="1">
+      <w:start w:val="1"/>
+      <w:numFmt w:val="bullet"/>
+      <w:lvlText w:val="o"/>
+      <w:lvlJc w:val="left"/>
+      <w:pPr>
+        <w:ind w:left="3600" w:hanging="360"/>
+      </w:pPr>
+      <w:rPr>
+        <w:rFonts w:ascii="Courier New" w:hAnsi="Courier New" w:hint="default"/>
+      </w:rPr>
+    </w:lvl>
+    <w:lvl w:ilvl="5" w:tplc="04090005" w:tentative="1">
+      <w:start w:val="1"/>
+      <w:numFmt w:val="bullet"/>
+      <w:lvlText w:val=""/>
+      <w:lvlJc w:val="left"/>
+      <w:pPr>
+        <w:ind w:left="4320" w:hanging="360"/>
+      </w:pPr>
+      <w:rPr>
+        <w:rFonts w:ascii="Wingdings" w:hAnsi="Wingdings" w:hint="default"/>
+      </w:rPr>
+    </w:lvl>
+    <w:lvl w:ilvl="6" w:tplc="04090001" w:tentative="1">
+      <w:start w:val="1"/>
+      <w:numFmt w:val="bullet"/>
+      <w:lvlText w:val=""/>
+      <w:lvlJc w:val="left"/>
+      <w:pPr>
+        <w:ind w:left="5040" w:hanging="360"/>
+      </w:pPr>
+      <w:rPr>
+        <w:rFonts w:ascii="Symbol" w:hAnsi="Symbol" w:hint="default"/>
+      </w:rPr>
+    </w:lvl>
+    <w:lvl w:ilvl="7" w:tplc="04090003" w:tentative="1">
+      <w:start w:val="1"/>
+      <w:numFmt w:val="bullet"/>
+      <w:lvlText w:val="o"/>
+      <w:lvlJc w:val="left"/>
+      <w:pPr>
+        <w:ind w:left="5760" w:hanging="360"/>
+      </w:pPr>
+      <w:rPr>
+        <w:rFonts w:ascii="Courier New" w:hAnsi="Courier New" w:hint="default"/>
+      </w:rPr>
+    </w:lvl>
+    <w:lvl w:ilvl="8" w:tplc="04090005" w:tentative="1">
+      <w:start w:val="1"/>
+      <w:numFmt w:val="bullet"/>
+      <w:lvlText w:val=""/>
+      <w:lvlJc w:val="left"/>
+      <w:pPr>
+        <w:ind w:left="6480" w:hanging="360"/>
+      </w:pPr>
+      <w:rPr>
+        <w:rFonts w:ascii="Wingdings" w:hAnsi="Wingdings" w:hint="default"/>
+      </w:rPr>
+    </w:lvl>
+  </w:abstractNum>
+  <w:abstractNum w:abstractNumId="21">
     <w:nsid w:val="5B4C314D"/>
     <w:multiLevelType w:val="multilevel"/>
-    <w:tmpl w:val="CAEC3894"/>
+    <w:tmpl w:val="6B7AA106"/>
     <w:numStyleLink w:val="ProperHeadings"/>
   </w:abstractNum>
-  <w:abstractNum w:abstractNumId="14">
+  <w:abstractNum w:abstractNumId="22">
     <w:nsid w:val="5DAB2102"/>
     <w:multiLevelType w:val="multilevel"/>
     <w:tmpl w:val="0409001D"/>
@@ -4378,7 +6377,7 @@
       </w:pPr>
     </w:lvl>
   </w:abstractNum>
-  <w:abstractNum w:abstractNumId="15">
+  <w:abstractNum w:abstractNumId="23">
     <w:nsid w:val="5E413B16"/>
     <w:multiLevelType w:val="multilevel"/>
     <w:tmpl w:val="7236EFF0"/>
@@ -4491,7 +6490,7 @@
       </w:rPr>
     </w:lvl>
   </w:abstractNum>
-  <w:abstractNum w:abstractNumId="16">
+  <w:abstractNum w:abstractNumId="24">
     <w:nsid w:val="71825385"/>
     <w:multiLevelType w:val="multilevel"/>
     <w:tmpl w:val="CA0CE8DC"/>
@@ -4612,16 +6611,291 @@
       </w:rPr>
     </w:lvl>
   </w:abstractNum>
+  <w:abstractNum w:abstractNumId="25">
+    <w:nsid w:val="7A444F56"/>
+    <w:multiLevelType w:val="multilevel"/>
+    <w:tmpl w:val="874A98F8"/>
+    <w:numStyleLink w:val="HeadingsAttempt3"/>
+  </w:abstractNum>
+  <w:abstractNum w:abstractNumId="26">
+    <w:nsid w:val="7CC96CAC"/>
+    <w:multiLevelType w:val="multilevel"/>
+    <w:tmpl w:val="BEAC523C"/>
+    <w:lvl w:ilvl="0">
+      <w:start w:val="1"/>
+      <w:numFmt w:val="decimal"/>
+      <w:lvlText w:val="%1."/>
+      <w:lvlJc w:val="left"/>
+      <w:pPr>
+        <w:ind w:left="360" w:hanging="360"/>
+      </w:pPr>
+      <w:rPr>
+        <w:rFonts w:hint="default"/>
+      </w:rPr>
+    </w:lvl>
+    <w:lvl w:ilvl="1">
+      <w:start w:val="1"/>
+      <w:numFmt w:val="decimal"/>
+      <w:isLgl/>
+      <w:lvlText w:val="%1.%2"/>
+      <w:lvlJc w:val="left"/>
+      <w:pPr>
+        <w:ind w:left="360" w:hanging="360"/>
+      </w:pPr>
+      <w:rPr>
+        <w:rFonts w:hint="default"/>
+      </w:rPr>
+    </w:lvl>
+    <w:lvl w:ilvl="2">
+      <w:start w:val="1"/>
+      <w:numFmt w:val="decimal"/>
+      <w:isLgl/>
+      <w:lvlText w:val="%1.%2.%3"/>
+      <w:lvlJc w:val="left"/>
+      <w:pPr>
+        <w:ind w:left="720" w:hanging="720"/>
+      </w:pPr>
+      <w:rPr>
+        <w:rFonts w:hint="default"/>
+      </w:rPr>
+    </w:lvl>
+    <w:lvl w:ilvl="3">
+      <w:start w:val="1"/>
+      <w:numFmt w:val="decimal"/>
+      <w:isLgl/>
+      <w:lvlText w:val="%1.%2.%3.%4"/>
+      <w:lvlJc w:val="left"/>
+      <w:pPr>
+        <w:ind w:left="1080" w:hanging="1080"/>
+      </w:pPr>
+      <w:rPr>
+        <w:rFonts w:hint="default"/>
+      </w:rPr>
+    </w:lvl>
+    <w:lvl w:ilvl="4">
+      <w:start w:val="1"/>
+      <w:numFmt w:val="decimal"/>
+      <w:isLgl/>
+      <w:lvlText w:val="%1.%2.%3.%4.%5"/>
+      <w:lvlJc w:val="left"/>
+      <w:pPr>
+        <w:ind w:left="1080" w:hanging="1080"/>
+      </w:pPr>
+      <w:rPr>
+        <w:rFonts w:hint="default"/>
+      </w:rPr>
+    </w:lvl>
+    <w:lvl w:ilvl="5">
+      <w:start w:val="1"/>
+      <w:numFmt w:val="decimal"/>
+      <w:isLgl/>
+      <w:lvlText w:val="%1.%2.%3.%4.%5.%6"/>
+      <w:lvlJc w:val="left"/>
+      <w:pPr>
+        <w:ind w:left="1440" w:hanging="1440"/>
+      </w:pPr>
+      <w:rPr>
+        <w:rFonts w:hint="default"/>
+      </w:rPr>
+    </w:lvl>
+    <w:lvl w:ilvl="6">
+      <w:start w:val="1"/>
+      <w:numFmt w:val="decimal"/>
+      <w:isLgl/>
+      <w:lvlText w:val="%1.%2.%3.%4.%5.%6.%7"/>
+      <w:lvlJc w:val="left"/>
+      <w:pPr>
+        <w:ind w:left="1440" w:hanging="1440"/>
+      </w:pPr>
+      <w:rPr>
+        <w:rFonts w:hint="default"/>
+      </w:rPr>
+    </w:lvl>
+    <w:lvl w:ilvl="7">
+      <w:start w:val="1"/>
+      <w:numFmt w:val="decimal"/>
+      <w:isLgl/>
+      <w:lvlText w:val="%1.%2.%3.%4.%5.%6.%7.%8"/>
+      <w:lvlJc w:val="left"/>
+      <w:pPr>
+        <w:ind w:left="1800" w:hanging="1800"/>
+      </w:pPr>
+      <w:rPr>
+        <w:rFonts w:hint="default"/>
+      </w:rPr>
+    </w:lvl>
+    <w:lvl w:ilvl="8">
+      <w:start w:val="1"/>
+      <w:numFmt w:val="decimal"/>
+      <w:isLgl/>
+      <w:lvlText w:val="%1.%2.%3.%4.%5.%6.%7.%8.%9"/>
+      <w:lvlJc w:val="left"/>
+      <w:pPr>
+        <w:ind w:left="1800" w:hanging="1800"/>
+      </w:pPr>
+      <w:rPr>
+        <w:rFonts w:hint="default"/>
+      </w:rPr>
+    </w:lvl>
+  </w:abstractNum>
+  <w:abstractNum w:abstractNumId="27">
+    <w:nsid w:val="7EC1084E"/>
+    <w:multiLevelType w:val="multilevel"/>
+    <w:tmpl w:val="BEAC523C"/>
+    <w:lvl w:ilvl="0">
+      <w:start w:val="1"/>
+      <w:numFmt w:val="decimal"/>
+      <w:lvlText w:val="%1."/>
+      <w:lvlJc w:val="left"/>
+      <w:pPr>
+        <w:ind w:left="360" w:hanging="360"/>
+      </w:pPr>
+      <w:rPr>
+        <w:rFonts w:hint="default"/>
+      </w:rPr>
+    </w:lvl>
+    <w:lvl w:ilvl="1">
+      <w:start w:val="1"/>
+      <w:numFmt w:val="decimal"/>
+      <w:isLgl/>
+      <w:lvlText w:val="%1.%2"/>
+      <w:lvlJc w:val="left"/>
+      <w:pPr>
+        <w:ind w:left="360" w:hanging="360"/>
+      </w:pPr>
+      <w:rPr>
+        <w:rFonts w:hint="default"/>
+      </w:rPr>
+    </w:lvl>
+    <w:lvl w:ilvl="2">
+      <w:start w:val="1"/>
+      <w:numFmt w:val="decimal"/>
+      <w:isLgl/>
+      <w:lvlText w:val="%1.%2.%3"/>
+      <w:lvlJc w:val="left"/>
+      <w:pPr>
+        <w:ind w:left="720" w:hanging="720"/>
+      </w:pPr>
+      <w:rPr>
+        <w:rFonts w:hint="default"/>
+      </w:rPr>
+    </w:lvl>
+    <w:lvl w:ilvl="3">
+      <w:start w:val="1"/>
+      <w:numFmt w:val="decimal"/>
+      <w:isLgl/>
+      <w:lvlText w:val="%1.%2.%3.%4"/>
+      <w:lvlJc w:val="left"/>
+      <w:pPr>
+        <w:ind w:left="1080" w:hanging="1080"/>
+      </w:pPr>
+      <w:rPr>
+        <w:rFonts w:hint="default"/>
+      </w:rPr>
+    </w:lvl>
+    <w:lvl w:ilvl="4">
+      <w:start w:val="1"/>
+      <w:numFmt w:val="decimal"/>
+      <w:isLgl/>
+      <w:lvlText w:val="%1.%2.%3.%4.%5"/>
+      <w:lvlJc w:val="left"/>
+      <w:pPr>
+        <w:ind w:left="1080" w:hanging="1080"/>
+      </w:pPr>
+      <w:rPr>
+        <w:rFonts w:hint="default"/>
+      </w:rPr>
+    </w:lvl>
+    <w:lvl w:ilvl="5">
+      <w:start w:val="1"/>
+      <w:numFmt w:val="decimal"/>
+      <w:isLgl/>
+      <w:lvlText w:val="%1.%2.%3.%4.%5.%6"/>
+      <w:lvlJc w:val="left"/>
+      <w:pPr>
+        <w:ind w:left="1440" w:hanging="1440"/>
+      </w:pPr>
+      <w:rPr>
+        <w:rFonts w:hint="default"/>
+      </w:rPr>
+    </w:lvl>
+    <w:lvl w:ilvl="6">
+      <w:start w:val="1"/>
+      <w:numFmt w:val="decimal"/>
+      <w:isLgl/>
+      <w:lvlText w:val="%1.%2.%3.%4.%5.%6.%7"/>
+      <w:lvlJc w:val="left"/>
+      <w:pPr>
+        <w:ind w:left="1440" w:hanging="1440"/>
+      </w:pPr>
+      <w:rPr>
+        <w:rFonts w:hint="default"/>
+      </w:rPr>
+    </w:lvl>
+    <w:lvl w:ilvl="7">
+      <w:start w:val="1"/>
+      <w:numFmt w:val="decimal"/>
+      <w:isLgl/>
+      <w:lvlText w:val="%1.%2.%3.%4.%5.%6.%7.%8"/>
+      <w:lvlJc w:val="left"/>
+      <w:pPr>
+        <w:ind w:left="1800" w:hanging="1800"/>
+      </w:pPr>
+      <w:rPr>
+        <w:rFonts w:hint="default"/>
+      </w:rPr>
+    </w:lvl>
+    <w:lvl w:ilvl="8">
+      <w:start w:val="1"/>
+      <w:numFmt w:val="decimal"/>
+      <w:isLgl/>
+      <w:lvlText w:val="%1.%2.%3.%4.%5.%6.%7.%8.%9"/>
+      <w:lvlJc w:val="left"/>
+      <w:pPr>
+        <w:ind w:left="1800" w:hanging="1800"/>
+      </w:pPr>
+      <w:rPr>
+        <w:rFonts w:hint="default"/>
+      </w:rPr>
+    </w:lvl>
+  </w:abstractNum>
   <w:num w:numId="1">
-    <w:abstractNumId w:val="10"/>
+    <w:abstractNumId w:val="16"/>
   </w:num>
   <w:num w:numId="2">
+    <w:abstractNumId w:val="14"/>
+  </w:num>
+  <w:num w:numId="3">
+    <w:abstractNumId w:val="7"/>
+  </w:num>
+  <w:num w:numId="4">
+    <w:abstractNumId w:val="14"/>
+  </w:num>
+  <w:num w:numId="5">
+    <w:abstractNumId w:val="5"/>
+  </w:num>
+  <w:num w:numId="6">
+    <w:abstractNumId w:val="11"/>
+  </w:num>
+  <w:num w:numId="7">
+    <w:abstractNumId w:val="23"/>
+  </w:num>
+  <w:num w:numId="8">
+    <w:abstractNumId w:val="13"/>
+  </w:num>
+  <w:num w:numId="9">
+    <w:abstractNumId w:val="4"/>
+  </w:num>
+  <w:num w:numId="10">
+    <w:abstractNumId w:val="24"/>
+  </w:num>
+  <w:num w:numId="11">
+    <w:abstractNumId w:val="2"/>
+  </w:num>
+  <w:num w:numId="12">
     <w:abstractNumId w:val="9"/>
   </w:num>
-  <w:num w:numId="3">
-    <w:abstractNumId w:val="5"/>
-  </w:num>
-  <w:num w:numId="4">
+  <w:num w:numId="13">
     <w:abstractNumId w:val="9"/>
     <w:lvlOverride w:ilvl="0">
       <w:startOverride w:val="1"/>
@@ -4651,77 +6925,23 @@
       <w:startOverride w:val="1"/>
     </w:lvlOverride>
   </w:num>
-  <w:num w:numId="5">
-    <w:abstractNumId w:val="4"/>
-  </w:num>
-  <w:num w:numId="6">
-    <w:abstractNumId w:val="7"/>
-  </w:num>
-  <w:num w:numId="7">
-    <w:abstractNumId w:val="15"/>
-  </w:num>
-  <w:num w:numId="8">
-    <w:abstractNumId w:val="8"/>
-  </w:num>
-  <w:num w:numId="9">
+  <w:num w:numId="14">
     <w:abstractNumId w:val="3"/>
   </w:num>
-  <w:num w:numId="10">
-    <w:abstractNumId w:val="16"/>
+  <w:num w:numId="15">
+    <w:abstractNumId w:val="22"/>
   </w:num>
-  <w:num w:numId="11">
+  <w:num w:numId="16">
+    <w:abstractNumId w:val="18"/>
+  </w:num>
+  <w:num w:numId="17">
     <w:abstractNumId w:val="1"/>
   </w:num>
-  <w:num w:numId="12">
-    <w:abstractNumId w:val="6"/>
-  </w:num>
-  <w:num w:numId="13">
-    <w:abstractNumId w:val="6"/>
-    <w:lvlOverride w:ilvl="0">
-      <w:startOverride w:val="1"/>
-    </w:lvlOverride>
-    <w:lvlOverride w:ilvl="1">
-      <w:startOverride w:val="1"/>
-    </w:lvlOverride>
-    <w:lvlOverride w:ilvl="2">
-      <w:startOverride w:val="1"/>
-    </w:lvlOverride>
-    <w:lvlOverride w:ilvl="3">
-      <w:startOverride w:val="1"/>
-    </w:lvlOverride>
-    <w:lvlOverride w:ilvl="4">
-      <w:startOverride w:val="1"/>
-    </w:lvlOverride>
-    <w:lvlOverride w:ilvl="5">
-      <w:startOverride w:val="1"/>
-    </w:lvlOverride>
-    <w:lvlOverride w:ilvl="6">
-      <w:startOverride w:val="1"/>
-    </w:lvlOverride>
-    <w:lvlOverride w:ilvl="7">
-      <w:startOverride w:val="1"/>
-    </w:lvlOverride>
-    <w:lvlOverride w:ilvl="8">
-      <w:startOverride w:val="1"/>
-    </w:lvlOverride>
-  </w:num>
-  <w:num w:numId="14">
-    <w:abstractNumId w:val="2"/>
-  </w:num>
-  <w:num w:numId="15">
-    <w:abstractNumId w:val="14"/>
-  </w:num>
-  <w:num w:numId="16">
-    <w:abstractNumId w:val="12"/>
-  </w:num>
-  <w:num w:numId="17">
-    <w:abstractNumId w:val="0"/>
-  </w:num>
   <w:num w:numId="18">
-    <w:abstractNumId w:val="11"/>
+    <w:abstractNumId w:val="17"/>
   </w:num>
   <w:num w:numId="19">
-    <w:abstractNumId w:val="11"/>
+    <w:abstractNumId w:val="17"/>
     <w:lvlOverride w:ilvl="0">
       <w:startOverride w:val="1"/>
     </w:lvlOverride>
@@ -4751,7 +6971,40 @@
     </w:lvlOverride>
   </w:num>
   <w:num w:numId="20">
-    <w:abstractNumId w:val="13"/>
+    <w:abstractNumId w:val="21"/>
+  </w:num>
+  <w:num w:numId="21">
+    <w:abstractNumId w:val="26"/>
+  </w:num>
+  <w:num w:numId="22">
+    <w:abstractNumId w:val="19"/>
+  </w:num>
+  <w:num w:numId="23">
+    <w:abstractNumId w:val="10"/>
+  </w:num>
+  <w:num w:numId="24">
+    <w:abstractNumId w:val="27"/>
+  </w:num>
+  <w:num w:numId="25">
+    <w:abstractNumId w:val="15"/>
+  </w:num>
+  <w:num w:numId="26">
+    <w:abstractNumId w:val="0"/>
+  </w:num>
+  <w:num w:numId="27">
+    <w:abstractNumId w:val="8"/>
+  </w:num>
+  <w:num w:numId="28">
+    <w:abstractNumId w:val="12"/>
+  </w:num>
+  <w:num w:numId="29">
+    <w:abstractNumId w:val="6"/>
+  </w:num>
+  <w:num w:numId="30">
+    <w:abstractNumId w:val="25"/>
+  </w:num>
+  <w:num w:numId="31">
+    <w:abstractNumId w:val="20"/>
   </w:num>
 </w:numbering>
 </file>
@@ -4933,12 +7186,12 @@
     <w:autoRedefine/>
     <w:uiPriority w:val="9"/>
     <w:qFormat/>
-    <w:rsid w:val="00D97A5F"/>
+    <w:rsid w:val="00C76130"/>
     <w:pPr>
       <w:keepNext/>
       <w:keepLines/>
       <w:numPr>
-        <w:numId w:val="20"/>
+        <w:numId w:val="30"/>
       </w:numPr>
       <w:spacing w:before="480"/>
       <w:outlineLvl w:val="0"/>
@@ -4961,10 +7214,11 @@
     <w:uiPriority w:val="9"/>
     <w:unhideWhenUsed/>
     <w:qFormat/>
-    <w:rsid w:val="00242991"/>
+    <w:rsid w:val="00922CAB"/>
     <w:pPr>
       <w:numPr>
         <w:ilvl w:val="1"/>
+        <w:numId w:val="29"/>
       </w:numPr>
       <w:spacing w:before="200"/>
       <w:outlineLvl w:val="1"/>
@@ -4980,11 +7234,10 @@
     <w:basedOn w:val="Heading2"/>
     <w:next w:val="Normal"/>
     <w:link w:val="Heading3Char"/>
-    <w:autoRedefine/>
     <w:uiPriority w:val="9"/>
     <w:unhideWhenUsed/>
     <w:qFormat/>
-    <w:rsid w:val="00D97A5F"/>
+    <w:rsid w:val="00670622"/>
     <w:pPr>
       <w:numPr>
         <w:ilvl w:val="2"/>
@@ -5025,13 +7278,13 @@
     <w:semiHidden/>
     <w:unhideWhenUsed/>
     <w:qFormat/>
-    <w:rsid w:val="00D97A5F"/>
+    <w:rsid w:val="00670622"/>
     <w:pPr>
       <w:keepNext/>
       <w:keepLines/>
       <w:numPr>
         <w:ilvl w:val="4"/>
-        <w:numId w:val="20"/>
+        <w:numId w:val="23"/>
       </w:numPr>
       <w:spacing w:before="200"/>
       <w:outlineLvl w:val="4"/>
@@ -5083,7 +7336,7 @@
     <w:basedOn w:val="DefaultParagraphFont"/>
     <w:link w:val="Heading2"/>
     <w:uiPriority w:val="9"/>
-    <w:rsid w:val="00242991"/>
+    <w:rsid w:val="00922CAB"/>
     <w:rPr>
       <w:rFonts w:asciiTheme="majorHAnsi" w:eastAsiaTheme="majorEastAsia" w:hAnsiTheme="majorHAnsi" w:cstheme="majorBidi"/>
       <w:b/>
@@ -5098,7 +7351,7 @@
     <w:basedOn w:val="DefaultParagraphFont"/>
     <w:link w:val="Heading1"/>
     <w:uiPriority w:val="9"/>
-    <w:rsid w:val="00D97A5F"/>
+    <w:rsid w:val="00C76130"/>
     <w:rPr>
       <w:rFonts w:asciiTheme="majorHAnsi" w:eastAsiaTheme="majorEastAsia" w:hAnsiTheme="majorHAnsi" w:cstheme="majorBidi"/>
       <w:b/>
@@ -5113,7 +7366,7 @@
     <w:basedOn w:val="DefaultParagraphFont"/>
     <w:link w:val="Heading3"/>
     <w:uiPriority w:val="9"/>
-    <w:rsid w:val="00D97A5F"/>
+    <w:rsid w:val="00670622"/>
     <w:rPr>
       <w:rFonts w:asciiTheme="majorHAnsi" w:eastAsiaTheme="majorEastAsia" w:hAnsiTheme="majorHAnsi" w:cstheme="majorBidi"/>
       <w:color w:val="4F81BD" w:themeColor="accent1"/>
@@ -5170,7 +7423,7 @@
     <w:link w:val="Heading5"/>
     <w:uiPriority w:val="9"/>
     <w:semiHidden/>
-    <w:rsid w:val="00D97A5F"/>
+    <w:rsid w:val="00670622"/>
     <w:rPr>
       <w:rFonts w:asciiTheme="majorHAnsi" w:eastAsiaTheme="majorEastAsia" w:hAnsiTheme="majorHAnsi" w:cstheme="majorBidi"/>
       <w:color w:val="243F60" w:themeColor="accent1" w:themeShade="7F"/>
@@ -5317,6 +7570,234 @@
     <w:pPr>
       <w:jc w:val="both"/>
     </w:pPr>
+  </w:style>
+  <w:style w:type="numbering" w:customStyle="1" w:styleId="HeadingsAttempt3">
+    <w:name w:val="Headings Attempt 3"/>
+    <w:uiPriority w:val="99"/>
+    <w:rsid w:val="00670622"/>
+    <w:pPr>
+      <w:numPr>
+        <w:numId w:val="25"/>
+      </w:numPr>
+    </w:pPr>
+  </w:style>
+  <w:style w:type="paragraph" w:styleId="TOCHeading">
+    <w:name w:val="TOC Heading"/>
+    <w:basedOn w:val="Heading1"/>
+    <w:next w:val="Normal"/>
+    <w:uiPriority w:val="39"/>
+    <w:unhideWhenUsed/>
+    <w:qFormat/>
+    <w:rsid w:val="00C53B3D"/>
+    <w:pPr>
+      <w:numPr>
+        <w:numId w:val="0"/>
+      </w:numPr>
+      <w:spacing w:line="276" w:lineRule="auto"/>
+      <w:outlineLvl w:val="9"/>
+    </w:pPr>
+    <w:rPr>
+      <w:color w:val="365F91" w:themeColor="accent1" w:themeShade="BF"/>
+      <w:sz w:val="28"/>
+      <w:szCs w:val="28"/>
+    </w:rPr>
+  </w:style>
+  <w:style w:type="paragraph" w:styleId="TOC1">
+    <w:name w:val="toc 1"/>
+    <w:basedOn w:val="Normal"/>
+    <w:next w:val="Normal"/>
+    <w:autoRedefine/>
+    <w:uiPriority w:val="39"/>
+    <w:unhideWhenUsed/>
+    <w:rsid w:val="00C53B3D"/>
+    <w:pPr>
+      <w:spacing w:after="0"/>
+      <w:jc w:val="left"/>
+    </w:pPr>
+    <w:rPr>
+      <w:b/>
+    </w:rPr>
+  </w:style>
+  <w:style w:type="paragraph" w:styleId="TOC2">
+    <w:name w:val="toc 2"/>
+    <w:basedOn w:val="Normal"/>
+    <w:next w:val="Normal"/>
+    <w:autoRedefine/>
+    <w:uiPriority w:val="39"/>
+    <w:unhideWhenUsed/>
+    <w:rsid w:val="00C53B3D"/>
+    <w:pPr>
+      <w:spacing w:before="0" w:after="0"/>
+      <w:ind w:left="240"/>
+      <w:jc w:val="left"/>
+    </w:pPr>
+    <w:rPr>
+      <w:b/>
+      <w:sz w:val="22"/>
+      <w:szCs w:val="22"/>
+    </w:rPr>
+  </w:style>
+  <w:style w:type="paragraph" w:styleId="TOC3">
+    <w:name w:val="toc 3"/>
+    <w:basedOn w:val="Normal"/>
+    <w:next w:val="Normal"/>
+    <w:autoRedefine/>
+    <w:uiPriority w:val="39"/>
+    <w:unhideWhenUsed/>
+    <w:rsid w:val="00C53B3D"/>
+    <w:pPr>
+      <w:spacing w:before="0" w:after="0"/>
+      <w:ind w:left="480"/>
+      <w:jc w:val="left"/>
+    </w:pPr>
+    <w:rPr>
+      <w:sz w:val="22"/>
+      <w:szCs w:val="22"/>
+    </w:rPr>
+  </w:style>
+  <w:style w:type="paragraph" w:styleId="BalloonText">
+    <w:name w:val="Balloon Text"/>
+    <w:basedOn w:val="Normal"/>
+    <w:link w:val="BalloonTextChar"/>
+    <w:uiPriority w:val="99"/>
+    <w:semiHidden/>
+    <w:unhideWhenUsed/>
+    <w:rsid w:val="00C53B3D"/>
+    <w:pPr>
+      <w:spacing w:before="0" w:after="0" w:line="240" w:lineRule="auto"/>
+    </w:pPr>
+    <w:rPr>
+      <w:rFonts w:ascii="Lucida Grande" w:hAnsi="Lucida Grande" w:cs="Lucida Grande"/>
+      <w:sz w:val="18"/>
+      <w:szCs w:val="18"/>
+    </w:rPr>
+  </w:style>
+  <w:style w:type="character" w:customStyle="1" w:styleId="BalloonTextChar">
+    <w:name w:val="Balloon Text Char"/>
+    <w:basedOn w:val="DefaultParagraphFont"/>
+    <w:link w:val="BalloonText"/>
+    <w:uiPriority w:val="99"/>
+    <w:semiHidden/>
+    <w:rsid w:val="00C53B3D"/>
+    <w:rPr>
+      <w:rFonts w:ascii="Lucida Grande" w:hAnsi="Lucida Grande" w:cs="Lucida Grande"/>
+      <w:sz w:val="18"/>
+      <w:szCs w:val="18"/>
+    </w:rPr>
+  </w:style>
+  <w:style w:type="paragraph" w:styleId="TOC4">
+    <w:name w:val="toc 4"/>
+    <w:basedOn w:val="Normal"/>
+    <w:next w:val="Normal"/>
+    <w:autoRedefine/>
+    <w:uiPriority w:val="39"/>
+    <w:semiHidden/>
+    <w:unhideWhenUsed/>
+    <w:rsid w:val="00C53B3D"/>
+    <w:pPr>
+      <w:spacing w:before="0" w:after="0"/>
+      <w:ind w:left="720"/>
+      <w:jc w:val="left"/>
+    </w:pPr>
+    <w:rPr>
+      <w:sz w:val="20"/>
+      <w:szCs w:val="20"/>
+    </w:rPr>
+  </w:style>
+  <w:style w:type="paragraph" w:styleId="TOC5">
+    <w:name w:val="toc 5"/>
+    <w:basedOn w:val="Normal"/>
+    <w:next w:val="Normal"/>
+    <w:autoRedefine/>
+    <w:uiPriority w:val="39"/>
+    <w:semiHidden/>
+    <w:unhideWhenUsed/>
+    <w:rsid w:val="00C53B3D"/>
+    <w:pPr>
+      <w:spacing w:before="0" w:after="0"/>
+      <w:ind w:left="960"/>
+      <w:jc w:val="left"/>
+    </w:pPr>
+    <w:rPr>
+      <w:sz w:val="20"/>
+      <w:szCs w:val="20"/>
+    </w:rPr>
+  </w:style>
+  <w:style w:type="paragraph" w:styleId="TOC6">
+    <w:name w:val="toc 6"/>
+    <w:basedOn w:val="Normal"/>
+    <w:next w:val="Normal"/>
+    <w:autoRedefine/>
+    <w:uiPriority w:val="39"/>
+    <w:semiHidden/>
+    <w:unhideWhenUsed/>
+    <w:rsid w:val="00C53B3D"/>
+    <w:pPr>
+      <w:spacing w:before="0" w:after="0"/>
+      <w:ind w:left="1200"/>
+      <w:jc w:val="left"/>
+    </w:pPr>
+    <w:rPr>
+      <w:sz w:val="20"/>
+      <w:szCs w:val="20"/>
+    </w:rPr>
+  </w:style>
+  <w:style w:type="paragraph" w:styleId="TOC7">
+    <w:name w:val="toc 7"/>
+    <w:basedOn w:val="Normal"/>
+    <w:next w:val="Normal"/>
+    <w:autoRedefine/>
+    <w:uiPriority w:val="39"/>
+    <w:semiHidden/>
+    <w:unhideWhenUsed/>
+    <w:rsid w:val="00C53B3D"/>
+    <w:pPr>
+      <w:spacing w:before="0" w:after="0"/>
+      <w:ind w:left="1440"/>
+      <w:jc w:val="left"/>
+    </w:pPr>
+    <w:rPr>
+      <w:sz w:val="20"/>
+      <w:szCs w:val="20"/>
+    </w:rPr>
+  </w:style>
+  <w:style w:type="paragraph" w:styleId="TOC8">
+    <w:name w:val="toc 8"/>
+    <w:basedOn w:val="Normal"/>
+    <w:next w:val="Normal"/>
+    <w:autoRedefine/>
+    <w:uiPriority w:val="39"/>
+    <w:semiHidden/>
+    <w:unhideWhenUsed/>
+    <w:rsid w:val="00C53B3D"/>
+    <w:pPr>
+      <w:spacing w:before="0" w:after="0"/>
+      <w:ind w:left="1680"/>
+      <w:jc w:val="left"/>
+    </w:pPr>
+    <w:rPr>
+      <w:sz w:val="20"/>
+      <w:szCs w:val="20"/>
+    </w:rPr>
+  </w:style>
+  <w:style w:type="paragraph" w:styleId="TOC9">
+    <w:name w:val="toc 9"/>
+    <w:basedOn w:val="Normal"/>
+    <w:next w:val="Normal"/>
+    <w:autoRedefine/>
+    <w:uiPriority w:val="39"/>
+    <w:semiHidden/>
+    <w:unhideWhenUsed/>
+    <w:rsid w:val="00C53B3D"/>
+    <w:pPr>
+      <w:spacing w:before="0" w:after="0"/>
+      <w:ind w:left="1920"/>
+      <w:jc w:val="left"/>
+    </w:pPr>
+    <w:rPr>
+      <w:sz w:val="20"/>
+      <w:szCs w:val="20"/>
+    </w:rPr>
   </w:style>
 </w:styles>
 </file>
@@ -5498,12 +7979,12 @@
     <w:autoRedefine/>
     <w:uiPriority w:val="9"/>
     <w:qFormat/>
-    <w:rsid w:val="00D97A5F"/>
+    <w:rsid w:val="00C76130"/>
     <w:pPr>
       <w:keepNext/>
       <w:keepLines/>
       <w:numPr>
-        <w:numId w:val="20"/>
+        <w:numId w:val="30"/>
       </w:numPr>
       <w:spacing w:before="480"/>
       <w:outlineLvl w:val="0"/>
@@ -5526,10 +8007,11 @@
     <w:uiPriority w:val="9"/>
     <w:unhideWhenUsed/>
     <w:qFormat/>
-    <w:rsid w:val="00242991"/>
+    <w:rsid w:val="00922CAB"/>
     <w:pPr>
       <w:numPr>
         <w:ilvl w:val="1"/>
+        <w:numId w:val="29"/>
       </w:numPr>
       <w:spacing w:before="200"/>
       <w:outlineLvl w:val="1"/>
@@ -5545,11 +8027,10 @@
     <w:basedOn w:val="Heading2"/>
     <w:next w:val="Normal"/>
     <w:link w:val="Heading3Char"/>
-    <w:autoRedefine/>
     <w:uiPriority w:val="9"/>
     <w:unhideWhenUsed/>
     <w:qFormat/>
-    <w:rsid w:val="00D97A5F"/>
+    <w:rsid w:val="00670622"/>
     <w:pPr>
       <w:numPr>
         <w:ilvl w:val="2"/>
@@ -5590,13 +8071,13 @@
     <w:semiHidden/>
     <w:unhideWhenUsed/>
     <w:qFormat/>
-    <w:rsid w:val="00D97A5F"/>
+    <w:rsid w:val="00670622"/>
     <w:pPr>
       <w:keepNext/>
       <w:keepLines/>
       <w:numPr>
         <w:ilvl w:val="4"/>
-        <w:numId w:val="20"/>
+        <w:numId w:val="23"/>
       </w:numPr>
       <w:spacing w:before="200"/>
       <w:outlineLvl w:val="4"/>
@@ -5648,7 +8129,7 @@
     <w:basedOn w:val="DefaultParagraphFont"/>
     <w:link w:val="Heading2"/>
     <w:uiPriority w:val="9"/>
-    <w:rsid w:val="00242991"/>
+    <w:rsid w:val="00922CAB"/>
     <w:rPr>
       <w:rFonts w:asciiTheme="majorHAnsi" w:eastAsiaTheme="majorEastAsia" w:hAnsiTheme="majorHAnsi" w:cstheme="majorBidi"/>
       <w:b/>
@@ -5663,7 +8144,7 @@
     <w:basedOn w:val="DefaultParagraphFont"/>
     <w:link w:val="Heading1"/>
     <w:uiPriority w:val="9"/>
-    <w:rsid w:val="00D97A5F"/>
+    <w:rsid w:val="00C76130"/>
     <w:rPr>
       <w:rFonts w:asciiTheme="majorHAnsi" w:eastAsiaTheme="majorEastAsia" w:hAnsiTheme="majorHAnsi" w:cstheme="majorBidi"/>
       <w:b/>
@@ -5678,7 +8159,7 @@
     <w:basedOn w:val="DefaultParagraphFont"/>
     <w:link w:val="Heading3"/>
     <w:uiPriority w:val="9"/>
-    <w:rsid w:val="00D97A5F"/>
+    <w:rsid w:val="00670622"/>
     <w:rPr>
       <w:rFonts w:asciiTheme="majorHAnsi" w:eastAsiaTheme="majorEastAsia" w:hAnsiTheme="majorHAnsi" w:cstheme="majorBidi"/>
       <w:color w:val="4F81BD" w:themeColor="accent1"/>
@@ -5735,7 +8216,7 @@
     <w:link w:val="Heading5"/>
     <w:uiPriority w:val="9"/>
     <w:semiHidden/>
-    <w:rsid w:val="00D97A5F"/>
+    <w:rsid w:val="00670622"/>
     <w:rPr>
       <w:rFonts w:asciiTheme="majorHAnsi" w:eastAsiaTheme="majorEastAsia" w:hAnsiTheme="majorHAnsi" w:cstheme="majorBidi"/>
       <w:color w:val="243F60" w:themeColor="accent1" w:themeShade="7F"/>
@@ -5883,7 +8364,873 @@
       <w:jc w:val="both"/>
     </w:pPr>
   </w:style>
+  <w:style w:type="numbering" w:customStyle="1" w:styleId="HeadingsAttempt3">
+    <w:name w:val="Headings Attempt 3"/>
+    <w:uiPriority w:val="99"/>
+    <w:rsid w:val="00670622"/>
+    <w:pPr>
+      <w:numPr>
+        <w:numId w:val="25"/>
+      </w:numPr>
+    </w:pPr>
+  </w:style>
+  <w:style w:type="paragraph" w:styleId="TOCHeading">
+    <w:name w:val="TOC Heading"/>
+    <w:basedOn w:val="Heading1"/>
+    <w:next w:val="Normal"/>
+    <w:uiPriority w:val="39"/>
+    <w:unhideWhenUsed/>
+    <w:qFormat/>
+    <w:rsid w:val="00C53B3D"/>
+    <w:pPr>
+      <w:numPr>
+        <w:numId w:val="0"/>
+      </w:numPr>
+      <w:spacing w:line="276" w:lineRule="auto"/>
+      <w:outlineLvl w:val="9"/>
+    </w:pPr>
+    <w:rPr>
+      <w:color w:val="365F91" w:themeColor="accent1" w:themeShade="BF"/>
+      <w:sz w:val="28"/>
+      <w:szCs w:val="28"/>
+    </w:rPr>
+  </w:style>
+  <w:style w:type="paragraph" w:styleId="TOC1">
+    <w:name w:val="toc 1"/>
+    <w:basedOn w:val="Normal"/>
+    <w:next w:val="Normal"/>
+    <w:autoRedefine/>
+    <w:uiPriority w:val="39"/>
+    <w:unhideWhenUsed/>
+    <w:rsid w:val="00C53B3D"/>
+    <w:pPr>
+      <w:spacing w:after="0"/>
+      <w:jc w:val="left"/>
+    </w:pPr>
+    <w:rPr>
+      <w:b/>
+    </w:rPr>
+  </w:style>
+  <w:style w:type="paragraph" w:styleId="TOC2">
+    <w:name w:val="toc 2"/>
+    <w:basedOn w:val="Normal"/>
+    <w:next w:val="Normal"/>
+    <w:autoRedefine/>
+    <w:uiPriority w:val="39"/>
+    <w:unhideWhenUsed/>
+    <w:rsid w:val="00C53B3D"/>
+    <w:pPr>
+      <w:spacing w:before="0" w:after="0"/>
+      <w:ind w:left="240"/>
+      <w:jc w:val="left"/>
+    </w:pPr>
+    <w:rPr>
+      <w:b/>
+      <w:sz w:val="22"/>
+      <w:szCs w:val="22"/>
+    </w:rPr>
+  </w:style>
+  <w:style w:type="paragraph" w:styleId="TOC3">
+    <w:name w:val="toc 3"/>
+    <w:basedOn w:val="Normal"/>
+    <w:next w:val="Normal"/>
+    <w:autoRedefine/>
+    <w:uiPriority w:val="39"/>
+    <w:unhideWhenUsed/>
+    <w:rsid w:val="00C53B3D"/>
+    <w:pPr>
+      <w:spacing w:before="0" w:after="0"/>
+      <w:ind w:left="480"/>
+      <w:jc w:val="left"/>
+    </w:pPr>
+    <w:rPr>
+      <w:sz w:val="22"/>
+      <w:szCs w:val="22"/>
+    </w:rPr>
+  </w:style>
+  <w:style w:type="paragraph" w:styleId="BalloonText">
+    <w:name w:val="Balloon Text"/>
+    <w:basedOn w:val="Normal"/>
+    <w:link w:val="BalloonTextChar"/>
+    <w:uiPriority w:val="99"/>
+    <w:semiHidden/>
+    <w:unhideWhenUsed/>
+    <w:rsid w:val="00C53B3D"/>
+    <w:pPr>
+      <w:spacing w:before="0" w:after="0" w:line="240" w:lineRule="auto"/>
+    </w:pPr>
+    <w:rPr>
+      <w:rFonts w:ascii="Lucida Grande" w:hAnsi="Lucida Grande" w:cs="Lucida Grande"/>
+      <w:sz w:val="18"/>
+      <w:szCs w:val="18"/>
+    </w:rPr>
+  </w:style>
+  <w:style w:type="character" w:customStyle="1" w:styleId="BalloonTextChar">
+    <w:name w:val="Balloon Text Char"/>
+    <w:basedOn w:val="DefaultParagraphFont"/>
+    <w:link w:val="BalloonText"/>
+    <w:uiPriority w:val="99"/>
+    <w:semiHidden/>
+    <w:rsid w:val="00C53B3D"/>
+    <w:rPr>
+      <w:rFonts w:ascii="Lucida Grande" w:hAnsi="Lucida Grande" w:cs="Lucida Grande"/>
+      <w:sz w:val="18"/>
+      <w:szCs w:val="18"/>
+    </w:rPr>
+  </w:style>
+  <w:style w:type="paragraph" w:styleId="TOC4">
+    <w:name w:val="toc 4"/>
+    <w:basedOn w:val="Normal"/>
+    <w:next w:val="Normal"/>
+    <w:autoRedefine/>
+    <w:uiPriority w:val="39"/>
+    <w:semiHidden/>
+    <w:unhideWhenUsed/>
+    <w:rsid w:val="00C53B3D"/>
+    <w:pPr>
+      <w:spacing w:before="0" w:after="0"/>
+      <w:ind w:left="720"/>
+      <w:jc w:val="left"/>
+    </w:pPr>
+    <w:rPr>
+      <w:sz w:val="20"/>
+      <w:szCs w:val="20"/>
+    </w:rPr>
+  </w:style>
+  <w:style w:type="paragraph" w:styleId="TOC5">
+    <w:name w:val="toc 5"/>
+    <w:basedOn w:val="Normal"/>
+    <w:next w:val="Normal"/>
+    <w:autoRedefine/>
+    <w:uiPriority w:val="39"/>
+    <w:semiHidden/>
+    <w:unhideWhenUsed/>
+    <w:rsid w:val="00C53B3D"/>
+    <w:pPr>
+      <w:spacing w:before="0" w:after="0"/>
+      <w:ind w:left="960"/>
+      <w:jc w:val="left"/>
+    </w:pPr>
+    <w:rPr>
+      <w:sz w:val="20"/>
+      <w:szCs w:val="20"/>
+    </w:rPr>
+  </w:style>
+  <w:style w:type="paragraph" w:styleId="TOC6">
+    <w:name w:val="toc 6"/>
+    <w:basedOn w:val="Normal"/>
+    <w:next w:val="Normal"/>
+    <w:autoRedefine/>
+    <w:uiPriority w:val="39"/>
+    <w:semiHidden/>
+    <w:unhideWhenUsed/>
+    <w:rsid w:val="00C53B3D"/>
+    <w:pPr>
+      <w:spacing w:before="0" w:after="0"/>
+      <w:ind w:left="1200"/>
+      <w:jc w:val="left"/>
+    </w:pPr>
+    <w:rPr>
+      <w:sz w:val="20"/>
+      <w:szCs w:val="20"/>
+    </w:rPr>
+  </w:style>
+  <w:style w:type="paragraph" w:styleId="TOC7">
+    <w:name w:val="toc 7"/>
+    <w:basedOn w:val="Normal"/>
+    <w:next w:val="Normal"/>
+    <w:autoRedefine/>
+    <w:uiPriority w:val="39"/>
+    <w:semiHidden/>
+    <w:unhideWhenUsed/>
+    <w:rsid w:val="00C53B3D"/>
+    <w:pPr>
+      <w:spacing w:before="0" w:after="0"/>
+      <w:ind w:left="1440"/>
+      <w:jc w:val="left"/>
+    </w:pPr>
+    <w:rPr>
+      <w:sz w:val="20"/>
+      <w:szCs w:val="20"/>
+    </w:rPr>
+  </w:style>
+  <w:style w:type="paragraph" w:styleId="TOC8">
+    <w:name w:val="toc 8"/>
+    <w:basedOn w:val="Normal"/>
+    <w:next w:val="Normal"/>
+    <w:autoRedefine/>
+    <w:uiPriority w:val="39"/>
+    <w:semiHidden/>
+    <w:unhideWhenUsed/>
+    <w:rsid w:val="00C53B3D"/>
+    <w:pPr>
+      <w:spacing w:before="0" w:after="0"/>
+      <w:ind w:left="1680"/>
+      <w:jc w:val="left"/>
+    </w:pPr>
+    <w:rPr>
+      <w:sz w:val="20"/>
+      <w:szCs w:val="20"/>
+    </w:rPr>
+  </w:style>
+  <w:style w:type="paragraph" w:styleId="TOC9">
+    <w:name w:val="toc 9"/>
+    <w:basedOn w:val="Normal"/>
+    <w:next w:val="Normal"/>
+    <w:autoRedefine/>
+    <w:uiPriority w:val="39"/>
+    <w:semiHidden/>
+    <w:unhideWhenUsed/>
+    <w:rsid w:val="00C53B3D"/>
+    <w:pPr>
+      <w:spacing w:before="0" w:after="0"/>
+      <w:ind w:left="1920"/>
+      <w:jc w:val="left"/>
+    </w:pPr>
+    <w:rPr>
+      <w:sz w:val="20"/>
+      <w:szCs w:val="20"/>
+    </w:rPr>
+  </w:style>
 </w:styles>
+</file>
+
+<file path=word/glossary/document.xml><?xml version="1.0" encoding="utf-8"?>
+<w:glossaryDocument xmlns:wpc="http://schemas.microsoft.com/office/word/2010/wordprocessingCanvas" xmlns:mo="http://schemas.microsoft.com/office/mac/office/2008/main" xmlns:mc="http://schemas.openxmlformats.org/markup-compatibility/2006" xmlns:mv="urn:schemas-microsoft-com:mac:vml" xmlns:o="urn:schemas-microsoft-com:office:office" xmlns:r="http://schemas.openxmlformats.org/officeDocument/2006/relationships" xmlns:m="http://schemas.openxmlformats.org/officeDocument/2006/math" xmlns:v="urn:schemas-microsoft-com:vml" xmlns:wp14="http://schemas.microsoft.com/office/word/2010/wordprocessingDrawing" xmlns:wp="http://schemas.openxmlformats.org/drawingml/2006/wordprocessingDrawing" xmlns:w10="urn:schemas-microsoft-com:office:word" xmlns:w="http://schemas.openxmlformats.org/wordprocessingml/2006/main" xmlns:w14="http://schemas.microsoft.com/office/word/2010/wordml" xmlns:wpg="http://schemas.microsoft.com/office/word/2010/wordprocessingGroup" xmlns:wpi="http://schemas.microsoft.com/office/word/2010/wordprocessingInk" xmlns:wne="http://schemas.microsoft.com/office/word/2006/wordml" xmlns:wps="http://schemas.microsoft.com/office/word/2010/wordprocessingShape" mc:Ignorable="w14 wp14"/>
+</file>
+
+<file path=word/glossary/fontTable.xml><?xml version="1.0" encoding="utf-8"?>
+<w:fonts xmlns:mc="http://schemas.openxmlformats.org/markup-compatibility/2006" xmlns:r="http://schemas.openxmlformats.org/officeDocument/2006/relationships" xmlns:w="http://schemas.openxmlformats.org/wordprocessingml/2006/main" xmlns:w14="http://schemas.microsoft.com/office/word/2010/wordml" mc:Ignorable="w14">
+  <w:font w:name="Times New Roman">
+    <w:panose1 w:val="02020603050405020304"/>
+    <w:charset w:val="00"/>
+    <w:family w:val="auto"/>
+    <w:pitch w:val="variable"/>
+    <w:sig w:usb0="E0002AFF" w:usb1="C0007841" w:usb2="00000009" w:usb3="00000000" w:csb0="000001FF" w:csb1="00000000"/>
+  </w:font>
+  <w:font w:name="Symbol">
+    <w:panose1 w:val="00000000000000000000"/>
+    <w:charset w:val="02"/>
+    <w:family w:val="auto"/>
+    <w:pitch w:val="variable"/>
+    <w:sig w:usb0="00000000" w:usb1="10000000" w:usb2="00000000" w:usb3="00000000" w:csb0="80000000" w:csb1="00000000"/>
+  </w:font>
+  <w:font w:name="Courier New">
+    <w:panose1 w:val="02070309020205020404"/>
+    <w:charset w:val="00"/>
+    <w:family w:val="auto"/>
+    <w:pitch w:val="variable"/>
+    <w:sig w:usb0="E0002AFF" w:usb1="C0007843" w:usb2="00000009" w:usb3="00000000" w:csb0="000001FF" w:csb1="00000000"/>
+  </w:font>
+  <w:font w:name="Wingdings">
+    <w:panose1 w:val="05000000000000000000"/>
+    <w:charset w:val="02"/>
+    <w:family w:val="auto"/>
+    <w:pitch w:val="variable"/>
+    <w:sig w:usb0="00000000" w:usb1="10000000" w:usb2="00000000" w:usb3="00000000" w:csb0="80000000" w:csb1="00000000"/>
+  </w:font>
+  <w:font w:name="Cambria">
+    <w:panose1 w:val="02040503050406030204"/>
+    <w:charset w:val="00"/>
+    <w:family w:val="auto"/>
+    <w:pitch w:val="variable"/>
+    <w:sig w:usb0="E00002FF" w:usb1="400004FF" w:usb2="00000000" w:usb3="00000000" w:csb0="0000019F" w:csb1="00000000"/>
+  </w:font>
+  <w:font w:name="ＭＳ 明朝">
+    <w:charset w:val="4E"/>
+    <w:family w:val="auto"/>
+    <w:pitch w:val="variable"/>
+    <w:sig w:usb0="E00002FF" w:usb1="6AC7FDFB" w:usb2="00000012" w:usb3="00000000" w:csb0="0002009F" w:csb1="00000000"/>
+  </w:font>
+  <w:font w:name="Calibri">
+    <w:panose1 w:val="020F0502020204030204"/>
+    <w:charset w:val="00"/>
+    <w:family w:val="auto"/>
+    <w:pitch w:val="variable"/>
+    <w:sig w:usb0="E10002FF" w:usb1="4000ACFF" w:usb2="00000009" w:usb3="00000000" w:csb0="0000019F" w:csb1="00000000"/>
+  </w:font>
+  <w:font w:name="ＭＳ ゴシック">
+    <w:charset w:val="4E"/>
+    <w:family w:val="auto"/>
+    <w:pitch w:val="variable"/>
+    <w:sig w:usb0="E00002FF" w:usb1="6AC7FDFB" w:usb2="00000012" w:usb3="00000000" w:csb0="0002009F" w:csb1="00000000"/>
+  </w:font>
+  <w:font w:name="Lucida Grande">
+    <w:panose1 w:val="020B0600040502020204"/>
+    <w:charset w:val="00"/>
+    <w:family w:val="auto"/>
+    <w:pitch w:val="variable"/>
+    <w:sig w:usb0="E1000AEF" w:usb1="5000A1FF" w:usb2="00000000" w:usb3="00000000" w:csb0="000001BF" w:csb1="00000000"/>
+  </w:font>
+  <w:font w:name="Arial">
+    <w:panose1 w:val="020B0604020202020204"/>
+    <w:charset w:val="00"/>
+    <w:family w:val="auto"/>
+    <w:pitch w:val="variable"/>
+    <w:sig w:usb0="E0002AFF" w:usb1="C0007843" w:usb2="00000009" w:usb3="00000000" w:csb0="000001FF" w:csb1="00000000"/>
+  </w:font>
+</w:fonts>
+</file>
+
+<file path=word/glossary/settings.xml><?xml version="1.0" encoding="utf-8"?>
+<w:settings xmlns:mc="http://schemas.openxmlformats.org/markup-compatibility/2006" xmlns:o="urn:schemas-microsoft-com:office:office" xmlns:r="http://schemas.openxmlformats.org/officeDocument/2006/relationships" xmlns:m="http://schemas.openxmlformats.org/officeDocument/2006/math" xmlns:v="urn:schemas-microsoft-com:vml" xmlns:w10="urn:schemas-microsoft-com:office:word" xmlns:w="http://schemas.openxmlformats.org/wordprocessingml/2006/main" xmlns:w14="http://schemas.microsoft.com/office/word/2010/wordml" xmlns:sl="http://schemas.openxmlformats.org/schemaLibrary/2006/main" mc:Ignorable="w14">
+  <w:view w:val="normal"/>
+  <w:defaultTabStop w:val="720"/>
+  <w:characterSpacingControl w:val="doNotCompress"/>
+  <w:compat>
+    <w:useFELayout/>
+    <w:compatSetting w:name="compatibilityMode" w:uri="http://schemas.microsoft.com/office/word" w:val="14"/>
+    <w:compatSetting w:name="overrideTableStyleFontSizeAndJustification" w:uri="http://schemas.microsoft.com/office/word" w:val="1"/>
+    <w:compatSetting w:name="enableOpenTypeFeatures" w:uri="http://schemas.microsoft.com/office/word" w:val="1"/>
+    <w:compatSetting w:name="doNotFlipMirrorIndents" w:uri="http://schemas.microsoft.com/office/word" w:val="1"/>
+  </w:compat>
+  <w:rsids>
+    <w:rsidRoot w:val="004A594F"/>
+    <w:rsid w:val="004A594F"/>
+  </w:rsids>
+  <m:mathPr>
+    <m:mathFont m:val="Cambria Math"/>
+    <m:brkBin m:val="before"/>
+    <m:brkBinSub m:val="--"/>
+    <m:smallFrac m:val="0"/>
+    <m:dispDef/>
+    <m:lMargin m:val="0"/>
+    <m:rMargin m:val="0"/>
+    <m:defJc m:val="centerGroup"/>
+    <m:wrapIndent m:val="1440"/>
+    <m:intLim m:val="subSup"/>
+    <m:naryLim m:val="undOvr"/>
+  </m:mathPr>
+  <w:themeFontLang w:val="en-US" w:eastAsia="ja-JP"/>
+  <w:clrSchemeMapping w:bg1="light1" w:t1="dark1" w:bg2="light2" w:t2="dark2" w:accent1="accent1" w:accent2="accent2" w:accent3="accent3" w:accent4="accent4" w:accent5="accent5" w:accent6="accent6" w:hyperlink="hyperlink" w:followedHyperlink="followedHyperlink"/>
+  <w:doNotAutoCompressPictures/>
+  <w:decimalSymbol w:val="."/>
+  <w:listSeparator w:val=","/>
+  <w14:defaultImageDpi w14:val="300"/>
+</w:settings>
+</file>
+
+<file path=word/glossary/styles.xml><?xml version="1.0" encoding="utf-8"?>
+<w:styles xmlns:mc="http://schemas.openxmlformats.org/markup-compatibility/2006" xmlns:r="http://schemas.openxmlformats.org/officeDocument/2006/relationships" xmlns:w="http://schemas.openxmlformats.org/wordprocessingml/2006/main" xmlns:w14="http://schemas.microsoft.com/office/word/2010/wordml" mc:Ignorable="w14">
+  <w:docDefaults>
+    <w:rPrDefault>
+      <w:rPr>
+        <w:rFonts w:asciiTheme="minorHAnsi" w:eastAsiaTheme="minorEastAsia" w:hAnsiTheme="minorHAnsi" w:cstheme="minorBidi"/>
+        <w:sz w:val="24"/>
+        <w:szCs w:val="24"/>
+        <w:lang w:val="en-US" w:eastAsia="ja-JP" w:bidi="ar-SA"/>
+      </w:rPr>
+    </w:rPrDefault>
+    <w:pPrDefault/>
+  </w:docDefaults>
+  <w:latentStyles w:defLockedState="0" w:defUIPriority="99" w:defSemiHidden="1" w:defUnhideWhenUsed="1" w:defQFormat="0" w:count="276">
+    <w:lsdException w:name="Normal" w:semiHidden="0" w:uiPriority="0" w:unhideWhenUsed="0" w:qFormat="1"/>
+    <w:lsdException w:name="heading 1" w:semiHidden="0" w:uiPriority="9" w:unhideWhenUsed="0" w:qFormat="1"/>
+    <w:lsdException w:name="heading 2" w:uiPriority="9" w:qFormat="1"/>
+    <w:lsdException w:name="heading 3" w:uiPriority="9" w:qFormat="1"/>
+    <w:lsdException w:name="heading 4" w:uiPriority="9" w:qFormat="1"/>
+    <w:lsdException w:name="heading 5" w:uiPriority="9" w:qFormat="1"/>
+    <w:lsdException w:name="heading 6" w:uiPriority="9" w:qFormat="1"/>
+    <w:lsdException w:name="heading 7" w:uiPriority="9" w:qFormat="1"/>
+    <w:lsdException w:name="heading 8" w:uiPriority="9" w:qFormat="1"/>
+    <w:lsdException w:name="heading 9" w:uiPriority="9" w:qFormat="1"/>
+    <w:lsdException w:name="toc 1" w:uiPriority="39"/>
+    <w:lsdException w:name="toc 2" w:uiPriority="39"/>
+    <w:lsdException w:name="toc 3" w:uiPriority="39"/>
+    <w:lsdException w:name="toc 4" w:uiPriority="39"/>
+    <w:lsdException w:name="toc 5" w:uiPriority="39"/>
+    <w:lsdException w:name="toc 6" w:uiPriority="39"/>
+    <w:lsdException w:name="toc 7" w:uiPriority="39"/>
+    <w:lsdException w:name="toc 8" w:uiPriority="39"/>
+    <w:lsdException w:name="toc 9" w:uiPriority="39"/>
+    <w:lsdException w:name="caption" w:uiPriority="35" w:qFormat="1"/>
+    <w:lsdException w:name="Title" w:semiHidden="0" w:uiPriority="10" w:unhideWhenUsed="0" w:qFormat="1"/>
+    <w:lsdException w:name="Default Paragraph Font" w:uiPriority="1"/>
+    <w:lsdException w:name="Subtitle" w:semiHidden="0" w:uiPriority="11" w:unhideWhenUsed="0" w:qFormat="1"/>
+    <w:lsdException w:name="Strong" w:semiHidden="0" w:uiPriority="22" w:unhideWhenUsed="0" w:qFormat="1"/>
+    <w:lsdException w:name="Emphasis" w:semiHidden="0" w:uiPriority="20" w:unhideWhenUsed="0" w:qFormat="1"/>
+    <w:lsdException w:name="Table Grid" w:semiHidden="0" w:uiPriority="59" w:unhideWhenUsed="0"/>
+    <w:lsdException w:name="Placeholder Text" w:unhideWhenUsed="0"/>
+    <w:lsdException w:name="No Spacing" w:semiHidden="0" w:uiPriority="1" w:unhideWhenUsed="0" w:qFormat="1"/>
+    <w:lsdException w:name="Light Shading" w:semiHidden="0" w:uiPriority="60" w:unhideWhenUsed="0"/>
+    <w:lsdException w:name="Light List" w:semiHidden="0" w:uiPriority="61" w:unhideWhenUsed="0"/>
+    <w:lsdException w:name="Light Grid" w:semiHidden="0" w:uiPriority="62" w:unhideWhenUsed="0"/>
+    <w:lsdException w:name="Medium Shading 1" w:semiHidden="0" w:uiPriority="63" w:unhideWhenUsed="0"/>
+    <w:lsdException w:name="Medium Shading 2" w:semiHidden="0" w:uiPriority="64" w:unhideWhenUsed="0"/>
+    <w:lsdException w:name="Medium List 1" w:semiHidden="0" w:uiPriority="65" w:unhideWhenUsed="0"/>
+    <w:lsdException w:name="Medium List 2" w:semiHidden="0" w:uiPriority="66" w:unhideWhenUsed="0"/>
+    <w:lsdException w:name="Medium Grid 1" w:semiHidden="0" w:uiPriority="67" w:unhideWhenUsed="0"/>
+    <w:lsdException w:name="Medium Grid 2" w:semiHidden="0" w:uiPriority="68" w:unhideWhenUsed="0"/>
+    <w:lsdException w:name="Medium Grid 3" w:semiHidden="0" w:uiPriority="69" w:unhideWhenUsed="0"/>
+    <w:lsdException w:name="Dark List" w:semiHidden="0" w:uiPriority="70" w:unhideWhenUsed="0"/>
+    <w:lsdException w:name="Colorful Shading" w:semiHidden="0" w:uiPriority="71" w:unhideWhenUsed="0"/>
+    <w:lsdException w:name="Colorful List" w:semiHidden="0" w:uiPriority="72" w:unhideWhenUsed="0"/>
+    <w:lsdException w:name="Colorful Grid" w:semiHidden="0" w:uiPriority="73" w:unhideWhenUsed="0"/>
+    <w:lsdException w:name="Light Shading Accent 1" w:semiHidden="0" w:uiPriority="60" w:unhideWhenUsed="0"/>
+    <w:lsdException w:name="Light List Accent 1" w:semiHidden="0" w:uiPriority="61" w:unhideWhenUsed="0"/>
+    <w:lsdException w:name="Light Grid Accent 1" w:semiHidden="0" w:uiPriority="62" w:unhideWhenUsed="0"/>
+    <w:lsdException w:name="Medium Shading 1 Accent 1" w:semiHidden="0" w:uiPriority="63" w:unhideWhenUsed="0"/>
+    <w:lsdException w:name="Medium Shading 2 Accent 1" w:semiHidden="0" w:uiPriority="64" w:unhideWhenUsed="0"/>
+    <w:lsdException w:name="Medium List 1 Accent 1" w:semiHidden="0" w:uiPriority="65" w:unhideWhenUsed="0"/>
+    <w:lsdException w:name="Revision" w:unhideWhenUsed="0"/>
+    <w:lsdException w:name="List Paragraph" w:semiHidden="0" w:uiPriority="34" w:unhideWhenUsed="0" w:qFormat="1"/>
+    <w:lsdException w:name="Quote" w:semiHidden="0" w:uiPriority="29" w:unhideWhenUsed="0" w:qFormat="1"/>
+    <w:lsdException w:name="Intense Quote" w:semiHidden="0" w:uiPriority="30" w:unhideWhenUsed="0" w:qFormat="1"/>
+    <w:lsdException w:name="Medium List 2 Accent 1" w:semiHidden="0" w:uiPriority="66" w:unhideWhenUsed="0"/>
+    <w:lsdException w:name="Medium Grid 1 Accent 1" w:semiHidden="0" w:uiPriority="67" w:unhideWhenUsed="0"/>
+    <w:lsdException w:name="Medium Grid 2 Accent 1" w:semiHidden="0" w:uiPriority="68" w:unhideWhenUsed="0"/>
+    <w:lsdException w:name="Medium Grid 3 Accent 1" w:semiHidden="0" w:uiPriority="69" w:unhideWhenUsed="0"/>
+    <w:lsdException w:name="Dark List Accent 1" w:semiHidden="0" w:uiPriority="70" w:unhideWhenUsed="0"/>
+    <w:lsdException w:name="Colorful Shading Accent 1" w:semiHidden="0" w:uiPriority="71" w:unhideWhenUsed="0"/>
+    <w:lsdException w:name="Colorful List Accent 1" w:semiHidden="0" w:uiPriority="72" w:unhideWhenUsed="0"/>
+    <w:lsdException w:name="Colorful Grid Accent 1" w:semiHidden="0" w:uiPriority="73" w:unhideWhenUsed="0"/>
+    <w:lsdException w:name="Light Shading Accent 2" w:semiHidden="0" w:uiPriority="60" w:unhideWhenUsed="0"/>
+    <w:lsdException w:name="Light List Accent 2" w:semiHidden="0" w:uiPriority="61" w:unhideWhenUsed="0"/>
+    <w:lsdException w:name="Light Grid Accent 2" w:semiHidden="0" w:uiPriority="62" w:unhideWhenUsed="0"/>
+    <w:lsdException w:name="Medium Shading 1 Accent 2" w:semiHidden="0" w:uiPriority="63" w:unhideWhenUsed="0"/>
+    <w:lsdException w:name="Medium Shading 2 Accent 2" w:semiHidden="0" w:uiPriority="64" w:unhideWhenUsed="0"/>
+    <w:lsdException w:name="Medium List 1 Accent 2" w:semiHidden="0" w:uiPriority="65" w:unhideWhenUsed="0"/>
+    <w:lsdException w:name="Medium List 2 Accent 2" w:semiHidden="0" w:uiPriority="66" w:unhideWhenUsed="0"/>
+    <w:lsdException w:name="Medium Grid 1 Accent 2" w:semiHidden="0" w:uiPriority="67" w:unhideWhenUsed="0"/>
+    <w:lsdException w:name="Medium Grid 2 Accent 2" w:semiHidden="0" w:uiPriority="68" w:unhideWhenUsed="0"/>
+    <w:lsdException w:name="Medium Grid 3 Accent 2" w:semiHidden="0" w:uiPriority="69" w:unhideWhenUsed="0"/>
+    <w:lsdException w:name="Dark List Accent 2" w:semiHidden="0" w:uiPriority="70" w:unhideWhenUsed="0"/>
+    <w:lsdException w:name="Colorful Shading Accent 2" w:semiHidden="0" w:uiPriority="71" w:unhideWhenUsed="0"/>
+    <w:lsdException w:name="Colorful List Accent 2" w:semiHidden="0" w:uiPriority="72" w:unhideWhenUsed="0"/>
+    <w:lsdException w:name="Colorful Grid Accent 2" w:semiHidden="0" w:uiPriority="73" w:unhideWhenUsed="0"/>
+    <w:lsdException w:name="Light Shading Accent 3" w:semiHidden="0" w:uiPriority="60" w:unhideWhenUsed="0"/>
+    <w:lsdException w:name="Light List Accent 3" w:semiHidden="0" w:uiPriority="61" w:unhideWhenUsed="0"/>
+    <w:lsdException w:name="Light Grid Accent 3" w:semiHidden="0" w:uiPriority="62" w:unhideWhenUsed="0"/>
+    <w:lsdException w:name="Medium Shading 1 Accent 3" w:semiHidden="0" w:uiPriority="63" w:unhideWhenUsed="0"/>
+    <w:lsdException w:name="Medium Shading 2 Accent 3" w:semiHidden="0" w:uiPriority="64" w:unhideWhenUsed="0"/>
+    <w:lsdException w:name="Medium List 1 Accent 3" w:semiHidden="0" w:uiPriority="65" w:unhideWhenUsed="0"/>
+    <w:lsdException w:name="Medium List 2 Accent 3" w:semiHidden="0" w:uiPriority="66" w:unhideWhenUsed="0"/>
+    <w:lsdException w:name="Medium Grid 1 Accent 3" w:semiHidden="0" w:uiPriority="67" w:unhideWhenUsed="0"/>
+    <w:lsdException w:name="Medium Grid 2 Accent 3" w:semiHidden="0" w:uiPriority="68" w:unhideWhenUsed="0"/>
+    <w:lsdException w:name="Medium Grid 3 Accent 3" w:semiHidden="0" w:uiPriority="69" w:unhideWhenUsed="0"/>
+    <w:lsdException w:name="Dark List Accent 3" w:semiHidden="0" w:uiPriority="70" w:unhideWhenUsed="0"/>
+    <w:lsdException w:name="Colorful Shading Accent 3" w:semiHidden="0" w:uiPriority="71" w:unhideWhenUsed="0"/>
+    <w:lsdException w:name="Colorful List Accent 3" w:semiHidden="0" w:uiPriority="72" w:unhideWhenUsed="0"/>
+    <w:lsdException w:name="Colorful Grid Accent 3" w:semiHidden="0" w:uiPriority="73" w:unhideWhenUsed="0"/>
+    <w:lsdException w:name="Light Shading Accent 4" w:semiHidden="0" w:uiPriority="60" w:unhideWhenUsed="0"/>
+    <w:lsdException w:name="Light List Accent 4" w:semiHidden="0" w:uiPriority="61" w:unhideWhenUsed="0"/>
+    <w:lsdException w:name="Light Grid Accent 4" w:semiHidden="0" w:uiPriority="62" w:unhideWhenUsed="0"/>
+    <w:lsdException w:name="Medium Shading 1 Accent 4" w:semiHidden="0" w:uiPriority="63" w:unhideWhenUsed="0"/>
+    <w:lsdException w:name="Medium Shading 2 Accent 4" w:semiHidden="0" w:uiPriority="64" w:unhideWhenUsed="0"/>
+    <w:lsdException w:name="Medium List 1 Accent 4" w:semiHidden="0" w:uiPriority="65" w:unhideWhenUsed="0"/>
+    <w:lsdException w:name="Medium List 2 Accent 4" w:semiHidden="0" w:uiPriority="66" w:unhideWhenUsed="0"/>
+    <w:lsdException w:name="Medium Grid 1 Accent 4" w:semiHidden="0" w:uiPriority="67" w:unhideWhenUsed="0"/>
+    <w:lsdException w:name="Medium Grid 2 Accent 4" w:semiHidden="0" w:uiPriority="68" w:unhideWhenUsed="0"/>
+    <w:lsdException w:name="Medium Grid 3 Accent 4" w:semiHidden="0" w:uiPriority="69" w:unhideWhenUsed="0"/>
+    <w:lsdException w:name="Dark List Accent 4" w:semiHidden="0" w:uiPriority="70" w:unhideWhenUsed="0"/>
+    <w:lsdException w:name="Colorful Shading Accent 4" w:semiHidden="0" w:uiPriority="71" w:unhideWhenUsed="0"/>
+    <w:lsdException w:name="Colorful List Accent 4" w:semiHidden="0" w:uiPriority="72" w:unhideWhenUsed="0"/>
+    <w:lsdException w:name="Colorful Grid Accent 4" w:semiHidden="0" w:uiPriority="73" w:unhideWhenUsed="0"/>
+    <w:lsdException w:name="Light Shading Accent 5" w:semiHidden="0" w:uiPriority="60" w:unhideWhenUsed="0"/>
+    <w:lsdException w:name="Light List Accent 5" w:semiHidden="0" w:uiPriority="61" w:unhideWhenUsed="0"/>
+    <w:lsdException w:name="Light Grid Accent 5" w:semiHidden="0" w:uiPriority="62" w:unhideWhenUsed="0"/>
+    <w:lsdException w:name="Medium Shading 1 Accent 5" w:semiHidden="0" w:uiPriority="63" w:unhideWhenUsed="0"/>
+    <w:lsdException w:name="Medium Shading 2 Accent 5" w:semiHidden="0" w:uiPriority="64" w:unhideWhenUsed="0"/>
+    <w:lsdException w:name="Medium List 1 Accent 5" w:semiHidden="0" w:uiPriority="65" w:unhideWhenUsed="0"/>
+    <w:lsdException w:name="Medium List 2 Accent 5" w:semiHidden="0" w:uiPriority="66" w:unhideWhenUsed="0"/>
+    <w:lsdException w:name="Medium Grid 1 Accent 5" w:semiHidden="0" w:uiPriority="67" w:unhideWhenUsed="0"/>
+    <w:lsdException w:name="Medium Grid 2 Accent 5" w:semiHidden="0" w:uiPriority="68" w:unhideWhenUsed="0"/>
+    <w:lsdException w:name="Medium Grid 3 Accent 5" w:semiHidden="0" w:uiPriority="69" w:unhideWhenUsed="0"/>
+    <w:lsdException w:name="Dark List Accent 5" w:semiHidden="0" w:uiPriority="70" w:unhideWhenUsed="0"/>
+    <w:lsdException w:name="Colorful Shading Accent 5" w:semiHidden="0" w:uiPriority="71" w:unhideWhenUsed="0"/>
+    <w:lsdException w:name="Colorful List Accent 5" w:semiHidden="0" w:uiPriority="72" w:unhideWhenUsed="0"/>
+    <w:lsdException w:name="Colorful Grid Accent 5" w:semiHidden="0" w:uiPriority="73" w:unhideWhenUsed="0"/>
+    <w:lsdException w:name="Light Shading Accent 6" w:semiHidden="0" w:uiPriority="60" w:unhideWhenUsed="0"/>
+    <w:lsdException w:name="Light List Accent 6" w:semiHidden="0" w:uiPriority="61" w:unhideWhenUsed="0"/>
+    <w:lsdException w:name="Light Grid Accent 6" w:semiHidden="0" w:uiPriority="62" w:unhideWhenUsed="0"/>
+    <w:lsdException w:name="Medium Shading 1 Accent 6" w:semiHidden="0" w:uiPriority="63" w:unhideWhenUsed="0"/>
+    <w:lsdException w:name="Medium Shading 2 Accent 6" w:semiHidden="0" w:uiPriority="64" w:unhideWhenUsed="0"/>
+    <w:lsdException w:name="Medium List 1 Accent 6" w:semiHidden="0" w:uiPriority="65" w:unhideWhenUsed="0"/>
+    <w:lsdException w:name="Medium List 2 Accent 6" w:semiHidden="0" w:uiPriority="66" w:unhideWhenUsed="0"/>
+    <w:lsdException w:name="Medium Grid 1 Accent 6" w:semiHidden="0" w:uiPriority="67" w:unhideWhenUsed="0"/>
+    <w:lsdException w:name="Medium Grid 2 Accent 6" w:semiHidden="0" w:uiPriority="68" w:unhideWhenUsed="0"/>
+    <w:lsdException w:name="Medium Grid 3 Accent 6" w:semiHidden="0" w:uiPriority="69" w:unhideWhenUsed="0"/>
+    <w:lsdException w:name="Dark List Accent 6" w:semiHidden="0" w:uiPriority="70" w:unhideWhenUsed="0"/>
+    <w:lsdException w:name="Colorful Shading Accent 6" w:semiHidden="0" w:uiPriority="71" w:unhideWhenUsed="0"/>
+    <w:lsdException w:name="Colorful List Accent 6" w:semiHidden="0" w:uiPriority="72" w:unhideWhenUsed="0"/>
+    <w:lsdException w:name="Colorful Grid Accent 6" w:semiHidden="0" w:uiPriority="73" w:unhideWhenUsed="0"/>
+    <w:lsdException w:name="Subtle Emphasis" w:semiHidden="0" w:uiPriority="19" w:unhideWhenUsed="0" w:qFormat="1"/>
+    <w:lsdException w:name="Intense Emphasis" w:semiHidden="0" w:uiPriority="21" w:unhideWhenUsed="0" w:qFormat="1"/>
+    <w:lsdException w:name="Subtle Reference" w:semiHidden="0" w:uiPriority="31" w:unhideWhenUsed="0" w:qFormat="1"/>
+    <w:lsdException w:name="Intense Reference" w:semiHidden="0" w:uiPriority="32" w:unhideWhenUsed="0" w:qFormat="1"/>
+    <w:lsdException w:name="Book Title" w:semiHidden="0" w:uiPriority="33" w:unhideWhenUsed="0" w:qFormat="1"/>
+    <w:lsdException w:name="Bibliography" w:uiPriority="37"/>
+    <w:lsdException w:name="TOC Heading" w:uiPriority="39" w:qFormat="1"/>
+  </w:latentStyles>
+  <w:style w:type="paragraph" w:default="1" w:styleId="Normal">
+    <w:name w:val="Normal"/>
+    <w:qFormat/>
+  </w:style>
+  <w:style w:type="character" w:default="1" w:styleId="DefaultParagraphFont">
+    <w:name w:val="Default Paragraph Font"/>
+    <w:uiPriority w:val="1"/>
+    <w:semiHidden/>
+    <w:unhideWhenUsed/>
+  </w:style>
+  <w:style w:type="table" w:default="1" w:styleId="TableNormal">
+    <w:name w:val="Normal Table"/>
+    <w:uiPriority w:val="99"/>
+    <w:semiHidden/>
+    <w:unhideWhenUsed/>
+    <w:tblPr>
+      <w:tblInd w:w="0" w:type="dxa"/>
+      <w:tblCellMar>
+        <w:top w:w="0" w:type="dxa"/>
+        <w:left w:w="108" w:type="dxa"/>
+        <w:bottom w:w="0" w:type="dxa"/>
+        <w:right w:w="108" w:type="dxa"/>
+      </w:tblCellMar>
+    </w:tblPr>
+  </w:style>
+  <w:style w:type="numbering" w:default="1" w:styleId="NoList">
+    <w:name w:val="No List"/>
+    <w:uiPriority w:val="99"/>
+    <w:semiHidden/>
+    <w:unhideWhenUsed/>
+  </w:style>
+  <w:style w:type="paragraph" w:customStyle="1" w:styleId="2C8B9EC1C635B0498D0533BFAD3E5F8A">
+    <w:name w:val="2C8B9EC1C635B0498D0533BFAD3E5F8A"/>
+    <w:rsid w:val="004A594F"/>
+  </w:style>
+  <w:style w:type="paragraph" w:customStyle="1" w:styleId="A573BB0183164A49A5CA9C891BCD66EE">
+    <w:name w:val="A573BB0183164A49A5CA9C891BCD66EE"/>
+    <w:rsid w:val="004A594F"/>
+  </w:style>
+  <w:style w:type="paragraph" w:customStyle="1" w:styleId="DC478ABD3B21D24FBCF3C88166016C5A">
+    <w:name w:val="DC478ABD3B21D24FBCF3C88166016C5A"/>
+    <w:rsid w:val="004A594F"/>
+  </w:style>
+  <w:style w:type="paragraph" w:customStyle="1" w:styleId="69341DCD96452846A5F154578F4C0F30">
+    <w:name w:val="69341DCD96452846A5F154578F4C0F30"/>
+    <w:rsid w:val="004A594F"/>
+  </w:style>
+  <w:style w:type="paragraph" w:customStyle="1" w:styleId="4AB7D382138A5947AD6E978168820D7B">
+    <w:name w:val="4AB7D382138A5947AD6E978168820D7B"/>
+    <w:rsid w:val="004A594F"/>
+  </w:style>
+  <w:style w:type="paragraph" w:customStyle="1" w:styleId="73F02C54F34303419C5E6259ADB8FD7F">
+    <w:name w:val="73F02C54F34303419C5E6259ADB8FD7F"/>
+    <w:rsid w:val="004A594F"/>
+  </w:style>
+  <w:style w:type="paragraph" w:customStyle="1" w:styleId="3312AD61DDDCD046AD7E85937FEA7247">
+    <w:name w:val="3312AD61DDDCD046AD7E85937FEA7247"/>
+    <w:rsid w:val="004A594F"/>
+  </w:style>
+  <w:style w:type="paragraph" w:customStyle="1" w:styleId="5839706BC4401446A149C9491BA4D4AF">
+    <w:name w:val="5839706BC4401446A149C9491BA4D4AF"/>
+    <w:rsid w:val="004A594F"/>
+  </w:style>
+  <w:style w:type="paragraph" w:customStyle="1" w:styleId="28BCFA3F29190D4EADCC20E45B92D31D">
+    <w:name w:val="28BCFA3F29190D4EADCC20E45B92D31D"/>
+    <w:rsid w:val="004A594F"/>
+  </w:style>
+  <w:style w:type="paragraph" w:customStyle="1" w:styleId="E8AB8A57338E0F4692128C2615F791C1">
+    <w:name w:val="E8AB8A57338E0F4692128C2615F791C1"/>
+    <w:rsid w:val="004A594F"/>
+  </w:style>
+  <w:style w:type="paragraph" w:customStyle="1" w:styleId="B5EADEAE177B3D4EB7B2D73F2C9518B6">
+    <w:name w:val="B5EADEAE177B3D4EB7B2D73F2C9518B6"/>
+    <w:rsid w:val="004A594F"/>
+  </w:style>
+  <w:style w:type="paragraph" w:customStyle="1" w:styleId="1D603577E194F3469411A927756C2C4C">
+    <w:name w:val="1D603577E194F3469411A927756C2C4C"/>
+    <w:rsid w:val="004A594F"/>
+  </w:style>
+  <w:style w:type="paragraph" w:customStyle="1" w:styleId="B7790333C9110943BA3F82B04B19BD27">
+    <w:name w:val="B7790333C9110943BA3F82B04B19BD27"/>
+    <w:rsid w:val="004A594F"/>
+  </w:style>
+  <w:style w:type="paragraph" w:customStyle="1" w:styleId="BA104669E748094284E0DAEE6B3C1FA4">
+    <w:name w:val="BA104669E748094284E0DAEE6B3C1FA4"/>
+    <w:rsid w:val="004A594F"/>
+  </w:style>
+  <w:style w:type="paragraph" w:customStyle="1" w:styleId="0382779307FF9E4681920F7EB483A01B">
+    <w:name w:val="0382779307FF9E4681920F7EB483A01B"/>
+    <w:rsid w:val="004A594F"/>
+  </w:style>
+  <w:style w:type="paragraph" w:customStyle="1" w:styleId="ECFB29C4D9E58B449BCF157C7CB24926">
+    <w:name w:val="ECFB29C4D9E58B449BCF157C7CB24926"/>
+    <w:rsid w:val="004A594F"/>
+  </w:style>
+  <w:style w:type="paragraph" w:customStyle="1" w:styleId="96370C251910EE458E67DDC29F112F46">
+    <w:name w:val="96370C251910EE458E67DDC29F112F46"/>
+    <w:rsid w:val="004A594F"/>
+  </w:style>
+  <w:style w:type="paragraph" w:customStyle="1" w:styleId="7266FF640E685F45A07FE7C35C2ADB92">
+    <w:name w:val="7266FF640E685F45A07FE7C35C2ADB92"/>
+    <w:rsid w:val="004A594F"/>
+  </w:style>
+</w:styles>
+</file>
+
+<file path=word/glossary/stylesWithEffects.xml><?xml version="1.0" encoding="utf-8"?>
+<w:styles xmlns:wpc="http://schemas.microsoft.com/office/word/2010/wordprocessingCanvas" xmlns:mo="http://schemas.microsoft.com/office/mac/office/2008/main" xmlns:mc="http://schemas.openxmlformats.org/markup-compatibility/2006" xmlns:mv="urn:schemas-microsoft-com:mac:vml" xmlns:o="urn:schemas-microsoft-com:office:office" xmlns:r="http://schemas.openxmlformats.org/officeDocument/2006/relationships" xmlns:m="http://schemas.openxmlformats.org/officeDocument/2006/math" xmlns:v="urn:schemas-microsoft-com:vml" xmlns:wp14="http://schemas.microsoft.com/office/word/2010/wordprocessingDrawing" xmlns:wp="http://schemas.openxmlformats.org/drawingml/2006/wordprocessingDrawing" xmlns:w10="urn:schemas-microsoft-com:office:word" xmlns:w="http://schemas.openxmlformats.org/wordprocessingml/2006/main" xmlns:w14="http://schemas.microsoft.com/office/word/2010/wordml" xmlns:wpg="http://schemas.microsoft.com/office/word/2010/wordprocessingGroup" xmlns:wpi="http://schemas.microsoft.com/office/word/2010/wordprocessingInk" xmlns:wne="http://schemas.microsoft.com/office/word/2006/wordml" xmlns:wps="http://schemas.microsoft.com/office/word/2010/wordprocessingShape" mc:Ignorable="w14 wp14">
+  <w:docDefaults>
+    <w:rPrDefault>
+      <w:rPr>
+        <w:rFonts w:asciiTheme="minorHAnsi" w:eastAsiaTheme="minorEastAsia" w:hAnsiTheme="minorHAnsi" w:cstheme="minorBidi"/>
+        <w:sz w:val="24"/>
+        <w:szCs w:val="24"/>
+        <w:lang w:val="en-US" w:eastAsia="ja-JP" w:bidi="ar-SA"/>
+      </w:rPr>
+    </w:rPrDefault>
+    <w:pPrDefault/>
+  </w:docDefaults>
+  <w:latentStyles w:defLockedState="0" w:defUIPriority="99" w:defSemiHidden="1" w:defUnhideWhenUsed="1" w:defQFormat="0" w:count="276">
+    <w:lsdException w:name="Normal" w:semiHidden="0" w:uiPriority="0" w:unhideWhenUsed="0" w:qFormat="1"/>
+    <w:lsdException w:name="heading 1" w:semiHidden="0" w:uiPriority="9" w:unhideWhenUsed="0" w:qFormat="1"/>
+    <w:lsdException w:name="heading 2" w:uiPriority="9" w:qFormat="1"/>
+    <w:lsdException w:name="heading 3" w:uiPriority="9" w:qFormat="1"/>
+    <w:lsdException w:name="heading 4" w:uiPriority="9" w:qFormat="1"/>
+    <w:lsdException w:name="heading 5" w:uiPriority="9" w:qFormat="1"/>
+    <w:lsdException w:name="heading 6" w:uiPriority="9" w:qFormat="1"/>
+    <w:lsdException w:name="heading 7" w:uiPriority="9" w:qFormat="1"/>
+    <w:lsdException w:name="heading 8" w:uiPriority="9" w:qFormat="1"/>
+    <w:lsdException w:name="heading 9" w:uiPriority="9" w:qFormat="1"/>
+    <w:lsdException w:name="toc 1" w:uiPriority="39"/>
+    <w:lsdException w:name="toc 2" w:uiPriority="39"/>
+    <w:lsdException w:name="toc 3" w:uiPriority="39"/>
+    <w:lsdException w:name="toc 4" w:uiPriority="39"/>
+    <w:lsdException w:name="toc 5" w:uiPriority="39"/>
+    <w:lsdException w:name="toc 6" w:uiPriority="39"/>
+    <w:lsdException w:name="toc 7" w:uiPriority="39"/>
+    <w:lsdException w:name="toc 8" w:uiPriority="39"/>
+    <w:lsdException w:name="toc 9" w:uiPriority="39"/>
+    <w:lsdException w:name="caption" w:uiPriority="35" w:qFormat="1"/>
+    <w:lsdException w:name="Title" w:semiHidden="0" w:uiPriority="10" w:unhideWhenUsed="0" w:qFormat="1"/>
+    <w:lsdException w:name="Default Paragraph Font" w:uiPriority="1"/>
+    <w:lsdException w:name="Subtitle" w:semiHidden="0" w:uiPriority="11" w:unhideWhenUsed="0" w:qFormat="1"/>
+    <w:lsdException w:name="Strong" w:semiHidden="0" w:uiPriority="22" w:unhideWhenUsed="0" w:qFormat="1"/>
+    <w:lsdException w:name="Emphasis" w:semiHidden="0" w:uiPriority="20" w:unhideWhenUsed="0" w:qFormat="1"/>
+    <w:lsdException w:name="Table Grid" w:semiHidden="0" w:uiPriority="59" w:unhideWhenUsed="0"/>
+    <w:lsdException w:name="Placeholder Text" w:unhideWhenUsed="0"/>
+    <w:lsdException w:name="No Spacing" w:semiHidden="0" w:uiPriority="1" w:unhideWhenUsed="0" w:qFormat="1"/>
+    <w:lsdException w:name="Light Shading" w:semiHidden="0" w:uiPriority="60" w:unhideWhenUsed="0"/>
+    <w:lsdException w:name="Light List" w:semiHidden="0" w:uiPriority="61" w:unhideWhenUsed="0"/>
+    <w:lsdException w:name="Light Grid" w:semiHidden="0" w:uiPriority="62" w:unhideWhenUsed="0"/>
+    <w:lsdException w:name="Medium Shading 1" w:semiHidden="0" w:uiPriority="63" w:unhideWhenUsed="0"/>
+    <w:lsdException w:name="Medium Shading 2" w:semiHidden="0" w:uiPriority="64" w:unhideWhenUsed="0"/>
+    <w:lsdException w:name="Medium List 1" w:semiHidden="0" w:uiPriority="65" w:unhideWhenUsed="0"/>
+    <w:lsdException w:name="Medium List 2" w:semiHidden="0" w:uiPriority="66" w:unhideWhenUsed="0"/>
+    <w:lsdException w:name="Medium Grid 1" w:semiHidden="0" w:uiPriority="67" w:unhideWhenUsed="0"/>
+    <w:lsdException w:name="Medium Grid 2" w:semiHidden="0" w:uiPriority="68" w:unhideWhenUsed="0"/>
+    <w:lsdException w:name="Medium Grid 3" w:semiHidden="0" w:uiPriority="69" w:unhideWhenUsed="0"/>
+    <w:lsdException w:name="Dark List" w:semiHidden="0" w:uiPriority="70" w:unhideWhenUsed="0"/>
+    <w:lsdException w:name="Colorful Shading" w:semiHidden="0" w:uiPriority="71" w:unhideWhenUsed="0"/>
+    <w:lsdException w:name="Colorful List" w:semiHidden="0" w:uiPriority="72" w:unhideWhenUsed="0"/>
+    <w:lsdException w:name="Colorful Grid" w:semiHidden="0" w:uiPriority="73" w:unhideWhenUsed="0"/>
+    <w:lsdException w:name="Light Shading Accent 1" w:semiHidden="0" w:uiPriority="60" w:unhideWhenUsed="0"/>
+    <w:lsdException w:name="Light List Accent 1" w:semiHidden="0" w:uiPriority="61" w:unhideWhenUsed="0"/>
+    <w:lsdException w:name="Light Grid Accent 1" w:semiHidden="0" w:uiPriority="62" w:unhideWhenUsed="0"/>
+    <w:lsdException w:name="Medium Shading 1 Accent 1" w:semiHidden="0" w:uiPriority="63" w:unhideWhenUsed="0"/>
+    <w:lsdException w:name="Medium Shading 2 Accent 1" w:semiHidden="0" w:uiPriority="64" w:unhideWhenUsed="0"/>
+    <w:lsdException w:name="Medium List 1 Accent 1" w:semiHidden="0" w:uiPriority="65" w:unhideWhenUsed="0"/>
+    <w:lsdException w:name="Revision" w:unhideWhenUsed="0"/>
+    <w:lsdException w:name="List Paragraph" w:semiHidden="0" w:uiPriority="34" w:unhideWhenUsed="0" w:qFormat="1"/>
+    <w:lsdException w:name="Quote" w:semiHidden="0" w:uiPriority="29" w:unhideWhenUsed="0" w:qFormat="1"/>
+    <w:lsdException w:name="Intense Quote" w:semiHidden="0" w:uiPriority="30" w:unhideWhenUsed="0" w:qFormat="1"/>
+    <w:lsdException w:name="Medium List 2 Accent 1" w:semiHidden="0" w:uiPriority="66" w:unhideWhenUsed="0"/>
+    <w:lsdException w:name="Medium Grid 1 Accent 1" w:semiHidden="0" w:uiPriority="67" w:unhideWhenUsed="0"/>
+    <w:lsdException w:name="Medium Grid 2 Accent 1" w:semiHidden="0" w:uiPriority="68" w:unhideWhenUsed="0"/>
+    <w:lsdException w:name="Medium Grid 3 Accent 1" w:semiHidden="0" w:uiPriority="69" w:unhideWhenUsed="0"/>
+    <w:lsdException w:name="Dark List Accent 1" w:semiHidden="0" w:uiPriority="70" w:unhideWhenUsed="0"/>
+    <w:lsdException w:name="Colorful Shading Accent 1" w:semiHidden="0" w:uiPriority="71" w:unhideWhenUsed="0"/>
+    <w:lsdException w:name="Colorful List Accent 1" w:semiHidden="0" w:uiPriority="72" w:unhideWhenUsed="0"/>
+    <w:lsdException w:name="Colorful Grid Accent 1" w:semiHidden="0" w:uiPriority="73" w:unhideWhenUsed="0"/>
+    <w:lsdException w:name="Light Shading Accent 2" w:semiHidden="0" w:uiPriority="60" w:unhideWhenUsed="0"/>
+    <w:lsdException w:name="Light List Accent 2" w:semiHidden="0" w:uiPriority="61" w:unhideWhenUsed="0"/>
+    <w:lsdException w:name="Light Grid Accent 2" w:semiHidden="0" w:uiPriority="62" w:unhideWhenUsed="0"/>
+    <w:lsdException w:name="Medium Shading 1 Accent 2" w:semiHidden="0" w:uiPriority="63" w:unhideWhenUsed="0"/>
+    <w:lsdException w:name="Medium Shading 2 Accent 2" w:semiHidden="0" w:uiPriority="64" w:unhideWhenUsed="0"/>
+    <w:lsdException w:name="Medium List 1 Accent 2" w:semiHidden="0" w:uiPriority="65" w:unhideWhenUsed="0"/>
+    <w:lsdException w:name="Medium List 2 Accent 2" w:semiHidden="0" w:uiPriority="66" w:unhideWhenUsed="0"/>
+    <w:lsdException w:name="Medium Grid 1 Accent 2" w:semiHidden="0" w:uiPriority="67" w:unhideWhenUsed="0"/>
+    <w:lsdException w:name="Medium Grid 2 Accent 2" w:semiHidden="0" w:uiPriority="68" w:unhideWhenUsed="0"/>
+    <w:lsdException w:name="Medium Grid 3 Accent 2" w:semiHidden="0" w:uiPriority="69" w:unhideWhenUsed="0"/>
+    <w:lsdException w:name="Dark List Accent 2" w:semiHidden="0" w:uiPriority="70" w:unhideWhenUsed="0"/>
+    <w:lsdException w:name="Colorful Shading Accent 2" w:semiHidden="0" w:uiPriority="71" w:unhideWhenUsed="0"/>
+    <w:lsdException w:name="Colorful List Accent 2" w:semiHidden="0" w:uiPriority="72" w:unhideWhenUsed="0"/>
+    <w:lsdException w:name="Colorful Grid Accent 2" w:semiHidden="0" w:uiPriority="73" w:unhideWhenUsed="0"/>
+    <w:lsdException w:name="Light Shading Accent 3" w:semiHidden="0" w:uiPriority="60" w:unhideWhenUsed="0"/>
+    <w:lsdException w:name="Light List Accent 3" w:semiHidden="0" w:uiPriority="61" w:unhideWhenUsed="0"/>
+    <w:lsdException w:name="Light Grid Accent 3" w:semiHidden="0" w:uiPriority="62" w:unhideWhenUsed="0"/>
+    <w:lsdException w:name="Medium Shading 1 Accent 3" w:semiHidden="0" w:uiPriority="63" w:unhideWhenUsed="0"/>
+    <w:lsdException w:name="Medium Shading 2 Accent 3" w:semiHidden="0" w:uiPriority="64" w:unhideWhenUsed="0"/>
+    <w:lsdException w:name="Medium List 1 Accent 3" w:semiHidden="0" w:uiPriority="65" w:unhideWhenUsed="0"/>
+    <w:lsdException w:name="Medium List 2 Accent 3" w:semiHidden="0" w:uiPriority="66" w:unhideWhenUsed="0"/>
+    <w:lsdException w:name="Medium Grid 1 Accent 3" w:semiHidden="0" w:uiPriority="67" w:unhideWhenUsed="0"/>
+    <w:lsdException w:name="Medium Grid 2 Accent 3" w:semiHidden="0" w:uiPriority="68" w:unhideWhenUsed="0"/>
+    <w:lsdException w:name="Medium Grid 3 Accent 3" w:semiHidden="0" w:uiPriority="69" w:unhideWhenUsed="0"/>
+    <w:lsdException w:name="Dark List Accent 3" w:semiHidden="0" w:uiPriority="70" w:unhideWhenUsed="0"/>
+    <w:lsdException w:name="Colorful Shading Accent 3" w:semiHidden="0" w:uiPriority="71" w:unhideWhenUsed="0"/>
+    <w:lsdException w:name="Colorful List Accent 3" w:semiHidden="0" w:uiPriority="72" w:unhideWhenUsed="0"/>
+    <w:lsdException w:name="Colorful Grid Accent 3" w:semiHidden="0" w:uiPriority="73" w:unhideWhenUsed="0"/>
+    <w:lsdException w:name="Light Shading Accent 4" w:semiHidden="0" w:uiPriority="60" w:unhideWhenUsed="0"/>
+    <w:lsdException w:name="Light List Accent 4" w:semiHidden="0" w:uiPriority="61" w:unhideWhenUsed="0"/>
+    <w:lsdException w:name="Light Grid Accent 4" w:semiHidden="0" w:uiPriority="62" w:unhideWhenUsed="0"/>
+    <w:lsdException w:name="Medium Shading 1 Accent 4" w:semiHidden="0" w:uiPriority="63" w:unhideWhenUsed="0"/>
+    <w:lsdException w:name="Medium Shading 2 Accent 4" w:semiHidden="0" w:uiPriority="64" w:unhideWhenUsed="0"/>
+    <w:lsdException w:name="Medium List 1 Accent 4" w:semiHidden="0" w:uiPriority="65" w:unhideWhenUsed="0"/>
+    <w:lsdException w:name="Medium List 2 Accent 4" w:semiHidden="0" w:uiPriority="66" w:unhideWhenUsed="0"/>
+    <w:lsdException w:name="Medium Grid 1 Accent 4" w:semiHidden="0" w:uiPriority="67" w:unhideWhenUsed="0"/>
+    <w:lsdException w:name="Medium Grid 2 Accent 4" w:semiHidden="0" w:uiPriority="68" w:unhideWhenUsed="0"/>
+    <w:lsdException w:name="Medium Grid 3 Accent 4" w:semiHidden="0" w:uiPriority="69" w:unhideWhenUsed="0"/>
+    <w:lsdException w:name="Dark List Accent 4" w:semiHidden="0" w:uiPriority="70" w:unhideWhenUsed="0"/>
+    <w:lsdException w:name="Colorful Shading Accent 4" w:semiHidden="0" w:uiPriority="71" w:unhideWhenUsed="0"/>
+    <w:lsdException w:name="Colorful List Accent 4" w:semiHidden="0" w:uiPriority="72" w:unhideWhenUsed="0"/>
+    <w:lsdException w:name="Colorful Grid Accent 4" w:semiHidden="0" w:uiPriority="73" w:unhideWhenUsed="0"/>
+    <w:lsdException w:name="Light Shading Accent 5" w:semiHidden="0" w:uiPriority="60" w:unhideWhenUsed="0"/>
+    <w:lsdException w:name="Light List Accent 5" w:semiHidden="0" w:uiPriority="61" w:unhideWhenUsed="0"/>
+    <w:lsdException w:name="Light Grid Accent 5" w:semiHidden="0" w:uiPriority="62" w:unhideWhenUsed="0"/>
+    <w:lsdException w:name="Medium Shading 1 Accent 5" w:semiHidden="0" w:uiPriority="63" w:unhideWhenUsed="0"/>
+    <w:lsdException w:name="Medium Shading 2 Accent 5" w:semiHidden="0" w:uiPriority="64" w:unhideWhenUsed="0"/>
+    <w:lsdException w:name="Medium List 1 Accent 5" w:semiHidden="0" w:uiPriority="65" w:unhideWhenUsed="0"/>
+    <w:lsdException w:name="Medium List 2 Accent 5" w:semiHidden="0" w:uiPriority="66" w:unhideWhenUsed="0"/>
+    <w:lsdException w:name="Medium Grid 1 Accent 5" w:semiHidden="0" w:uiPriority="67" w:unhideWhenUsed="0"/>
+    <w:lsdException w:name="Medium Grid 2 Accent 5" w:semiHidden="0" w:uiPriority="68" w:unhideWhenUsed="0"/>
+    <w:lsdException w:name="Medium Grid 3 Accent 5" w:semiHidden="0" w:uiPriority="69" w:unhideWhenUsed="0"/>
+    <w:lsdException w:name="Dark List Accent 5" w:semiHidden="0" w:uiPriority="70" w:unhideWhenUsed="0"/>
+    <w:lsdException w:name="Colorful Shading Accent 5" w:semiHidden="0" w:uiPriority="71" w:unhideWhenUsed="0"/>
+    <w:lsdException w:name="Colorful List Accent 5" w:semiHidden="0" w:uiPriority="72" w:unhideWhenUsed="0"/>
+    <w:lsdException w:name="Colorful Grid Accent 5" w:semiHidden="0" w:uiPriority="73" w:unhideWhenUsed="0"/>
+    <w:lsdException w:name="Light Shading Accent 6" w:semiHidden="0" w:uiPriority="60" w:unhideWhenUsed="0"/>
+    <w:lsdException w:name="Light List Accent 6" w:semiHidden="0" w:uiPriority="61" w:unhideWhenUsed="0"/>
+    <w:lsdException w:name="Light Grid Accent 6" w:semiHidden="0" w:uiPriority="62" w:unhideWhenUsed="0"/>
+    <w:lsdException w:name="Medium Shading 1 Accent 6" w:semiHidden="0" w:uiPriority="63" w:unhideWhenUsed="0"/>
+    <w:lsdException w:name="Medium Shading 2 Accent 6" w:semiHidden="0" w:uiPriority="64" w:unhideWhenUsed="0"/>
+    <w:lsdException w:name="Medium List 1 Accent 6" w:semiHidden="0" w:uiPriority="65" w:unhideWhenUsed="0"/>
+    <w:lsdException w:name="Medium List 2 Accent 6" w:semiHidden="0" w:uiPriority="66" w:unhideWhenUsed="0"/>
+    <w:lsdException w:name="Medium Grid 1 Accent 6" w:semiHidden="0" w:uiPriority="67" w:unhideWhenUsed="0"/>
+    <w:lsdException w:name="Medium Grid 2 Accent 6" w:semiHidden="0" w:uiPriority="68" w:unhideWhenUsed="0"/>
+    <w:lsdException w:name="Medium Grid 3 Accent 6" w:semiHidden="0" w:uiPriority="69" w:unhideWhenUsed="0"/>
+    <w:lsdException w:name="Dark List Accent 6" w:semiHidden="0" w:uiPriority="70" w:unhideWhenUsed="0"/>
+    <w:lsdException w:name="Colorful Shading Accent 6" w:semiHidden="0" w:uiPriority="71" w:unhideWhenUsed="0"/>
+    <w:lsdException w:name="Colorful List Accent 6" w:semiHidden="0" w:uiPriority="72" w:unhideWhenUsed="0"/>
+    <w:lsdException w:name="Colorful Grid Accent 6" w:semiHidden="0" w:uiPriority="73" w:unhideWhenUsed="0"/>
+    <w:lsdException w:name="Subtle Emphasis" w:semiHidden="0" w:uiPriority="19" w:unhideWhenUsed="0" w:qFormat="1"/>
+    <w:lsdException w:name="Intense Emphasis" w:semiHidden="0" w:uiPriority="21" w:unhideWhenUsed="0" w:qFormat="1"/>
+    <w:lsdException w:name="Subtle Reference" w:semiHidden="0" w:uiPriority="31" w:unhideWhenUsed="0" w:qFormat="1"/>
+    <w:lsdException w:name="Intense Reference" w:semiHidden="0" w:uiPriority="32" w:unhideWhenUsed="0" w:qFormat="1"/>
+    <w:lsdException w:name="Book Title" w:semiHidden="0" w:uiPriority="33" w:unhideWhenUsed="0" w:qFormat="1"/>
+    <w:lsdException w:name="Bibliography" w:uiPriority="37"/>
+    <w:lsdException w:name="TOC Heading" w:uiPriority="39" w:qFormat="1"/>
+  </w:latentStyles>
+  <w:style w:type="paragraph" w:default="1" w:styleId="Normal">
+    <w:name w:val="Normal"/>
+    <w:qFormat/>
+  </w:style>
+  <w:style w:type="character" w:default="1" w:styleId="DefaultParagraphFont">
+    <w:name w:val="Default Paragraph Font"/>
+    <w:uiPriority w:val="1"/>
+    <w:semiHidden/>
+    <w:unhideWhenUsed/>
+  </w:style>
+  <w:style w:type="table" w:default="1" w:styleId="TableNormal">
+    <w:name w:val="Normal Table"/>
+    <w:uiPriority w:val="99"/>
+    <w:semiHidden/>
+    <w:unhideWhenUsed/>
+    <w:tblPr>
+      <w:tblInd w:w="0" w:type="dxa"/>
+      <w:tblCellMar>
+        <w:top w:w="0" w:type="dxa"/>
+        <w:left w:w="108" w:type="dxa"/>
+        <w:bottom w:w="0" w:type="dxa"/>
+        <w:right w:w="108" w:type="dxa"/>
+      </w:tblCellMar>
+    </w:tblPr>
+  </w:style>
+  <w:style w:type="numbering" w:default="1" w:styleId="NoList">
+    <w:name w:val="No List"/>
+    <w:uiPriority w:val="99"/>
+    <w:semiHidden/>
+    <w:unhideWhenUsed/>
+  </w:style>
+  <w:style w:type="paragraph" w:customStyle="1" w:styleId="2C8B9EC1C635B0498D0533BFAD3E5F8A">
+    <w:name w:val="2C8B9EC1C635B0498D0533BFAD3E5F8A"/>
+    <w:rsid w:val="004A594F"/>
+  </w:style>
+  <w:style w:type="paragraph" w:customStyle="1" w:styleId="A573BB0183164A49A5CA9C891BCD66EE">
+    <w:name w:val="A573BB0183164A49A5CA9C891BCD66EE"/>
+    <w:rsid w:val="004A594F"/>
+  </w:style>
+  <w:style w:type="paragraph" w:customStyle="1" w:styleId="DC478ABD3B21D24FBCF3C88166016C5A">
+    <w:name w:val="DC478ABD3B21D24FBCF3C88166016C5A"/>
+    <w:rsid w:val="004A594F"/>
+  </w:style>
+  <w:style w:type="paragraph" w:customStyle="1" w:styleId="69341DCD96452846A5F154578F4C0F30">
+    <w:name w:val="69341DCD96452846A5F154578F4C0F30"/>
+    <w:rsid w:val="004A594F"/>
+  </w:style>
+  <w:style w:type="paragraph" w:customStyle="1" w:styleId="4AB7D382138A5947AD6E978168820D7B">
+    <w:name w:val="4AB7D382138A5947AD6E978168820D7B"/>
+    <w:rsid w:val="004A594F"/>
+  </w:style>
+  <w:style w:type="paragraph" w:customStyle="1" w:styleId="73F02C54F34303419C5E6259ADB8FD7F">
+    <w:name w:val="73F02C54F34303419C5E6259ADB8FD7F"/>
+    <w:rsid w:val="004A594F"/>
+  </w:style>
+  <w:style w:type="paragraph" w:customStyle="1" w:styleId="3312AD61DDDCD046AD7E85937FEA7247">
+    <w:name w:val="3312AD61DDDCD046AD7E85937FEA7247"/>
+    <w:rsid w:val="004A594F"/>
+  </w:style>
+  <w:style w:type="paragraph" w:customStyle="1" w:styleId="5839706BC4401446A149C9491BA4D4AF">
+    <w:name w:val="5839706BC4401446A149C9491BA4D4AF"/>
+    <w:rsid w:val="004A594F"/>
+  </w:style>
+  <w:style w:type="paragraph" w:customStyle="1" w:styleId="28BCFA3F29190D4EADCC20E45B92D31D">
+    <w:name w:val="28BCFA3F29190D4EADCC20E45B92D31D"/>
+    <w:rsid w:val="004A594F"/>
+  </w:style>
+  <w:style w:type="paragraph" w:customStyle="1" w:styleId="E8AB8A57338E0F4692128C2615F791C1">
+    <w:name w:val="E8AB8A57338E0F4692128C2615F791C1"/>
+    <w:rsid w:val="004A594F"/>
+  </w:style>
+  <w:style w:type="paragraph" w:customStyle="1" w:styleId="B5EADEAE177B3D4EB7B2D73F2C9518B6">
+    <w:name w:val="B5EADEAE177B3D4EB7B2D73F2C9518B6"/>
+    <w:rsid w:val="004A594F"/>
+  </w:style>
+  <w:style w:type="paragraph" w:customStyle="1" w:styleId="1D603577E194F3469411A927756C2C4C">
+    <w:name w:val="1D603577E194F3469411A927756C2C4C"/>
+    <w:rsid w:val="004A594F"/>
+  </w:style>
+  <w:style w:type="paragraph" w:customStyle="1" w:styleId="B7790333C9110943BA3F82B04B19BD27">
+    <w:name w:val="B7790333C9110943BA3F82B04B19BD27"/>
+    <w:rsid w:val="004A594F"/>
+  </w:style>
+  <w:style w:type="paragraph" w:customStyle="1" w:styleId="BA104669E748094284E0DAEE6B3C1FA4">
+    <w:name w:val="BA104669E748094284E0DAEE6B3C1FA4"/>
+    <w:rsid w:val="004A594F"/>
+  </w:style>
+  <w:style w:type="paragraph" w:customStyle="1" w:styleId="0382779307FF9E4681920F7EB483A01B">
+    <w:name w:val="0382779307FF9E4681920F7EB483A01B"/>
+    <w:rsid w:val="004A594F"/>
+  </w:style>
+  <w:style w:type="paragraph" w:customStyle="1" w:styleId="ECFB29C4D9E58B449BCF157C7CB24926">
+    <w:name w:val="ECFB29C4D9E58B449BCF157C7CB24926"/>
+    <w:rsid w:val="004A594F"/>
+  </w:style>
+  <w:style w:type="paragraph" w:customStyle="1" w:styleId="96370C251910EE458E67DDC29F112F46">
+    <w:name w:val="96370C251910EE458E67DDC29F112F46"/>
+    <w:rsid w:val="004A594F"/>
+  </w:style>
+  <w:style w:type="paragraph" w:customStyle="1" w:styleId="7266FF640E685F45A07FE7C35C2ADB92">
+    <w:name w:val="7266FF640E685F45A07FE7C35C2ADB92"/>
+    <w:rsid w:val="004A594F"/>
+  </w:style>
+</w:styles>
+</file>
+
+<file path=word/glossary/webSettings.xml><?xml version="1.0" encoding="utf-8"?>
+<w:webSettings xmlns:mc="http://schemas.openxmlformats.org/markup-compatibility/2006" xmlns:r="http://schemas.openxmlformats.org/officeDocument/2006/relationships" xmlns:w="http://schemas.openxmlformats.org/wordprocessingml/2006/main" xmlns:w14="http://schemas.microsoft.com/office/word/2010/wordml" mc:Ignorable="w14">
+  <w:allowPNG/>
+  <w:doNotSaveAsSingleFile/>
+</w:webSettings>
 </file>
 
 <file path=word/theme/theme1.xml><?xml version="1.0" encoding="utf-8"?>
@@ -6211,7 +9558,7 @@
 </file>
 
 <file path=customXml/itemProps1.xml><?xml version="1.0" encoding="utf-8"?>
-<ds:datastoreItem xmlns:ds="http://schemas.openxmlformats.org/officeDocument/2006/customXml" ds:itemID="{150BD435-8B8F-054F-965A-456D43485772}">
+<ds:datastoreItem xmlns:ds="http://schemas.openxmlformats.org/officeDocument/2006/customXml" ds:itemID="{188BD0B9-27F0-164F-82F3-D14EC67CAF02}">
   <ds:schemaRefs>
     <ds:schemaRef ds:uri="http://schemas.openxmlformats.org/officeDocument/2006/bibliography"/>
   </ds:schemaRefs>

</xml_diff>

<commit_message>
Added some words to the literature review
</commit_message>
<xml_diff>
--- a/Documents/Literature Review.docx
+++ b/Documents/Literature Review.docx
@@ -5,6 +5,14 @@
     <w:bookmarkStart w:id="0" w:name="_Toc259276581" w:displacedByCustomXml="next"/>
     <w:sdt>
       <w:sdtPr>
+        <w:rPr>
+          <w:rFonts w:asciiTheme="minorHAnsi" w:eastAsiaTheme="minorEastAsia" w:hAnsiTheme="minorHAnsi" w:cstheme="minorBidi"/>
+          <w:b w:val="0"/>
+          <w:bCs w:val="0"/>
+          <w:color w:val="auto"/>
+          <w:sz w:val="24"/>
+          <w:szCs w:val="24"/>
+        </w:rPr>
         <w:id w:val="-328294825"/>
         <w:docPartObj>
           <w:docPartGallery w:val="Table of Contents"/>
@@ -13,11 +21,7 @@
       </w:sdtPr>
       <w:sdtEndPr>
         <w:rPr>
-          <w:rFonts w:asciiTheme="minorHAnsi" w:eastAsiaTheme="minorEastAsia" w:hAnsiTheme="minorHAnsi" w:cstheme="minorBidi"/>
           <w:noProof/>
-          <w:color w:val="auto"/>
-          <w:sz w:val="24"/>
-          <w:szCs w:val="24"/>
         </w:rPr>
       </w:sdtEndPr>
       <w:sdtContent>
@@ -1233,35 +1237,33 @@
           <w:docGrid w:linePitch="360"/>
         </w:sectPr>
       </w:pPr>
-      <w:bookmarkStart w:id="1" w:name="_GoBack"/>
-      <w:bookmarkEnd w:id="1"/>
     </w:p>
     <w:p>
       <w:pPr>
         <w:pStyle w:val="Heading1"/>
       </w:pPr>
-      <w:bookmarkStart w:id="2" w:name="_Toc259277496"/>
+      <w:bookmarkStart w:id="1" w:name="_Toc259277496"/>
       <w:r>
         <w:lastRenderedPageBreak/>
         <w:t>Literature Review</w:t>
       </w:r>
+      <w:bookmarkEnd w:id="1"/>
       <w:bookmarkEnd w:id="0"/>
-      <w:bookmarkEnd w:id="2"/>
     </w:p>
     <w:p>
       <w:pPr>
         <w:pStyle w:val="Heading2"/>
       </w:pPr>
-      <w:bookmarkStart w:id="3" w:name="_Toc259276582"/>
-      <w:bookmarkStart w:id="4" w:name="_Toc259277497"/>
+      <w:bookmarkStart w:id="2" w:name="_Toc259276582"/>
+      <w:bookmarkStart w:id="3" w:name="_Toc259277497"/>
       <w:r>
         <w:t xml:space="preserve">Speech </w:t>
       </w:r>
       <w:r>
         <w:t>Processing</w:t>
       </w:r>
+      <w:bookmarkEnd w:id="2"/>
       <w:bookmarkEnd w:id="3"/>
-      <w:bookmarkEnd w:id="4"/>
     </w:p>
     <w:p>
       <w:r>
@@ -1271,7 +1273,13 @@
         <w:t xml:space="preserve">(ASR) </w:t>
       </w:r>
       <w:r>
-        <w:t>systems can be broken up into numer</w:t>
+        <w:t xml:space="preserve">systems can be </w:t>
+      </w:r>
+      <w:r>
+        <w:t>partitioned</w:t>
+      </w:r>
+      <w:r>
+        <w:t xml:space="preserve"> into numer</w:t>
       </w:r>
       <w:r>
         <w:t xml:space="preserve">ous categories based on the various criteria they meet. The criteria for systems usually consist of; speaker dependence, speech type, </w:t>
@@ -1284,13 +1292,13 @@
       <w:pPr>
         <w:pStyle w:val="Heading3"/>
       </w:pPr>
-      <w:bookmarkStart w:id="5" w:name="_Toc259276583"/>
-      <w:bookmarkStart w:id="6" w:name="_Toc259277498"/>
+      <w:bookmarkStart w:id="4" w:name="_Toc259276583"/>
+      <w:bookmarkStart w:id="5" w:name="_Toc259277498"/>
       <w:r>
         <w:t>Speaker dependence</w:t>
       </w:r>
+      <w:bookmarkEnd w:id="4"/>
       <w:bookmarkEnd w:id="5"/>
-      <w:bookmarkEnd w:id="6"/>
     </w:p>
     <w:p>
       <w:r>
@@ -1375,13 +1383,13 @@
       <w:pPr>
         <w:pStyle w:val="Heading3"/>
       </w:pPr>
-      <w:bookmarkStart w:id="7" w:name="_Toc259276584"/>
-      <w:bookmarkStart w:id="8" w:name="_Toc259277499"/>
+      <w:bookmarkStart w:id="6" w:name="_Toc259276584"/>
+      <w:bookmarkStart w:id="7" w:name="_Toc259277499"/>
       <w:r>
         <w:t>Speech type</w:t>
       </w:r>
+      <w:bookmarkEnd w:id="6"/>
       <w:bookmarkEnd w:id="7"/>
-      <w:bookmarkEnd w:id="8"/>
     </w:p>
     <w:p>
       <w:r>
@@ -1481,16 +1489,16 @@
       <w:pPr>
         <w:pStyle w:val="Heading3"/>
       </w:pPr>
-      <w:bookmarkStart w:id="9" w:name="_Toc259276585"/>
-      <w:bookmarkStart w:id="10" w:name="_Toc259277500"/>
+      <w:bookmarkStart w:id="8" w:name="_Toc259276585"/>
+      <w:bookmarkStart w:id="9" w:name="_Toc259277500"/>
       <w:r>
         <w:t>Recog</w:t>
       </w:r>
       <w:r>
         <w:t>nition type</w:t>
       </w:r>
+      <w:bookmarkEnd w:id="8"/>
       <w:bookmarkEnd w:id="9"/>
-      <w:bookmarkEnd w:id="10"/>
     </w:p>
     <w:p>
       <w:r>
@@ -1682,7 +1690,10 @@
         <w:t xml:space="preserve"> </w:t>
       </w:r>
       <w:r>
-        <w:t xml:space="preserve">Secondarily, the processing time for a </w:t>
+        <w:t>Additionally</w:t>
+      </w:r>
+      <w:r>
+        <w:t xml:space="preserve">, the processing time for a </w:t>
       </w:r>
       <w:r>
         <w:t>word-based</w:t>
@@ -1845,7 +1856,7 @@
         <w:pStyle w:val="Caption"/>
         <w:keepNext/>
       </w:pPr>
-      <w:bookmarkStart w:id="11" w:name="_Ref259201863"/>
+      <w:bookmarkStart w:id="10" w:name="_Ref259201863"/>
       <w:r>
         <w:t xml:space="preserve">Table </w:t>
       </w:r>
@@ -1868,7 +1879,7 @@
           <w:t>1</w:t>
         </w:r>
       </w:fldSimple>
-      <w:bookmarkEnd w:id="11"/>
+      <w:bookmarkEnd w:id="10"/>
       <w:r>
         <w:t xml:space="preserve">: List of English Phonemes and Manners of Articulation </w:t>
       </w:r>
@@ -3338,7 +3349,7 @@
         <w:pStyle w:val="Caption"/>
         <w:keepNext/>
       </w:pPr>
-      <w:bookmarkStart w:id="12" w:name="_Ref259201436"/>
+      <w:bookmarkStart w:id="11" w:name="_Ref259201436"/>
       <w:r>
         <w:lastRenderedPageBreak/>
         <w:t xml:space="preserve">Table </w:t>
@@ -3362,7 +3373,7 @@
           <w:t>2</w:t>
         </w:r>
       </w:fldSimple>
-      <w:bookmarkEnd w:id="12"/>
+      <w:bookmarkEnd w:id="11"/>
       <w:r>
         <w:t xml:space="preserve">: Example of the Phonetic Decomposition of Various Words/Phrases </w:t>
       </w:r>
@@ -3629,13 +3640,13 @@
       <w:pPr>
         <w:pStyle w:val="Heading2"/>
       </w:pPr>
-      <w:bookmarkStart w:id="13" w:name="_Toc259276586"/>
-      <w:bookmarkStart w:id="14" w:name="_Toc259277501"/>
+      <w:bookmarkStart w:id="12" w:name="_Toc259276586"/>
+      <w:bookmarkStart w:id="13" w:name="_Toc259277501"/>
       <w:r>
         <w:t>Pre-Processing</w:t>
       </w:r>
+      <w:bookmarkEnd w:id="12"/>
       <w:bookmarkEnd w:id="13"/>
-      <w:bookmarkEnd w:id="14"/>
     </w:p>
     <w:p>
       <w:r>
@@ -3712,15 +3723,23 @@
       <w:pPr>
         <w:pStyle w:val="Heading2"/>
       </w:pPr>
-      <w:bookmarkStart w:id="15" w:name="_Toc259276587"/>
-      <w:bookmarkStart w:id="16" w:name="_Toc259277502"/>
+      <w:bookmarkStart w:id="14" w:name="_Toc259276587"/>
+      <w:bookmarkStart w:id="15" w:name="_Toc259277502"/>
       <w:r>
         <w:t>Feature Extraction</w:t>
       </w:r>
+      <w:bookmarkEnd w:id="14"/>
       <w:bookmarkEnd w:id="15"/>
-      <w:bookmarkEnd w:id="16"/>
     </w:p>
     <w:p>
+      <w:r>
+        <w:t>Feature extraction is the process of parsing an input signal and parameterizing it into a vector</w:t>
+      </w:r>
+      <w:r>
+        <w:t xml:space="preserve">, known as a feature vector, which contains the important characteristics of the signal, as deemed by the chosen parameterization process. </w:t>
+      </w:r>
+      <w:bookmarkStart w:id="16" w:name="_GoBack"/>
+      <w:bookmarkEnd w:id="16"/>
       <w:r>
         <w:t xml:space="preserve">The two most important </w:t>
       </w:r>
@@ -3770,15 +3789,7 @@
         </w:numPr>
       </w:pPr>
       <w:r>
-        <w:t xml:space="preserve">Cepstral and delta </w:t>
-      </w:r>
-      <w:proofErr w:type="spellStart"/>
-      <w:r>
-        <w:t>cepstral</w:t>
-      </w:r>
-      <w:proofErr w:type="spellEnd"/>
-      <w:r>
-        <w:t xml:space="preserve"> coefficients</w:t>
+        <w:t>Cepstral and delta cepstral coefficients</w:t>
       </w:r>
     </w:p>
     <w:p>
@@ -3802,15 +3813,7 @@
         </w:numPr>
       </w:pPr>
       <w:r>
-        <w:t xml:space="preserve">Discrete </w:t>
-      </w:r>
-      <w:proofErr w:type="spellStart"/>
-      <w:r>
-        <w:t>fourier</w:t>
-      </w:r>
-      <w:proofErr w:type="spellEnd"/>
-      <w:r>
-        <w:t xml:space="preserve"> transform methods</w:t>
+        <w:t>Discrete fourier transform methods</w:t>
       </w:r>
     </w:p>
     <w:p>
@@ -3856,6 +3859,7 @@
       <w:bookmarkStart w:id="17" w:name="_Toc259276588"/>
       <w:bookmarkStart w:id="18" w:name="_Toc259277503"/>
       <w:r>
+        <w:lastRenderedPageBreak/>
         <w:t>Mel-frequenc</w:t>
       </w:r>
       <w:r>
@@ -3863,6 +3867,14 @@
       </w:r>
       <w:bookmarkEnd w:id="17"/>
       <w:bookmarkEnd w:id="18"/>
+    </w:p>
+    <w:p>
+      <w:pPr>
+        <w:pStyle w:val="Heading3"/>
+      </w:pPr>
+      <w:r>
+        <w:t>Linear Predictive Coding (LPC)</w:t>
+      </w:r>
     </w:p>
     <w:p>
       <w:pPr>
@@ -3914,7 +3926,6 @@
       <w:bookmarkStart w:id="25" w:name="_Toc259276592"/>
       <w:bookmarkStart w:id="26" w:name="_Toc259277507"/>
       <w:r>
-        <w:lastRenderedPageBreak/>
         <w:t>Hidden Markov Models</w:t>
       </w:r>
       <w:bookmarkEnd w:id="25"/>
@@ -4638,7 +4649,7 @@
         <w:rStyle w:val="PageNumber"/>
         <w:noProof/>
       </w:rPr>
-      <w:t>1</w:t>
+      <w:t>4</w:t>
     </w:r>
     <w:r>
       <w:rPr>
@@ -7297,6 +7308,7 @@
   <w:style w:type="character" w:default="1" w:styleId="DefaultParagraphFont">
     <w:name w:val="Default Paragraph Font"/>
     <w:uiPriority w:val="1"/>
+    <w:semiHidden/>
     <w:unhideWhenUsed/>
   </w:style>
   <w:style w:type="table" w:default="1" w:styleId="TableNormal">
@@ -8090,6 +8102,7 @@
   <w:style w:type="character" w:default="1" w:styleId="DefaultParagraphFont">
     <w:name w:val="Default Paragraph Font"/>
     <w:uiPriority w:val="1"/>
+    <w:semiHidden/>
     <w:unhideWhenUsed/>
   </w:style>
   <w:style w:type="table" w:default="1" w:styleId="TableNormal">
@@ -8595,644 +8608,6 @@
 </w:styles>
 </file>
 
-<file path=word/glossary/document.xml><?xml version="1.0" encoding="utf-8"?>
-<w:glossaryDocument xmlns:wpc="http://schemas.microsoft.com/office/word/2010/wordprocessingCanvas" xmlns:mo="http://schemas.microsoft.com/office/mac/office/2008/main" xmlns:mc="http://schemas.openxmlformats.org/markup-compatibility/2006" xmlns:mv="urn:schemas-microsoft-com:mac:vml" xmlns:o="urn:schemas-microsoft-com:office:office" xmlns:r="http://schemas.openxmlformats.org/officeDocument/2006/relationships" xmlns:m="http://schemas.openxmlformats.org/officeDocument/2006/math" xmlns:v="urn:schemas-microsoft-com:vml" xmlns:wp14="http://schemas.microsoft.com/office/word/2010/wordprocessingDrawing" xmlns:wp="http://schemas.openxmlformats.org/drawingml/2006/wordprocessingDrawing" xmlns:w10="urn:schemas-microsoft-com:office:word" xmlns:w="http://schemas.openxmlformats.org/wordprocessingml/2006/main" xmlns:w14="http://schemas.microsoft.com/office/word/2010/wordml" xmlns:wpg="http://schemas.microsoft.com/office/word/2010/wordprocessingGroup" xmlns:wpi="http://schemas.microsoft.com/office/word/2010/wordprocessingInk" xmlns:wne="http://schemas.microsoft.com/office/word/2006/wordml" xmlns:wps="http://schemas.microsoft.com/office/word/2010/wordprocessingShape" mc:Ignorable="w14 wp14"/>
-</file>
-
-<file path=word/glossary/fontTable.xml><?xml version="1.0" encoding="utf-8"?>
-<w:fonts xmlns:mc="http://schemas.openxmlformats.org/markup-compatibility/2006" xmlns:r="http://schemas.openxmlformats.org/officeDocument/2006/relationships" xmlns:w="http://schemas.openxmlformats.org/wordprocessingml/2006/main" xmlns:w14="http://schemas.microsoft.com/office/word/2010/wordml" mc:Ignorable="w14">
-  <w:font w:name="Times New Roman">
-    <w:panose1 w:val="02020603050405020304"/>
-    <w:charset w:val="00"/>
-    <w:family w:val="auto"/>
-    <w:pitch w:val="variable"/>
-    <w:sig w:usb0="E0002AFF" w:usb1="C0007841" w:usb2="00000009" w:usb3="00000000" w:csb0="000001FF" w:csb1="00000000"/>
-  </w:font>
-  <w:font w:name="Symbol">
-    <w:panose1 w:val="00000000000000000000"/>
-    <w:charset w:val="02"/>
-    <w:family w:val="auto"/>
-    <w:pitch w:val="variable"/>
-    <w:sig w:usb0="00000000" w:usb1="10000000" w:usb2="00000000" w:usb3="00000000" w:csb0="80000000" w:csb1="00000000"/>
-  </w:font>
-  <w:font w:name="Courier New">
-    <w:panose1 w:val="02070309020205020404"/>
-    <w:charset w:val="00"/>
-    <w:family w:val="auto"/>
-    <w:pitch w:val="variable"/>
-    <w:sig w:usb0="E0002AFF" w:usb1="C0007843" w:usb2="00000009" w:usb3="00000000" w:csb0="000001FF" w:csb1="00000000"/>
-  </w:font>
-  <w:font w:name="Wingdings">
-    <w:panose1 w:val="05000000000000000000"/>
-    <w:charset w:val="02"/>
-    <w:family w:val="auto"/>
-    <w:pitch w:val="variable"/>
-    <w:sig w:usb0="00000000" w:usb1="10000000" w:usb2="00000000" w:usb3="00000000" w:csb0="80000000" w:csb1="00000000"/>
-  </w:font>
-  <w:font w:name="Cambria">
-    <w:panose1 w:val="02040503050406030204"/>
-    <w:charset w:val="00"/>
-    <w:family w:val="auto"/>
-    <w:pitch w:val="variable"/>
-    <w:sig w:usb0="E00002FF" w:usb1="400004FF" w:usb2="00000000" w:usb3="00000000" w:csb0="0000019F" w:csb1="00000000"/>
-  </w:font>
-  <w:font w:name="ＭＳ 明朝">
-    <w:charset w:val="4E"/>
-    <w:family w:val="auto"/>
-    <w:pitch w:val="variable"/>
-    <w:sig w:usb0="E00002FF" w:usb1="6AC7FDFB" w:usb2="00000012" w:usb3="00000000" w:csb0="0002009F" w:csb1="00000000"/>
-  </w:font>
-  <w:font w:name="Calibri">
-    <w:panose1 w:val="020F0502020204030204"/>
-    <w:charset w:val="00"/>
-    <w:family w:val="auto"/>
-    <w:pitch w:val="variable"/>
-    <w:sig w:usb0="E10002FF" w:usb1="4000ACFF" w:usb2="00000009" w:usb3="00000000" w:csb0="0000019F" w:csb1="00000000"/>
-  </w:font>
-  <w:font w:name="ＭＳ ゴシック">
-    <w:charset w:val="4E"/>
-    <w:family w:val="auto"/>
-    <w:pitch w:val="variable"/>
-    <w:sig w:usb0="E00002FF" w:usb1="6AC7FDFB" w:usb2="00000012" w:usb3="00000000" w:csb0="0002009F" w:csb1="00000000"/>
-  </w:font>
-  <w:font w:name="Lucida Grande">
-    <w:panose1 w:val="020B0600040502020204"/>
-    <w:charset w:val="00"/>
-    <w:family w:val="auto"/>
-    <w:pitch w:val="variable"/>
-    <w:sig w:usb0="E1000AEF" w:usb1="5000A1FF" w:usb2="00000000" w:usb3="00000000" w:csb0="000001BF" w:csb1="00000000"/>
-  </w:font>
-  <w:font w:name="Arial">
-    <w:panose1 w:val="020B0604020202020204"/>
-    <w:charset w:val="00"/>
-    <w:family w:val="auto"/>
-    <w:pitch w:val="variable"/>
-    <w:sig w:usb0="E0002AFF" w:usb1="C0007843" w:usb2="00000009" w:usb3="00000000" w:csb0="000001FF" w:csb1="00000000"/>
-  </w:font>
-</w:fonts>
-</file>
-
-<file path=word/glossary/settings.xml><?xml version="1.0" encoding="utf-8"?>
-<w:settings xmlns:mc="http://schemas.openxmlformats.org/markup-compatibility/2006" xmlns:o="urn:schemas-microsoft-com:office:office" xmlns:r="http://schemas.openxmlformats.org/officeDocument/2006/relationships" xmlns:m="http://schemas.openxmlformats.org/officeDocument/2006/math" xmlns:v="urn:schemas-microsoft-com:vml" xmlns:w10="urn:schemas-microsoft-com:office:word" xmlns:w="http://schemas.openxmlformats.org/wordprocessingml/2006/main" xmlns:w14="http://schemas.microsoft.com/office/word/2010/wordml" xmlns:sl="http://schemas.openxmlformats.org/schemaLibrary/2006/main" mc:Ignorable="w14">
-  <w:view w:val="normal"/>
-  <w:defaultTabStop w:val="720"/>
-  <w:characterSpacingControl w:val="doNotCompress"/>
-  <w:compat>
-    <w:useFELayout/>
-    <w:compatSetting w:name="compatibilityMode" w:uri="http://schemas.microsoft.com/office/word" w:val="14"/>
-    <w:compatSetting w:name="overrideTableStyleFontSizeAndJustification" w:uri="http://schemas.microsoft.com/office/word" w:val="1"/>
-    <w:compatSetting w:name="enableOpenTypeFeatures" w:uri="http://schemas.microsoft.com/office/word" w:val="1"/>
-    <w:compatSetting w:name="doNotFlipMirrorIndents" w:uri="http://schemas.microsoft.com/office/word" w:val="1"/>
-  </w:compat>
-  <w:rsids>
-    <w:rsidRoot w:val="004A594F"/>
-    <w:rsid w:val="004A594F"/>
-  </w:rsids>
-  <m:mathPr>
-    <m:mathFont m:val="Cambria Math"/>
-    <m:brkBin m:val="before"/>
-    <m:brkBinSub m:val="--"/>
-    <m:smallFrac m:val="0"/>
-    <m:dispDef/>
-    <m:lMargin m:val="0"/>
-    <m:rMargin m:val="0"/>
-    <m:defJc m:val="centerGroup"/>
-    <m:wrapIndent m:val="1440"/>
-    <m:intLim m:val="subSup"/>
-    <m:naryLim m:val="undOvr"/>
-  </m:mathPr>
-  <w:themeFontLang w:val="en-US" w:eastAsia="ja-JP"/>
-  <w:clrSchemeMapping w:bg1="light1" w:t1="dark1" w:bg2="light2" w:t2="dark2" w:accent1="accent1" w:accent2="accent2" w:accent3="accent3" w:accent4="accent4" w:accent5="accent5" w:accent6="accent6" w:hyperlink="hyperlink" w:followedHyperlink="followedHyperlink"/>
-  <w:doNotAutoCompressPictures/>
-  <w:decimalSymbol w:val="."/>
-  <w:listSeparator w:val=","/>
-  <w14:defaultImageDpi w14:val="300"/>
-</w:settings>
-</file>
-
-<file path=word/glossary/styles.xml><?xml version="1.0" encoding="utf-8"?>
-<w:styles xmlns:mc="http://schemas.openxmlformats.org/markup-compatibility/2006" xmlns:r="http://schemas.openxmlformats.org/officeDocument/2006/relationships" xmlns:w="http://schemas.openxmlformats.org/wordprocessingml/2006/main" xmlns:w14="http://schemas.microsoft.com/office/word/2010/wordml" mc:Ignorable="w14">
-  <w:docDefaults>
-    <w:rPrDefault>
-      <w:rPr>
-        <w:rFonts w:asciiTheme="minorHAnsi" w:eastAsiaTheme="minorEastAsia" w:hAnsiTheme="minorHAnsi" w:cstheme="minorBidi"/>
-        <w:sz w:val="24"/>
-        <w:szCs w:val="24"/>
-        <w:lang w:val="en-US" w:eastAsia="ja-JP" w:bidi="ar-SA"/>
-      </w:rPr>
-    </w:rPrDefault>
-    <w:pPrDefault/>
-  </w:docDefaults>
-  <w:latentStyles w:defLockedState="0" w:defUIPriority="99" w:defSemiHidden="1" w:defUnhideWhenUsed="1" w:defQFormat="0" w:count="276">
-    <w:lsdException w:name="Normal" w:semiHidden="0" w:uiPriority="0" w:unhideWhenUsed="0" w:qFormat="1"/>
-    <w:lsdException w:name="heading 1" w:semiHidden="0" w:uiPriority="9" w:unhideWhenUsed="0" w:qFormat="1"/>
-    <w:lsdException w:name="heading 2" w:uiPriority="9" w:qFormat="1"/>
-    <w:lsdException w:name="heading 3" w:uiPriority="9" w:qFormat="1"/>
-    <w:lsdException w:name="heading 4" w:uiPriority="9" w:qFormat="1"/>
-    <w:lsdException w:name="heading 5" w:uiPriority="9" w:qFormat="1"/>
-    <w:lsdException w:name="heading 6" w:uiPriority="9" w:qFormat="1"/>
-    <w:lsdException w:name="heading 7" w:uiPriority="9" w:qFormat="1"/>
-    <w:lsdException w:name="heading 8" w:uiPriority="9" w:qFormat="1"/>
-    <w:lsdException w:name="heading 9" w:uiPriority="9" w:qFormat="1"/>
-    <w:lsdException w:name="toc 1" w:uiPriority="39"/>
-    <w:lsdException w:name="toc 2" w:uiPriority="39"/>
-    <w:lsdException w:name="toc 3" w:uiPriority="39"/>
-    <w:lsdException w:name="toc 4" w:uiPriority="39"/>
-    <w:lsdException w:name="toc 5" w:uiPriority="39"/>
-    <w:lsdException w:name="toc 6" w:uiPriority="39"/>
-    <w:lsdException w:name="toc 7" w:uiPriority="39"/>
-    <w:lsdException w:name="toc 8" w:uiPriority="39"/>
-    <w:lsdException w:name="toc 9" w:uiPriority="39"/>
-    <w:lsdException w:name="caption" w:uiPriority="35" w:qFormat="1"/>
-    <w:lsdException w:name="Title" w:semiHidden="0" w:uiPriority="10" w:unhideWhenUsed="0" w:qFormat="1"/>
-    <w:lsdException w:name="Default Paragraph Font" w:uiPriority="1"/>
-    <w:lsdException w:name="Subtitle" w:semiHidden="0" w:uiPriority="11" w:unhideWhenUsed="0" w:qFormat="1"/>
-    <w:lsdException w:name="Strong" w:semiHidden="0" w:uiPriority="22" w:unhideWhenUsed="0" w:qFormat="1"/>
-    <w:lsdException w:name="Emphasis" w:semiHidden="0" w:uiPriority="20" w:unhideWhenUsed="0" w:qFormat="1"/>
-    <w:lsdException w:name="Table Grid" w:semiHidden="0" w:uiPriority="59" w:unhideWhenUsed="0"/>
-    <w:lsdException w:name="Placeholder Text" w:unhideWhenUsed="0"/>
-    <w:lsdException w:name="No Spacing" w:semiHidden="0" w:uiPriority="1" w:unhideWhenUsed="0" w:qFormat="1"/>
-    <w:lsdException w:name="Light Shading" w:semiHidden="0" w:uiPriority="60" w:unhideWhenUsed="0"/>
-    <w:lsdException w:name="Light List" w:semiHidden="0" w:uiPriority="61" w:unhideWhenUsed="0"/>
-    <w:lsdException w:name="Light Grid" w:semiHidden="0" w:uiPriority="62" w:unhideWhenUsed="0"/>
-    <w:lsdException w:name="Medium Shading 1" w:semiHidden="0" w:uiPriority="63" w:unhideWhenUsed="0"/>
-    <w:lsdException w:name="Medium Shading 2" w:semiHidden="0" w:uiPriority="64" w:unhideWhenUsed="0"/>
-    <w:lsdException w:name="Medium List 1" w:semiHidden="0" w:uiPriority="65" w:unhideWhenUsed="0"/>
-    <w:lsdException w:name="Medium List 2" w:semiHidden="0" w:uiPriority="66" w:unhideWhenUsed="0"/>
-    <w:lsdException w:name="Medium Grid 1" w:semiHidden="0" w:uiPriority="67" w:unhideWhenUsed="0"/>
-    <w:lsdException w:name="Medium Grid 2" w:semiHidden="0" w:uiPriority="68" w:unhideWhenUsed="0"/>
-    <w:lsdException w:name="Medium Grid 3" w:semiHidden="0" w:uiPriority="69" w:unhideWhenUsed="0"/>
-    <w:lsdException w:name="Dark List" w:semiHidden="0" w:uiPriority="70" w:unhideWhenUsed="0"/>
-    <w:lsdException w:name="Colorful Shading" w:semiHidden="0" w:uiPriority="71" w:unhideWhenUsed="0"/>
-    <w:lsdException w:name="Colorful List" w:semiHidden="0" w:uiPriority="72" w:unhideWhenUsed="0"/>
-    <w:lsdException w:name="Colorful Grid" w:semiHidden="0" w:uiPriority="73" w:unhideWhenUsed="0"/>
-    <w:lsdException w:name="Light Shading Accent 1" w:semiHidden="0" w:uiPriority="60" w:unhideWhenUsed="0"/>
-    <w:lsdException w:name="Light List Accent 1" w:semiHidden="0" w:uiPriority="61" w:unhideWhenUsed="0"/>
-    <w:lsdException w:name="Light Grid Accent 1" w:semiHidden="0" w:uiPriority="62" w:unhideWhenUsed="0"/>
-    <w:lsdException w:name="Medium Shading 1 Accent 1" w:semiHidden="0" w:uiPriority="63" w:unhideWhenUsed="0"/>
-    <w:lsdException w:name="Medium Shading 2 Accent 1" w:semiHidden="0" w:uiPriority="64" w:unhideWhenUsed="0"/>
-    <w:lsdException w:name="Medium List 1 Accent 1" w:semiHidden="0" w:uiPriority="65" w:unhideWhenUsed="0"/>
-    <w:lsdException w:name="Revision" w:unhideWhenUsed="0"/>
-    <w:lsdException w:name="List Paragraph" w:semiHidden="0" w:uiPriority="34" w:unhideWhenUsed="0" w:qFormat="1"/>
-    <w:lsdException w:name="Quote" w:semiHidden="0" w:uiPriority="29" w:unhideWhenUsed="0" w:qFormat="1"/>
-    <w:lsdException w:name="Intense Quote" w:semiHidden="0" w:uiPriority="30" w:unhideWhenUsed="0" w:qFormat="1"/>
-    <w:lsdException w:name="Medium List 2 Accent 1" w:semiHidden="0" w:uiPriority="66" w:unhideWhenUsed="0"/>
-    <w:lsdException w:name="Medium Grid 1 Accent 1" w:semiHidden="0" w:uiPriority="67" w:unhideWhenUsed="0"/>
-    <w:lsdException w:name="Medium Grid 2 Accent 1" w:semiHidden="0" w:uiPriority="68" w:unhideWhenUsed="0"/>
-    <w:lsdException w:name="Medium Grid 3 Accent 1" w:semiHidden="0" w:uiPriority="69" w:unhideWhenUsed="0"/>
-    <w:lsdException w:name="Dark List Accent 1" w:semiHidden="0" w:uiPriority="70" w:unhideWhenUsed="0"/>
-    <w:lsdException w:name="Colorful Shading Accent 1" w:semiHidden="0" w:uiPriority="71" w:unhideWhenUsed="0"/>
-    <w:lsdException w:name="Colorful List Accent 1" w:semiHidden="0" w:uiPriority="72" w:unhideWhenUsed="0"/>
-    <w:lsdException w:name="Colorful Grid Accent 1" w:semiHidden="0" w:uiPriority="73" w:unhideWhenUsed="0"/>
-    <w:lsdException w:name="Light Shading Accent 2" w:semiHidden="0" w:uiPriority="60" w:unhideWhenUsed="0"/>
-    <w:lsdException w:name="Light List Accent 2" w:semiHidden="0" w:uiPriority="61" w:unhideWhenUsed="0"/>
-    <w:lsdException w:name="Light Grid Accent 2" w:semiHidden="0" w:uiPriority="62" w:unhideWhenUsed="0"/>
-    <w:lsdException w:name="Medium Shading 1 Accent 2" w:semiHidden="0" w:uiPriority="63" w:unhideWhenUsed="0"/>
-    <w:lsdException w:name="Medium Shading 2 Accent 2" w:semiHidden="0" w:uiPriority="64" w:unhideWhenUsed="0"/>
-    <w:lsdException w:name="Medium List 1 Accent 2" w:semiHidden="0" w:uiPriority="65" w:unhideWhenUsed="0"/>
-    <w:lsdException w:name="Medium List 2 Accent 2" w:semiHidden="0" w:uiPriority="66" w:unhideWhenUsed="0"/>
-    <w:lsdException w:name="Medium Grid 1 Accent 2" w:semiHidden="0" w:uiPriority="67" w:unhideWhenUsed="0"/>
-    <w:lsdException w:name="Medium Grid 2 Accent 2" w:semiHidden="0" w:uiPriority="68" w:unhideWhenUsed="0"/>
-    <w:lsdException w:name="Medium Grid 3 Accent 2" w:semiHidden="0" w:uiPriority="69" w:unhideWhenUsed="0"/>
-    <w:lsdException w:name="Dark List Accent 2" w:semiHidden="0" w:uiPriority="70" w:unhideWhenUsed="0"/>
-    <w:lsdException w:name="Colorful Shading Accent 2" w:semiHidden="0" w:uiPriority="71" w:unhideWhenUsed="0"/>
-    <w:lsdException w:name="Colorful List Accent 2" w:semiHidden="0" w:uiPriority="72" w:unhideWhenUsed="0"/>
-    <w:lsdException w:name="Colorful Grid Accent 2" w:semiHidden="0" w:uiPriority="73" w:unhideWhenUsed="0"/>
-    <w:lsdException w:name="Light Shading Accent 3" w:semiHidden="0" w:uiPriority="60" w:unhideWhenUsed="0"/>
-    <w:lsdException w:name="Light List Accent 3" w:semiHidden="0" w:uiPriority="61" w:unhideWhenUsed="0"/>
-    <w:lsdException w:name="Light Grid Accent 3" w:semiHidden="0" w:uiPriority="62" w:unhideWhenUsed="0"/>
-    <w:lsdException w:name="Medium Shading 1 Accent 3" w:semiHidden="0" w:uiPriority="63" w:unhideWhenUsed="0"/>
-    <w:lsdException w:name="Medium Shading 2 Accent 3" w:semiHidden="0" w:uiPriority="64" w:unhideWhenUsed="0"/>
-    <w:lsdException w:name="Medium List 1 Accent 3" w:semiHidden="0" w:uiPriority="65" w:unhideWhenUsed="0"/>
-    <w:lsdException w:name="Medium List 2 Accent 3" w:semiHidden="0" w:uiPriority="66" w:unhideWhenUsed="0"/>
-    <w:lsdException w:name="Medium Grid 1 Accent 3" w:semiHidden="0" w:uiPriority="67" w:unhideWhenUsed="0"/>
-    <w:lsdException w:name="Medium Grid 2 Accent 3" w:semiHidden="0" w:uiPriority="68" w:unhideWhenUsed="0"/>
-    <w:lsdException w:name="Medium Grid 3 Accent 3" w:semiHidden="0" w:uiPriority="69" w:unhideWhenUsed="0"/>
-    <w:lsdException w:name="Dark List Accent 3" w:semiHidden="0" w:uiPriority="70" w:unhideWhenUsed="0"/>
-    <w:lsdException w:name="Colorful Shading Accent 3" w:semiHidden="0" w:uiPriority="71" w:unhideWhenUsed="0"/>
-    <w:lsdException w:name="Colorful List Accent 3" w:semiHidden="0" w:uiPriority="72" w:unhideWhenUsed="0"/>
-    <w:lsdException w:name="Colorful Grid Accent 3" w:semiHidden="0" w:uiPriority="73" w:unhideWhenUsed="0"/>
-    <w:lsdException w:name="Light Shading Accent 4" w:semiHidden="0" w:uiPriority="60" w:unhideWhenUsed="0"/>
-    <w:lsdException w:name="Light List Accent 4" w:semiHidden="0" w:uiPriority="61" w:unhideWhenUsed="0"/>
-    <w:lsdException w:name="Light Grid Accent 4" w:semiHidden="0" w:uiPriority="62" w:unhideWhenUsed="0"/>
-    <w:lsdException w:name="Medium Shading 1 Accent 4" w:semiHidden="0" w:uiPriority="63" w:unhideWhenUsed="0"/>
-    <w:lsdException w:name="Medium Shading 2 Accent 4" w:semiHidden="0" w:uiPriority="64" w:unhideWhenUsed="0"/>
-    <w:lsdException w:name="Medium List 1 Accent 4" w:semiHidden="0" w:uiPriority="65" w:unhideWhenUsed="0"/>
-    <w:lsdException w:name="Medium List 2 Accent 4" w:semiHidden="0" w:uiPriority="66" w:unhideWhenUsed="0"/>
-    <w:lsdException w:name="Medium Grid 1 Accent 4" w:semiHidden="0" w:uiPriority="67" w:unhideWhenUsed="0"/>
-    <w:lsdException w:name="Medium Grid 2 Accent 4" w:semiHidden="0" w:uiPriority="68" w:unhideWhenUsed="0"/>
-    <w:lsdException w:name="Medium Grid 3 Accent 4" w:semiHidden="0" w:uiPriority="69" w:unhideWhenUsed="0"/>
-    <w:lsdException w:name="Dark List Accent 4" w:semiHidden="0" w:uiPriority="70" w:unhideWhenUsed="0"/>
-    <w:lsdException w:name="Colorful Shading Accent 4" w:semiHidden="0" w:uiPriority="71" w:unhideWhenUsed="0"/>
-    <w:lsdException w:name="Colorful List Accent 4" w:semiHidden="0" w:uiPriority="72" w:unhideWhenUsed="0"/>
-    <w:lsdException w:name="Colorful Grid Accent 4" w:semiHidden="0" w:uiPriority="73" w:unhideWhenUsed="0"/>
-    <w:lsdException w:name="Light Shading Accent 5" w:semiHidden="0" w:uiPriority="60" w:unhideWhenUsed="0"/>
-    <w:lsdException w:name="Light List Accent 5" w:semiHidden="0" w:uiPriority="61" w:unhideWhenUsed="0"/>
-    <w:lsdException w:name="Light Grid Accent 5" w:semiHidden="0" w:uiPriority="62" w:unhideWhenUsed="0"/>
-    <w:lsdException w:name="Medium Shading 1 Accent 5" w:semiHidden="0" w:uiPriority="63" w:unhideWhenUsed="0"/>
-    <w:lsdException w:name="Medium Shading 2 Accent 5" w:semiHidden="0" w:uiPriority="64" w:unhideWhenUsed="0"/>
-    <w:lsdException w:name="Medium List 1 Accent 5" w:semiHidden="0" w:uiPriority="65" w:unhideWhenUsed="0"/>
-    <w:lsdException w:name="Medium List 2 Accent 5" w:semiHidden="0" w:uiPriority="66" w:unhideWhenUsed="0"/>
-    <w:lsdException w:name="Medium Grid 1 Accent 5" w:semiHidden="0" w:uiPriority="67" w:unhideWhenUsed="0"/>
-    <w:lsdException w:name="Medium Grid 2 Accent 5" w:semiHidden="0" w:uiPriority="68" w:unhideWhenUsed="0"/>
-    <w:lsdException w:name="Medium Grid 3 Accent 5" w:semiHidden="0" w:uiPriority="69" w:unhideWhenUsed="0"/>
-    <w:lsdException w:name="Dark List Accent 5" w:semiHidden="0" w:uiPriority="70" w:unhideWhenUsed="0"/>
-    <w:lsdException w:name="Colorful Shading Accent 5" w:semiHidden="0" w:uiPriority="71" w:unhideWhenUsed="0"/>
-    <w:lsdException w:name="Colorful List Accent 5" w:semiHidden="0" w:uiPriority="72" w:unhideWhenUsed="0"/>
-    <w:lsdException w:name="Colorful Grid Accent 5" w:semiHidden="0" w:uiPriority="73" w:unhideWhenUsed="0"/>
-    <w:lsdException w:name="Light Shading Accent 6" w:semiHidden="0" w:uiPriority="60" w:unhideWhenUsed="0"/>
-    <w:lsdException w:name="Light List Accent 6" w:semiHidden="0" w:uiPriority="61" w:unhideWhenUsed="0"/>
-    <w:lsdException w:name="Light Grid Accent 6" w:semiHidden="0" w:uiPriority="62" w:unhideWhenUsed="0"/>
-    <w:lsdException w:name="Medium Shading 1 Accent 6" w:semiHidden="0" w:uiPriority="63" w:unhideWhenUsed="0"/>
-    <w:lsdException w:name="Medium Shading 2 Accent 6" w:semiHidden="0" w:uiPriority="64" w:unhideWhenUsed="0"/>
-    <w:lsdException w:name="Medium List 1 Accent 6" w:semiHidden="0" w:uiPriority="65" w:unhideWhenUsed="0"/>
-    <w:lsdException w:name="Medium List 2 Accent 6" w:semiHidden="0" w:uiPriority="66" w:unhideWhenUsed="0"/>
-    <w:lsdException w:name="Medium Grid 1 Accent 6" w:semiHidden="0" w:uiPriority="67" w:unhideWhenUsed="0"/>
-    <w:lsdException w:name="Medium Grid 2 Accent 6" w:semiHidden="0" w:uiPriority="68" w:unhideWhenUsed="0"/>
-    <w:lsdException w:name="Medium Grid 3 Accent 6" w:semiHidden="0" w:uiPriority="69" w:unhideWhenUsed="0"/>
-    <w:lsdException w:name="Dark List Accent 6" w:semiHidden="0" w:uiPriority="70" w:unhideWhenUsed="0"/>
-    <w:lsdException w:name="Colorful Shading Accent 6" w:semiHidden="0" w:uiPriority="71" w:unhideWhenUsed="0"/>
-    <w:lsdException w:name="Colorful List Accent 6" w:semiHidden="0" w:uiPriority="72" w:unhideWhenUsed="0"/>
-    <w:lsdException w:name="Colorful Grid Accent 6" w:semiHidden="0" w:uiPriority="73" w:unhideWhenUsed="0"/>
-    <w:lsdException w:name="Subtle Emphasis" w:semiHidden="0" w:uiPriority="19" w:unhideWhenUsed="0" w:qFormat="1"/>
-    <w:lsdException w:name="Intense Emphasis" w:semiHidden="0" w:uiPriority="21" w:unhideWhenUsed="0" w:qFormat="1"/>
-    <w:lsdException w:name="Subtle Reference" w:semiHidden="0" w:uiPriority="31" w:unhideWhenUsed="0" w:qFormat="1"/>
-    <w:lsdException w:name="Intense Reference" w:semiHidden="0" w:uiPriority="32" w:unhideWhenUsed="0" w:qFormat="1"/>
-    <w:lsdException w:name="Book Title" w:semiHidden="0" w:uiPriority="33" w:unhideWhenUsed="0" w:qFormat="1"/>
-    <w:lsdException w:name="Bibliography" w:uiPriority="37"/>
-    <w:lsdException w:name="TOC Heading" w:uiPriority="39" w:qFormat="1"/>
-  </w:latentStyles>
-  <w:style w:type="paragraph" w:default="1" w:styleId="Normal">
-    <w:name w:val="Normal"/>
-    <w:qFormat/>
-  </w:style>
-  <w:style w:type="character" w:default="1" w:styleId="DefaultParagraphFont">
-    <w:name w:val="Default Paragraph Font"/>
-    <w:uiPriority w:val="1"/>
-    <w:semiHidden/>
-    <w:unhideWhenUsed/>
-  </w:style>
-  <w:style w:type="table" w:default="1" w:styleId="TableNormal">
-    <w:name w:val="Normal Table"/>
-    <w:uiPriority w:val="99"/>
-    <w:semiHidden/>
-    <w:unhideWhenUsed/>
-    <w:tblPr>
-      <w:tblInd w:w="0" w:type="dxa"/>
-      <w:tblCellMar>
-        <w:top w:w="0" w:type="dxa"/>
-        <w:left w:w="108" w:type="dxa"/>
-        <w:bottom w:w="0" w:type="dxa"/>
-        <w:right w:w="108" w:type="dxa"/>
-      </w:tblCellMar>
-    </w:tblPr>
-  </w:style>
-  <w:style w:type="numbering" w:default="1" w:styleId="NoList">
-    <w:name w:val="No List"/>
-    <w:uiPriority w:val="99"/>
-    <w:semiHidden/>
-    <w:unhideWhenUsed/>
-  </w:style>
-  <w:style w:type="paragraph" w:customStyle="1" w:styleId="2C8B9EC1C635B0498D0533BFAD3E5F8A">
-    <w:name w:val="2C8B9EC1C635B0498D0533BFAD3E5F8A"/>
-    <w:rsid w:val="004A594F"/>
-  </w:style>
-  <w:style w:type="paragraph" w:customStyle="1" w:styleId="A573BB0183164A49A5CA9C891BCD66EE">
-    <w:name w:val="A573BB0183164A49A5CA9C891BCD66EE"/>
-    <w:rsid w:val="004A594F"/>
-  </w:style>
-  <w:style w:type="paragraph" w:customStyle="1" w:styleId="DC478ABD3B21D24FBCF3C88166016C5A">
-    <w:name w:val="DC478ABD3B21D24FBCF3C88166016C5A"/>
-    <w:rsid w:val="004A594F"/>
-  </w:style>
-  <w:style w:type="paragraph" w:customStyle="1" w:styleId="69341DCD96452846A5F154578F4C0F30">
-    <w:name w:val="69341DCD96452846A5F154578F4C0F30"/>
-    <w:rsid w:val="004A594F"/>
-  </w:style>
-  <w:style w:type="paragraph" w:customStyle="1" w:styleId="4AB7D382138A5947AD6E978168820D7B">
-    <w:name w:val="4AB7D382138A5947AD6E978168820D7B"/>
-    <w:rsid w:val="004A594F"/>
-  </w:style>
-  <w:style w:type="paragraph" w:customStyle="1" w:styleId="73F02C54F34303419C5E6259ADB8FD7F">
-    <w:name w:val="73F02C54F34303419C5E6259ADB8FD7F"/>
-    <w:rsid w:val="004A594F"/>
-  </w:style>
-  <w:style w:type="paragraph" w:customStyle="1" w:styleId="3312AD61DDDCD046AD7E85937FEA7247">
-    <w:name w:val="3312AD61DDDCD046AD7E85937FEA7247"/>
-    <w:rsid w:val="004A594F"/>
-  </w:style>
-  <w:style w:type="paragraph" w:customStyle="1" w:styleId="5839706BC4401446A149C9491BA4D4AF">
-    <w:name w:val="5839706BC4401446A149C9491BA4D4AF"/>
-    <w:rsid w:val="004A594F"/>
-  </w:style>
-  <w:style w:type="paragraph" w:customStyle="1" w:styleId="28BCFA3F29190D4EADCC20E45B92D31D">
-    <w:name w:val="28BCFA3F29190D4EADCC20E45B92D31D"/>
-    <w:rsid w:val="004A594F"/>
-  </w:style>
-  <w:style w:type="paragraph" w:customStyle="1" w:styleId="E8AB8A57338E0F4692128C2615F791C1">
-    <w:name w:val="E8AB8A57338E0F4692128C2615F791C1"/>
-    <w:rsid w:val="004A594F"/>
-  </w:style>
-  <w:style w:type="paragraph" w:customStyle="1" w:styleId="B5EADEAE177B3D4EB7B2D73F2C9518B6">
-    <w:name w:val="B5EADEAE177B3D4EB7B2D73F2C9518B6"/>
-    <w:rsid w:val="004A594F"/>
-  </w:style>
-  <w:style w:type="paragraph" w:customStyle="1" w:styleId="1D603577E194F3469411A927756C2C4C">
-    <w:name w:val="1D603577E194F3469411A927756C2C4C"/>
-    <w:rsid w:val="004A594F"/>
-  </w:style>
-  <w:style w:type="paragraph" w:customStyle="1" w:styleId="B7790333C9110943BA3F82B04B19BD27">
-    <w:name w:val="B7790333C9110943BA3F82B04B19BD27"/>
-    <w:rsid w:val="004A594F"/>
-  </w:style>
-  <w:style w:type="paragraph" w:customStyle="1" w:styleId="BA104669E748094284E0DAEE6B3C1FA4">
-    <w:name w:val="BA104669E748094284E0DAEE6B3C1FA4"/>
-    <w:rsid w:val="004A594F"/>
-  </w:style>
-  <w:style w:type="paragraph" w:customStyle="1" w:styleId="0382779307FF9E4681920F7EB483A01B">
-    <w:name w:val="0382779307FF9E4681920F7EB483A01B"/>
-    <w:rsid w:val="004A594F"/>
-  </w:style>
-  <w:style w:type="paragraph" w:customStyle="1" w:styleId="ECFB29C4D9E58B449BCF157C7CB24926">
-    <w:name w:val="ECFB29C4D9E58B449BCF157C7CB24926"/>
-    <w:rsid w:val="004A594F"/>
-  </w:style>
-  <w:style w:type="paragraph" w:customStyle="1" w:styleId="96370C251910EE458E67DDC29F112F46">
-    <w:name w:val="96370C251910EE458E67DDC29F112F46"/>
-    <w:rsid w:val="004A594F"/>
-  </w:style>
-  <w:style w:type="paragraph" w:customStyle="1" w:styleId="7266FF640E685F45A07FE7C35C2ADB92">
-    <w:name w:val="7266FF640E685F45A07FE7C35C2ADB92"/>
-    <w:rsid w:val="004A594F"/>
-  </w:style>
-</w:styles>
-</file>
-
-<file path=word/glossary/stylesWithEffects.xml><?xml version="1.0" encoding="utf-8"?>
-<w:styles xmlns:wpc="http://schemas.microsoft.com/office/word/2010/wordprocessingCanvas" xmlns:mo="http://schemas.microsoft.com/office/mac/office/2008/main" xmlns:mc="http://schemas.openxmlformats.org/markup-compatibility/2006" xmlns:mv="urn:schemas-microsoft-com:mac:vml" xmlns:o="urn:schemas-microsoft-com:office:office" xmlns:r="http://schemas.openxmlformats.org/officeDocument/2006/relationships" xmlns:m="http://schemas.openxmlformats.org/officeDocument/2006/math" xmlns:v="urn:schemas-microsoft-com:vml" xmlns:wp14="http://schemas.microsoft.com/office/word/2010/wordprocessingDrawing" xmlns:wp="http://schemas.openxmlformats.org/drawingml/2006/wordprocessingDrawing" xmlns:w10="urn:schemas-microsoft-com:office:word" xmlns:w="http://schemas.openxmlformats.org/wordprocessingml/2006/main" xmlns:w14="http://schemas.microsoft.com/office/word/2010/wordml" xmlns:wpg="http://schemas.microsoft.com/office/word/2010/wordprocessingGroup" xmlns:wpi="http://schemas.microsoft.com/office/word/2010/wordprocessingInk" xmlns:wne="http://schemas.microsoft.com/office/word/2006/wordml" xmlns:wps="http://schemas.microsoft.com/office/word/2010/wordprocessingShape" mc:Ignorable="w14 wp14">
-  <w:docDefaults>
-    <w:rPrDefault>
-      <w:rPr>
-        <w:rFonts w:asciiTheme="minorHAnsi" w:eastAsiaTheme="minorEastAsia" w:hAnsiTheme="minorHAnsi" w:cstheme="minorBidi"/>
-        <w:sz w:val="24"/>
-        <w:szCs w:val="24"/>
-        <w:lang w:val="en-US" w:eastAsia="ja-JP" w:bidi="ar-SA"/>
-      </w:rPr>
-    </w:rPrDefault>
-    <w:pPrDefault/>
-  </w:docDefaults>
-  <w:latentStyles w:defLockedState="0" w:defUIPriority="99" w:defSemiHidden="1" w:defUnhideWhenUsed="1" w:defQFormat="0" w:count="276">
-    <w:lsdException w:name="Normal" w:semiHidden="0" w:uiPriority="0" w:unhideWhenUsed="0" w:qFormat="1"/>
-    <w:lsdException w:name="heading 1" w:semiHidden="0" w:uiPriority="9" w:unhideWhenUsed="0" w:qFormat="1"/>
-    <w:lsdException w:name="heading 2" w:uiPriority="9" w:qFormat="1"/>
-    <w:lsdException w:name="heading 3" w:uiPriority="9" w:qFormat="1"/>
-    <w:lsdException w:name="heading 4" w:uiPriority="9" w:qFormat="1"/>
-    <w:lsdException w:name="heading 5" w:uiPriority="9" w:qFormat="1"/>
-    <w:lsdException w:name="heading 6" w:uiPriority="9" w:qFormat="1"/>
-    <w:lsdException w:name="heading 7" w:uiPriority="9" w:qFormat="1"/>
-    <w:lsdException w:name="heading 8" w:uiPriority="9" w:qFormat="1"/>
-    <w:lsdException w:name="heading 9" w:uiPriority="9" w:qFormat="1"/>
-    <w:lsdException w:name="toc 1" w:uiPriority="39"/>
-    <w:lsdException w:name="toc 2" w:uiPriority="39"/>
-    <w:lsdException w:name="toc 3" w:uiPriority="39"/>
-    <w:lsdException w:name="toc 4" w:uiPriority="39"/>
-    <w:lsdException w:name="toc 5" w:uiPriority="39"/>
-    <w:lsdException w:name="toc 6" w:uiPriority="39"/>
-    <w:lsdException w:name="toc 7" w:uiPriority="39"/>
-    <w:lsdException w:name="toc 8" w:uiPriority="39"/>
-    <w:lsdException w:name="toc 9" w:uiPriority="39"/>
-    <w:lsdException w:name="caption" w:uiPriority="35" w:qFormat="1"/>
-    <w:lsdException w:name="Title" w:semiHidden="0" w:uiPriority="10" w:unhideWhenUsed="0" w:qFormat="1"/>
-    <w:lsdException w:name="Default Paragraph Font" w:uiPriority="1"/>
-    <w:lsdException w:name="Subtitle" w:semiHidden="0" w:uiPriority="11" w:unhideWhenUsed="0" w:qFormat="1"/>
-    <w:lsdException w:name="Strong" w:semiHidden="0" w:uiPriority="22" w:unhideWhenUsed="0" w:qFormat="1"/>
-    <w:lsdException w:name="Emphasis" w:semiHidden="0" w:uiPriority="20" w:unhideWhenUsed="0" w:qFormat="1"/>
-    <w:lsdException w:name="Table Grid" w:semiHidden="0" w:uiPriority="59" w:unhideWhenUsed="0"/>
-    <w:lsdException w:name="Placeholder Text" w:unhideWhenUsed="0"/>
-    <w:lsdException w:name="No Spacing" w:semiHidden="0" w:uiPriority="1" w:unhideWhenUsed="0" w:qFormat="1"/>
-    <w:lsdException w:name="Light Shading" w:semiHidden="0" w:uiPriority="60" w:unhideWhenUsed="0"/>
-    <w:lsdException w:name="Light List" w:semiHidden="0" w:uiPriority="61" w:unhideWhenUsed="0"/>
-    <w:lsdException w:name="Light Grid" w:semiHidden="0" w:uiPriority="62" w:unhideWhenUsed="0"/>
-    <w:lsdException w:name="Medium Shading 1" w:semiHidden="0" w:uiPriority="63" w:unhideWhenUsed="0"/>
-    <w:lsdException w:name="Medium Shading 2" w:semiHidden="0" w:uiPriority="64" w:unhideWhenUsed="0"/>
-    <w:lsdException w:name="Medium List 1" w:semiHidden="0" w:uiPriority="65" w:unhideWhenUsed="0"/>
-    <w:lsdException w:name="Medium List 2" w:semiHidden="0" w:uiPriority="66" w:unhideWhenUsed="0"/>
-    <w:lsdException w:name="Medium Grid 1" w:semiHidden="0" w:uiPriority="67" w:unhideWhenUsed="0"/>
-    <w:lsdException w:name="Medium Grid 2" w:semiHidden="0" w:uiPriority="68" w:unhideWhenUsed="0"/>
-    <w:lsdException w:name="Medium Grid 3" w:semiHidden="0" w:uiPriority="69" w:unhideWhenUsed="0"/>
-    <w:lsdException w:name="Dark List" w:semiHidden="0" w:uiPriority="70" w:unhideWhenUsed="0"/>
-    <w:lsdException w:name="Colorful Shading" w:semiHidden="0" w:uiPriority="71" w:unhideWhenUsed="0"/>
-    <w:lsdException w:name="Colorful List" w:semiHidden="0" w:uiPriority="72" w:unhideWhenUsed="0"/>
-    <w:lsdException w:name="Colorful Grid" w:semiHidden="0" w:uiPriority="73" w:unhideWhenUsed="0"/>
-    <w:lsdException w:name="Light Shading Accent 1" w:semiHidden="0" w:uiPriority="60" w:unhideWhenUsed="0"/>
-    <w:lsdException w:name="Light List Accent 1" w:semiHidden="0" w:uiPriority="61" w:unhideWhenUsed="0"/>
-    <w:lsdException w:name="Light Grid Accent 1" w:semiHidden="0" w:uiPriority="62" w:unhideWhenUsed="0"/>
-    <w:lsdException w:name="Medium Shading 1 Accent 1" w:semiHidden="0" w:uiPriority="63" w:unhideWhenUsed="0"/>
-    <w:lsdException w:name="Medium Shading 2 Accent 1" w:semiHidden="0" w:uiPriority="64" w:unhideWhenUsed="0"/>
-    <w:lsdException w:name="Medium List 1 Accent 1" w:semiHidden="0" w:uiPriority="65" w:unhideWhenUsed="0"/>
-    <w:lsdException w:name="Revision" w:unhideWhenUsed="0"/>
-    <w:lsdException w:name="List Paragraph" w:semiHidden="0" w:uiPriority="34" w:unhideWhenUsed="0" w:qFormat="1"/>
-    <w:lsdException w:name="Quote" w:semiHidden="0" w:uiPriority="29" w:unhideWhenUsed="0" w:qFormat="1"/>
-    <w:lsdException w:name="Intense Quote" w:semiHidden="0" w:uiPriority="30" w:unhideWhenUsed="0" w:qFormat="1"/>
-    <w:lsdException w:name="Medium List 2 Accent 1" w:semiHidden="0" w:uiPriority="66" w:unhideWhenUsed="0"/>
-    <w:lsdException w:name="Medium Grid 1 Accent 1" w:semiHidden="0" w:uiPriority="67" w:unhideWhenUsed="0"/>
-    <w:lsdException w:name="Medium Grid 2 Accent 1" w:semiHidden="0" w:uiPriority="68" w:unhideWhenUsed="0"/>
-    <w:lsdException w:name="Medium Grid 3 Accent 1" w:semiHidden="0" w:uiPriority="69" w:unhideWhenUsed="0"/>
-    <w:lsdException w:name="Dark List Accent 1" w:semiHidden="0" w:uiPriority="70" w:unhideWhenUsed="0"/>
-    <w:lsdException w:name="Colorful Shading Accent 1" w:semiHidden="0" w:uiPriority="71" w:unhideWhenUsed="0"/>
-    <w:lsdException w:name="Colorful List Accent 1" w:semiHidden="0" w:uiPriority="72" w:unhideWhenUsed="0"/>
-    <w:lsdException w:name="Colorful Grid Accent 1" w:semiHidden="0" w:uiPriority="73" w:unhideWhenUsed="0"/>
-    <w:lsdException w:name="Light Shading Accent 2" w:semiHidden="0" w:uiPriority="60" w:unhideWhenUsed="0"/>
-    <w:lsdException w:name="Light List Accent 2" w:semiHidden="0" w:uiPriority="61" w:unhideWhenUsed="0"/>
-    <w:lsdException w:name="Light Grid Accent 2" w:semiHidden="0" w:uiPriority="62" w:unhideWhenUsed="0"/>
-    <w:lsdException w:name="Medium Shading 1 Accent 2" w:semiHidden="0" w:uiPriority="63" w:unhideWhenUsed="0"/>
-    <w:lsdException w:name="Medium Shading 2 Accent 2" w:semiHidden="0" w:uiPriority="64" w:unhideWhenUsed="0"/>
-    <w:lsdException w:name="Medium List 1 Accent 2" w:semiHidden="0" w:uiPriority="65" w:unhideWhenUsed="0"/>
-    <w:lsdException w:name="Medium List 2 Accent 2" w:semiHidden="0" w:uiPriority="66" w:unhideWhenUsed="0"/>
-    <w:lsdException w:name="Medium Grid 1 Accent 2" w:semiHidden="0" w:uiPriority="67" w:unhideWhenUsed="0"/>
-    <w:lsdException w:name="Medium Grid 2 Accent 2" w:semiHidden="0" w:uiPriority="68" w:unhideWhenUsed="0"/>
-    <w:lsdException w:name="Medium Grid 3 Accent 2" w:semiHidden="0" w:uiPriority="69" w:unhideWhenUsed="0"/>
-    <w:lsdException w:name="Dark List Accent 2" w:semiHidden="0" w:uiPriority="70" w:unhideWhenUsed="0"/>
-    <w:lsdException w:name="Colorful Shading Accent 2" w:semiHidden="0" w:uiPriority="71" w:unhideWhenUsed="0"/>
-    <w:lsdException w:name="Colorful List Accent 2" w:semiHidden="0" w:uiPriority="72" w:unhideWhenUsed="0"/>
-    <w:lsdException w:name="Colorful Grid Accent 2" w:semiHidden="0" w:uiPriority="73" w:unhideWhenUsed="0"/>
-    <w:lsdException w:name="Light Shading Accent 3" w:semiHidden="0" w:uiPriority="60" w:unhideWhenUsed="0"/>
-    <w:lsdException w:name="Light List Accent 3" w:semiHidden="0" w:uiPriority="61" w:unhideWhenUsed="0"/>
-    <w:lsdException w:name="Light Grid Accent 3" w:semiHidden="0" w:uiPriority="62" w:unhideWhenUsed="0"/>
-    <w:lsdException w:name="Medium Shading 1 Accent 3" w:semiHidden="0" w:uiPriority="63" w:unhideWhenUsed="0"/>
-    <w:lsdException w:name="Medium Shading 2 Accent 3" w:semiHidden="0" w:uiPriority="64" w:unhideWhenUsed="0"/>
-    <w:lsdException w:name="Medium List 1 Accent 3" w:semiHidden="0" w:uiPriority="65" w:unhideWhenUsed="0"/>
-    <w:lsdException w:name="Medium List 2 Accent 3" w:semiHidden="0" w:uiPriority="66" w:unhideWhenUsed="0"/>
-    <w:lsdException w:name="Medium Grid 1 Accent 3" w:semiHidden="0" w:uiPriority="67" w:unhideWhenUsed="0"/>
-    <w:lsdException w:name="Medium Grid 2 Accent 3" w:semiHidden="0" w:uiPriority="68" w:unhideWhenUsed="0"/>
-    <w:lsdException w:name="Medium Grid 3 Accent 3" w:semiHidden="0" w:uiPriority="69" w:unhideWhenUsed="0"/>
-    <w:lsdException w:name="Dark List Accent 3" w:semiHidden="0" w:uiPriority="70" w:unhideWhenUsed="0"/>
-    <w:lsdException w:name="Colorful Shading Accent 3" w:semiHidden="0" w:uiPriority="71" w:unhideWhenUsed="0"/>
-    <w:lsdException w:name="Colorful List Accent 3" w:semiHidden="0" w:uiPriority="72" w:unhideWhenUsed="0"/>
-    <w:lsdException w:name="Colorful Grid Accent 3" w:semiHidden="0" w:uiPriority="73" w:unhideWhenUsed="0"/>
-    <w:lsdException w:name="Light Shading Accent 4" w:semiHidden="0" w:uiPriority="60" w:unhideWhenUsed="0"/>
-    <w:lsdException w:name="Light List Accent 4" w:semiHidden="0" w:uiPriority="61" w:unhideWhenUsed="0"/>
-    <w:lsdException w:name="Light Grid Accent 4" w:semiHidden="0" w:uiPriority="62" w:unhideWhenUsed="0"/>
-    <w:lsdException w:name="Medium Shading 1 Accent 4" w:semiHidden="0" w:uiPriority="63" w:unhideWhenUsed="0"/>
-    <w:lsdException w:name="Medium Shading 2 Accent 4" w:semiHidden="0" w:uiPriority="64" w:unhideWhenUsed="0"/>
-    <w:lsdException w:name="Medium List 1 Accent 4" w:semiHidden="0" w:uiPriority="65" w:unhideWhenUsed="0"/>
-    <w:lsdException w:name="Medium List 2 Accent 4" w:semiHidden="0" w:uiPriority="66" w:unhideWhenUsed="0"/>
-    <w:lsdException w:name="Medium Grid 1 Accent 4" w:semiHidden="0" w:uiPriority="67" w:unhideWhenUsed="0"/>
-    <w:lsdException w:name="Medium Grid 2 Accent 4" w:semiHidden="0" w:uiPriority="68" w:unhideWhenUsed="0"/>
-    <w:lsdException w:name="Medium Grid 3 Accent 4" w:semiHidden="0" w:uiPriority="69" w:unhideWhenUsed="0"/>
-    <w:lsdException w:name="Dark List Accent 4" w:semiHidden="0" w:uiPriority="70" w:unhideWhenUsed="0"/>
-    <w:lsdException w:name="Colorful Shading Accent 4" w:semiHidden="0" w:uiPriority="71" w:unhideWhenUsed="0"/>
-    <w:lsdException w:name="Colorful List Accent 4" w:semiHidden="0" w:uiPriority="72" w:unhideWhenUsed="0"/>
-    <w:lsdException w:name="Colorful Grid Accent 4" w:semiHidden="0" w:uiPriority="73" w:unhideWhenUsed="0"/>
-    <w:lsdException w:name="Light Shading Accent 5" w:semiHidden="0" w:uiPriority="60" w:unhideWhenUsed="0"/>
-    <w:lsdException w:name="Light List Accent 5" w:semiHidden="0" w:uiPriority="61" w:unhideWhenUsed="0"/>
-    <w:lsdException w:name="Light Grid Accent 5" w:semiHidden="0" w:uiPriority="62" w:unhideWhenUsed="0"/>
-    <w:lsdException w:name="Medium Shading 1 Accent 5" w:semiHidden="0" w:uiPriority="63" w:unhideWhenUsed="0"/>
-    <w:lsdException w:name="Medium Shading 2 Accent 5" w:semiHidden="0" w:uiPriority="64" w:unhideWhenUsed="0"/>
-    <w:lsdException w:name="Medium List 1 Accent 5" w:semiHidden="0" w:uiPriority="65" w:unhideWhenUsed="0"/>
-    <w:lsdException w:name="Medium List 2 Accent 5" w:semiHidden="0" w:uiPriority="66" w:unhideWhenUsed="0"/>
-    <w:lsdException w:name="Medium Grid 1 Accent 5" w:semiHidden="0" w:uiPriority="67" w:unhideWhenUsed="0"/>
-    <w:lsdException w:name="Medium Grid 2 Accent 5" w:semiHidden="0" w:uiPriority="68" w:unhideWhenUsed="0"/>
-    <w:lsdException w:name="Medium Grid 3 Accent 5" w:semiHidden="0" w:uiPriority="69" w:unhideWhenUsed="0"/>
-    <w:lsdException w:name="Dark List Accent 5" w:semiHidden="0" w:uiPriority="70" w:unhideWhenUsed="0"/>
-    <w:lsdException w:name="Colorful Shading Accent 5" w:semiHidden="0" w:uiPriority="71" w:unhideWhenUsed="0"/>
-    <w:lsdException w:name="Colorful List Accent 5" w:semiHidden="0" w:uiPriority="72" w:unhideWhenUsed="0"/>
-    <w:lsdException w:name="Colorful Grid Accent 5" w:semiHidden="0" w:uiPriority="73" w:unhideWhenUsed="0"/>
-    <w:lsdException w:name="Light Shading Accent 6" w:semiHidden="0" w:uiPriority="60" w:unhideWhenUsed="0"/>
-    <w:lsdException w:name="Light List Accent 6" w:semiHidden="0" w:uiPriority="61" w:unhideWhenUsed="0"/>
-    <w:lsdException w:name="Light Grid Accent 6" w:semiHidden="0" w:uiPriority="62" w:unhideWhenUsed="0"/>
-    <w:lsdException w:name="Medium Shading 1 Accent 6" w:semiHidden="0" w:uiPriority="63" w:unhideWhenUsed="0"/>
-    <w:lsdException w:name="Medium Shading 2 Accent 6" w:semiHidden="0" w:uiPriority="64" w:unhideWhenUsed="0"/>
-    <w:lsdException w:name="Medium List 1 Accent 6" w:semiHidden="0" w:uiPriority="65" w:unhideWhenUsed="0"/>
-    <w:lsdException w:name="Medium List 2 Accent 6" w:semiHidden="0" w:uiPriority="66" w:unhideWhenUsed="0"/>
-    <w:lsdException w:name="Medium Grid 1 Accent 6" w:semiHidden="0" w:uiPriority="67" w:unhideWhenUsed="0"/>
-    <w:lsdException w:name="Medium Grid 2 Accent 6" w:semiHidden="0" w:uiPriority="68" w:unhideWhenUsed="0"/>
-    <w:lsdException w:name="Medium Grid 3 Accent 6" w:semiHidden="0" w:uiPriority="69" w:unhideWhenUsed="0"/>
-    <w:lsdException w:name="Dark List Accent 6" w:semiHidden="0" w:uiPriority="70" w:unhideWhenUsed="0"/>
-    <w:lsdException w:name="Colorful Shading Accent 6" w:semiHidden="0" w:uiPriority="71" w:unhideWhenUsed="0"/>
-    <w:lsdException w:name="Colorful List Accent 6" w:semiHidden="0" w:uiPriority="72" w:unhideWhenUsed="0"/>
-    <w:lsdException w:name="Colorful Grid Accent 6" w:semiHidden="0" w:uiPriority="73" w:unhideWhenUsed="0"/>
-    <w:lsdException w:name="Subtle Emphasis" w:semiHidden="0" w:uiPriority="19" w:unhideWhenUsed="0" w:qFormat="1"/>
-    <w:lsdException w:name="Intense Emphasis" w:semiHidden="0" w:uiPriority="21" w:unhideWhenUsed="0" w:qFormat="1"/>
-    <w:lsdException w:name="Subtle Reference" w:semiHidden="0" w:uiPriority="31" w:unhideWhenUsed="0" w:qFormat="1"/>
-    <w:lsdException w:name="Intense Reference" w:semiHidden="0" w:uiPriority="32" w:unhideWhenUsed="0" w:qFormat="1"/>
-    <w:lsdException w:name="Book Title" w:semiHidden="0" w:uiPriority="33" w:unhideWhenUsed="0" w:qFormat="1"/>
-    <w:lsdException w:name="Bibliography" w:uiPriority="37"/>
-    <w:lsdException w:name="TOC Heading" w:uiPriority="39" w:qFormat="1"/>
-  </w:latentStyles>
-  <w:style w:type="paragraph" w:default="1" w:styleId="Normal">
-    <w:name w:val="Normal"/>
-    <w:qFormat/>
-  </w:style>
-  <w:style w:type="character" w:default="1" w:styleId="DefaultParagraphFont">
-    <w:name w:val="Default Paragraph Font"/>
-    <w:uiPriority w:val="1"/>
-    <w:semiHidden/>
-    <w:unhideWhenUsed/>
-  </w:style>
-  <w:style w:type="table" w:default="1" w:styleId="TableNormal">
-    <w:name w:val="Normal Table"/>
-    <w:uiPriority w:val="99"/>
-    <w:semiHidden/>
-    <w:unhideWhenUsed/>
-    <w:tblPr>
-      <w:tblInd w:w="0" w:type="dxa"/>
-      <w:tblCellMar>
-        <w:top w:w="0" w:type="dxa"/>
-        <w:left w:w="108" w:type="dxa"/>
-        <w:bottom w:w="0" w:type="dxa"/>
-        <w:right w:w="108" w:type="dxa"/>
-      </w:tblCellMar>
-    </w:tblPr>
-  </w:style>
-  <w:style w:type="numbering" w:default="1" w:styleId="NoList">
-    <w:name w:val="No List"/>
-    <w:uiPriority w:val="99"/>
-    <w:semiHidden/>
-    <w:unhideWhenUsed/>
-  </w:style>
-  <w:style w:type="paragraph" w:customStyle="1" w:styleId="2C8B9EC1C635B0498D0533BFAD3E5F8A">
-    <w:name w:val="2C8B9EC1C635B0498D0533BFAD3E5F8A"/>
-    <w:rsid w:val="004A594F"/>
-  </w:style>
-  <w:style w:type="paragraph" w:customStyle="1" w:styleId="A573BB0183164A49A5CA9C891BCD66EE">
-    <w:name w:val="A573BB0183164A49A5CA9C891BCD66EE"/>
-    <w:rsid w:val="004A594F"/>
-  </w:style>
-  <w:style w:type="paragraph" w:customStyle="1" w:styleId="DC478ABD3B21D24FBCF3C88166016C5A">
-    <w:name w:val="DC478ABD3B21D24FBCF3C88166016C5A"/>
-    <w:rsid w:val="004A594F"/>
-  </w:style>
-  <w:style w:type="paragraph" w:customStyle="1" w:styleId="69341DCD96452846A5F154578F4C0F30">
-    <w:name w:val="69341DCD96452846A5F154578F4C0F30"/>
-    <w:rsid w:val="004A594F"/>
-  </w:style>
-  <w:style w:type="paragraph" w:customStyle="1" w:styleId="4AB7D382138A5947AD6E978168820D7B">
-    <w:name w:val="4AB7D382138A5947AD6E978168820D7B"/>
-    <w:rsid w:val="004A594F"/>
-  </w:style>
-  <w:style w:type="paragraph" w:customStyle="1" w:styleId="73F02C54F34303419C5E6259ADB8FD7F">
-    <w:name w:val="73F02C54F34303419C5E6259ADB8FD7F"/>
-    <w:rsid w:val="004A594F"/>
-  </w:style>
-  <w:style w:type="paragraph" w:customStyle="1" w:styleId="3312AD61DDDCD046AD7E85937FEA7247">
-    <w:name w:val="3312AD61DDDCD046AD7E85937FEA7247"/>
-    <w:rsid w:val="004A594F"/>
-  </w:style>
-  <w:style w:type="paragraph" w:customStyle="1" w:styleId="5839706BC4401446A149C9491BA4D4AF">
-    <w:name w:val="5839706BC4401446A149C9491BA4D4AF"/>
-    <w:rsid w:val="004A594F"/>
-  </w:style>
-  <w:style w:type="paragraph" w:customStyle="1" w:styleId="28BCFA3F29190D4EADCC20E45B92D31D">
-    <w:name w:val="28BCFA3F29190D4EADCC20E45B92D31D"/>
-    <w:rsid w:val="004A594F"/>
-  </w:style>
-  <w:style w:type="paragraph" w:customStyle="1" w:styleId="E8AB8A57338E0F4692128C2615F791C1">
-    <w:name w:val="E8AB8A57338E0F4692128C2615F791C1"/>
-    <w:rsid w:val="004A594F"/>
-  </w:style>
-  <w:style w:type="paragraph" w:customStyle="1" w:styleId="B5EADEAE177B3D4EB7B2D73F2C9518B6">
-    <w:name w:val="B5EADEAE177B3D4EB7B2D73F2C9518B6"/>
-    <w:rsid w:val="004A594F"/>
-  </w:style>
-  <w:style w:type="paragraph" w:customStyle="1" w:styleId="1D603577E194F3469411A927756C2C4C">
-    <w:name w:val="1D603577E194F3469411A927756C2C4C"/>
-    <w:rsid w:val="004A594F"/>
-  </w:style>
-  <w:style w:type="paragraph" w:customStyle="1" w:styleId="B7790333C9110943BA3F82B04B19BD27">
-    <w:name w:val="B7790333C9110943BA3F82B04B19BD27"/>
-    <w:rsid w:val="004A594F"/>
-  </w:style>
-  <w:style w:type="paragraph" w:customStyle="1" w:styleId="BA104669E748094284E0DAEE6B3C1FA4">
-    <w:name w:val="BA104669E748094284E0DAEE6B3C1FA4"/>
-    <w:rsid w:val="004A594F"/>
-  </w:style>
-  <w:style w:type="paragraph" w:customStyle="1" w:styleId="0382779307FF9E4681920F7EB483A01B">
-    <w:name w:val="0382779307FF9E4681920F7EB483A01B"/>
-    <w:rsid w:val="004A594F"/>
-  </w:style>
-  <w:style w:type="paragraph" w:customStyle="1" w:styleId="ECFB29C4D9E58B449BCF157C7CB24926">
-    <w:name w:val="ECFB29C4D9E58B449BCF157C7CB24926"/>
-    <w:rsid w:val="004A594F"/>
-  </w:style>
-  <w:style w:type="paragraph" w:customStyle="1" w:styleId="96370C251910EE458E67DDC29F112F46">
-    <w:name w:val="96370C251910EE458E67DDC29F112F46"/>
-    <w:rsid w:val="004A594F"/>
-  </w:style>
-  <w:style w:type="paragraph" w:customStyle="1" w:styleId="7266FF640E685F45A07FE7C35C2ADB92">
-    <w:name w:val="7266FF640E685F45A07FE7C35C2ADB92"/>
-    <w:rsid w:val="004A594F"/>
-  </w:style>
-</w:styles>
-</file>
-
-<file path=word/glossary/webSettings.xml><?xml version="1.0" encoding="utf-8"?>
-<w:webSettings xmlns:mc="http://schemas.openxmlformats.org/markup-compatibility/2006" xmlns:r="http://schemas.openxmlformats.org/officeDocument/2006/relationships" xmlns:w="http://schemas.openxmlformats.org/wordprocessingml/2006/main" xmlns:w14="http://schemas.microsoft.com/office/word/2010/wordml" mc:Ignorable="w14">
-  <w:allowPNG/>
-  <w:doNotSaveAsSingleFile/>
-</w:webSettings>
-</file>
-
 <file path=word/theme/theme1.xml><?xml version="1.0" encoding="utf-8"?>
 <a:theme xmlns:a="http://schemas.openxmlformats.org/drawingml/2006/main" name="Office Theme">
   <a:themeElements>
@@ -9558,7 +8933,7 @@
 </file>
 
 <file path=customXml/itemProps1.xml><?xml version="1.0" encoding="utf-8"?>
-<ds:datastoreItem xmlns:ds="http://schemas.openxmlformats.org/officeDocument/2006/customXml" ds:itemID="{188BD0B9-27F0-164F-82F3-D14EC67CAF02}">
+<ds:datastoreItem xmlns:ds="http://schemas.openxmlformats.org/officeDocument/2006/customXml" ds:itemID="{19045BE1-2332-1841-B4DC-777A07DF0233}">
   <ds:schemaRefs>
     <ds:schemaRef ds:uri="http://schemas.openxmlformats.org/officeDocument/2006/bibliography"/>
   </ds:schemaRefs>

</xml_diff>

<commit_message>
Wrote _most_ of the Linear Predictive Coding section
</commit_message>
<xml_diff>
--- a/Documents/Literature Review.docx
+++ b/Documents/Literature Review.docx
@@ -97,7 +97,7 @@
             <w:rPr>
               <w:noProof/>
             </w:rPr>
-            <w:instrText xml:space="preserve"> PAGEREF _Toc259277496 \h </w:instrText>
+            <w:instrText xml:space="preserve"> PAGEREF _Toc260315686 \h </w:instrText>
           </w:r>
           <w:r>
             <w:rPr>
@@ -176,7 +176,7 @@
             <w:rPr>
               <w:noProof/>
             </w:rPr>
-            <w:instrText xml:space="preserve"> PAGEREF _Toc259277497 \h </w:instrText>
+            <w:instrText xml:space="preserve"> PAGEREF _Toc260315687 \h </w:instrText>
           </w:r>
           <w:r>
             <w:rPr>
@@ -253,7 +253,7 @@
             <w:rPr>
               <w:noProof/>
             </w:rPr>
-            <w:instrText xml:space="preserve"> PAGEREF _Toc259277498 \h </w:instrText>
+            <w:instrText xml:space="preserve"> PAGEREF _Toc260315688 \h </w:instrText>
           </w:r>
           <w:r>
             <w:rPr>
@@ -330,7 +330,7 @@
             <w:rPr>
               <w:noProof/>
             </w:rPr>
-            <w:instrText xml:space="preserve"> PAGEREF _Toc259277499 \h </w:instrText>
+            <w:instrText xml:space="preserve"> PAGEREF _Toc260315689 \h </w:instrText>
           </w:r>
           <w:r>
             <w:rPr>
@@ -347,7 +347,7 @@
             <w:rPr>
               <w:noProof/>
             </w:rPr>
-            <w:t>1</w:t>
+            <w:t>2</w:t>
           </w:r>
           <w:r>
             <w:rPr>
@@ -407,7 +407,7 @@
             <w:rPr>
               <w:noProof/>
             </w:rPr>
-            <w:instrText xml:space="preserve"> PAGEREF _Toc259277500 \h </w:instrText>
+            <w:instrText xml:space="preserve"> PAGEREF _Toc260315690 \h </w:instrText>
           </w:r>
           <w:r>
             <w:rPr>
@@ -424,7 +424,7 @@
             <w:rPr>
               <w:noProof/>
             </w:rPr>
-            <w:t>1</w:t>
+            <w:t>2</w:t>
           </w:r>
           <w:r>
             <w:rPr>
@@ -486,7 +486,7 @@
             <w:rPr>
               <w:noProof/>
             </w:rPr>
-            <w:instrText xml:space="preserve"> PAGEREF _Toc259277501 \h </w:instrText>
+            <w:instrText xml:space="preserve"> PAGEREF _Toc260315691 \h </w:instrText>
           </w:r>
           <w:r>
             <w:rPr>
@@ -565,7 +565,7 @@
             <w:rPr>
               <w:noProof/>
             </w:rPr>
-            <w:instrText xml:space="preserve"> PAGEREF _Toc259277502 \h </w:instrText>
+            <w:instrText xml:space="preserve"> PAGEREF _Toc260315692 \h </w:instrText>
           </w:r>
           <w:r>
             <w:rPr>
@@ -582,7 +582,7 @@
             <w:rPr>
               <w:noProof/>
             </w:rPr>
-            <w:t>3</w:t>
+            <w:t>4</w:t>
           </w:r>
           <w:r>
             <w:rPr>
@@ -642,7 +642,7 @@
             <w:rPr>
               <w:noProof/>
             </w:rPr>
-            <w:instrText xml:space="preserve"> PAGEREF _Toc259277503 \h </w:instrText>
+            <w:instrText xml:space="preserve"> PAGEREF _Toc260315693 \h </w:instrText>
           </w:r>
           <w:r>
             <w:rPr>
@@ -659,7 +659,84 @@
             <w:rPr>
               <w:noProof/>
             </w:rPr>
-            <w:t>3</w:t>
+            <w:t>4</w:t>
+          </w:r>
+          <w:r>
+            <w:rPr>
+              <w:noProof/>
+            </w:rPr>
+            <w:fldChar w:fldCharType="end"/>
+          </w:r>
+        </w:p>
+        <w:p>
+          <w:pPr>
+            <w:pStyle w:val="TOC3"/>
+            <w:tabs>
+              <w:tab w:val="left" w:pos="1176"/>
+              <w:tab w:val="right" w:leader="dot" w:pos="9010"/>
+            </w:tabs>
+            <w:rPr>
+              <w:noProof/>
+              <w:sz w:val="24"/>
+              <w:szCs w:val="24"/>
+              <w:lang w:eastAsia="ja-JP"/>
+            </w:rPr>
+          </w:pPr>
+          <w:r>
+            <w:rPr>
+              <w:noProof/>
+            </w:rPr>
+            <w:t>1.3.2</w:t>
+          </w:r>
+          <w:r>
+            <w:rPr>
+              <w:noProof/>
+              <w:sz w:val="24"/>
+              <w:szCs w:val="24"/>
+              <w:lang w:eastAsia="ja-JP"/>
+            </w:rPr>
+            <w:tab/>
+          </w:r>
+          <w:r>
+            <w:rPr>
+              <w:noProof/>
+            </w:rPr>
+            <w:t>Linear Predictive Coding (LPC)</w:t>
+          </w:r>
+          <w:r>
+            <w:rPr>
+              <w:noProof/>
+            </w:rPr>
+            <w:tab/>
+          </w:r>
+          <w:r>
+            <w:rPr>
+              <w:noProof/>
+            </w:rPr>
+            <w:fldChar w:fldCharType="begin"/>
+          </w:r>
+          <w:r>
+            <w:rPr>
+              <w:noProof/>
+            </w:rPr>
+            <w:instrText xml:space="preserve"> PAGEREF _Toc260315694 \h </w:instrText>
+          </w:r>
+          <w:r>
+            <w:rPr>
+              <w:noProof/>
+            </w:rPr>
+          </w:r>
+          <w:r>
+            <w:rPr>
+              <w:noProof/>
+            </w:rPr>
+            <w:fldChar w:fldCharType="separate"/>
+          </w:r>
+          <w:r>
+            <w:rPr>
+              <w:noProof/>
+            </w:rPr>
+            <w:t>4</w:t>
           </w:r>
           <w:r>
             <w:rPr>
@@ -721,7 +798,7 @@
             <w:rPr>
               <w:noProof/>
             </w:rPr>
-            <w:instrText xml:space="preserve"> PAGEREF _Toc259277504 \h </w:instrText>
+            <w:instrText xml:space="preserve"> PAGEREF _Toc260315695 \h </w:instrText>
           </w:r>
           <w:r>
             <w:rPr>
@@ -738,7 +815,7 @@
             <w:rPr>
               <w:noProof/>
             </w:rPr>
-            <w:t>3</w:t>
+            <w:t>6</w:t>
           </w:r>
           <w:r>
             <w:rPr>
@@ -798,7 +875,7 @@
             <w:rPr>
               <w:noProof/>
             </w:rPr>
-            <w:instrText xml:space="preserve"> PAGEREF _Toc259277505 \h </w:instrText>
+            <w:instrText xml:space="preserve"> PAGEREF _Toc260315696 \h </w:instrText>
           </w:r>
           <w:r>
             <w:rPr>
@@ -815,7 +892,7 @@
             <w:rPr>
               <w:noProof/>
             </w:rPr>
-            <w:t>3</w:t>
+            <w:t>6</w:t>
           </w:r>
           <w:r>
             <w:rPr>
@@ -875,7 +952,7 @@
             <w:rPr>
               <w:noProof/>
             </w:rPr>
-            <w:instrText xml:space="preserve"> PAGEREF _Toc259277506 \h </w:instrText>
+            <w:instrText xml:space="preserve"> PAGEREF _Toc260315697 \h </w:instrText>
           </w:r>
           <w:r>
             <w:rPr>
@@ -892,7 +969,7 @@
             <w:rPr>
               <w:noProof/>
             </w:rPr>
-            <w:t>3</w:t>
+            <w:t>6</w:t>
           </w:r>
           <w:r>
             <w:rPr>
@@ -952,7 +1029,7 @@
             <w:rPr>
               <w:noProof/>
             </w:rPr>
-            <w:instrText xml:space="preserve"> PAGEREF _Toc259277507 \h </w:instrText>
+            <w:instrText xml:space="preserve"> PAGEREF _Toc260315698 \h </w:instrText>
           </w:r>
           <w:r>
             <w:rPr>
@@ -969,7 +1046,7 @@
             <w:rPr>
               <w:noProof/>
             </w:rPr>
-            <w:t>4</w:t>
+            <w:t>6</w:t>
           </w:r>
           <w:r>
             <w:rPr>
@@ -1031,7 +1108,7 @@
             <w:rPr>
               <w:noProof/>
             </w:rPr>
-            <w:instrText xml:space="preserve"> PAGEREF _Toc259277508 \h </w:instrText>
+            <w:instrText xml:space="preserve"> PAGEREF _Toc260315699 \h </w:instrText>
           </w:r>
           <w:r>
             <w:rPr>
@@ -1048,7 +1125,7 @@
             <w:rPr>
               <w:noProof/>
             </w:rPr>
-            <w:t>4</w:t>
+            <w:t>6</w:t>
           </w:r>
           <w:r>
             <w:rPr>
@@ -1110,7 +1187,7 @@
             <w:rPr>
               <w:noProof/>
             </w:rPr>
-            <w:instrText xml:space="preserve"> PAGEREF _Toc259277509 \h </w:instrText>
+            <w:instrText xml:space="preserve"> PAGEREF _Toc260315700 \h </w:instrText>
           </w:r>
           <w:r>
             <w:rPr>
@@ -1127,7 +1204,161 @@
             <w:rPr>
               <w:noProof/>
             </w:rPr>
-            <w:t>4</w:t>
+            <w:t>6</w:t>
+          </w:r>
+          <w:r>
+            <w:rPr>
+              <w:noProof/>
+            </w:rPr>
+            <w:fldChar w:fldCharType="end"/>
+          </w:r>
+        </w:p>
+        <w:p>
+          <w:pPr>
+            <w:pStyle w:val="TOC3"/>
+            <w:tabs>
+              <w:tab w:val="left" w:pos="1176"/>
+              <w:tab w:val="right" w:leader="dot" w:pos="9010"/>
+            </w:tabs>
+            <w:rPr>
+              <w:noProof/>
+              <w:sz w:val="24"/>
+              <w:szCs w:val="24"/>
+              <w:lang w:eastAsia="ja-JP"/>
+            </w:rPr>
+          </w:pPr>
+          <w:r>
+            <w:rPr>
+              <w:noProof/>
+            </w:rPr>
+            <w:t>1.6.1</w:t>
+          </w:r>
+          <w:r>
+            <w:rPr>
+              <w:noProof/>
+              <w:sz w:val="24"/>
+              <w:szCs w:val="24"/>
+              <w:lang w:eastAsia="ja-JP"/>
+            </w:rPr>
+            <w:tab/>
+          </w:r>
+          <w:r>
+            <w:rPr>
+              <w:noProof/>
+            </w:rPr>
+            <w:t>Codebook Excited Linear Prediction (CELP)</w:t>
+          </w:r>
+          <w:r>
+            <w:rPr>
+              <w:noProof/>
+            </w:rPr>
+            <w:tab/>
+          </w:r>
+          <w:r>
+            <w:rPr>
+              <w:noProof/>
+            </w:rPr>
+            <w:fldChar w:fldCharType="begin"/>
+          </w:r>
+          <w:r>
+            <w:rPr>
+              <w:noProof/>
+            </w:rPr>
+            <w:instrText xml:space="preserve"> PAGEREF _Toc260315701 \h </w:instrText>
+          </w:r>
+          <w:r>
+            <w:rPr>
+              <w:noProof/>
+            </w:rPr>
+          </w:r>
+          <w:r>
+            <w:rPr>
+              <w:noProof/>
+            </w:rPr>
+            <w:fldChar w:fldCharType="separate"/>
+          </w:r>
+          <w:r>
+            <w:rPr>
+              <w:noProof/>
+            </w:rPr>
+            <w:t>6</w:t>
+          </w:r>
+          <w:r>
+            <w:rPr>
+              <w:noProof/>
+            </w:rPr>
+            <w:fldChar w:fldCharType="end"/>
+          </w:r>
+        </w:p>
+        <w:p>
+          <w:pPr>
+            <w:pStyle w:val="TOC3"/>
+            <w:tabs>
+              <w:tab w:val="left" w:pos="1176"/>
+              <w:tab w:val="right" w:leader="dot" w:pos="9010"/>
+            </w:tabs>
+            <w:rPr>
+              <w:noProof/>
+              <w:sz w:val="24"/>
+              <w:szCs w:val="24"/>
+              <w:lang w:eastAsia="ja-JP"/>
+            </w:rPr>
+          </w:pPr>
+          <w:r>
+            <w:rPr>
+              <w:noProof/>
+            </w:rPr>
+            <w:t>1.6.2</w:t>
+          </w:r>
+          <w:r>
+            <w:rPr>
+              <w:noProof/>
+              <w:sz w:val="24"/>
+              <w:szCs w:val="24"/>
+              <w:lang w:eastAsia="ja-JP"/>
+            </w:rPr>
+            <w:tab/>
+          </w:r>
+          <w:r>
+            <w:rPr>
+              <w:noProof/>
+            </w:rPr>
+            <w:t>Non-Negative Matrix Factorization</w:t>
+          </w:r>
+          <w:r>
+            <w:rPr>
+              <w:noProof/>
+            </w:rPr>
+            <w:tab/>
+          </w:r>
+          <w:r>
+            <w:rPr>
+              <w:noProof/>
+            </w:rPr>
+            <w:fldChar w:fldCharType="begin"/>
+          </w:r>
+          <w:r>
+            <w:rPr>
+              <w:noProof/>
+            </w:rPr>
+            <w:instrText xml:space="preserve"> PAGEREF _Toc260315702 \h </w:instrText>
+          </w:r>
+          <w:r>
+            <w:rPr>
+              <w:noProof/>
+            </w:rPr>
+          </w:r>
+          <w:r>
+            <w:rPr>
+              <w:noProof/>
+            </w:rPr>
+            <w:fldChar w:fldCharType="separate"/>
+          </w:r>
+          <w:r>
+            <w:rPr>
+              <w:noProof/>
+            </w:rPr>
+            <w:t>6</w:t>
           </w:r>
           <w:r>
             <w:rPr>
@@ -1185,7 +1416,7 @@
             <w:rPr>
               <w:noProof/>
             </w:rPr>
-            <w:instrText xml:space="preserve"> PAGEREF _Toc259277510 \h </w:instrText>
+            <w:instrText xml:space="preserve"> PAGEREF _Toc260315703 \h </w:instrText>
           </w:r>
           <w:r>
             <w:rPr>
@@ -1202,7 +1433,7 @@
             <w:rPr>
               <w:noProof/>
             </w:rPr>
-            <w:t>5</w:t>
+            <w:t>7</w:t>
           </w:r>
           <w:r>
             <w:rPr>
@@ -1227,9 +1458,13 @@
       <w:pPr>
         <w:pStyle w:val="Heading1"/>
         <w:sectPr>
-          <w:footerReference w:type="even" r:id="rId9"/>
-          <w:footerReference w:type="default" r:id="rId10"/>
-          <w:footerReference w:type="first" r:id="rId11"/>
+          <w:headerReference w:type="even" r:id="rId9"/>
+          <w:headerReference w:type="default" r:id="rId10"/>
+          <w:footerReference w:type="even" r:id="rId11"/>
+          <w:footerReference w:type="default" r:id="rId12"/>
+          <w:headerReference w:type="first" r:id="rId13"/>
+          <w:footerReference w:type="first" r:id="rId14"/>
+          <w:type w:val="continuous"/>
           <w:pgSz w:w="11900" w:h="16840"/>
           <w:pgMar w:top="1440" w:right="1440" w:bottom="1440" w:left="1440" w:header="708" w:footer="708" w:gutter="0"/>
           <w:pgNumType w:fmt="lowerRoman" w:start="1"/>
@@ -1237,33 +1472,32 @@
           <w:docGrid w:linePitch="360"/>
         </w:sectPr>
       </w:pPr>
+      <w:bookmarkStart w:id="2" w:name="_Toc260315686"/>
     </w:p>
     <w:p>
       <w:pPr>
         <w:pStyle w:val="Heading1"/>
       </w:pPr>
-      <w:bookmarkStart w:id="1" w:name="_Toc259277496"/>
-      <w:r>
-        <w:lastRenderedPageBreak/>
+      <w:r>
         <w:t>Literature Review</w:t>
       </w:r>
-      <w:bookmarkEnd w:id="1"/>
       <w:bookmarkEnd w:id="0"/>
+      <w:bookmarkEnd w:id="2"/>
     </w:p>
     <w:p>
       <w:pPr>
         <w:pStyle w:val="Heading2"/>
       </w:pPr>
-      <w:bookmarkStart w:id="2" w:name="_Toc259276582"/>
-      <w:bookmarkStart w:id="3" w:name="_Toc259277497"/>
+      <w:bookmarkStart w:id="3" w:name="_Toc259276582"/>
+      <w:bookmarkStart w:id="4" w:name="_Toc260315687"/>
       <w:r>
         <w:t xml:space="preserve">Speech </w:t>
       </w:r>
       <w:r>
         <w:t>Processing</w:t>
       </w:r>
-      <w:bookmarkEnd w:id="2"/>
       <w:bookmarkEnd w:id="3"/>
+      <w:bookmarkEnd w:id="4"/>
     </w:p>
     <w:p>
       <w:r>
@@ -1292,13 +1526,13 @@
       <w:pPr>
         <w:pStyle w:val="Heading3"/>
       </w:pPr>
-      <w:bookmarkStart w:id="4" w:name="_Toc259276583"/>
-      <w:bookmarkStart w:id="5" w:name="_Toc259277498"/>
+      <w:bookmarkStart w:id="5" w:name="_Toc259276583"/>
+      <w:bookmarkStart w:id="6" w:name="_Toc260315688"/>
       <w:r>
         <w:t>Speaker dependence</w:t>
       </w:r>
-      <w:bookmarkEnd w:id="4"/>
       <w:bookmarkEnd w:id="5"/>
+      <w:bookmarkEnd w:id="6"/>
     </w:p>
     <w:p>
       <w:r>
@@ -1383,13 +1617,13 @@
       <w:pPr>
         <w:pStyle w:val="Heading3"/>
       </w:pPr>
-      <w:bookmarkStart w:id="6" w:name="_Toc259276584"/>
-      <w:bookmarkStart w:id="7" w:name="_Toc259277499"/>
+      <w:bookmarkStart w:id="7" w:name="_Toc259276584"/>
+      <w:bookmarkStart w:id="8" w:name="_Toc260315689"/>
       <w:r>
         <w:t>Speech type</w:t>
       </w:r>
-      <w:bookmarkEnd w:id="6"/>
       <w:bookmarkEnd w:id="7"/>
+      <w:bookmarkEnd w:id="8"/>
     </w:p>
     <w:p>
       <w:r>
@@ -1489,16 +1723,16 @@
       <w:pPr>
         <w:pStyle w:val="Heading3"/>
       </w:pPr>
-      <w:bookmarkStart w:id="8" w:name="_Toc259276585"/>
-      <w:bookmarkStart w:id="9" w:name="_Toc259277500"/>
+      <w:bookmarkStart w:id="9" w:name="_Toc259276585"/>
+      <w:bookmarkStart w:id="10" w:name="_Toc260315690"/>
       <w:r>
         <w:t>Recog</w:t>
       </w:r>
       <w:r>
         <w:t>nition type</w:t>
       </w:r>
-      <w:bookmarkEnd w:id="8"/>
       <w:bookmarkEnd w:id="9"/>
+      <w:bookmarkEnd w:id="10"/>
     </w:p>
     <w:p>
       <w:r>
@@ -1856,7 +2090,7 @@
         <w:pStyle w:val="Caption"/>
         <w:keepNext/>
       </w:pPr>
-      <w:bookmarkStart w:id="10" w:name="_Ref259201863"/>
+      <w:bookmarkStart w:id="11" w:name="_Ref259201863"/>
       <w:r>
         <w:t xml:space="preserve">Table </w:t>
       </w:r>
@@ -1879,7 +2113,7 @@
           <w:t>1</w:t>
         </w:r>
       </w:fldSimple>
-      <w:bookmarkEnd w:id="10"/>
+      <w:bookmarkEnd w:id="11"/>
       <w:r>
         <w:t xml:space="preserve">: List of English Phonemes and Manners of Articulation </w:t>
       </w:r>
@@ -3349,9 +3583,8 @@
         <w:pStyle w:val="Caption"/>
         <w:keepNext/>
       </w:pPr>
-      <w:bookmarkStart w:id="11" w:name="_Ref259201436"/>
-      <w:r>
-        <w:lastRenderedPageBreak/>
+      <w:bookmarkStart w:id="12" w:name="_Ref259201436"/>
+      <w:r>
         <w:t xml:space="preserve">Table </w:t>
       </w:r>
       <w:fldSimple w:instr=" STYLEREF 1 \s ">
@@ -3373,7 +3606,7 @@
           <w:t>2</w:t>
         </w:r>
       </w:fldSimple>
-      <w:bookmarkEnd w:id="11"/>
+      <w:bookmarkEnd w:id="12"/>
       <w:r>
         <w:t xml:space="preserve">: Example of the Phonetic Decomposition of Various Words/Phrases </w:t>
       </w:r>
@@ -3640,13 +3873,13 @@
       <w:pPr>
         <w:pStyle w:val="Heading2"/>
       </w:pPr>
-      <w:bookmarkStart w:id="12" w:name="_Toc259276586"/>
-      <w:bookmarkStart w:id="13" w:name="_Toc259277501"/>
+      <w:bookmarkStart w:id="13" w:name="_Toc259276586"/>
+      <w:bookmarkStart w:id="14" w:name="_Toc260315691"/>
       <w:r>
         <w:t>Pre-Processing</w:t>
       </w:r>
-      <w:bookmarkEnd w:id="12"/>
       <w:bookmarkEnd w:id="13"/>
+      <w:bookmarkEnd w:id="14"/>
     </w:p>
     <w:p>
       <w:r>
@@ -3723,13 +3956,13 @@
       <w:pPr>
         <w:pStyle w:val="Heading2"/>
       </w:pPr>
-      <w:bookmarkStart w:id="14" w:name="_Toc259276587"/>
-      <w:bookmarkStart w:id="15" w:name="_Toc259277502"/>
+      <w:bookmarkStart w:id="15" w:name="_Toc259276587"/>
+      <w:bookmarkStart w:id="16" w:name="_Toc260315692"/>
       <w:r>
         <w:t>Feature Extraction</w:t>
       </w:r>
-      <w:bookmarkEnd w:id="14"/>
       <w:bookmarkEnd w:id="15"/>
+      <w:bookmarkEnd w:id="16"/>
     </w:p>
     <w:p>
       <w:r>
@@ -3738,8 +3971,6 @@
       <w:r>
         <w:t xml:space="preserve">, known as a feature vector, which contains the important characteristics of the signal, as deemed by the chosen parameterization process. </w:t>
       </w:r>
-      <w:bookmarkStart w:id="16" w:name="_GoBack"/>
-      <w:bookmarkEnd w:id="16"/>
       <w:r>
         <w:t xml:space="preserve">The two most important </w:t>
       </w:r>
@@ -3789,7 +4020,15 @@
         </w:numPr>
       </w:pPr>
       <w:r>
-        <w:t>Cepstral and delta cepstral coefficients</w:t>
+        <w:t xml:space="preserve">Cepstral and delta </w:t>
+      </w:r>
+      <w:proofErr w:type="spellStart"/>
+      <w:r>
+        <w:t>cepstral</w:t>
+      </w:r>
+      <w:proofErr w:type="spellEnd"/>
+      <w:r>
+        <w:t xml:space="preserve"> coefficients</w:t>
       </w:r>
     </w:p>
     <w:p>
@@ -3813,7 +4052,15 @@
         </w:numPr>
       </w:pPr>
       <w:r>
-        <w:t>Discrete fourier transform methods</w:t>
+        <w:t xml:space="preserve">Discrete </w:t>
+      </w:r>
+      <w:proofErr w:type="spellStart"/>
+      <w:r>
+        <w:t>fourier</w:t>
+      </w:r>
+      <w:proofErr w:type="spellEnd"/>
+      <w:r>
+        <w:t xml:space="preserve"> transform methods</w:t>
       </w:r>
     </w:p>
     <w:p>
@@ -3857,9 +4104,8 @@
         <w:pStyle w:val="Heading3"/>
       </w:pPr>
       <w:bookmarkStart w:id="17" w:name="_Toc259276588"/>
-      <w:bookmarkStart w:id="18" w:name="_Toc259277503"/>
-      <w:r>
-        <w:lastRenderedPageBreak/>
+      <w:bookmarkStart w:id="18" w:name="_Toc260315693"/>
+      <w:r>
         <w:t>Mel-frequenc</w:t>
       </w:r>
       <w:r>
@@ -3872,95 +4118,422 @@
       <w:pPr>
         <w:pStyle w:val="Heading3"/>
       </w:pPr>
+      <w:bookmarkStart w:id="19" w:name="_Toc260315694"/>
       <w:r>
         <w:t>Linear Predictive Coding (LPC)</w:t>
       </w:r>
+      <w:bookmarkEnd w:id="19"/>
     </w:p>
     <w:p>
-      <w:pPr>
-        <w:pStyle w:val="Heading2"/>
-      </w:pPr>
-      <w:bookmarkStart w:id="19" w:name="_Toc259276589"/>
-      <w:bookmarkStart w:id="20" w:name="_Toc259277504"/>
-      <w:r>
-        <w:t>Classification T</w:t>
-      </w:r>
-      <w:r>
-        <w:t>echniques</w:t>
-      </w:r>
-      <w:bookmarkEnd w:id="19"/>
-      <w:bookmarkEnd w:id="20"/>
+      <w:r>
+        <w:t xml:space="preserve">Linear Predictive Coding is a method of feature extraction that attempts to predict future values of an input signal based on the past values of that signal </w:t>
+      </w:r>
+      <w:r>
+        <w:fldChar w:fldCharType="begin"/>
+      </w:r>
+      <w:r>
+        <w:instrText xml:space="preserve"> ADDIN EN.CITE &lt;EndNote&gt;&lt;Cite&gt;&lt;Author&gt;Bradbury&lt;/Author&gt;&lt;Year&gt;2000&lt;/Year&gt;&lt;RecNum&gt;51&lt;/RecNum&gt;&lt;DisplayText&gt;[13]&lt;/DisplayText&gt;&lt;record&gt;&lt;rec-number&gt;51&lt;/rec-number&gt;&lt;foreign-keys&gt;&lt;key app="EN" db-id="zedf0fda800wstep25hxttzdwww50rv2fr52" timestamp="1398657150"&gt;51&lt;/key&gt;&lt;/foreign-keys&gt;&lt;ref-type name="Journal Article"&gt;17&lt;/ref-type&gt;&lt;contributors&gt;&lt;authors&gt;&lt;author&gt;Bradbury, Jeremy&lt;/author&gt;&lt;/authors&gt;&lt;/contributors&gt;&lt;titles&gt;&lt;title&gt;Linear predictive coding&lt;/title&gt;&lt;secondary-title&gt;Mc G. Hill&lt;/secondary-title&gt;&lt;/titles&gt;&lt;periodical&gt;&lt;full-title&gt;Mc G. Hill&lt;/full-title&gt;&lt;/periodical&gt;&lt;dates&gt;&lt;year&gt;2000&lt;/year&gt;&lt;/dates&gt;&lt;urls&gt;&lt;/urls&gt;&lt;/record&gt;&lt;/Cite&gt;&lt;/EndNote&gt;</w:instrText>
+      </w:r>
+      <w:r>
+        <w:fldChar w:fldCharType="separate"/>
+      </w:r>
+      <w:r>
+        <w:rPr>
+          <w:noProof/>
+        </w:rPr>
+        <w:t>[13]</w:t>
+      </w:r>
+      <w:r>
+        <w:fldChar w:fldCharType="end"/>
+      </w:r>
+      <w:r>
+        <w:t xml:space="preserve">. </w:t>
+      </w:r>
     </w:p>
     <w:p>
-      <w:pPr>
-        <w:pStyle w:val="Heading3"/>
-      </w:pPr>
-      <w:bookmarkStart w:id="21" w:name="_Toc259276590"/>
-      <w:bookmarkStart w:id="22" w:name="_Toc259277505"/>
-      <w:r>
-        <w:t>Dynamic Time Warping</w:t>
-      </w:r>
-      <w:bookmarkEnd w:id="21"/>
-      <w:bookmarkEnd w:id="22"/>
-      <w:r>
-        <w:t xml:space="preserve"> </w:t>
+      <w:r>
+        <w:t>The features are coefficients of linear filters.</w:t>
       </w:r>
     </w:p>
     <w:p>
-      <w:pPr>
-        <w:pStyle w:val="Heading3"/>
-      </w:pPr>
-      <w:bookmarkStart w:id="23" w:name="_Toc259276591"/>
-      <w:bookmarkStart w:id="24" w:name="_Toc259277506"/>
-      <w:r>
-        <w:t>Artificial Neural Networks</w:t>
-      </w:r>
-      <w:bookmarkEnd w:id="23"/>
-      <w:bookmarkEnd w:id="24"/>
+      <w:r>
+        <w:t xml:space="preserve">LPC can be broken into two distinct segments, analysis/encoding and synthesis/decoding. During the encoding stage the speech signal is broken in blocks or frames, which are then processed to determine the corresponding filter </w:t>
+      </w:r>
+      <w:r>
+        <w:t>coefficients that</w:t>
+      </w:r>
+      <w:r>
+        <w:t xml:space="preserve"> would be capable of reproducing that frame of speech.</w:t>
+      </w:r>
+      <w:r>
+        <w:t xml:space="preserve"> The decoding stage involves rebuilding the speech signal from the received filter coefficients. For the purposes of this thesis, only the encoding stage is considered, as speech reconstruction is not necessary for classification.</w:t>
+      </w:r>
+    </w:p>
+    <w:p>
+      <w:r>
+        <w:t>The encoding phase of LPC feature extraction involves two main steps:</w:t>
+      </w:r>
+    </w:p>
+    <w:p>
+      <w:r>
+        <w:t>Determining whether a block is voiced or unvoiced</w:t>
+      </w:r>
+    </w:p>
+    <w:p>
+      <w:proofErr w:type="gramStart"/>
+      <w:r>
+        <w:t>This is done by taking the assumption that voiced sounds have a high average energy (thus large amplitudes) as well as having distinct formant frequencies</w:t>
+      </w:r>
+      <w:proofErr w:type="gramEnd"/>
+      <w:r>
+        <w:t xml:space="preserve">. </w:t>
+      </w:r>
+    </w:p>
+    <w:p>
+      <w:r>
+        <w:t xml:space="preserve">Unvoiced sounds have “random” waveforms of </w:t>
+      </w:r>
+      <w:proofErr w:type="gramStart"/>
+      <w:r>
+        <w:t>a lower</w:t>
+      </w:r>
+      <w:proofErr w:type="gramEnd"/>
+      <w:r>
+        <w:t xml:space="preserve"> amplitude but higher frequency.</w:t>
+      </w:r>
     </w:p>
     <w:p/>
     <w:p>
       <w:pPr>
-        <w:pStyle w:val="Heading3"/>
-      </w:pPr>
-      <w:bookmarkStart w:id="25" w:name="_Toc259276592"/>
-      <w:bookmarkStart w:id="26" w:name="_Toc259277507"/>
-      <w:r>
-        <w:t>Hidden Markov Models</w:t>
-      </w:r>
-      <w:bookmarkEnd w:id="25"/>
-      <w:bookmarkEnd w:id="26"/>
+        <w:keepNext/>
+        <w:widowControl w:val="0"/>
+        <w:autoSpaceDE w:val="0"/>
+        <w:autoSpaceDN w:val="0"/>
+        <w:adjustRightInd w:val="0"/>
+        <w:spacing w:before="0" w:after="0" w:line="240" w:lineRule="auto"/>
+        <w:jc w:val="center"/>
+      </w:pPr>
+      <w:r>
+        <w:rPr>
+          <w:rFonts w:ascii="Times" w:hAnsi="Times" w:cs="Times"/>
+          <w:noProof/>
+        </w:rPr>
+        <w:drawing>
+          <wp:inline distT="0" distB="0" distL="0" distR="0" wp14:anchorId="0D6DCE03" wp14:editId="299FDBD2">
+            <wp:extent cx="2743200" cy="2013585"/>
+            <wp:effectExtent l="0" t="0" r="0" b="0"/>
+            <wp:docPr id="1" name="Picture 1"/>
+            <wp:cNvGraphicFramePr>
+              <a:graphicFrameLocks xmlns:a="http://schemas.openxmlformats.org/drawingml/2006/main" noChangeAspect="1"/>
+            </wp:cNvGraphicFramePr>
+            <a:graphic xmlns:a="http://schemas.openxmlformats.org/drawingml/2006/main">
+              <a:graphicData uri="http://schemas.openxmlformats.org/drawingml/2006/picture">
+                <pic:pic xmlns:pic="http://schemas.openxmlformats.org/drawingml/2006/picture">
+                  <pic:nvPicPr>
+                    <pic:cNvPr id="0" name="Picture 1"/>
+                    <pic:cNvPicPr>
+                      <a:picLocks noChangeAspect="1" noChangeArrowheads="1"/>
+                    </pic:cNvPicPr>
+                  </pic:nvPicPr>
+                  <pic:blipFill>
+                    <a:blip r:embed="rId15">
+                      <a:extLst>
+                        <a:ext uri="{28A0092B-C50C-407E-A947-70E740481C1C}">
+                          <a14:useLocalDpi xmlns:a14="http://schemas.microsoft.com/office/drawing/2010/main" val="0"/>
+                        </a:ext>
+                      </a:extLst>
+                    </a:blip>
+                    <a:srcRect/>
+                    <a:stretch>
+                      <a:fillRect/>
+                    </a:stretch>
+                  </pic:blipFill>
+                  <pic:spPr bwMode="auto">
+                    <a:xfrm>
+                      <a:off x="0" y="0"/>
+                      <a:ext cx="2743200" cy="2013585"/>
+                    </a:xfrm>
+                    <a:prstGeom prst="rect">
+                      <a:avLst/>
+                    </a:prstGeom>
+                    <a:noFill/>
+                    <a:ln>
+                      <a:noFill/>
+                    </a:ln>
+                  </pic:spPr>
+                </pic:pic>
+              </a:graphicData>
+            </a:graphic>
+          </wp:inline>
+        </w:drawing>
+      </w:r>
     </w:p>
     <w:p>
       <w:pPr>
-        <w:pStyle w:val="Heading2"/>
-      </w:pPr>
-      <w:bookmarkStart w:id="27" w:name="_Toc259276593"/>
-      <w:bookmarkStart w:id="28" w:name="_Toc259277508"/>
-      <w:r>
-        <w:t>Auditory data</w:t>
-      </w:r>
-      <w:bookmarkEnd w:id="27"/>
-      <w:bookmarkEnd w:id="28"/>
+        <w:pStyle w:val="Caption"/>
+      </w:pPr>
+      <w:r>
+        <w:t xml:space="preserve">Figure </w:t>
+      </w:r>
+      <w:fldSimple w:instr=" SEQ Figure \* ARABIC ">
+        <w:r>
+          <w:rPr>
+            <w:noProof/>
+          </w:rPr>
+          <w:t>1</w:t>
+        </w:r>
+      </w:fldSimple>
+      <w:r>
+        <w:t xml:space="preserve">: Voiced sound - Letter 'e' in the word 'test' </w:t>
+      </w:r>
+      <w:r>
+        <w:fldChar w:fldCharType="begin"/>
+      </w:r>
+      <w:r>
+        <w:instrText xml:space="preserve"> ADDIN EN.CITE &lt;EndNote&gt;&lt;Cite&gt;&lt;Author&gt;Bradbury&lt;/Author&gt;&lt;Year&gt;2000&lt;/Year&gt;&lt;RecNum&gt;51&lt;/RecNum&gt;&lt;DisplayText&gt;[13]&lt;/DisplayText&gt;&lt;record&gt;&lt;rec-number&gt;51&lt;/rec-number&gt;&lt;foreign-keys&gt;&lt;key app="EN" db-id="zedf0fda800wstep25hxttzdwww50rv2fr52" timestamp="1398657150"&gt;51&lt;/key&gt;&lt;/foreign-keys&gt;&lt;ref-type name="Journal Article"&gt;17&lt;/ref-type&gt;&lt;contributors&gt;&lt;authors&gt;&lt;author&gt;Bradbury, Jeremy&lt;/author&gt;&lt;/authors&gt;&lt;/contributors&gt;&lt;titles&gt;&lt;title&gt;Linear predictive coding&lt;/title&gt;&lt;secondary-title&gt;Mc G. Hill&lt;/secondary-title&gt;&lt;/titles&gt;&lt;periodical&gt;&lt;full-title&gt;Mc G. Hill&lt;/full-title&gt;&lt;/periodical&gt;&lt;dates&gt;&lt;year&gt;2000&lt;/year&gt;&lt;/dates&gt;&lt;urls&gt;&lt;/urls&gt;&lt;/record&gt;&lt;/Cite&gt;&lt;/EndNote&gt;</w:instrText>
+      </w:r>
+      <w:r>
+        <w:fldChar w:fldCharType="separate"/>
+      </w:r>
+      <w:r>
+        <w:rPr>
+          <w:noProof/>
+        </w:rPr>
+        <w:t>[13]</w:t>
+      </w:r>
+      <w:r>
+        <w:fldChar w:fldCharType="end"/>
+      </w:r>
     </w:p>
     <w:p>
       <w:pPr>
-        <w:pStyle w:val="Heading2"/>
-      </w:pPr>
-      <w:bookmarkStart w:id="29" w:name="_Toc259276594"/>
-      <w:bookmarkStart w:id="30" w:name="_Toc259277509"/>
-      <w:r>
-        <w:t>Robust speech recognition</w:t>
-      </w:r>
-      <w:bookmarkEnd w:id="29"/>
-      <w:bookmarkEnd w:id="30"/>
+        <w:keepNext/>
+        <w:widowControl w:val="0"/>
+        <w:autoSpaceDE w:val="0"/>
+        <w:autoSpaceDN w:val="0"/>
+        <w:adjustRightInd w:val="0"/>
+        <w:spacing w:before="0" w:after="0" w:line="240" w:lineRule="auto"/>
+        <w:jc w:val="center"/>
+      </w:pPr>
+      <w:r>
+        <w:rPr>
+          <w:rFonts w:ascii="Times" w:hAnsi="Times" w:cs="Times"/>
+          <w:noProof/>
+        </w:rPr>
+        <w:drawing>
+          <wp:inline distT="0" distB="0" distL="0" distR="0" wp14:anchorId="0EDDAA63" wp14:editId="3AB52E2B">
+            <wp:extent cx="2743200" cy="2054860"/>
+            <wp:effectExtent l="0" t="0" r="0" b="2540"/>
+            <wp:docPr id="3" name="Picture 3"/>
+            <wp:cNvGraphicFramePr>
+              <a:graphicFrameLocks xmlns:a="http://schemas.openxmlformats.org/drawingml/2006/main" noChangeAspect="1"/>
+            </wp:cNvGraphicFramePr>
+            <a:graphic xmlns:a="http://schemas.openxmlformats.org/drawingml/2006/main">
+              <a:graphicData uri="http://schemas.openxmlformats.org/drawingml/2006/picture">
+                <pic:pic xmlns:pic="http://schemas.openxmlformats.org/drawingml/2006/picture">
+                  <pic:nvPicPr>
+                    <pic:cNvPr id="0" name="Picture 3"/>
+                    <pic:cNvPicPr>
+                      <a:picLocks noChangeAspect="1" noChangeArrowheads="1"/>
+                    </pic:cNvPicPr>
+                  </pic:nvPicPr>
+                  <pic:blipFill>
+                    <a:blip r:embed="rId16">
+                      <a:extLst>
+                        <a:ext uri="{28A0092B-C50C-407E-A947-70E740481C1C}">
+                          <a14:useLocalDpi xmlns:a14="http://schemas.microsoft.com/office/drawing/2010/main" val="0"/>
+                        </a:ext>
+                      </a:extLst>
+                    </a:blip>
+                    <a:srcRect/>
+                    <a:stretch>
+                      <a:fillRect/>
+                    </a:stretch>
+                  </pic:blipFill>
+                  <pic:spPr bwMode="auto">
+                    <a:xfrm>
+                      <a:off x="0" y="0"/>
+                      <a:ext cx="2743200" cy="2054860"/>
+                    </a:xfrm>
+                    <a:prstGeom prst="rect">
+                      <a:avLst/>
+                    </a:prstGeom>
+                    <a:noFill/>
+                    <a:ln>
+                      <a:noFill/>
+                    </a:ln>
+                  </pic:spPr>
+                </pic:pic>
+              </a:graphicData>
+            </a:graphic>
+          </wp:inline>
+        </w:drawing>
+      </w:r>
     </w:p>
     <w:p>
       <w:pPr>
-        <w:pStyle w:val="Heading1"/>
+        <w:pStyle w:val="Caption"/>
+      </w:pPr>
+      <w:r>
+        <w:t xml:space="preserve">Figure </w:t>
+      </w:r>
+      <w:fldSimple w:instr=" SEQ Figure \* ARABIC ">
+        <w:r>
+          <w:rPr>
+            <w:noProof/>
+          </w:rPr>
+          <w:t>2</w:t>
+        </w:r>
+      </w:fldSimple>
+      <w:r>
+        <w:t xml:space="preserve">: Unvoiced sound - Letter 's' in the word 'test' </w:t>
+      </w:r>
+      <w:r>
+        <w:fldChar w:fldCharType="begin"/>
+      </w:r>
+      <w:r>
+        <w:instrText xml:space="preserve"> ADDIN EN.CITE &lt;EndNote&gt;&lt;Cite&gt;&lt;Author&gt;Bradbury&lt;/Author&gt;&lt;Year&gt;2000&lt;/Year&gt;&lt;RecNum&gt;51&lt;/RecNum&gt;&lt;DisplayText&gt;[13]&lt;/DisplayText&gt;&lt;record&gt;&lt;rec-number&gt;51&lt;/rec-number&gt;&lt;foreign-keys&gt;&lt;key app="EN" db-id="zedf0fda800wstep25hxttzdwww50rv2fr52" timestamp="1398657150"&gt;51&lt;/key&gt;&lt;/foreign-keys&gt;&lt;ref-type name="Journal Article"&gt;17&lt;/ref-type&gt;&lt;contributors&gt;&lt;authors&gt;&lt;author&gt;Bradbury, Jeremy&lt;/author&gt;&lt;/authors&gt;&lt;/contributors&gt;&lt;titles&gt;&lt;title&gt;Linear predictive coding&lt;/title&gt;&lt;secondary-title&gt;Mc G. Hill&lt;/secondary-title&gt;&lt;/titles&gt;&lt;periodical&gt;&lt;full-title&gt;Mc G. Hill&lt;/full-title&gt;&lt;/periodical&gt;&lt;dates&gt;&lt;year&gt;2000&lt;/year&gt;&lt;/dates&gt;&lt;urls&gt;&lt;/urls&gt;&lt;/record&gt;&lt;/Cite&gt;&lt;/EndNote&gt;</w:instrText>
+      </w:r>
+      <w:r>
+        <w:fldChar w:fldCharType="separate"/>
+      </w:r>
+      <w:r>
+        <w:rPr>
+          <w:noProof/>
+        </w:rPr>
+        <w:t>[13]</w:t>
+      </w:r>
+      <w:r>
+        <w:fldChar w:fldCharType="end"/>
+      </w:r>
+      <w:r>
+        <w:t xml:space="preserve"> </w:t>
+      </w:r>
+    </w:p>
+    <w:p>
+      <w:r>
+        <w:t>Due to higher frequencies, unvoiced speech must cross the x-axis more times than voiced speech.</w:t>
+      </w:r>
+    </w:p>
+    <w:p>
+      <w:r>
+        <w:t xml:space="preserve">Neighboring segments are also taken into consideration when determining the vocal nature of the current segment, as there are likely correlations due to the nature of human speech, e.g. it’s improbable to have unvoiced segments contained in a group of voiced segments and vice versa. </w:t>
+      </w:r>
+    </w:p>
+    <w:p>
+      <w:r>
+        <w:t>LPC isn’t very robust as it’s classification methods are based on assumptions that are easily interfered with by additive noise. Background noise can increase the average energy of an unvoiced segment enough to misclassify, as much as it can increase the frequency of a voiced segment.</w:t>
+      </w:r>
+    </w:p>
+    <w:p/>
+    <w:p>
+      <w:r>
+        <w:t>Pitch Period determination</w:t>
+      </w:r>
+    </w:p>
+    <w:p>
+      <w:pPr>
+        <w:pStyle w:val="Heading2"/>
+      </w:pPr>
+      <w:bookmarkStart w:id="20" w:name="_Toc259276589"/>
+      <w:bookmarkStart w:id="21" w:name="_Toc260315695"/>
+      <w:r>
+        <w:t>Classification T</w:t>
+      </w:r>
+      <w:r>
+        <w:t>echniques</w:t>
+      </w:r>
+      <w:bookmarkEnd w:id="20"/>
+      <w:bookmarkEnd w:id="21"/>
+    </w:p>
+    <w:p>
+      <w:pPr>
+        <w:pStyle w:val="Heading3"/>
+      </w:pPr>
+      <w:bookmarkStart w:id="22" w:name="_Toc259276590"/>
+      <w:bookmarkStart w:id="23" w:name="_Toc260315696"/>
+      <w:r>
+        <w:t>Dynamic Time Warping</w:t>
+      </w:r>
+      <w:bookmarkEnd w:id="22"/>
+      <w:bookmarkEnd w:id="23"/>
+      <w:r>
+        <w:t xml:space="preserve"> </w:t>
+      </w:r>
+    </w:p>
+    <w:p>
+      <w:pPr>
+        <w:pStyle w:val="Heading3"/>
+      </w:pPr>
+      <w:bookmarkStart w:id="24" w:name="_Toc259276591"/>
+      <w:bookmarkStart w:id="25" w:name="_Toc260315697"/>
+      <w:r>
+        <w:t>Artificial Neural Networks</w:t>
+      </w:r>
+      <w:bookmarkEnd w:id="24"/>
+      <w:bookmarkEnd w:id="25"/>
+    </w:p>
+    <w:p>
+      <w:pPr>
+        <w:pStyle w:val="Heading3"/>
+      </w:pPr>
+      <w:bookmarkStart w:id="26" w:name="_Toc259276592"/>
+      <w:bookmarkStart w:id="27" w:name="_Toc260315698"/>
+      <w:r>
+        <w:t>Hidden Markov Models</w:t>
+      </w:r>
+      <w:bookmarkEnd w:id="26"/>
+      <w:bookmarkEnd w:id="27"/>
+    </w:p>
+    <w:p>
+      <w:pPr>
+        <w:pStyle w:val="Heading2"/>
+      </w:pPr>
+      <w:bookmarkStart w:id="28" w:name="_Toc259276593"/>
+      <w:bookmarkStart w:id="29" w:name="_Toc260315699"/>
+      <w:r>
+        <w:t>Auditory data</w:t>
+      </w:r>
+      <w:bookmarkEnd w:id="28"/>
+      <w:bookmarkEnd w:id="29"/>
+    </w:p>
+    <w:p>
+      <w:pPr>
+        <w:pStyle w:val="Heading2"/>
+      </w:pPr>
+      <w:bookmarkStart w:id="30" w:name="_Toc259276594"/>
+      <w:bookmarkStart w:id="31" w:name="_Toc260315700"/>
+      <w:r>
+        <w:t>Robust speech recognition</w:t>
+      </w:r>
+      <w:bookmarkEnd w:id="30"/>
+      <w:bookmarkEnd w:id="31"/>
+    </w:p>
+    <w:p>
+      <w:pPr>
+        <w:pStyle w:val="Heading3"/>
+      </w:pPr>
+      <w:bookmarkStart w:id="32" w:name="_Toc260315701"/>
+      <w:r>
+        <w:t>Codebook Excited Linear Prediction (CELP)</w:t>
+      </w:r>
+      <w:bookmarkEnd w:id="32"/>
+    </w:p>
+    <w:p>
+      <w:pPr>
+        <w:pStyle w:val="Heading3"/>
+      </w:pPr>
+      <w:bookmarkStart w:id="33" w:name="_Toc260315702"/>
+      <w:r>
+        <w:t>Non-Negative Matrix Factorization</w:t>
+      </w:r>
+      <w:bookmarkEnd w:id="33"/>
+    </w:p>
+    <w:p>
+      <w:pPr>
         <w:sectPr>
-          <w:headerReference w:type="default" r:id="rId12"/>
-          <w:footerReference w:type="default" r:id="rId13"/>
+          <w:headerReference w:type="default" r:id="rId17"/>
+          <w:footerReference w:type="default" r:id="rId18"/>
           <w:pgSz w:w="11900" w:h="16840"/>
           <w:pgMar w:top="1440" w:right="1440" w:bottom="1440" w:left="1440" w:header="708" w:footer="708" w:gutter="0"/>
           <w:pgNumType w:start="1"/>
@@ -3973,17 +4546,16 @@
       <w:pPr>
         <w:pStyle w:val="Heading1"/>
       </w:pPr>
-      <w:bookmarkStart w:id="31" w:name="_Toc259276595"/>
-      <w:bookmarkStart w:id="32" w:name="_Toc259277510"/>
-      <w:r>
-        <w:lastRenderedPageBreak/>
+      <w:bookmarkStart w:id="34" w:name="_Toc259276595"/>
+      <w:bookmarkStart w:id="35" w:name="_Toc260315703"/>
+      <w:r>
         <w:t>R</w:t>
       </w:r>
       <w:r>
         <w:t>eferences</w:t>
       </w:r>
-      <w:bookmarkEnd w:id="31"/>
-      <w:bookmarkEnd w:id="32"/>
+      <w:bookmarkEnd w:id="34"/>
+      <w:bookmarkEnd w:id="35"/>
     </w:p>
     <w:p>
       <w:pPr>
@@ -4368,6 +4940,7 @@
     <w:p>
       <w:pPr>
         <w:pStyle w:val="EndNoteBibliography"/>
+        <w:spacing w:after="240"/>
         <w:ind w:left="720" w:hanging="720"/>
         <w:rPr>
           <w:noProof/>
@@ -4401,6 +4974,41 @@
       </w:r>
     </w:p>
     <w:p>
+      <w:pPr>
+        <w:pStyle w:val="EndNoteBibliography"/>
+        <w:ind w:left="720" w:hanging="720"/>
+        <w:rPr>
+          <w:noProof/>
+        </w:rPr>
+      </w:pPr>
+      <w:r>
+        <w:rPr>
+          <w:noProof/>
+        </w:rPr>
+        <w:t>[13]</w:t>
+      </w:r>
+      <w:r>
+        <w:rPr>
+          <w:noProof/>
+        </w:rPr>
+        <w:tab/>
+        <w:t xml:space="preserve">J. Bradbury, "Linear predictive coding," </w:t>
+      </w:r>
+      <w:r>
+        <w:rPr>
+          <w:i/>
+          <w:noProof/>
+        </w:rPr>
+        <w:t xml:space="preserve">Mc G. Hill, </w:t>
+      </w:r>
+      <w:r>
+        <w:rPr>
+          <w:noProof/>
+        </w:rPr>
+        <w:t>2000.</w:t>
+      </w:r>
+    </w:p>
+    <w:p>
       <w:r>
         <w:fldChar w:fldCharType="end"/>
       </w:r>
@@ -4409,7 +5017,7 @@
       </w:r>
     </w:p>
     <w:sectPr>
-      <w:headerReference w:type="default" r:id="rId14"/>
+      <w:headerReference w:type="default" r:id="rId19"/>
       <w:pgSz w:w="11900" w:h="16840"/>
       <w:pgMar w:top="1440" w:right="1800" w:bottom="1440" w:left="1800" w:header="708" w:footer="708" w:gutter="0"/>
       <w:cols w:space="708"/>
@@ -4443,7 +5051,7 @@
   <w:p>
     <w:pPr>
       <w:pStyle w:val="Footer"/>
-      <w:framePr w:wrap="around" w:vAnchor="text" w:hAnchor="margin" w:xAlign="right" w:y="1"/>
+      <w:framePr w:wrap="around" w:vAnchor="text" w:hAnchor="margin" w:xAlign="center" w:y="1"/>
       <w:rPr>
         <w:rStyle w:val="PageNumber"/>
       </w:rPr>
@@ -4470,7 +5078,6 @@
   <w:p>
     <w:pPr>
       <w:pStyle w:val="Footer"/>
-      <w:ind w:right="360"/>
     </w:pPr>
   </w:p>
 </w:ftr>
@@ -4481,34 +5088,26 @@
   <w:p>
     <w:pPr>
       <w:pStyle w:val="Footer"/>
-      <w:framePr w:w="181" w:h="537" w:hRule="exact" w:wrap="around" w:vAnchor="text" w:hAnchor="page" w:x="5761" w:y="-105"/>
+      <w:framePr w:wrap="around" w:vAnchor="text" w:hAnchor="margin" w:xAlign="center" w:y="1"/>
       <w:rPr>
         <w:rStyle w:val="PageNumber"/>
-        <w:sz w:val="26"/>
-        <w:szCs w:val="26"/>
       </w:rPr>
     </w:pPr>
     <w:r>
       <w:rPr>
         <w:rStyle w:val="PageNumber"/>
-        <w:sz w:val="26"/>
-        <w:szCs w:val="26"/>
       </w:rPr>
       <w:fldChar w:fldCharType="begin"/>
     </w:r>
     <w:r>
       <w:rPr>
         <w:rStyle w:val="PageNumber"/>
-        <w:sz w:val="26"/>
-        <w:szCs w:val="26"/>
       </w:rPr>
       <w:instrText xml:space="preserve">PAGE  </w:instrText>
     </w:r>
     <w:r>
       <w:rPr>
         <w:rStyle w:val="PageNumber"/>
-        <w:sz w:val="26"/>
-        <w:szCs w:val="26"/>
       </w:rPr>
       <w:fldChar w:fldCharType="separate"/>
     </w:r>
@@ -4516,16 +5115,12 @@
       <w:rPr>
         <w:rStyle w:val="PageNumber"/>
         <w:noProof/>
-        <w:sz w:val="26"/>
-        <w:szCs w:val="26"/>
       </w:rPr>
       <w:t>i</w:t>
     </w:r>
     <w:r>
       <w:rPr>
         <w:rStyle w:val="PageNumber"/>
-        <w:sz w:val="26"/>
-        <w:szCs w:val="26"/>
       </w:rPr>
       <w:fldChar w:fldCharType="end"/>
     </w:r>
@@ -4533,21 +5128,9 @@
   <w:p>
     <w:pPr>
       <w:pStyle w:val="Footer"/>
-      <w:ind w:right="360"/>
     </w:pPr>
-    <w:r>
-      <w:t>Bryan Quill</w:t>
-    </w:r>
-    <w:r>
-      <w:tab/>
-    </w:r>
-    <w:r>
-      <w:rPr>
-        <w:rStyle w:val="PageNumber"/>
-      </w:rPr>
-      <w:tab/>
-      <w:t>Proposal</w:t>
-    </w:r>
+    <w:bookmarkStart w:id="1" w:name="_GoBack"/>
+    <w:bookmarkEnd w:id="1"/>
   </w:p>
 </w:ftr>
 </file>
@@ -4558,57 +5141,6 @@
     <w:pPr>
       <w:pStyle w:val="Footer"/>
     </w:pPr>
-    <w:r>
-      <w:t>Bryan Quill</w:t>
-    </w:r>
-    <w:r>
-      <w:tab/>
-      <w:t>[</w:t>
-    </w:r>
-    <w:r>
-      <w:rPr>
-        <w:rStyle w:val="PageNumber"/>
-      </w:rPr>
-      <w:fldChar w:fldCharType="begin"/>
-    </w:r>
-    <w:r>
-      <w:rPr>
-        <w:rStyle w:val="PageNumber"/>
-      </w:rPr>
-      <w:instrText xml:space="preserve"> PAGE </w:instrText>
-    </w:r>
-    <w:r>
-      <w:rPr>
-        <w:rStyle w:val="PageNumber"/>
-      </w:rPr>
-      <w:fldChar w:fldCharType="separate"/>
-    </w:r>
-    <w:r>
-      <w:rPr>
-        <w:rStyle w:val="PageNumber"/>
-        <w:noProof/>
-      </w:rPr>
-      <w:t>3</w:t>
-    </w:r>
-    <w:r>
-      <w:rPr>
-        <w:rStyle w:val="PageNumber"/>
-      </w:rPr>
-      <w:fldChar w:fldCharType="end"/>
-    </w:r>
-    <w:r>
-      <w:rPr>
-        <w:rStyle w:val="PageNumber"/>
-      </w:rPr>
-      <w:t>]</w:t>
-    </w:r>
-    <w:r>
-      <w:rPr>
-        <w:rStyle w:val="PageNumber"/>
-      </w:rPr>
-      <w:tab/>
-      <w:t>Proposal</w:t>
-    </w:r>
   </w:p>
 </w:ftr>
 </file>
@@ -4649,7 +5181,7 @@
         <w:rStyle w:val="PageNumber"/>
         <w:noProof/>
       </w:rPr>
-      <w:t>4</w:t>
+      <w:t>7</w:t>
     </w:r>
     <w:r>
       <w:rPr>
@@ -4704,6 +5236,50 @@
 </file>
 
 <file path=word/header2.xml><?xml version="1.0" encoding="utf-8"?>
+<w:hdr xmlns:wpc="http://schemas.microsoft.com/office/word/2010/wordprocessingCanvas" xmlns:mo="http://schemas.microsoft.com/office/mac/office/2008/main" xmlns:mc="http://schemas.openxmlformats.org/markup-compatibility/2006" xmlns:mv="urn:schemas-microsoft-com:mac:vml" xmlns:o="urn:schemas-microsoft-com:office:office" xmlns:r="http://schemas.openxmlformats.org/officeDocument/2006/relationships" xmlns:m="http://schemas.openxmlformats.org/officeDocument/2006/math" xmlns:v="urn:schemas-microsoft-com:vml" xmlns:wp14="http://schemas.microsoft.com/office/word/2010/wordprocessingDrawing" xmlns:wp="http://schemas.openxmlformats.org/drawingml/2006/wordprocessingDrawing" xmlns:w10="urn:schemas-microsoft-com:office:word" xmlns:w="http://schemas.openxmlformats.org/wordprocessingml/2006/main" xmlns:w14="http://schemas.microsoft.com/office/word/2010/wordml" xmlns:wpg="http://schemas.microsoft.com/office/word/2010/wordprocessingGroup" xmlns:wpi="http://schemas.microsoft.com/office/word/2010/wordprocessingInk" xmlns:wne="http://schemas.microsoft.com/office/word/2006/wordml" xmlns:wps="http://schemas.microsoft.com/office/word/2010/wordprocessingShape" mc:Ignorable="w14 wp14">
+  <w:p>
+    <w:pPr>
+      <w:pStyle w:val="Header"/>
+      <w:tabs>
+        <w:tab w:val="clear" w:pos="4320"/>
+        <w:tab w:val="clear" w:pos="8640"/>
+        <w:tab w:val="left" w:pos="1569"/>
+      </w:tabs>
+    </w:pPr>
+    <w:r>
+      <w:tab/>
+    </w:r>
+  </w:p>
+</w:hdr>
+</file>
+
+<file path=word/header3.xml><?xml version="1.0" encoding="utf-8"?>
+<w:hdr xmlns:wpc="http://schemas.microsoft.com/office/word/2010/wordprocessingCanvas" xmlns:mo="http://schemas.microsoft.com/office/mac/office/2008/main" xmlns:mc="http://schemas.openxmlformats.org/markup-compatibility/2006" xmlns:mv="urn:schemas-microsoft-com:mac:vml" xmlns:o="urn:schemas-microsoft-com:office:office" xmlns:r="http://schemas.openxmlformats.org/officeDocument/2006/relationships" xmlns:m="http://schemas.openxmlformats.org/officeDocument/2006/math" xmlns:v="urn:schemas-microsoft-com:vml" xmlns:wp14="http://schemas.microsoft.com/office/word/2010/wordprocessingDrawing" xmlns:wp="http://schemas.openxmlformats.org/drawingml/2006/wordprocessingDrawing" xmlns:w10="urn:schemas-microsoft-com:office:word" xmlns:w="http://schemas.openxmlformats.org/wordprocessingml/2006/main" xmlns:w14="http://schemas.microsoft.com/office/word/2010/wordml" xmlns:wpg="http://schemas.microsoft.com/office/word/2010/wordprocessingGroup" xmlns:wpi="http://schemas.microsoft.com/office/word/2010/wordprocessingInk" xmlns:wne="http://schemas.microsoft.com/office/word/2006/wordml" xmlns:wps="http://schemas.microsoft.com/office/word/2010/wordprocessingShape" mc:Ignorable="w14 wp14">
+  <w:p>
+    <w:pPr>
+      <w:pStyle w:val="Header"/>
+    </w:pPr>
+  </w:p>
+</w:hdr>
+</file>
+
+<file path=word/header4.xml><?xml version="1.0" encoding="utf-8"?>
+<w:hdr xmlns:wpc="http://schemas.microsoft.com/office/word/2010/wordprocessingCanvas" xmlns:mo="http://schemas.microsoft.com/office/mac/office/2008/main" xmlns:mc="http://schemas.openxmlformats.org/markup-compatibility/2006" xmlns:mv="urn:schemas-microsoft-com:mac:vml" xmlns:o="urn:schemas-microsoft-com:office:office" xmlns:r="http://schemas.openxmlformats.org/officeDocument/2006/relationships" xmlns:m="http://schemas.openxmlformats.org/officeDocument/2006/math" xmlns:v="urn:schemas-microsoft-com:vml" xmlns:wp14="http://schemas.microsoft.com/office/word/2010/wordprocessingDrawing" xmlns:wp="http://schemas.openxmlformats.org/drawingml/2006/wordprocessingDrawing" xmlns:w10="urn:schemas-microsoft-com:office:word" xmlns:w="http://schemas.openxmlformats.org/wordprocessingml/2006/main" xmlns:w14="http://schemas.microsoft.com/office/word/2010/wordml" xmlns:wpg="http://schemas.microsoft.com/office/word/2010/wordprocessingGroup" xmlns:wpi="http://schemas.microsoft.com/office/word/2010/wordprocessingInk" xmlns:wne="http://schemas.microsoft.com/office/word/2006/wordml" xmlns:wps="http://schemas.microsoft.com/office/word/2010/wordprocessingShape" mc:Ignorable="w14 wp14">
+  <w:p>
+    <w:pPr>
+      <w:pStyle w:val="Header"/>
+      <w:tabs>
+        <w:tab w:val="clear" w:pos="4320"/>
+        <w:tab w:val="clear" w:pos="8640"/>
+        <w:tab w:val="left" w:pos="1569"/>
+        <w:tab w:val="left" w:pos="2476"/>
+      </w:tabs>
+    </w:pPr>
+  </w:p>
+</w:hdr>
+</file>
+
+<file path=word/header5.xml><?xml version="1.0" encoding="utf-8"?>
 <w:hdr xmlns:wpc="http://schemas.microsoft.com/office/word/2010/wordprocessingCanvas" xmlns:mo="http://schemas.microsoft.com/office/mac/office/2008/main" xmlns:mc="http://schemas.openxmlformats.org/markup-compatibility/2006" xmlns:mv="urn:schemas-microsoft-com:mac:vml" xmlns:o="urn:schemas-microsoft-com:office:office" xmlns:r="http://schemas.openxmlformats.org/officeDocument/2006/relationships" xmlns:m="http://schemas.openxmlformats.org/officeDocument/2006/math" xmlns:v="urn:schemas-microsoft-com:vml" xmlns:wp14="http://schemas.microsoft.com/office/word/2010/wordprocessingDrawing" xmlns:wp="http://schemas.openxmlformats.org/drawingml/2006/wordprocessingDrawing" xmlns:w10="urn:schemas-microsoft-com:office:word" xmlns:w="http://schemas.openxmlformats.org/wordprocessingml/2006/main" xmlns:w14="http://schemas.microsoft.com/office/word/2010/wordml" xmlns:wpg="http://schemas.microsoft.com/office/word/2010/wordprocessingGroup" xmlns:wpi="http://schemas.microsoft.com/office/word/2010/wordprocessingInk" xmlns:wne="http://schemas.microsoft.com/office/word/2006/wordml" xmlns:wps="http://schemas.microsoft.com/office/word/2010/wordprocessingShape" mc:Ignorable="w14 wp14">
   <w:p>
     <w:pPr>
@@ -7308,7 +7884,6 @@
   <w:style w:type="character" w:default="1" w:styleId="DefaultParagraphFont">
     <w:name w:val="Default Paragraph Font"/>
     <w:uiPriority w:val="1"/>
-    <w:semiHidden/>
     <w:unhideWhenUsed/>
   </w:style>
   <w:style w:type="table" w:default="1" w:styleId="TableNormal">
@@ -8102,7 +8677,6 @@
   <w:style w:type="character" w:default="1" w:styleId="DefaultParagraphFont">
     <w:name w:val="Default Paragraph Font"/>
     <w:uiPriority w:val="1"/>
-    <w:semiHidden/>
     <w:unhideWhenUsed/>
   </w:style>
   <w:style w:type="table" w:default="1" w:styleId="TableNormal">
@@ -8933,7 +9507,7 @@
 </file>
 
 <file path=customXml/itemProps1.xml><?xml version="1.0" encoding="utf-8"?>
-<ds:datastoreItem xmlns:ds="http://schemas.openxmlformats.org/officeDocument/2006/customXml" ds:itemID="{19045BE1-2332-1841-B4DC-777A07DF0233}">
+<ds:datastoreItem xmlns:ds="http://schemas.openxmlformats.org/officeDocument/2006/customXml" ds:itemID="{158EBAFD-A627-6243-AECE-6A69F4B504BA}">
   <ds:schemaRefs>
     <ds:schemaRef ds:uri="http://schemas.openxmlformats.org/officeDocument/2006/bibliography"/>
   </ds:schemaRefs>

</xml_diff>

<commit_message>
Wrote some info about MFCC and LPC
</commit_message>
<xml_diff>
--- a/Documents/Literature Review.docx
+++ b/Documents/Literature Review.docx
@@ -1458,12 +1458,9 @@
       <w:pPr>
         <w:pStyle w:val="Heading1"/>
         <w:sectPr>
-          <w:headerReference w:type="even" r:id="rId9"/>
-          <w:headerReference w:type="default" r:id="rId10"/>
-          <w:footerReference w:type="even" r:id="rId11"/>
-          <w:footerReference w:type="default" r:id="rId12"/>
-          <w:headerReference w:type="first" r:id="rId13"/>
-          <w:footerReference w:type="first" r:id="rId14"/>
+          <w:headerReference w:type="default" r:id="rId9"/>
+          <w:footerReference w:type="even" r:id="rId10"/>
+          <w:footerReference w:type="default" r:id="rId11"/>
           <w:type w:val="continuous"/>
           <w:pgSz w:w="11900" w:h="16840"/>
           <w:pgMar w:top="1440" w:right="1440" w:bottom="1440" w:left="1440" w:header="708" w:footer="708" w:gutter="0"/>
@@ -1472,32 +1469,33 @@
           <w:docGrid w:linePitch="360"/>
         </w:sectPr>
       </w:pPr>
-      <w:bookmarkStart w:id="2" w:name="_Toc260315686"/>
+      <w:bookmarkStart w:id="1" w:name="_Toc260315686"/>
     </w:p>
     <w:p>
       <w:pPr>
         <w:pStyle w:val="Heading1"/>
       </w:pPr>
       <w:r>
+        <w:lastRenderedPageBreak/>
         <w:t>Literature Review</w:t>
       </w:r>
+      <w:bookmarkEnd w:id="1"/>
       <w:bookmarkEnd w:id="0"/>
-      <w:bookmarkEnd w:id="2"/>
     </w:p>
     <w:p>
       <w:pPr>
         <w:pStyle w:val="Heading2"/>
       </w:pPr>
-      <w:bookmarkStart w:id="3" w:name="_Toc259276582"/>
-      <w:bookmarkStart w:id="4" w:name="_Toc260315687"/>
+      <w:bookmarkStart w:id="2" w:name="_Toc259276582"/>
+      <w:bookmarkStart w:id="3" w:name="_Toc260315687"/>
       <w:r>
         <w:t xml:space="preserve">Speech </w:t>
       </w:r>
       <w:r>
         <w:t>Processing</w:t>
       </w:r>
+      <w:bookmarkEnd w:id="2"/>
       <w:bookmarkEnd w:id="3"/>
-      <w:bookmarkEnd w:id="4"/>
     </w:p>
     <w:p>
       <w:r>
@@ -1526,13 +1524,13 @@
       <w:pPr>
         <w:pStyle w:val="Heading3"/>
       </w:pPr>
-      <w:bookmarkStart w:id="5" w:name="_Toc259276583"/>
-      <w:bookmarkStart w:id="6" w:name="_Toc260315688"/>
+      <w:bookmarkStart w:id="4" w:name="_Toc259276583"/>
+      <w:bookmarkStart w:id="5" w:name="_Toc260315688"/>
       <w:r>
         <w:t>Speaker dependence</w:t>
       </w:r>
+      <w:bookmarkEnd w:id="4"/>
       <w:bookmarkEnd w:id="5"/>
-      <w:bookmarkEnd w:id="6"/>
     </w:p>
     <w:p>
       <w:r>
@@ -1617,13 +1615,13 @@
       <w:pPr>
         <w:pStyle w:val="Heading3"/>
       </w:pPr>
-      <w:bookmarkStart w:id="7" w:name="_Toc259276584"/>
-      <w:bookmarkStart w:id="8" w:name="_Toc260315689"/>
+      <w:bookmarkStart w:id="6" w:name="_Toc259276584"/>
+      <w:bookmarkStart w:id="7" w:name="_Toc260315689"/>
       <w:r>
         <w:t>Speech type</w:t>
       </w:r>
+      <w:bookmarkEnd w:id="6"/>
       <w:bookmarkEnd w:id="7"/>
-      <w:bookmarkEnd w:id="8"/>
     </w:p>
     <w:p>
       <w:r>
@@ -1723,16 +1721,16 @@
       <w:pPr>
         <w:pStyle w:val="Heading3"/>
       </w:pPr>
-      <w:bookmarkStart w:id="9" w:name="_Toc259276585"/>
-      <w:bookmarkStart w:id="10" w:name="_Toc260315690"/>
+      <w:bookmarkStart w:id="8" w:name="_Toc259276585"/>
+      <w:bookmarkStart w:id="9" w:name="_Toc260315690"/>
       <w:r>
         <w:t>Recog</w:t>
       </w:r>
       <w:r>
         <w:t>nition type</w:t>
       </w:r>
+      <w:bookmarkEnd w:id="8"/>
       <w:bookmarkEnd w:id="9"/>
-      <w:bookmarkEnd w:id="10"/>
     </w:p>
     <w:p>
       <w:r>
@@ -2090,7 +2088,7 @@
         <w:pStyle w:val="Caption"/>
         <w:keepNext/>
       </w:pPr>
-      <w:bookmarkStart w:id="11" w:name="_Ref259201863"/>
+      <w:bookmarkStart w:id="10" w:name="_Ref259201863"/>
       <w:r>
         <w:t xml:space="preserve">Table </w:t>
       </w:r>
@@ -2113,7 +2111,7 @@
           <w:t>1</w:t>
         </w:r>
       </w:fldSimple>
-      <w:bookmarkEnd w:id="11"/>
+      <w:bookmarkEnd w:id="10"/>
       <w:r>
         <w:t xml:space="preserve">: List of English Phonemes and Manners of Articulation </w:t>
       </w:r>
@@ -3583,8 +3581,9 @@
         <w:pStyle w:val="Caption"/>
         <w:keepNext/>
       </w:pPr>
-      <w:bookmarkStart w:id="12" w:name="_Ref259201436"/>
-      <w:r>
+      <w:bookmarkStart w:id="11" w:name="_Ref259201436"/>
+      <w:r>
+        <w:lastRenderedPageBreak/>
         <w:t xml:space="preserve">Table </w:t>
       </w:r>
       <w:fldSimple w:instr=" STYLEREF 1 \s ">
@@ -3606,7 +3605,7 @@
           <w:t>2</w:t>
         </w:r>
       </w:fldSimple>
-      <w:bookmarkEnd w:id="12"/>
+      <w:bookmarkEnd w:id="11"/>
       <w:r>
         <w:t xml:space="preserve">: Example of the Phonetic Decomposition of Various Words/Phrases </w:t>
       </w:r>
@@ -3873,13 +3872,13 @@
       <w:pPr>
         <w:pStyle w:val="Heading2"/>
       </w:pPr>
-      <w:bookmarkStart w:id="13" w:name="_Toc259276586"/>
-      <w:bookmarkStart w:id="14" w:name="_Toc260315691"/>
+      <w:bookmarkStart w:id="12" w:name="_Toc259276586"/>
+      <w:bookmarkStart w:id="13" w:name="_Toc260315691"/>
       <w:r>
         <w:t>Pre-Processing</w:t>
       </w:r>
+      <w:bookmarkEnd w:id="12"/>
       <w:bookmarkEnd w:id="13"/>
-      <w:bookmarkEnd w:id="14"/>
     </w:p>
     <w:p>
       <w:r>
@@ -3956,13 +3955,13 @@
       <w:pPr>
         <w:pStyle w:val="Heading2"/>
       </w:pPr>
-      <w:bookmarkStart w:id="15" w:name="_Toc259276587"/>
-      <w:bookmarkStart w:id="16" w:name="_Toc260315692"/>
+      <w:bookmarkStart w:id="14" w:name="_Toc259276587"/>
+      <w:bookmarkStart w:id="15" w:name="_Toc260315692"/>
       <w:r>
         <w:t>Feature Extraction</w:t>
       </w:r>
+      <w:bookmarkEnd w:id="14"/>
       <w:bookmarkEnd w:id="15"/>
-      <w:bookmarkEnd w:id="16"/>
     </w:p>
     <w:p>
       <w:r>
@@ -4103,36 +4102,125 @@
       <w:pPr>
         <w:pStyle w:val="Heading3"/>
       </w:pPr>
-      <w:bookmarkStart w:id="17" w:name="_Toc259276588"/>
-      <w:bookmarkStart w:id="18" w:name="_Toc260315693"/>
+      <w:bookmarkStart w:id="16" w:name="_Toc259276588"/>
+      <w:bookmarkStart w:id="17" w:name="_Toc260315693"/>
       <w:r>
         <w:t>Mel-frequenc</w:t>
       </w:r>
       <w:r>
         <w:t>y Cepstral Coefficients (MFCC)</w:t>
       </w:r>
+      <w:bookmarkEnd w:id="16"/>
       <w:bookmarkEnd w:id="17"/>
+    </w:p>
+    <w:p>
+      <w:pPr>
+        <w:widowControl w:val="0"/>
+        <w:autoSpaceDE w:val="0"/>
+        <w:autoSpaceDN w:val="0"/>
+        <w:adjustRightInd w:val="0"/>
+        <w:spacing w:before="0" w:after="240" w:line="240" w:lineRule="auto"/>
+        <w:jc w:val="left"/>
+        <w:rPr>
+          <w:rFonts w:ascii="Times" w:hAnsi="Times" w:cs="Times"/>
+        </w:rPr>
+      </w:pPr>
+      <w:r>
+        <w:rPr>
+          <w:rFonts w:ascii="Times" w:hAnsi="Times" w:cs="Times"/>
+          <w:sz w:val="26"/>
+          <w:szCs w:val="26"/>
+        </w:rPr>
+        <w:t xml:space="preserve">The Mel-frequency </w:t>
+      </w:r>
+      <w:proofErr w:type="spellStart"/>
+      <w:r>
+        <w:rPr>
+          <w:rFonts w:ascii="Times" w:hAnsi="Times" w:cs="Times"/>
+          <w:sz w:val="26"/>
+          <w:szCs w:val="26"/>
+        </w:rPr>
+        <w:t>cepstrum</w:t>
+      </w:r>
+      <w:proofErr w:type="spellEnd"/>
+      <w:r>
+        <w:rPr>
+          <w:rFonts w:ascii="Times" w:hAnsi="Times" w:cs="Times"/>
+          <w:sz w:val="26"/>
+          <w:szCs w:val="26"/>
+        </w:rPr>
+        <w:t xml:space="preserve"> (MFC) is used in sound processing to represent the short-term power spectrum of a sound, based on a linear cosine transform of a log power spectrum on the nonlinear </w:t>
+      </w:r>
+      <w:proofErr w:type="spellStart"/>
+      <w:r>
+        <w:rPr>
+          <w:rFonts w:ascii="Times" w:hAnsi="Times" w:cs="Times"/>
+          <w:sz w:val="26"/>
+          <w:szCs w:val="26"/>
+        </w:rPr>
+        <w:t>mel</w:t>
+      </w:r>
+      <w:proofErr w:type="spellEnd"/>
+      <w:r>
+        <w:rPr>
+          <w:rFonts w:ascii="Times" w:hAnsi="Times" w:cs="Times"/>
+          <w:sz w:val="26"/>
+          <w:szCs w:val="26"/>
+        </w:rPr>
+        <w:t xml:space="preserve"> scale of frequency [3].</w:t>
+      </w:r>
+    </w:p>
+    <w:p>
+      <w:r>
+        <w:lastRenderedPageBreak/>
+        <w:t xml:space="preserve">A common </w:t>
+      </w:r>
+      <w:r>
+        <w:t xml:space="preserve">sound processing technique is representing the signal as a short-term power spectrum, known as the Mel-Frequency </w:t>
+      </w:r>
+      <w:proofErr w:type="spellStart"/>
+      <w:r>
+        <w:t>Cepstrum</w:t>
+      </w:r>
+      <w:proofErr w:type="spellEnd"/>
+      <w:r>
+        <w:t xml:space="preserve"> (MFC). The MFC is calculated as the linear cosine transform of the log power spectrum using the non-linear Mel Scale. </w:t>
+      </w:r>
+    </w:p>
+    <w:p>
+      <w:r>
+        <w:t>The Mel Scale approxim</w:t>
+      </w:r>
+      <w:bookmarkStart w:id="18" w:name="_GoBack"/>
       <w:bookmarkEnd w:id="18"/>
     </w:p>
     <w:p>
-      <w:pPr>
-        <w:pStyle w:val="Heading3"/>
-      </w:pPr>
-      <w:bookmarkStart w:id="19" w:name="_Toc260315694"/>
-      <w:r>
-        <w:t>Linear Predictive Coding (LPC)</w:t>
-      </w:r>
-      <w:bookmarkEnd w:id="19"/>
-    </w:p>
-    <w:p>
-      <w:r>
-        <w:t xml:space="preserve">Linear Predictive Coding is a method of feature extraction that attempts to predict future values of an input signal based on the past values of that signal </w:t>
-      </w:r>
       <w:r>
         <w:fldChar w:fldCharType="begin"/>
       </w:r>
       <w:r>
-        <w:instrText xml:space="preserve"> ADDIN EN.CITE &lt;EndNote&gt;&lt;Cite&gt;&lt;Author&gt;Bradbury&lt;/Author&gt;&lt;Year&gt;2000&lt;/Year&gt;&lt;RecNum&gt;51&lt;/RecNum&gt;&lt;DisplayText&gt;[13]&lt;/DisplayText&gt;&lt;record&gt;&lt;rec-number&gt;51&lt;/rec-number&gt;&lt;foreign-keys&gt;&lt;key app="EN" db-id="zedf0fda800wstep25hxttzdwww50rv2fr52" timestamp="1398657150"&gt;51&lt;/key&gt;&lt;/foreign-keys&gt;&lt;ref-type name="Journal Article"&gt;17&lt;/ref-type&gt;&lt;contributors&gt;&lt;authors&gt;&lt;author&gt;Bradbury, Jeremy&lt;/author&gt;&lt;/authors&gt;&lt;/contributors&gt;&lt;titles&gt;&lt;title&gt;Linear predictive coding&lt;/title&gt;&lt;secondary-title&gt;Mc G. Hill&lt;/secondary-title&gt;&lt;/titles&gt;&lt;periodical&gt;&lt;full-title&gt;Mc G. Hill&lt;/full-title&gt;&lt;/periodical&gt;&lt;dates&gt;&lt;year&gt;2000&lt;/year&gt;&lt;/dates&gt;&lt;urls&gt;&lt;/urls&gt;&lt;/record&gt;&lt;/Cite&gt;&lt;/EndNote&gt;</w:instrText>
+        <w:instrText xml:space="preserve"> EQ </w:instrText>
+      </w:r>
+      <w:r>
+        <w:fldChar w:fldCharType="end"/>
+      </w:r>
+      <w:r>
+        <w:fldChar w:fldCharType="begin"/>
+      </w:r>
+      <w:r>
+        <w:instrText xml:space="preserve"> EQ </w:instrText>
+      </w:r>
+      <w:r>
+        <w:fldChar w:fldCharType="end"/>
+      </w:r>
+      <w:r>
+        <w:t xml:space="preserve">Equation </w:t>
+      </w:r>
+      <w:r>
+        <w:fldChar w:fldCharType="begin"/>
+      </w:r>
+      <w:r>
+        <w:instrText xml:space="preserve"> ADDIN EN.CITE &lt;EndNote&gt;&lt;Cite&gt;&lt;Author&gt;O&amp;apos;shaughnessy&lt;/Author&gt;&lt;Year&gt;1987&lt;/Year&gt;&lt;RecNum&gt;52&lt;/RecNum&gt;&lt;DisplayText&gt;[13]&lt;/DisplayText&gt;&lt;record&gt;&lt;rec-number&gt;52&lt;/rec-number&gt;&lt;foreign-keys&gt;&lt;key app="EN" db-id="zedf0fda800wstep25hxttzdwww50rv2fr52" timestamp="1398763346"&gt;52&lt;/key&gt;&lt;/foreign-keys&gt;&lt;ref-type name="Book"&gt;6&lt;/ref-type&gt;&lt;contributors&gt;&lt;authors&gt;&lt;author&gt;O&amp;apos;shaughnessy, Douglas&lt;/author&gt;&lt;/authors&gt;&lt;/contributors&gt;&lt;titles&gt;&lt;title&gt;Speech communication: human and machine&lt;/title&gt;&lt;/titles&gt;&lt;pages&gt;150&lt;/pages&gt;&lt;section&gt;1&lt;/section&gt;&lt;dates&gt;&lt;year&gt;1987&lt;/year&gt;&lt;/dates&gt;&lt;publisher&gt;Universities press&lt;/publisher&gt;&lt;isbn&gt;817371374X&lt;/isbn&gt;&lt;urls&gt;&lt;/urls&gt;&lt;/record&gt;&lt;/Cite&gt;&lt;/EndNote&gt;</w:instrText>
       </w:r>
       <w:r>
         <w:fldChar w:fldCharType="separate"/>
@@ -4146,47 +4234,191 @@
       <w:r>
         <w:fldChar w:fldCharType="end"/>
       </w:r>
-      <w:r>
-        <w:t xml:space="preserve">. </w:t>
-      </w:r>
     </w:p>
     <w:p>
-      <w:r>
-        <w:t>The features are coefficients of linear filters.</w:t>
-      </w:r>
+      <m:oMathPara>
+        <m:oMath>
+          <m:r>
+            <w:rPr>
+              <w:rFonts w:ascii="Cambria Math" w:hAnsi="Cambria Math"/>
+            </w:rPr>
+            <m:t>2595</m:t>
+          </m:r>
+          <m:func>
+            <m:funcPr>
+              <m:ctrlPr>
+                <w:rPr>
+                  <w:rFonts w:ascii="Cambria Math" w:hAnsi="Cambria Math"/>
+                  <w:i/>
+                </w:rPr>
+              </m:ctrlPr>
+            </m:funcPr>
+            <m:fName>
+              <m:sSub>
+                <m:sSubPr>
+                  <m:ctrlPr>
+                    <w:rPr>
+                      <w:rFonts w:ascii="Cambria Math" w:hAnsi="Cambria Math"/>
+                      <w:i/>
+                    </w:rPr>
+                  </m:ctrlPr>
+                </m:sSubPr>
+                <m:e>
+                  <m:r>
+                    <m:rPr>
+                      <m:sty m:val="p"/>
+                    </m:rPr>
+                    <w:rPr>
+                      <w:rFonts w:ascii="Cambria Math" w:hAnsi="Cambria Math"/>
+                    </w:rPr>
+                    <m:t>log</m:t>
+                  </m:r>
+                </m:e>
+                <m:sub>
+                  <m:r>
+                    <w:rPr>
+                      <w:rFonts w:ascii="Cambria Math" w:hAnsi="Cambria Math"/>
+                    </w:rPr>
+                    <m:t>10</m:t>
+                  </m:r>
+                </m:sub>
+              </m:sSub>
+            </m:fName>
+            <m:e>
+              <m:d>
+                <m:dPr>
+                  <m:ctrlPr>
+                    <w:rPr>
+                      <w:rFonts w:ascii="Cambria Math" w:hAnsi="Cambria Math"/>
+                      <w:i/>
+                    </w:rPr>
+                  </m:ctrlPr>
+                </m:dPr>
+                <m:e>
+                  <m:f>
+                    <m:fPr>
+                      <m:ctrlPr>
+                        <w:rPr>
+                          <w:rFonts w:ascii="Cambria Math" w:hAnsi="Cambria Math"/>
+                          <w:i/>
+                        </w:rPr>
+                      </m:ctrlPr>
+                    </m:fPr>
+                    <m:num>
+                      <m:r>
+                        <w:rPr>
+                          <w:rFonts w:ascii="Cambria Math" w:hAnsi="Cambria Math"/>
+                        </w:rPr>
+                        <m:t>f</m:t>
+                      </m:r>
+                    </m:num>
+                    <m:den>
+                      <m:r>
+                        <w:rPr>
+                          <w:rFonts w:ascii="Cambria Math" w:hAnsi="Cambria Math"/>
+                        </w:rPr>
+                        <m:t>700</m:t>
+                      </m:r>
+                    </m:den>
+                  </m:f>
+                  <m:r>
+                    <w:rPr>
+                      <w:rFonts w:ascii="Cambria Math" w:hAnsi="Cambria Math"/>
+                    </w:rPr>
+                    <m:t>+1</m:t>
+                  </m:r>
+                </m:e>
+              </m:d>
+            </m:e>
+          </m:func>
+        </m:oMath>
+      </m:oMathPara>
     </w:p>
     <w:p>
-      <w:r>
-        <w:t xml:space="preserve">LPC can be broken into two distinct segments, analysis/encoding and synthesis/decoding. During the encoding stage the speech signal is broken in blocks or frames, which are then processed to determine the corresponding filter </w:t>
-      </w:r>
-      <w:r>
-        <w:t>coefficients that</w:t>
-      </w:r>
-      <w:r>
-        <w:t xml:space="preserve"> would be capable of reproducing that frame of speech.</w:t>
-      </w:r>
-      <w:r>
-        <w:t xml:space="preserve"> The decoding stage involves rebuilding the speech signal from the received filter coefficients. For the purposes of this thesis, only the encoding stage is considered, as speech reconstruction is not necessary for classification.</w:t>
-      </w:r>
+      <w:pPr>
+        <w:pStyle w:val="Heading3"/>
+      </w:pPr>
+      <w:bookmarkStart w:id="19" w:name="_Toc260315694"/>
+      <w:r>
+        <w:t>Linear Predictive Coding (LPC)</w:t>
+      </w:r>
+      <w:bookmarkEnd w:id="19"/>
     </w:p>
     <w:p>
       <w:r>
-        <w:t>The encoding phase of LPC feature extraction involves two main steps:</w:t>
+        <w:t xml:space="preserve">Linear Predictive Coding is a method of feature extraction that attempts to predict future values of an input signal based on the past values of that signal </w:t>
+      </w:r>
+      <w:r>
+        <w:fldChar w:fldCharType="begin"/>
+      </w:r>
+      <w:r>
+        <w:instrText xml:space="preserve"> ADDIN EN.CITE &lt;EndNote&gt;&lt;Cite&gt;&lt;Author&gt;Bradbury&lt;/Author&gt;&lt;Year&gt;2000&lt;/Year&gt;&lt;RecNum&gt;51&lt;/RecNum&gt;&lt;DisplayText&gt;[14]&lt;/DisplayText&gt;&lt;record&gt;&lt;rec-number&gt;51&lt;/rec-number&gt;&lt;foreign-keys&gt;&lt;key app="EN" db-id="zedf0fda800wstep25hxttzdwww50rv2fr52" timestamp="1398657150"&gt;51&lt;/key&gt;&lt;/foreign-keys&gt;&lt;ref-type name="Journal Article"&gt;17&lt;/ref-type&gt;&lt;contributors&gt;&lt;authors&gt;&lt;author&gt;Bradbury, Jeremy&lt;/author&gt;&lt;/authors&gt;&lt;/contributors&gt;&lt;titles&gt;&lt;title&gt;Linear predictive coding&lt;/title&gt;&lt;secondary-title&gt;Mc G. Hill&lt;/secondary-title&gt;&lt;/titles&gt;&lt;periodical&gt;&lt;full-title&gt;Mc G. Hill&lt;/full-title&gt;&lt;/periodical&gt;&lt;dates&gt;&lt;year&gt;2000&lt;/year&gt;&lt;/dates&gt;&lt;urls&gt;&lt;/urls&gt;&lt;/record&gt;&lt;/Cite&gt;&lt;/EndNote&gt;</w:instrText>
+      </w:r>
+      <w:r>
+        <w:fldChar w:fldCharType="separate"/>
+      </w:r>
+      <w:r>
+        <w:rPr>
+          <w:noProof/>
+        </w:rPr>
+        <w:t>[14]</w:t>
+      </w:r>
+      <w:r>
+        <w:fldChar w:fldCharType="end"/>
+      </w:r>
+      <w:r>
+        <w:t xml:space="preserve">. </w:t>
+      </w:r>
+      <w:r>
+        <w:t xml:space="preserve">The feature vectors represent the </w:t>
+      </w:r>
+      <w:r>
+        <w:t xml:space="preserve">coefficients of </w:t>
+      </w:r>
+      <w:r>
+        <w:t xml:space="preserve">a </w:t>
+      </w:r>
+      <w:r>
+        <w:t>linear</w:t>
+      </w:r>
+      <w:r>
+        <w:t xml:space="preserve"> filter that would reproduce the signal</w:t>
+      </w:r>
+      <w:r>
+        <w:t>.</w:t>
+      </w:r>
+      <w:r>
+        <w:t xml:space="preserve"> </w:t>
+      </w:r>
+      <w:r>
+        <w:t xml:space="preserve">LPC can be broken into two distinct segments, analysis/encoding and synthesis/decoding. During the encoding stage the speech signal is broken in blocks or frames, which are then processed to determine the corresponding filter </w:t>
+      </w:r>
+      <w:r>
+        <w:t>coefficients that</w:t>
+      </w:r>
+      <w:r>
+        <w:t xml:space="preserve"> would be capable of reproducing that frame of speech.</w:t>
+      </w:r>
+      <w:r>
+        <w:t xml:space="preserve"> The decoding stage involves rebuilding the speech signal from the received filter coefficients. For the purposes of this thesis, only the encoding stage is considered, as speech reconstruction is not necessary for classification.</w:t>
       </w:r>
     </w:p>
     <w:p>
       <w:r>
-        <w:t>Determining whether a block is voiced or unvoiced</w:t>
+        <w:t>The encoding phase of LPC feature extraction involves two main steps:</w:t>
       </w:r>
     </w:p>
     <w:p>
-      <w:proofErr w:type="gramStart"/>
-      <w:r>
-        <w:t>This is done by taking the assumption that voiced sounds have a high average energy (thus large amplitudes) as well as having distinct formant frequencies</w:t>
-      </w:r>
-      <w:proofErr w:type="gramEnd"/>
-      <w:r>
-        <w:t xml:space="preserve">. </w:t>
+      <w:r>
+        <w:t>Determining whether a block is voiced or unvoiced</w:t>
+      </w:r>
+    </w:p>
+    <w:p>
+      <w:r>
+        <w:t xml:space="preserve">This is done on the </w:t>
+      </w:r>
+      <w:r>
+        <w:t xml:space="preserve">assumption that voiced sounds have a high average energy (thus large amplitudes) as well as having distinct formant frequencies. </w:t>
       </w:r>
     </w:p>
     <w:p>
@@ -4218,6 +4450,7 @@
           <w:rFonts w:ascii="Times" w:hAnsi="Times" w:cs="Times"/>
           <w:noProof/>
         </w:rPr>
+        <w:lastRenderedPageBreak/>
         <w:drawing>
           <wp:inline distT="0" distB="0" distL="0" distR="0" wp14:anchorId="0D6DCE03" wp14:editId="299FDBD2">
             <wp:extent cx="2743200" cy="2013585"/>
@@ -4236,7 +4469,7 @@
                     </pic:cNvPicPr>
                   </pic:nvPicPr>
                   <pic:blipFill>
-                    <a:blip r:embed="rId15">
+                    <a:blip r:embed="rId12">
                       <a:extLst>
                         <a:ext uri="{28A0092B-C50C-407E-A947-70E740481C1C}">
                           <a14:useLocalDpi xmlns:a14="http://schemas.microsoft.com/office/drawing/2010/main" val="0"/>
@@ -4290,7 +4523,7 @@
         <w:fldChar w:fldCharType="begin"/>
       </w:r>
       <w:r>
-        <w:instrText xml:space="preserve"> ADDIN EN.CITE &lt;EndNote&gt;&lt;Cite&gt;&lt;Author&gt;Bradbury&lt;/Author&gt;&lt;Year&gt;2000&lt;/Year&gt;&lt;RecNum&gt;51&lt;/RecNum&gt;&lt;DisplayText&gt;[13]&lt;/DisplayText&gt;&lt;record&gt;&lt;rec-number&gt;51&lt;/rec-number&gt;&lt;foreign-keys&gt;&lt;key app="EN" db-id="zedf0fda800wstep25hxttzdwww50rv2fr52" timestamp="1398657150"&gt;51&lt;/key&gt;&lt;/foreign-keys&gt;&lt;ref-type name="Journal Article"&gt;17&lt;/ref-type&gt;&lt;contributors&gt;&lt;authors&gt;&lt;author&gt;Bradbury, Jeremy&lt;/author&gt;&lt;/authors&gt;&lt;/contributors&gt;&lt;titles&gt;&lt;title&gt;Linear predictive coding&lt;/title&gt;&lt;secondary-title&gt;Mc G. Hill&lt;/secondary-title&gt;&lt;/titles&gt;&lt;periodical&gt;&lt;full-title&gt;Mc G. Hill&lt;/full-title&gt;&lt;/periodical&gt;&lt;dates&gt;&lt;year&gt;2000&lt;/year&gt;&lt;/dates&gt;&lt;urls&gt;&lt;/urls&gt;&lt;/record&gt;&lt;/Cite&gt;&lt;/EndNote&gt;</w:instrText>
+        <w:instrText xml:space="preserve"> ADDIN EN.CITE &lt;EndNote&gt;&lt;Cite&gt;&lt;Author&gt;Bradbury&lt;/Author&gt;&lt;Year&gt;2000&lt;/Year&gt;&lt;RecNum&gt;51&lt;/RecNum&gt;&lt;DisplayText&gt;[14]&lt;/DisplayText&gt;&lt;record&gt;&lt;rec-number&gt;51&lt;/rec-number&gt;&lt;foreign-keys&gt;&lt;key app="EN" db-id="zedf0fda800wstep25hxttzdwww50rv2fr52" timestamp="1398657150"&gt;51&lt;/key&gt;&lt;/foreign-keys&gt;&lt;ref-type name="Journal Article"&gt;17&lt;/ref-type&gt;&lt;contributors&gt;&lt;authors&gt;&lt;author&gt;Bradbury, Jeremy&lt;/author&gt;&lt;/authors&gt;&lt;/contributors&gt;&lt;titles&gt;&lt;title&gt;Linear predictive coding&lt;/title&gt;&lt;secondary-title&gt;Mc G. Hill&lt;/secondary-title&gt;&lt;/titles&gt;&lt;periodical&gt;&lt;full-title&gt;Mc G. Hill&lt;/full-title&gt;&lt;/periodical&gt;&lt;dates&gt;&lt;year&gt;2000&lt;/year&gt;&lt;/dates&gt;&lt;urls&gt;&lt;/urls&gt;&lt;/record&gt;&lt;/Cite&gt;&lt;/EndNote&gt;</w:instrText>
       </w:r>
       <w:r>
         <w:fldChar w:fldCharType="separate"/>
@@ -4299,7 +4532,7 @@
         <w:rPr>
           <w:noProof/>
         </w:rPr>
-        <w:t>[13]</w:t>
+        <w:t>[14]</w:t>
       </w:r>
       <w:r>
         <w:fldChar w:fldCharType="end"/>
@@ -4338,7 +4571,7 @@
                     </pic:cNvPicPr>
                   </pic:nvPicPr>
                   <pic:blipFill>
-                    <a:blip r:embed="rId16">
+                    <a:blip r:embed="rId13">
                       <a:extLst>
                         <a:ext uri="{28A0092B-C50C-407E-A947-70E740481C1C}">
                           <a14:useLocalDpi xmlns:a14="http://schemas.microsoft.com/office/drawing/2010/main" val="0"/>
@@ -4392,7 +4625,7 @@
         <w:fldChar w:fldCharType="begin"/>
       </w:r>
       <w:r>
-        <w:instrText xml:space="preserve"> ADDIN EN.CITE &lt;EndNote&gt;&lt;Cite&gt;&lt;Author&gt;Bradbury&lt;/Author&gt;&lt;Year&gt;2000&lt;/Year&gt;&lt;RecNum&gt;51&lt;/RecNum&gt;&lt;DisplayText&gt;[13]&lt;/DisplayText&gt;&lt;record&gt;&lt;rec-number&gt;51&lt;/rec-number&gt;&lt;foreign-keys&gt;&lt;key app="EN" db-id="zedf0fda800wstep25hxttzdwww50rv2fr52" timestamp="1398657150"&gt;51&lt;/key&gt;&lt;/foreign-keys&gt;&lt;ref-type name="Journal Article"&gt;17&lt;/ref-type&gt;&lt;contributors&gt;&lt;authors&gt;&lt;author&gt;Bradbury, Jeremy&lt;/author&gt;&lt;/authors&gt;&lt;/contributors&gt;&lt;titles&gt;&lt;title&gt;Linear predictive coding&lt;/title&gt;&lt;secondary-title&gt;Mc G. Hill&lt;/secondary-title&gt;&lt;/titles&gt;&lt;periodical&gt;&lt;full-title&gt;Mc G. Hill&lt;/full-title&gt;&lt;/periodical&gt;&lt;dates&gt;&lt;year&gt;2000&lt;/year&gt;&lt;/dates&gt;&lt;urls&gt;&lt;/urls&gt;&lt;/record&gt;&lt;/Cite&gt;&lt;/EndNote&gt;</w:instrText>
+        <w:instrText xml:space="preserve"> ADDIN EN.CITE &lt;EndNote&gt;&lt;Cite&gt;&lt;Author&gt;Bradbury&lt;/Author&gt;&lt;Year&gt;2000&lt;/Year&gt;&lt;RecNum&gt;51&lt;/RecNum&gt;&lt;DisplayText&gt;[14]&lt;/DisplayText&gt;&lt;record&gt;&lt;rec-number&gt;51&lt;/rec-number&gt;&lt;foreign-keys&gt;&lt;key app="EN" db-id="zedf0fda800wstep25hxttzdwww50rv2fr52" timestamp="1398657150"&gt;51&lt;/key&gt;&lt;/foreign-keys&gt;&lt;ref-type name="Journal Article"&gt;17&lt;/ref-type&gt;&lt;contributors&gt;&lt;authors&gt;&lt;author&gt;Bradbury, Jeremy&lt;/author&gt;&lt;/authors&gt;&lt;/contributors&gt;&lt;titles&gt;&lt;title&gt;Linear predictive coding&lt;/title&gt;&lt;secondary-title&gt;Mc G. Hill&lt;/secondary-title&gt;&lt;/titles&gt;&lt;periodical&gt;&lt;full-title&gt;Mc G. Hill&lt;/full-title&gt;&lt;/periodical&gt;&lt;dates&gt;&lt;year&gt;2000&lt;/year&gt;&lt;/dates&gt;&lt;urls&gt;&lt;/urls&gt;&lt;/record&gt;&lt;/Cite&gt;&lt;/EndNote&gt;</w:instrText>
       </w:r>
       <w:r>
         <w:fldChar w:fldCharType="separate"/>
@@ -4401,7 +4634,7 @@
         <w:rPr>
           <w:noProof/>
         </w:rPr>
-        <w:t>[13]</w:t>
+        <w:t>[14]</w:t>
       </w:r>
       <w:r>
         <w:fldChar w:fldCharType="end"/>
@@ -4438,6 +4671,7 @@
       <w:bookmarkStart w:id="20" w:name="_Toc259276589"/>
       <w:bookmarkStart w:id="21" w:name="_Toc260315695"/>
       <w:r>
+        <w:lastRenderedPageBreak/>
         <w:t>Classification T</w:t>
       </w:r>
       <w:r>
@@ -4532,8 +4766,8 @@
     <w:p>
       <w:pPr>
         <w:sectPr>
-          <w:headerReference w:type="default" r:id="rId17"/>
-          <w:footerReference w:type="default" r:id="rId18"/>
+          <w:headerReference w:type="default" r:id="rId14"/>
+          <w:footerReference w:type="default" r:id="rId15"/>
           <w:pgSz w:w="11900" w:h="16840"/>
           <w:pgMar w:top="1440" w:right="1440" w:bottom="1440" w:left="1440" w:header="708" w:footer="708" w:gutter="0"/>
           <w:pgNumType w:start="1"/>
@@ -4549,6 +4783,7 @@
       <w:bookmarkStart w:id="34" w:name="_Toc259276595"/>
       <w:bookmarkStart w:id="35" w:name="_Toc260315703"/>
       <w:r>
+        <w:lastRenderedPageBreak/>
         <w:t>R</w:t>
       </w:r>
       <w:r>
@@ -4976,6 +5211,7 @@
     <w:p>
       <w:pPr>
         <w:pStyle w:val="EndNoteBibliography"/>
+        <w:spacing w:after="240"/>
         <w:ind w:left="720" w:hanging="720"/>
         <w:rPr>
           <w:noProof/>
@@ -4986,6 +5222,41 @@
           <w:noProof/>
         </w:rPr>
         <w:t>[13]</w:t>
+      </w:r>
+      <w:r>
+        <w:rPr>
+          <w:noProof/>
+        </w:rPr>
+        <w:tab/>
+        <w:t xml:space="preserve">D. O'shaughnessy, </w:t>
+      </w:r>
+      <w:r>
+        <w:rPr>
+          <w:i/>
+          <w:noProof/>
+        </w:rPr>
+        <w:t>Speech communication: human and machine</w:t>
+      </w:r>
+      <w:r>
+        <w:rPr>
+          <w:noProof/>
+        </w:rPr>
+        <w:t>: Universities press, 1987.</w:t>
+      </w:r>
+    </w:p>
+    <w:p>
+      <w:pPr>
+        <w:pStyle w:val="EndNoteBibliography"/>
+        <w:ind w:left="720" w:hanging="720"/>
+        <w:rPr>
+          <w:noProof/>
+        </w:rPr>
+      </w:pPr>
+      <w:r>
+        <w:rPr>
+          <w:noProof/>
+        </w:rPr>
+        <w:t>[14]</w:t>
       </w:r>
       <w:r>
         <w:rPr>
@@ -5017,7 +5288,7 @@
       </w:r>
     </w:p>
     <w:sectPr>
-      <w:headerReference w:type="default" r:id="rId19"/>
+      <w:headerReference w:type="default" r:id="rId16"/>
       <w:pgSz w:w="11900" w:h="16840"/>
       <w:pgMar w:top="1440" w:right="1800" w:bottom="1440" w:left="1800" w:header="708" w:footer="708" w:gutter="0"/>
       <w:cols w:space="708"/>
@@ -5129,23 +5400,11 @@
     <w:pPr>
       <w:pStyle w:val="Footer"/>
     </w:pPr>
-    <w:bookmarkStart w:id="1" w:name="_GoBack"/>
-    <w:bookmarkEnd w:id="1"/>
   </w:p>
 </w:ftr>
 </file>
 
 <file path=word/footer3.xml><?xml version="1.0" encoding="utf-8"?>
-<w:ftr xmlns:wpc="http://schemas.microsoft.com/office/word/2010/wordprocessingCanvas" xmlns:mo="http://schemas.microsoft.com/office/mac/office/2008/main" xmlns:mc="http://schemas.openxmlformats.org/markup-compatibility/2006" xmlns:mv="urn:schemas-microsoft-com:mac:vml" xmlns:o="urn:schemas-microsoft-com:office:office" xmlns:r="http://schemas.openxmlformats.org/officeDocument/2006/relationships" xmlns:m="http://schemas.openxmlformats.org/officeDocument/2006/math" xmlns:v="urn:schemas-microsoft-com:vml" xmlns:wp14="http://schemas.microsoft.com/office/word/2010/wordprocessingDrawing" xmlns:wp="http://schemas.openxmlformats.org/drawingml/2006/wordprocessingDrawing" xmlns:w10="urn:schemas-microsoft-com:office:word" xmlns:w="http://schemas.openxmlformats.org/wordprocessingml/2006/main" xmlns:w14="http://schemas.microsoft.com/office/word/2010/wordml" xmlns:wpg="http://schemas.microsoft.com/office/word/2010/wordprocessingGroup" xmlns:wpi="http://schemas.microsoft.com/office/word/2010/wordprocessingInk" xmlns:wne="http://schemas.microsoft.com/office/word/2006/wordml" xmlns:wps="http://schemas.microsoft.com/office/word/2010/wordprocessingShape" mc:Ignorable="w14 wp14">
-  <w:p>
-    <w:pPr>
-      <w:pStyle w:val="Footer"/>
-    </w:pPr>
-  </w:p>
-</w:ftr>
-</file>
-
-<file path=word/footer4.xml><?xml version="1.0" encoding="utf-8"?>
 <w:ftr xmlns:wpc="http://schemas.microsoft.com/office/word/2010/wordprocessingCanvas" xmlns:mo="http://schemas.microsoft.com/office/mac/office/2008/main" xmlns:mc="http://schemas.openxmlformats.org/markup-compatibility/2006" xmlns:mv="urn:schemas-microsoft-com:mac:vml" xmlns:o="urn:schemas-microsoft-com:office:office" xmlns:r="http://schemas.openxmlformats.org/officeDocument/2006/relationships" xmlns:m="http://schemas.openxmlformats.org/officeDocument/2006/math" xmlns:v="urn:schemas-microsoft-com:vml" xmlns:wp14="http://schemas.microsoft.com/office/word/2010/wordprocessingDrawing" xmlns:wp="http://schemas.openxmlformats.org/drawingml/2006/wordprocessingDrawing" xmlns:w10="urn:schemas-microsoft-com:office:word" xmlns:w="http://schemas.openxmlformats.org/wordprocessingml/2006/main" xmlns:w14="http://schemas.microsoft.com/office/word/2010/wordml" xmlns:wpg="http://schemas.microsoft.com/office/word/2010/wordprocessingGroup" xmlns:wpi="http://schemas.microsoft.com/office/word/2010/wordprocessingInk" xmlns:wne="http://schemas.microsoft.com/office/word/2006/wordml" xmlns:wps="http://schemas.microsoft.com/office/word/2010/wordprocessingShape" mc:Ignorable="w14 wp14">
   <w:p>
     <w:pPr>
@@ -5181,7 +5440,7 @@
         <w:rStyle w:val="PageNumber"/>
         <w:noProof/>
       </w:rPr>
-      <w:t>7</w:t>
+      <w:t>4</w:t>
     </w:r>
     <w:r>
       <w:rPr>
@@ -5226,16 +5485,6 @@
 </file>
 
 <file path=word/header1.xml><?xml version="1.0" encoding="utf-8"?>
-<w:hdr xmlns:wpc="http://schemas.microsoft.com/office/word/2010/wordprocessingCanvas" xmlns:mo="http://schemas.microsoft.com/office/mac/office/2008/main" xmlns:mc="http://schemas.openxmlformats.org/markup-compatibility/2006" xmlns:mv="urn:schemas-microsoft-com:mac:vml" xmlns:o="urn:schemas-microsoft-com:office:office" xmlns:r="http://schemas.openxmlformats.org/officeDocument/2006/relationships" xmlns:m="http://schemas.openxmlformats.org/officeDocument/2006/math" xmlns:v="urn:schemas-microsoft-com:vml" xmlns:wp14="http://schemas.microsoft.com/office/word/2010/wordprocessingDrawing" xmlns:wp="http://schemas.openxmlformats.org/drawingml/2006/wordprocessingDrawing" xmlns:w10="urn:schemas-microsoft-com:office:word" xmlns:w="http://schemas.openxmlformats.org/wordprocessingml/2006/main" xmlns:w14="http://schemas.microsoft.com/office/word/2010/wordml" xmlns:wpg="http://schemas.microsoft.com/office/word/2010/wordprocessingGroup" xmlns:wpi="http://schemas.microsoft.com/office/word/2010/wordprocessingInk" xmlns:wne="http://schemas.microsoft.com/office/word/2006/wordml" xmlns:wps="http://schemas.microsoft.com/office/word/2010/wordprocessingShape" mc:Ignorable="w14 wp14">
-  <w:p>
-    <w:pPr>
-      <w:pStyle w:val="Header"/>
-    </w:pPr>
-  </w:p>
-</w:hdr>
-</file>
-
-<file path=word/header2.xml><?xml version="1.0" encoding="utf-8"?>
 <w:hdr xmlns:wpc="http://schemas.microsoft.com/office/word/2010/wordprocessingCanvas" xmlns:mo="http://schemas.microsoft.com/office/mac/office/2008/main" xmlns:mc="http://schemas.openxmlformats.org/markup-compatibility/2006" xmlns:mv="urn:schemas-microsoft-com:mac:vml" xmlns:o="urn:schemas-microsoft-com:office:office" xmlns:r="http://schemas.openxmlformats.org/officeDocument/2006/relationships" xmlns:m="http://schemas.openxmlformats.org/officeDocument/2006/math" xmlns:v="urn:schemas-microsoft-com:vml" xmlns:wp14="http://schemas.microsoft.com/office/word/2010/wordprocessingDrawing" xmlns:wp="http://schemas.openxmlformats.org/drawingml/2006/wordprocessingDrawing" xmlns:w10="urn:schemas-microsoft-com:office:word" xmlns:w="http://schemas.openxmlformats.org/wordprocessingml/2006/main" xmlns:w14="http://schemas.microsoft.com/office/word/2010/wordml" xmlns:wpg="http://schemas.microsoft.com/office/word/2010/wordprocessingGroup" xmlns:wpi="http://schemas.microsoft.com/office/word/2010/wordprocessingInk" xmlns:wne="http://schemas.microsoft.com/office/word/2006/wordml" xmlns:wps="http://schemas.microsoft.com/office/word/2010/wordprocessingShape" mc:Ignorable="w14 wp14">
   <w:p>
     <w:pPr>
@@ -5253,17 +5502,7 @@
 </w:hdr>
 </file>
 
-<file path=word/header3.xml><?xml version="1.0" encoding="utf-8"?>
-<w:hdr xmlns:wpc="http://schemas.microsoft.com/office/word/2010/wordprocessingCanvas" xmlns:mo="http://schemas.microsoft.com/office/mac/office/2008/main" xmlns:mc="http://schemas.openxmlformats.org/markup-compatibility/2006" xmlns:mv="urn:schemas-microsoft-com:mac:vml" xmlns:o="urn:schemas-microsoft-com:office:office" xmlns:r="http://schemas.openxmlformats.org/officeDocument/2006/relationships" xmlns:m="http://schemas.openxmlformats.org/officeDocument/2006/math" xmlns:v="urn:schemas-microsoft-com:vml" xmlns:wp14="http://schemas.microsoft.com/office/word/2010/wordprocessingDrawing" xmlns:wp="http://schemas.openxmlformats.org/drawingml/2006/wordprocessingDrawing" xmlns:w10="urn:schemas-microsoft-com:office:word" xmlns:w="http://schemas.openxmlformats.org/wordprocessingml/2006/main" xmlns:w14="http://schemas.microsoft.com/office/word/2010/wordml" xmlns:wpg="http://schemas.microsoft.com/office/word/2010/wordprocessingGroup" xmlns:wpi="http://schemas.microsoft.com/office/word/2010/wordprocessingInk" xmlns:wne="http://schemas.microsoft.com/office/word/2006/wordml" xmlns:wps="http://schemas.microsoft.com/office/word/2010/wordprocessingShape" mc:Ignorable="w14 wp14">
-  <w:p>
-    <w:pPr>
-      <w:pStyle w:val="Header"/>
-    </w:pPr>
-  </w:p>
-</w:hdr>
-</file>
-
-<file path=word/header4.xml><?xml version="1.0" encoding="utf-8"?>
+<file path=word/header2.xml><?xml version="1.0" encoding="utf-8"?>
 <w:hdr xmlns:wpc="http://schemas.microsoft.com/office/word/2010/wordprocessingCanvas" xmlns:mo="http://schemas.microsoft.com/office/mac/office/2008/main" xmlns:mc="http://schemas.openxmlformats.org/markup-compatibility/2006" xmlns:mv="urn:schemas-microsoft-com:mac:vml" xmlns:o="urn:schemas-microsoft-com:office:office" xmlns:r="http://schemas.openxmlformats.org/officeDocument/2006/relationships" xmlns:m="http://schemas.openxmlformats.org/officeDocument/2006/math" xmlns:v="urn:schemas-microsoft-com:vml" xmlns:wp14="http://schemas.microsoft.com/office/word/2010/wordprocessingDrawing" xmlns:wp="http://schemas.openxmlformats.org/drawingml/2006/wordprocessingDrawing" xmlns:w10="urn:schemas-microsoft-com:office:word" xmlns:w="http://schemas.openxmlformats.org/wordprocessingml/2006/main" xmlns:w14="http://schemas.microsoft.com/office/word/2010/wordml" xmlns:wpg="http://schemas.microsoft.com/office/word/2010/wordprocessingGroup" xmlns:wpi="http://schemas.microsoft.com/office/word/2010/wordprocessingInk" xmlns:wne="http://schemas.microsoft.com/office/word/2006/wordml" xmlns:wps="http://schemas.microsoft.com/office/word/2010/wordprocessingShape" mc:Ignorable="w14 wp14">
   <w:p>
     <w:pPr>
@@ -5279,7 +5518,7 @@
 </w:hdr>
 </file>
 
-<file path=word/header5.xml><?xml version="1.0" encoding="utf-8"?>
+<file path=word/header3.xml><?xml version="1.0" encoding="utf-8"?>
 <w:hdr xmlns:wpc="http://schemas.microsoft.com/office/word/2010/wordprocessingCanvas" xmlns:mo="http://schemas.microsoft.com/office/mac/office/2008/main" xmlns:mc="http://schemas.openxmlformats.org/markup-compatibility/2006" xmlns:mv="urn:schemas-microsoft-com:mac:vml" xmlns:o="urn:schemas-microsoft-com:office:office" xmlns:r="http://schemas.openxmlformats.org/officeDocument/2006/relationships" xmlns:m="http://schemas.openxmlformats.org/officeDocument/2006/math" xmlns:v="urn:schemas-microsoft-com:vml" xmlns:wp14="http://schemas.microsoft.com/office/word/2010/wordprocessingDrawing" xmlns:wp="http://schemas.openxmlformats.org/drawingml/2006/wordprocessingDrawing" xmlns:w10="urn:schemas-microsoft-com:office:word" xmlns:w="http://schemas.openxmlformats.org/wordprocessingml/2006/main" xmlns:w14="http://schemas.microsoft.com/office/word/2010/wordml" xmlns:wpg="http://schemas.microsoft.com/office/word/2010/wordprocessingGroup" xmlns:wpi="http://schemas.microsoft.com/office/word/2010/wordprocessingInk" xmlns:wne="http://schemas.microsoft.com/office/word/2006/wordml" xmlns:wps="http://schemas.microsoft.com/office/word/2010/wordprocessingShape" mc:Ignorable="w14 wp14">
   <w:p>
     <w:pPr>
@@ -7884,6 +8123,7 @@
   <w:style w:type="character" w:default="1" w:styleId="DefaultParagraphFont">
     <w:name w:val="Default Paragraph Font"/>
     <w:uiPriority w:val="1"/>
+    <w:semiHidden/>
     <w:unhideWhenUsed/>
   </w:style>
   <w:style w:type="table" w:default="1" w:styleId="TableNormal">
@@ -8386,6 +8626,16 @@
       <w:szCs w:val="20"/>
     </w:rPr>
   </w:style>
+  <w:style w:type="character" w:styleId="PlaceholderText">
+    <w:name w:val="Placeholder Text"/>
+    <w:basedOn w:val="DefaultParagraphFont"/>
+    <w:uiPriority w:val="99"/>
+    <w:semiHidden/>
+    <w:rsid w:val="00D76916"/>
+    <w:rPr>
+      <w:color w:val="808080"/>
+    </w:rPr>
+  </w:style>
 </w:styles>
 </file>
 
@@ -8677,6 +8927,7 @@
   <w:style w:type="character" w:default="1" w:styleId="DefaultParagraphFont">
     <w:name w:val="Default Paragraph Font"/>
     <w:uiPriority w:val="1"/>
+    <w:semiHidden/>
     <w:unhideWhenUsed/>
   </w:style>
   <w:style w:type="table" w:default="1" w:styleId="TableNormal">
@@ -9179,6 +9430,16 @@
       <w:szCs w:val="20"/>
     </w:rPr>
   </w:style>
+  <w:style w:type="character" w:styleId="PlaceholderText">
+    <w:name w:val="Placeholder Text"/>
+    <w:basedOn w:val="DefaultParagraphFont"/>
+    <w:uiPriority w:val="99"/>
+    <w:semiHidden/>
+    <w:rsid w:val="00D76916"/>
+    <w:rPr>
+      <w:color w:val="808080"/>
+    </w:rPr>
+  </w:style>
 </w:styles>
 </file>
 
@@ -9507,7 +9768,7 @@
 </file>
 
 <file path=customXml/itemProps1.xml><?xml version="1.0" encoding="utf-8"?>
-<ds:datastoreItem xmlns:ds="http://schemas.openxmlformats.org/officeDocument/2006/customXml" ds:itemID="{158EBAFD-A627-6243-AECE-6A69F4B504BA}">
+<ds:datastoreItem xmlns:ds="http://schemas.openxmlformats.org/officeDocument/2006/customXml" ds:itemID="{2A086E82-4CCB-4445-A7FC-0A706EB1BBD4}">
   <ds:schemaRefs>
     <ds:schemaRef ds:uri="http://schemas.openxmlformats.org/officeDocument/2006/bibliography"/>
   </ds:schemaRefs>

</xml_diff>

<commit_message>
Wrote briefly about each classification technique
</commit_message>
<xml_diff>
--- a/Documents/Literature Review.docx
+++ b/Documents/Literature Review.docx
@@ -3950,6 +3950,9 @@
       <w:r>
         <w:t>.</w:t>
       </w:r>
+      <w:r>
+        <w:t xml:space="preserve"> As pre-processing techniques aim to reduce the total noise in a signal, none will be considered in this thesis.</w:t>
+      </w:r>
     </w:p>
     <w:p>
       <w:pPr>
@@ -4173,7 +4176,13 @@
     <w:p>
       <w:r>
         <w:lastRenderedPageBreak/>
-        <w:t xml:space="preserve">A common </w:t>
+        <w:t>A common</w:t>
+      </w:r>
+      <w:r>
+        <w:t>ly used</w:t>
+      </w:r>
+      <w:r>
+        <w:t xml:space="preserve"> </w:t>
       </w:r>
       <w:r>
         <w:t xml:space="preserve">sound processing technique is representing the signal as a short-term power spectrum, known as the Mel-Frequency </w:t>
@@ -4189,10 +4198,16 @@
     </w:p>
     <w:p>
       <w:r>
-        <w:t>The Mel Scale approxim</w:t>
-      </w:r>
-      <w:bookmarkStart w:id="18" w:name="_GoBack"/>
-      <w:bookmarkEnd w:id="18"/>
+        <w:t xml:space="preserve">The Mel Scale </w:t>
+      </w:r>
+      <w:r>
+        <w:t xml:space="preserve">more closely </w:t>
+      </w:r>
+      <w:proofErr w:type="spellStart"/>
+      <w:r>
+        <w:t>approxi</w:t>
+      </w:r>
+      <w:proofErr w:type="spellEnd"/>
     </w:p>
     <w:p>
       <w:r>
@@ -4338,15 +4353,21 @@
       <w:pPr>
         <w:pStyle w:val="Heading3"/>
       </w:pPr>
-      <w:bookmarkStart w:id="19" w:name="_Toc260315694"/>
-      <w:r>
-        <w:t>Linear Predictive Coding (LPC)</w:t>
-      </w:r>
-      <w:bookmarkEnd w:id="19"/>
+      <w:bookmarkStart w:id="18" w:name="_Toc260315694"/>
+      <w:r>
+        <w:t>Linear Predictive Coding</w:t>
+      </w:r>
+      <w:bookmarkEnd w:id="18"/>
     </w:p>
     <w:p>
       <w:r>
-        <w:t xml:space="preserve">Linear Predictive Coding is a method of feature extraction that attempts to predict future values of an input signal based on the past values of that signal </w:t>
+        <w:t xml:space="preserve">Linear Predictive Coding </w:t>
+      </w:r>
+      <w:r>
+        <w:t xml:space="preserve">(LPC) </w:t>
+      </w:r>
+      <w:r>
+        <w:t xml:space="preserve">is a method of feature extraction that attempts to predict future values of an input signal based on the past values of that signal </w:t>
       </w:r>
       <w:r>
         <w:fldChar w:fldCharType="begin"/>
@@ -4425,11 +4446,9 @@
       <w:r>
         <w:t xml:space="preserve">Unvoiced sounds have “random” waveforms of </w:t>
       </w:r>
-      <w:proofErr w:type="gramStart"/>
-      <w:r>
-        <w:t>a lower</w:t>
-      </w:r>
-      <w:proofErr w:type="gramEnd"/>
+      <w:r>
+        <w:t>lower</w:t>
+      </w:r>
       <w:r>
         <w:t xml:space="preserve"> amplitude but higher frequency.</w:t>
       </w:r>
@@ -4668,55 +4687,227 @@
       <w:pPr>
         <w:pStyle w:val="Heading2"/>
       </w:pPr>
-      <w:bookmarkStart w:id="20" w:name="_Toc259276589"/>
-      <w:bookmarkStart w:id="21" w:name="_Toc260315695"/>
-      <w:r>
-        <w:lastRenderedPageBreak/>
+      <w:bookmarkStart w:id="19" w:name="_Toc259276589"/>
+      <w:bookmarkStart w:id="20" w:name="_Toc260315695"/>
+      <w:r>
         <w:t>Classification T</w:t>
       </w:r>
       <w:r>
         <w:t>echniques</w:t>
       </w:r>
+      <w:bookmarkEnd w:id="19"/>
       <w:bookmarkEnd w:id="20"/>
-      <w:bookmarkEnd w:id="21"/>
     </w:p>
     <w:p>
-      <w:pPr>
-        <w:pStyle w:val="Heading3"/>
-      </w:pPr>
-      <w:bookmarkStart w:id="22" w:name="_Toc259276590"/>
-      <w:bookmarkStart w:id="23" w:name="_Toc260315696"/>
-      <w:r>
-        <w:t>Dynamic Time Warping</w:t>
-      </w:r>
-      <w:bookmarkEnd w:id="22"/>
-      <w:bookmarkEnd w:id="23"/>
-      <w:r>
-        <w:t xml:space="preserve"> </w:t>
+      <w:r>
+        <w:t xml:space="preserve">Classification is the final stage of the speech recognition process, taking the feature vectors and determining their corresponding word/phoneme. </w:t>
       </w:r>
     </w:p>
     <w:p>
-      <w:pPr>
-        <w:pStyle w:val="Heading3"/>
-      </w:pPr>
-      <w:bookmarkStart w:id="24" w:name="_Toc259276591"/>
-      <w:bookmarkStart w:id="25" w:name="_Toc260315697"/>
-      <w:r>
-        <w:t>Artificial Neural Networks</w:t>
-      </w:r>
-      <w:bookmarkEnd w:id="24"/>
-      <w:bookmarkEnd w:id="25"/>
+      <w:r>
+        <w:lastRenderedPageBreak/>
+        <w:t xml:space="preserve">Choice of classifier is less of an issue than the </w:t>
+      </w:r>
+      <w:r>
+        <w:t xml:space="preserve">quality of the chosen feature extraction technique. </w:t>
+      </w:r>
     </w:p>
     <w:p>
+      <w:r>
+        <w:t>The most common c</w:t>
+      </w:r>
+      <w:r>
+        <w:t xml:space="preserve">lassification techniques can be broken into three </w:t>
+      </w:r>
+      <w:r>
+        <w:t xml:space="preserve">main </w:t>
+      </w:r>
+      <w:r>
+        <w:t>categories: Template-based approaches, Knowledge-based approaches, and Statistical-based approaches</w:t>
+      </w:r>
+      <w:r>
+        <w:t xml:space="preserve"> </w:t>
+      </w:r>
+      <w:r>
+        <w:fldChar w:fldCharType="begin"/>
+      </w:r>
+      <w:r>
+        <w:instrText xml:space="preserve"> ADDIN EN.CITE &lt;EndNote&gt;&lt;Cite&gt;&lt;Author&gt;Tebelskis&lt;/Author&gt;&lt;Year&gt;1995&lt;/Year&gt;&lt;RecNum&gt;37&lt;/RecNum&gt;&lt;DisplayText&gt;[1]&lt;/DisplayText&gt;&lt;record&gt;&lt;rec-number&gt;37&lt;/rec-number&gt;&lt;foreign-keys&gt;&lt;key app="EN" db-id="zedf0fda800wstep25hxttzdwww50rv2fr52" timestamp="1397533943"&gt;37&lt;/key&gt;&lt;/foreign-keys&gt;&lt;ref-type name="Thesis"&gt;32&lt;/ref-type&gt;&lt;contributors&gt;&lt;authors&gt;&lt;author&gt;Tebelskis, Joe&lt;/author&gt;&lt;/authors&gt;&lt;/contributors&gt;&lt;titles&gt;&lt;title&gt;Speech recognition using neural networks&lt;/title&gt;&lt;/titles&gt;&lt;dates&gt;&lt;year&gt;1995&lt;/year&gt;&lt;/dates&gt;&lt;publisher&gt;Carnegie Mellon University&lt;/publisher&gt;&lt;urls&gt;&lt;/urls&gt;&lt;/record&gt;&lt;/Cite&gt;&lt;/EndNote&gt;</w:instrText>
+      </w:r>
+      <w:r>
+        <w:fldChar w:fldCharType="separate"/>
+      </w:r>
+      <w:r>
+        <w:rPr>
+          <w:noProof/>
+        </w:rPr>
+        <w:t>[1]</w:t>
+      </w:r>
+      <w:r>
+        <w:fldChar w:fldCharType="end"/>
+      </w:r>
+      <w:r>
+        <w:t xml:space="preserve">. </w:t>
+      </w:r>
+    </w:p>
+    <w:p>
+      <w:r>
+        <w:t>Template-based approaches involve comparing input speech to pre-recorded word/phoneme templates. While this has the advantage of using ‘perfectly’ accurate word models, the templates are fixed making it hard to account for any variance in the input speech. Dynamic Time Warping is an example of template-based classification.</w:t>
+      </w:r>
+    </w:p>
+    <w:p>
+      <w:r>
+        <w:t>Knowledge-based approaches involve hand-coding speech variances into a system based on obtained ‘expert’ knowledge. The downside to this approach is that it is often impractical to obtain and incorporate ‘expert’ knowledge into a system.</w:t>
+      </w:r>
+    </w:p>
+    <w:p>
+      <w:r>
+        <w:t xml:space="preserve">Statistical-based approaches attempt to model speech variations statistically through automatic learning procedures. </w:t>
+      </w:r>
+      <w:r>
+        <w:t>The main disadvantage of statistical based systems is that they often require extensive training or come with pre-defined modeling assumptions, which can be inaccurate. Hidden Markov Models are an example of statistical-based classification.</w:t>
+      </w:r>
+    </w:p>
+    <w:p>
       <w:pPr>
         <w:pStyle w:val="Heading3"/>
       </w:pPr>
-      <w:bookmarkStart w:id="26" w:name="_Toc259276592"/>
-      <w:bookmarkStart w:id="27" w:name="_Toc260315698"/>
-      <w:r>
+      <w:bookmarkStart w:id="21" w:name="_Toc259276590"/>
+      <w:bookmarkStart w:id="22" w:name="_Toc260315696"/>
+      <w:r>
+        <w:t>Dynamic Time Warping</w:t>
+      </w:r>
+      <w:bookmarkEnd w:id="21"/>
+      <w:bookmarkEnd w:id="22"/>
+      <w:r>
+        <w:t xml:space="preserve"> </w:t>
+      </w:r>
+    </w:p>
+    <w:p>
+      <w:r>
+        <w:t xml:space="preserve">Dynamic Time Warping (DTW) is a classification technique that has fallen out of favor since the rise of </w:t>
+      </w:r>
+      <w:r>
+        <w:t>statistical</w:t>
+      </w:r>
+      <w:r>
+        <w:t xml:space="preserve"> classi</w:t>
+      </w:r>
+      <w:r>
+        <w:t xml:space="preserve">fiers like Hidden Markov Models. </w:t>
+      </w:r>
+    </w:p>
+    <w:p>
+      <w:r>
+        <w:t xml:space="preserve">The DTW classification method </w:t>
+      </w:r>
+      <w:r>
+        <w:t>uses template patterns</w:t>
+      </w:r>
+      <w:r>
+        <w:t xml:space="preserve"> for known results and att</w:t>
+      </w:r>
+      <w:r>
+        <w:t>empts to warp the input signal</w:t>
+      </w:r>
+      <w:r>
+        <w:t xml:space="preserve"> to match the templates</w:t>
+      </w:r>
+      <w:r>
+        <w:t xml:space="preserve"> </w:t>
+      </w:r>
+      <w:r>
+        <w:fldChar w:fldCharType="begin"/>
+      </w:r>
+      <w:r>
+        <w:instrText xml:space="preserve"> ADDIN EN.CITE &lt;EndNote&gt;&lt;Cite&gt;&lt;Author&gt;Müller&lt;/Author&gt;&lt;Year&gt;2007&lt;/Year&gt;&lt;RecNum&gt;55&lt;/RecNum&gt;&lt;DisplayText&gt;[15]&lt;/DisplayText&gt;&lt;record&gt;&lt;rec-number&gt;55&lt;/rec-number&gt;&lt;foreign-keys&gt;&lt;key app="EN" db-id="zedf0fda800wstep25hxttzdwww50rv2fr52" timestamp="1398917447"&gt;55&lt;/key&gt;&lt;/foreign-keys&gt;&lt;ref-type name="Journal Article"&gt;17&lt;/ref-type&gt;&lt;contributors&gt;&lt;authors&gt;&lt;author&gt;Müller, Meinard&lt;/author&gt;&lt;/authors&gt;&lt;/contributors&gt;&lt;titles&gt;&lt;title&gt;Dynamic time warping&lt;/title&gt;&lt;secondary-title&gt;Information retrieval for music and motion&lt;/secondary-title&gt;&lt;/titles&gt;&lt;periodical&gt;&lt;full-title&gt;Information retrieval for music and motion&lt;/full-title&gt;&lt;/periodical&gt;&lt;pages&gt;69-84&lt;/pages&gt;&lt;dates&gt;&lt;year&gt;2007&lt;/year&gt;&lt;/dates&gt;&lt;isbn&gt;3540740473&lt;/isbn&gt;&lt;urls&gt;&lt;/urls&gt;&lt;/record&gt;&lt;/Cite&gt;&lt;/EndNote&gt;</w:instrText>
+      </w:r>
+      <w:r>
+        <w:fldChar w:fldCharType="separate"/>
+      </w:r>
+      <w:r>
+        <w:rPr>
+          <w:noProof/>
+        </w:rPr>
+        <w:t>[15]</w:t>
+      </w:r>
+      <w:r>
+        <w:fldChar w:fldCharType="end"/>
+      </w:r>
+      <w:r>
+        <w:t>.</w:t>
+      </w:r>
+      <w:r>
+        <w:t xml:space="preserve"> </w:t>
+      </w:r>
+    </w:p>
+    <w:p>
+      <w:pPr>
+        <w:pStyle w:val="Heading3"/>
+      </w:pPr>
+      <w:bookmarkStart w:id="23" w:name="_Toc259276591"/>
+      <w:bookmarkStart w:id="24" w:name="_Toc260315697"/>
+      <w:r>
+        <w:t>Artificial Neural Networks</w:t>
+      </w:r>
+      <w:bookmarkEnd w:id="23"/>
+      <w:bookmarkEnd w:id="24"/>
+    </w:p>
+    <w:p>
+      <w:r>
+        <w:t>Artificial Neural Networks (ANN) attempt to simulate the neural networks within the human brain. ANNs consist of numerous simple processing elements (neuro</w:t>
+      </w:r>
+      <w:r>
+        <w:t xml:space="preserve">ns) </w:t>
+      </w:r>
+      <w:r>
+        <w:t xml:space="preserve">connected together through a weighted network of interconnects. </w:t>
+      </w:r>
+      <w:r>
+        <w:t xml:space="preserve">Each neuron computes the non-linear weighted sum of its inputs and transmits the result along its outputs </w:t>
+      </w:r>
+      <w:r>
+        <w:fldChar w:fldCharType="begin"/>
+      </w:r>
+      <w:r>
+        <w:instrText xml:space="preserve"> ADDIN EN.CITE &lt;EndNote&gt;&lt;Cite&gt;&lt;Author&gt;Tebelskis&lt;/Author&gt;&lt;Year&gt;1995&lt;/Year&gt;&lt;RecNum&gt;37&lt;/RecNum&gt;&lt;DisplayText&gt;[1]&lt;/DisplayText&gt;&lt;record&gt;&lt;rec-number&gt;37&lt;/rec-number&gt;&lt;foreign-keys&gt;&lt;key app="EN" db-id="zedf0fda800wstep25hxttzdwww50rv2fr52" timestamp="1397533943"&gt;37&lt;/key&gt;&lt;/foreign-keys&gt;&lt;ref-type name="Thesis"&gt;32&lt;/ref-type&gt;&lt;contributors&gt;&lt;authors&gt;&lt;author&gt;Tebelskis, Joe&lt;/author&gt;&lt;/authors&gt;&lt;/contributors&gt;&lt;titles&gt;&lt;title&gt;Speech recognition using neural networks&lt;/title&gt;&lt;/titles&gt;&lt;dates&gt;&lt;year&gt;1995&lt;/year&gt;&lt;/dates&gt;&lt;publisher&gt;Carnegie Mellon University&lt;/publisher&gt;&lt;urls&gt;&lt;/urls&gt;&lt;/record&gt;&lt;/Cite&gt;&lt;/EndNote&gt;</w:instrText>
+      </w:r>
+      <w:r>
+        <w:fldChar w:fldCharType="separate"/>
+      </w:r>
+      <w:r>
+        <w:rPr>
+          <w:noProof/>
+        </w:rPr>
+        <w:t>[1]</w:t>
+      </w:r>
+      <w:r>
+        <w:fldChar w:fldCharType="end"/>
+      </w:r>
+      <w:r>
+        <w:t xml:space="preserve">. </w:t>
+      </w:r>
+    </w:p>
+    <w:p>
+      <w:r>
+        <w:t xml:space="preserve">The main advantage of ANNs is that they can be trained to more accurately model signal data. </w:t>
+      </w:r>
+    </w:p>
+    <w:p>
+      <w:pPr>
+        <w:pStyle w:val="Heading3"/>
+      </w:pPr>
+      <w:bookmarkStart w:id="25" w:name="_Toc259276592"/>
+      <w:bookmarkStart w:id="26" w:name="_Toc260315698"/>
+      <w:r>
+        <w:lastRenderedPageBreak/>
         <w:t>Hidden Markov Models</w:t>
       </w:r>
+      <w:bookmarkEnd w:id="25"/>
       <w:bookmarkEnd w:id="26"/>
+    </w:p>
+    <w:p>
+      <w:bookmarkStart w:id="27" w:name="_GoBack"/>
       <w:bookmarkEnd w:id="27"/>
     </w:p>
     <w:p>
@@ -5247,6 +5438,7 @@
     <w:p>
       <w:pPr>
         <w:pStyle w:val="EndNoteBibliography"/>
+        <w:spacing w:after="240"/>
         <w:ind w:left="720" w:hanging="720"/>
         <w:rPr>
           <w:noProof/>
@@ -5277,6 +5469,41 @@
           <w:noProof/>
         </w:rPr>
         <w:t>2000.</w:t>
+      </w:r>
+    </w:p>
+    <w:p>
+      <w:pPr>
+        <w:pStyle w:val="EndNoteBibliography"/>
+        <w:ind w:left="720" w:hanging="720"/>
+        <w:rPr>
+          <w:noProof/>
+        </w:rPr>
+      </w:pPr>
+      <w:r>
+        <w:rPr>
+          <w:noProof/>
+        </w:rPr>
+        <w:t>[15]</w:t>
+      </w:r>
+      <w:r>
+        <w:rPr>
+          <w:noProof/>
+        </w:rPr>
+        <w:tab/>
+        <w:t xml:space="preserve">M. Müller, "Dynamic time warping," </w:t>
+      </w:r>
+      <w:r>
+        <w:rPr>
+          <w:i/>
+          <w:noProof/>
+        </w:rPr>
+        <w:t xml:space="preserve">Information retrieval for music and motion, </w:t>
+      </w:r>
+      <w:r>
+        <w:rPr>
+          <w:noProof/>
+        </w:rPr>
+        <w:t>pp. 69-84, 2007.</w:t>
       </w:r>
     </w:p>
     <w:p>
@@ -5440,7 +5667,7 @@
         <w:rStyle w:val="PageNumber"/>
         <w:noProof/>
       </w:rPr>
-      <w:t>4</w:t>
+      <w:t>7</w:t>
     </w:r>
     <w:r>
       <w:rPr>
@@ -8123,7 +8350,6 @@
   <w:style w:type="character" w:default="1" w:styleId="DefaultParagraphFont">
     <w:name w:val="Default Paragraph Font"/>
     <w:uiPriority w:val="1"/>
-    <w:semiHidden/>
     <w:unhideWhenUsed/>
   </w:style>
   <w:style w:type="table" w:default="1" w:styleId="TableNormal">
@@ -8927,7 +9153,6 @@
   <w:style w:type="character" w:default="1" w:styleId="DefaultParagraphFont">
     <w:name w:val="Default Paragraph Font"/>
     <w:uiPriority w:val="1"/>
-    <w:semiHidden/>
     <w:unhideWhenUsed/>
   </w:style>
   <w:style w:type="table" w:default="1" w:styleId="TableNormal">
@@ -9768,7 +9993,7 @@
 </file>
 
 <file path=customXml/itemProps1.xml><?xml version="1.0" encoding="utf-8"?>
-<ds:datastoreItem xmlns:ds="http://schemas.openxmlformats.org/officeDocument/2006/customXml" ds:itemID="{2A086E82-4CCB-4445-A7FC-0A706EB1BBD4}">
+<ds:datastoreItem xmlns:ds="http://schemas.openxmlformats.org/officeDocument/2006/customXml" ds:itemID="{2C44F3F2-0852-B345-AB5B-1236BF24FD5B}">
   <ds:schemaRefs>
     <ds:schemaRef ds:uri="http://schemas.openxmlformats.org/officeDocument/2006/bibliography"/>
   </ds:schemaRefs>

</xml_diff>

<commit_message>
Wrote some more words on various topics
</commit_message>
<xml_diff>
--- a/Documents/Literature Review.docx
+++ b/Documents/Literature Review.docx
@@ -97,7 +97,7 @@
             <w:rPr>
               <w:noProof/>
             </w:rPr>
-            <w:instrText xml:space="preserve"> PAGEREF _Toc260315686 \h </w:instrText>
+            <w:instrText xml:space="preserve"> PAGEREF _Toc260576888 \h </w:instrText>
           </w:r>
           <w:r>
             <w:rPr>
@@ -176,7 +176,7 @@
             <w:rPr>
               <w:noProof/>
             </w:rPr>
-            <w:instrText xml:space="preserve"> PAGEREF _Toc260315687 \h </w:instrText>
+            <w:instrText xml:space="preserve"> PAGEREF _Toc260576889 \h </w:instrText>
           </w:r>
           <w:r>
             <w:rPr>
@@ -253,7 +253,7 @@
             <w:rPr>
               <w:noProof/>
             </w:rPr>
-            <w:instrText xml:space="preserve"> PAGEREF _Toc260315688 \h </w:instrText>
+            <w:instrText xml:space="preserve"> PAGEREF _Toc260576890 \h </w:instrText>
           </w:r>
           <w:r>
             <w:rPr>
@@ -330,7 +330,7 @@
             <w:rPr>
               <w:noProof/>
             </w:rPr>
-            <w:instrText xml:space="preserve"> PAGEREF _Toc260315689 \h </w:instrText>
+            <w:instrText xml:space="preserve"> PAGEREF _Toc260576891 \h </w:instrText>
           </w:r>
           <w:r>
             <w:rPr>
@@ -347,7 +347,7 @@
             <w:rPr>
               <w:noProof/>
             </w:rPr>
-            <w:t>2</w:t>
+            <w:t>1</w:t>
           </w:r>
           <w:r>
             <w:rPr>
@@ -407,7 +407,7 @@
             <w:rPr>
               <w:noProof/>
             </w:rPr>
-            <w:instrText xml:space="preserve"> PAGEREF _Toc260315690 \h </w:instrText>
+            <w:instrText xml:space="preserve"> PAGEREF _Toc260576892 \h </w:instrText>
           </w:r>
           <w:r>
             <w:rPr>
@@ -424,7 +424,7 @@
             <w:rPr>
               <w:noProof/>
             </w:rPr>
-            <w:t>2</w:t>
+            <w:t>1</w:t>
           </w:r>
           <w:r>
             <w:rPr>
@@ -486,7 +486,7 @@
             <w:rPr>
               <w:noProof/>
             </w:rPr>
-            <w:instrText xml:space="preserve"> PAGEREF _Toc260315691 \h </w:instrText>
+            <w:instrText xml:space="preserve"> PAGEREF _Toc260576893 \h </w:instrText>
           </w:r>
           <w:r>
             <w:rPr>
@@ -565,7 +565,7 @@
             <w:rPr>
               <w:noProof/>
             </w:rPr>
-            <w:instrText xml:space="preserve"> PAGEREF _Toc260315692 \h </w:instrText>
+            <w:instrText xml:space="preserve"> PAGEREF _Toc260576894 \h </w:instrText>
           </w:r>
           <w:r>
             <w:rPr>
@@ -582,7 +582,7 @@
             <w:rPr>
               <w:noProof/>
             </w:rPr>
-            <w:t>4</w:t>
+            <w:t>3</w:t>
           </w:r>
           <w:r>
             <w:rPr>
@@ -642,7 +642,7 @@
             <w:rPr>
               <w:noProof/>
             </w:rPr>
-            <w:instrText xml:space="preserve"> PAGEREF _Toc260315693 \h </w:instrText>
+            <w:instrText xml:space="preserve"> PAGEREF _Toc260576895 \h </w:instrText>
           </w:r>
           <w:r>
             <w:rPr>
@@ -659,7 +659,7 @@
             <w:rPr>
               <w:noProof/>
             </w:rPr>
-            <w:t>4</w:t>
+            <w:t>3</w:t>
           </w:r>
           <w:r>
             <w:rPr>
@@ -701,7 +701,7 @@
             <w:rPr>
               <w:noProof/>
             </w:rPr>
-            <w:t>Linear Predictive Coding (LPC)</w:t>
+            <w:t>Linear Predictive Coding</w:t>
           </w:r>
           <w:r>
             <w:rPr>
@@ -719,7 +719,7 @@
             <w:rPr>
               <w:noProof/>
             </w:rPr>
-            <w:instrText xml:space="preserve"> PAGEREF _Toc260315694 \h </w:instrText>
+            <w:instrText xml:space="preserve"> PAGEREF _Toc260576896 \h </w:instrText>
           </w:r>
           <w:r>
             <w:rPr>
@@ -798,7 +798,7 @@
             <w:rPr>
               <w:noProof/>
             </w:rPr>
-            <w:instrText xml:space="preserve"> PAGEREF _Toc260315695 \h </w:instrText>
+            <w:instrText xml:space="preserve"> PAGEREF _Toc260576897 \h </w:instrText>
           </w:r>
           <w:r>
             <w:rPr>
@@ -815,7 +815,7 @@
             <w:rPr>
               <w:noProof/>
             </w:rPr>
-            <w:t>6</w:t>
+            <w:t>5</w:t>
           </w:r>
           <w:r>
             <w:rPr>
@@ -875,7 +875,7 @@
             <w:rPr>
               <w:noProof/>
             </w:rPr>
-            <w:instrText xml:space="preserve"> PAGEREF _Toc260315696 \h </w:instrText>
+            <w:instrText xml:space="preserve"> PAGEREF _Toc260576898 \h </w:instrText>
           </w:r>
           <w:r>
             <w:rPr>
@@ -952,7 +952,7 @@
             <w:rPr>
               <w:noProof/>
             </w:rPr>
-            <w:instrText xml:space="preserve"> PAGEREF _Toc260315697 \h </w:instrText>
+            <w:instrText xml:space="preserve"> PAGEREF _Toc260576899 \h </w:instrText>
           </w:r>
           <w:r>
             <w:rPr>
@@ -1029,7 +1029,7 @@
             <w:rPr>
               <w:noProof/>
             </w:rPr>
-            <w:instrText xml:space="preserve"> PAGEREF _Toc260315698 \h </w:instrText>
+            <w:instrText xml:space="preserve"> PAGEREF _Toc260576900 \h </w:instrText>
           </w:r>
           <w:r>
             <w:rPr>
@@ -1046,7 +1046,7 @@
             <w:rPr>
               <w:noProof/>
             </w:rPr>
-            <w:t>6</w:t>
+            <w:t>7</w:t>
           </w:r>
           <w:r>
             <w:rPr>
@@ -1108,7 +1108,7 @@
             <w:rPr>
               <w:noProof/>
             </w:rPr>
-            <w:instrText xml:space="preserve"> PAGEREF _Toc260315699 \h </w:instrText>
+            <w:instrText xml:space="preserve"> PAGEREF _Toc260576901 \h </w:instrText>
           </w:r>
           <w:r>
             <w:rPr>
@@ -1125,7 +1125,7 @@
             <w:rPr>
               <w:noProof/>
             </w:rPr>
-            <w:t>6</w:t>
+            <w:t>7</w:t>
           </w:r>
           <w:r>
             <w:rPr>
@@ -1187,7 +1187,7 @@
             <w:rPr>
               <w:noProof/>
             </w:rPr>
-            <w:instrText xml:space="preserve"> PAGEREF _Toc260315700 \h </w:instrText>
+            <w:instrText xml:space="preserve"> PAGEREF _Toc260576902 \h </w:instrText>
           </w:r>
           <w:r>
             <w:rPr>
@@ -1204,7 +1204,7 @@
             <w:rPr>
               <w:noProof/>
             </w:rPr>
-            <w:t>6</w:t>
+            <w:t>7</w:t>
           </w:r>
           <w:r>
             <w:rPr>
@@ -1264,7 +1264,7 @@
             <w:rPr>
               <w:noProof/>
             </w:rPr>
-            <w:instrText xml:space="preserve"> PAGEREF _Toc260315701 \h </w:instrText>
+            <w:instrText xml:space="preserve"> PAGEREF _Toc260576903 \h </w:instrText>
           </w:r>
           <w:r>
             <w:rPr>
@@ -1281,7 +1281,7 @@
             <w:rPr>
               <w:noProof/>
             </w:rPr>
-            <w:t>6</w:t>
+            <w:t>7</w:t>
           </w:r>
           <w:r>
             <w:rPr>
@@ -1341,7 +1341,7 @@
             <w:rPr>
               <w:noProof/>
             </w:rPr>
-            <w:instrText xml:space="preserve"> PAGEREF _Toc260315702 \h </w:instrText>
+            <w:instrText xml:space="preserve"> PAGEREF _Toc260576904 \h </w:instrText>
           </w:r>
           <w:r>
             <w:rPr>
@@ -1358,7 +1358,7 @@
             <w:rPr>
               <w:noProof/>
             </w:rPr>
-            <w:t>6</w:t>
+            <w:t>7</w:t>
           </w:r>
           <w:r>
             <w:rPr>
@@ -1416,7 +1416,7 @@
             <w:rPr>
               <w:noProof/>
             </w:rPr>
-            <w:instrText xml:space="preserve"> PAGEREF _Toc260315703 \h </w:instrText>
+            <w:instrText xml:space="preserve"> PAGEREF _Toc260576905 \h </w:instrText>
           </w:r>
           <w:r>
             <w:rPr>
@@ -1433,7 +1433,7 @@
             <w:rPr>
               <w:noProof/>
             </w:rPr>
-            <w:t>7</w:t>
+            <w:t>8</w:t>
           </w:r>
           <w:r>
             <w:rPr>
@@ -1469,25 +1469,25 @@
           <w:docGrid w:linePitch="360"/>
         </w:sectPr>
       </w:pPr>
-      <w:bookmarkStart w:id="1" w:name="_Toc260315686"/>
     </w:p>
     <w:p>
       <w:pPr>
         <w:pStyle w:val="Heading1"/>
       </w:pPr>
+      <w:bookmarkStart w:id="1" w:name="_Toc260576888"/>
       <w:r>
         <w:lastRenderedPageBreak/>
         <w:t>Literature Review</w:t>
       </w:r>
+      <w:bookmarkEnd w:id="0"/>
       <w:bookmarkEnd w:id="1"/>
-      <w:bookmarkEnd w:id="0"/>
     </w:p>
     <w:p>
       <w:pPr>
         <w:pStyle w:val="Heading2"/>
       </w:pPr>
       <w:bookmarkStart w:id="2" w:name="_Toc259276582"/>
-      <w:bookmarkStart w:id="3" w:name="_Toc260315687"/>
+      <w:bookmarkStart w:id="3" w:name="_Toc260576889"/>
       <w:r>
         <w:t xml:space="preserve">Speech </w:t>
       </w:r>
@@ -1525,7 +1525,7 @@
         <w:pStyle w:val="Heading3"/>
       </w:pPr>
       <w:bookmarkStart w:id="4" w:name="_Toc259276583"/>
-      <w:bookmarkStart w:id="5" w:name="_Toc260315688"/>
+      <w:bookmarkStart w:id="5" w:name="_Toc260576890"/>
       <w:r>
         <w:t>Speaker dependence</w:t>
       </w:r>
@@ -1616,7 +1616,7 @@
         <w:pStyle w:val="Heading3"/>
       </w:pPr>
       <w:bookmarkStart w:id="6" w:name="_Toc259276584"/>
-      <w:bookmarkStart w:id="7" w:name="_Toc260315689"/>
+      <w:bookmarkStart w:id="7" w:name="_Toc260576891"/>
       <w:r>
         <w:t>Speech type</w:t>
       </w:r>
@@ -1722,7 +1722,7 @@
         <w:pStyle w:val="Heading3"/>
       </w:pPr>
       <w:bookmarkStart w:id="8" w:name="_Toc259276585"/>
-      <w:bookmarkStart w:id="9" w:name="_Toc260315690"/>
+      <w:bookmarkStart w:id="9" w:name="_Toc260576892"/>
       <w:r>
         <w:t>Recog</w:t>
       </w:r>
@@ -3873,7 +3873,7 @@
         <w:pStyle w:val="Heading2"/>
       </w:pPr>
       <w:bookmarkStart w:id="12" w:name="_Toc259276586"/>
-      <w:bookmarkStart w:id="13" w:name="_Toc260315691"/>
+      <w:bookmarkStart w:id="13" w:name="_Toc260576893"/>
       <w:r>
         <w:t>Pre-Processing</w:t>
       </w:r>
@@ -3959,7 +3959,7 @@
         <w:pStyle w:val="Heading2"/>
       </w:pPr>
       <w:bookmarkStart w:id="14" w:name="_Toc259276587"/>
-      <w:bookmarkStart w:id="15" w:name="_Toc260315692"/>
+      <w:bookmarkStart w:id="15" w:name="_Toc260576894"/>
       <w:r>
         <w:t>Feature Extraction</w:t>
       </w:r>
@@ -4106,130 +4106,53 @@
         <w:pStyle w:val="Heading3"/>
       </w:pPr>
       <w:bookmarkStart w:id="16" w:name="_Toc259276588"/>
-      <w:bookmarkStart w:id="17" w:name="_Toc260315693"/>
+      <w:bookmarkStart w:id="17" w:name="_Toc260576895"/>
       <w:r>
         <w:t>Mel-frequenc</w:t>
       </w:r>
       <w:r>
-        <w:t>y Cepstral Coefficients (MFCC)</w:t>
+        <w:t>y Cepstral Coefficients</w:t>
       </w:r>
       <w:bookmarkEnd w:id="16"/>
       <w:bookmarkEnd w:id="17"/>
     </w:p>
     <w:p>
-      <w:pPr>
-        <w:widowControl w:val="0"/>
-        <w:autoSpaceDE w:val="0"/>
-        <w:autoSpaceDN w:val="0"/>
-        <w:adjustRightInd w:val="0"/>
-        <w:spacing w:before="0" w:after="240" w:line="240" w:lineRule="auto"/>
-        <w:jc w:val="left"/>
-        <w:rPr>
-          <w:rFonts w:ascii="Times" w:hAnsi="Times" w:cs="Times"/>
-        </w:rPr>
-      </w:pPr>
-      <w:r>
-        <w:rPr>
-          <w:rFonts w:ascii="Times" w:hAnsi="Times" w:cs="Times"/>
-          <w:sz w:val="26"/>
-          <w:szCs w:val="26"/>
-        </w:rPr>
-        <w:t xml:space="preserve">The Mel-frequency </w:t>
+      <w:r>
+        <w:t>A common</w:t>
+      </w:r>
+      <w:r>
+        <w:t>ly used</w:t>
+      </w:r>
+      <w:r>
+        <w:t xml:space="preserve"> </w:t>
+      </w:r>
+      <w:r>
+        <w:t xml:space="preserve">sound processing technique is representing the signal as a short-term power spectrum, known as the Mel-Frequency </w:t>
       </w:r>
       <w:proofErr w:type="spellStart"/>
       <w:r>
-        <w:rPr>
-          <w:rFonts w:ascii="Times" w:hAnsi="Times" w:cs="Times"/>
-          <w:sz w:val="26"/>
-          <w:szCs w:val="26"/>
-        </w:rPr>
-        <w:t>cepstrum</w:t>
+        <w:t>Cepstrum</w:t>
       </w:r>
       <w:proofErr w:type="spellEnd"/>
       <w:r>
-        <w:rPr>
-          <w:rFonts w:ascii="Times" w:hAnsi="Times" w:cs="Times"/>
-          <w:sz w:val="26"/>
-          <w:szCs w:val="26"/>
-        </w:rPr>
-        <w:t xml:space="preserve"> (MFC) is used in sound processing to represent the short-term power spectrum of a sound, based on a linear cosine transform of a log power spectrum on the nonlinear </w:t>
+        <w:t xml:space="preserve"> (MFC). The MFC is calculated as the linear cosine transform of the log power spectrum using the non-linear Mel Scale</w:t>
+      </w:r>
+      <w:r>
+        <w:t xml:space="preserve"> for frequency</w:t>
+      </w:r>
+      <w:r>
+        <w:t xml:space="preserve">. </w:t>
+      </w:r>
+      <w:r>
+        <w:t xml:space="preserve">The equation for the conversion of Hertz to </w:t>
       </w:r>
       <w:proofErr w:type="spellStart"/>
       <w:r>
-        <w:rPr>
-          <w:rFonts w:ascii="Times" w:hAnsi="Times" w:cs="Times"/>
-          <w:sz w:val="26"/>
-          <w:szCs w:val="26"/>
-        </w:rPr>
-        <w:t>mel</w:t>
+        <w:t>Mels</w:t>
       </w:r>
       <w:proofErr w:type="spellEnd"/>
       <w:r>
-        <w:rPr>
-          <w:rFonts w:ascii="Times" w:hAnsi="Times" w:cs="Times"/>
-          <w:sz w:val="26"/>
-          <w:szCs w:val="26"/>
-        </w:rPr>
-        <w:t xml:space="preserve"> scale of frequency [3].</w:t>
-      </w:r>
-    </w:p>
-    <w:p>
-      <w:r>
-        <w:lastRenderedPageBreak/>
-        <w:t>A common</w:t>
-      </w:r>
-      <w:r>
-        <w:t>ly used</w:t>
-      </w:r>
-      <w:r>
-        <w:t xml:space="preserve"> </w:t>
-      </w:r>
-      <w:r>
-        <w:t xml:space="preserve">sound processing technique is representing the signal as a short-term power spectrum, known as the Mel-Frequency </w:t>
-      </w:r>
-      <w:proofErr w:type="spellStart"/>
-      <w:r>
-        <w:t>Cepstrum</w:t>
-      </w:r>
-      <w:proofErr w:type="spellEnd"/>
-      <w:r>
-        <w:t xml:space="preserve"> (MFC). The MFC is calculated as the linear cosine transform of the log power spectrum using the non-linear Mel Scale. </w:t>
-      </w:r>
-    </w:p>
-    <w:p>
-      <w:r>
-        <w:t xml:space="preserve">The Mel Scale </w:t>
-      </w:r>
-      <w:r>
-        <w:t xml:space="preserve">more closely </w:t>
-      </w:r>
-      <w:proofErr w:type="spellStart"/>
-      <w:r>
-        <w:t>approxi</w:t>
-      </w:r>
-      <w:proofErr w:type="spellEnd"/>
-    </w:p>
-    <w:p>
-      <w:r>
-        <w:fldChar w:fldCharType="begin"/>
-      </w:r>
-      <w:r>
-        <w:instrText xml:space="preserve"> EQ </w:instrText>
-      </w:r>
-      <w:r>
-        <w:fldChar w:fldCharType="end"/>
-      </w:r>
-      <w:r>
-        <w:fldChar w:fldCharType="begin"/>
-      </w:r>
-      <w:r>
-        <w:instrText xml:space="preserve"> EQ </w:instrText>
-      </w:r>
-      <w:r>
-        <w:fldChar w:fldCharType="end"/>
-      </w:r>
-      <w:r>
-        <w:t xml:space="preserve">Equation </w:t>
+        <w:t xml:space="preserve"> is given by </w:t>
       </w:r>
       <w:r>
         <w:fldChar w:fldCharType="begin"/>
@@ -4248,6 +4171,9 @@
       </w:r>
       <w:r>
         <w:fldChar w:fldCharType="end"/>
+      </w:r>
+      <w:r>
+        <w:t>:</w:t>
       </w:r>
     </w:p>
     <w:p>
@@ -4257,7 +4183,7 @@
             <w:rPr>
               <w:rFonts w:ascii="Cambria Math" w:hAnsi="Cambria Math"/>
             </w:rPr>
-            <m:t>2595</m:t>
+            <m:t>m=2595</m:t>
           </m:r>
           <m:func>
             <m:funcPr>
@@ -4350,10 +4276,33 @@
       </m:oMathPara>
     </w:p>
     <w:p>
+      <w:r>
+        <w:t xml:space="preserve">The Mel Scale </w:t>
+      </w:r>
+      <w:r>
+        <w:t>more closely approxi</w:t>
+      </w:r>
+      <w:r>
+        <w:t>mates</w:t>
+      </w:r>
+      <w:r>
+        <w:t xml:space="preserve"> the human auditory model than the</w:t>
+      </w:r>
+      <w:r>
+        <w:t xml:space="preserve"> linearly spaced </w:t>
+      </w:r>
+      <w:r>
+        <w:t>Hertz scale</w:t>
+      </w:r>
+      <w:r>
+        <w:t>.</w:t>
+      </w:r>
+    </w:p>
+    <w:p>
       <w:pPr>
         <w:pStyle w:val="Heading3"/>
       </w:pPr>
-      <w:bookmarkStart w:id="18" w:name="_Toc260315694"/>
+      <w:bookmarkStart w:id="18" w:name="_Toc260576896"/>
       <w:r>
         <w:t>Linear Predictive Coding</w:t>
       </w:r>
@@ -4688,7 +4637,7 @@
         <w:pStyle w:val="Heading2"/>
       </w:pPr>
       <w:bookmarkStart w:id="19" w:name="_Toc259276589"/>
-      <w:bookmarkStart w:id="20" w:name="_Toc260315695"/>
+      <w:bookmarkStart w:id="20" w:name="_Toc260576897"/>
       <w:r>
         <w:t>Classification T</w:t>
       </w:r>
@@ -4773,7 +4722,7 @@
         <w:pStyle w:val="Heading3"/>
       </w:pPr>
       <w:bookmarkStart w:id="21" w:name="_Toc259276590"/>
-      <w:bookmarkStart w:id="22" w:name="_Toc260315696"/>
+      <w:bookmarkStart w:id="22" w:name="_Toc260576898"/>
       <w:r>
         <w:t>Dynamic Time Warping</w:t>
       </w:r>
@@ -4794,7 +4743,10 @@
         <w:t xml:space="preserve"> classi</w:t>
       </w:r>
       <w:r>
-        <w:t xml:space="preserve">fiers like Hidden Markov Models. </w:t>
+        <w:t>f</w:t>
+      </w:r>
+      <w:r>
+        <w:t>iers like Hidden Markov Models.</w:t>
       </w:r>
     </w:p>
     <w:p>
@@ -4805,13 +4757,34 @@
         <w:t>uses template patterns</w:t>
       </w:r>
       <w:r>
-        <w:t xml:space="preserve"> for known results and att</w:t>
-      </w:r>
-      <w:r>
-        <w:t>empts to warp the input signal</w:t>
-      </w:r>
-      <w:r>
-        <w:t xml:space="preserve"> to match the templates</w:t>
+        <w:t xml:space="preserve"> </w:t>
+      </w:r>
+      <w:r>
+        <w:t>of</w:t>
+      </w:r>
+      <w:r>
+        <w:t xml:space="preserve"> known results and att</w:t>
+      </w:r>
+      <w:r>
+        <w:t>empts</w:t>
+      </w:r>
+      <w:r>
+        <w:t xml:space="preserve"> to </w:t>
+      </w:r>
+      <w:r>
+        <w:t xml:space="preserve">non-linearly </w:t>
+      </w:r>
+      <w:r>
+        <w:t>warp the input signal</w:t>
+      </w:r>
+      <w:r>
+        <w:t xml:space="preserve"> to match the</w:t>
+      </w:r>
+      <w:r>
+        <w:t>se</w:t>
+      </w:r>
+      <w:r>
+        <w:t xml:space="preserve"> templates</w:t>
       </w:r>
       <w:r>
         <w:t xml:space="preserve"> </w:t>
@@ -4843,15 +4816,140 @@
     </w:p>
     <w:p>
       <w:pPr>
+        <w:keepNext/>
+        <w:jc w:val="center"/>
+      </w:pPr>
+      <w:r>
+        <w:rPr>
+          <w:noProof/>
+        </w:rPr>
+        <w:drawing>
+          <wp:inline distT="0" distB="0" distL="0" distR="0" wp14:anchorId="3F65C0F7" wp14:editId="6CADD889">
+            <wp:extent cx="3780790" cy="1089025"/>
+            <wp:effectExtent l="0" t="0" r="3810" b="0"/>
+            <wp:docPr id="2" name="Picture 1"/>
+            <wp:cNvGraphicFramePr>
+              <a:graphicFrameLocks xmlns:a="http://schemas.openxmlformats.org/drawingml/2006/main" noChangeAspect="1"/>
+            </wp:cNvGraphicFramePr>
+            <a:graphic xmlns:a="http://schemas.openxmlformats.org/drawingml/2006/main">
+              <a:graphicData uri="http://schemas.openxmlformats.org/drawingml/2006/picture">
+                <pic:pic xmlns:pic="http://schemas.openxmlformats.org/drawingml/2006/picture">
+                  <pic:nvPicPr>
+                    <pic:cNvPr id="0" name="Picture 1"/>
+                    <pic:cNvPicPr>
+                      <a:picLocks noChangeAspect="1" noChangeArrowheads="1"/>
+                    </pic:cNvPicPr>
+                  </pic:nvPicPr>
+                  <pic:blipFill>
+                    <a:blip r:embed="rId14">
+                      <a:extLst>
+                        <a:ext uri="{28A0092B-C50C-407E-A947-70E740481C1C}">
+                          <a14:useLocalDpi xmlns:a14="http://schemas.microsoft.com/office/drawing/2010/main" val="0"/>
+                        </a:ext>
+                      </a:extLst>
+                    </a:blip>
+                    <a:srcRect/>
+                    <a:stretch>
+                      <a:fillRect/>
+                    </a:stretch>
+                  </pic:blipFill>
+                  <pic:spPr bwMode="auto">
+                    <a:xfrm>
+                      <a:off x="0" y="0"/>
+                      <a:ext cx="3780790" cy="1089025"/>
+                    </a:xfrm>
+                    <a:prstGeom prst="rect">
+                      <a:avLst/>
+                    </a:prstGeom>
+                    <a:noFill/>
+                    <a:ln>
+                      <a:noFill/>
+                    </a:ln>
+                  </pic:spPr>
+                </pic:pic>
+              </a:graphicData>
+            </a:graphic>
+          </wp:inline>
+        </w:drawing>
+      </w:r>
+    </w:p>
+    <w:p>
+      <w:pPr>
+        <w:pStyle w:val="Caption"/>
+      </w:pPr>
+      <w:r>
+        <w:t xml:space="preserve">Figure </w:t>
+      </w:r>
+      <w:fldSimple w:instr=" SEQ Figure \* ARABIC ">
+        <w:r>
+          <w:rPr>
+            <w:noProof/>
+          </w:rPr>
+          <w:t>3</w:t>
+        </w:r>
+      </w:fldSimple>
+      <w:r>
+        <w:t xml:space="preserve">: Example of Matching an Input (Y) to a Template (X) </w:t>
+      </w:r>
+      <w:r>
+        <w:fldChar w:fldCharType="begin"/>
+      </w:r>
+      <w:r>
+        <w:instrText xml:space="preserve"> ADDIN EN.CITE &lt;EndNote&gt;&lt;Cite&gt;&lt;Author&gt;Müller&lt;/Author&gt;&lt;Year&gt;2007&lt;/Year&gt;&lt;RecNum&gt;55&lt;/RecNum&gt;&lt;DisplayText&gt;[15]&lt;/DisplayText&gt;&lt;record&gt;&lt;rec-number&gt;55&lt;/rec-number&gt;&lt;foreign-keys&gt;&lt;key app="EN" db-id="zedf0fda800wstep25hxttzdwww50rv2fr52" timestamp="1398917447"&gt;55&lt;/key&gt;&lt;/foreign-keys&gt;&lt;ref-type name="Journal Article"&gt;17&lt;/ref-type&gt;&lt;contributors&gt;&lt;authors&gt;&lt;author&gt;Müller, Meinard&lt;/author&gt;&lt;/authors&gt;&lt;/contributors&gt;&lt;titles&gt;&lt;title&gt;Dynamic time warping&lt;/title&gt;&lt;secondary-title&gt;Information retrieval for music and motion&lt;/secondary-title&gt;&lt;/titles&gt;&lt;periodical&gt;&lt;full-title&gt;Information retrieval for music and motion&lt;/full-title&gt;&lt;/periodical&gt;&lt;pages&gt;69-84&lt;/pages&gt;&lt;dates&gt;&lt;year&gt;2007&lt;/year&gt;&lt;/dates&gt;&lt;isbn&gt;3540740473&lt;/isbn&gt;&lt;urls&gt;&lt;/urls&gt;&lt;/record&gt;&lt;/Cite&gt;&lt;/EndNote&gt;</w:instrText>
+      </w:r>
+      <w:r>
+        <w:fldChar w:fldCharType="separate"/>
+      </w:r>
+      <w:r>
+        <w:rPr>
+          <w:noProof/>
+        </w:rPr>
+        <w:t>[15]</w:t>
+      </w:r>
+      <w:r>
+        <w:fldChar w:fldCharType="end"/>
+      </w:r>
+    </w:p>
+    <w:p>
+      <w:r>
+        <w:t xml:space="preserve">A cost measure is determined as </w:t>
+      </w:r>
+      <w:r>
+        <w:t>the distance</w:t>
+      </w:r>
+      <w:r>
+        <w:t xml:space="preserve"> from the input element pair to the </w:t>
+      </w:r>
+      <w:r>
+        <w:t>current</w:t>
+      </w:r>
+      <w:r>
+        <w:t xml:space="preserve"> template pair, which is then combined into a cost matrix representing all possible cost combinations. The optimal </w:t>
+      </w:r>
+      <w:r>
+        <w:t xml:space="preserve">alignment </w:t>
+      </w:r>
+      <w:r>
+        <w:t>path is then found for the cost matrix</w:t>
+      </w:r>
+      <w:r>
+        <w:t xml:space="preserve">, </w:t>
+      </w:r>
+      <w:bookmarkStart w:id="23" w:name="_GoBack"/>
+      <w:bookmarkEnd w:id="23"/>
+    </w:p>
+    <w:p/>
+    <w:p>
+      <w:pPr>
         <w:pStyle w:val="Heading3"/>
       </w:pPr>
-      <w:bookmarkStart w:id="23" w:name="_Toc259276591"/>
-      <w:bookmarkStart w:id="24" w:name="_Toc260315697"/>
+      <w:bookmarkStart w:id="24" w:name="_Toc259276591"/>
+      <w:bookmarkStart w:id="25" w:name="_Toc260576899"/>
       <w:r>
         <w:t>Artificial Neural Networks</w:t>
       </w:r>
-      <w:bookmarkEnd w:id="23"/>
       <w:bookmarkEnd w:id="24"/>
+      <w:bookmarkEnd w:id="25"/>
     </w:p>
     <w:p>
       <w:r>
@@ -4897,25 +4995,35 @@
       <w:pPr>
         <w:pStyle w:val="Heading3"/>
       </w:pPr>
-      <w:bookmarkStart w:id="25" w:name="_Toc259276592"/>
-      <w:bookmarkStart w:id="26" w:name="_Toc260315698"/>
+      <w:bookmarkStart w:id="26" w:name="_Toc259276592"/>
+      <w:bookmarkStart w:id="27" w:name="_Toc260576900"/>
       <w:r>
         <w:lastRenderedPageBreak/>
         <w:t>Hidden Markov Models</w:t>
       </w:r>
-      <w:bookmarkEnd w:id="25"/>
       <w:bookmarkEnd w:id="26"/>
-    </w:p>
-    <w:p>
-      <w:bookmarkStart w:id="27" w:name="_GoBack"/>
       <w:bookmarkEnd w:id="27"/>
     </w:p>
     <w:p>
+      <w:r>
+        <w:t xml:space="preserve">A Hidden Markov Model (HMM) is a statistical Markov model in which the states are unobserved (hidden). A Markov model is considered a probabilistic model that assumes the Markov property, </w:t>
+      </w:r>
+      <w:r>
+        <w:t>meaning</w:t>
+      </w:r>
+      <w:r>
+        <w:t xml:space="preserve"> the </w:t>
+      </w:r>
+      <w:r>
+        <w:t>system is memory-less or that the future states of the system are independent its past states.</w:t>
+      </w:r>
+    </w:p>
+    <w:p>
       <w:pPr>
         <w:pStyle w:val="Heading2"/>
       </w:pPr>
       <w:bookmarkStart w:id="28" w:name="_Toc259276593"/>
-      <w:bookmarkStart w:id="29" w:name="_Toc260315699"/>
+      <w:bookmarkStart w:id="29" w:name="_Toc260576901"/>
       <w:r>
         <w:t>Auditory data</w:t>
       </w:r>
@@ -4927,7 +5035,7 @@
         <w:pStyle w:val="Heading2"/>
       </w:pPr>
       <w:bookmarkStart w:id="30" w:name="_Toc259276594"/>
-      <w:bookmarkStart w:id="31" w:name="_Toc260315700"/>
+      <w:bookmarkStart w:id="31" w:name="_Toc260576902"/>
       <w:r>
         <w:t>Robust speech recognition</w:t>
       </w:r>
@@ -4938,7 +5046,7 @@
       <w:pPr>
         <w:pStyle w:val="Heading3"/>
       </w:pPr>
-      <w:bookmarkStart w:id="32" w:name="_Toc260315701"/>
+      <w:bookmarkStart w:id="32" w:name="_Toc260576903"/>
       <w:r>
         <w:t>Codebook Excited Linear Prediction (CELP)</w:t>
       </w:r>
@@ -4948,7 +5056,7 @@
       <w:pPr>
         <w:pStyle w:val="Heading3"/>
       </w:pPr>
-      <w:bookmarkStart w:id="33" w:name="_Toc260315702"/>
+      <w:bookmarkStart w:id="33" w:name="_Toc260576904"/>
       <w:r>
         <w:t>Non-Negative Matrix Factorization</w:t>
       </w:r>
@@ -4957,8 +5065,8 @@
     <w:p>
       <w:pPr>
         <w:sectPr>
-          <w:headerReference w:type="default" r:id="rId14"/>
-          <w:footerReference w:type="default" r:id="rId15"/>
+          <w:headerReference w:type="default" r:id="rId15"/>
+          <w:footerReference w:type="default" r:id="rId16"/>
           <w:pgSz w:w="11900" w:h="16840"/>
           <w:pgMar w:top="1440" w:right="1440" w:bottom="1440" w:left="1440" w:header="708" w:footer="708" w:gutter="0"/>
           <w:pgNumType w:start="1"/>
@@ -4972,7 +5080,7 @@
         <w:pStyle w:val="Heading1"/>
       </w:pPr>
       <w:bookmarkStart w:id="34" w:name="_Toc259276595"/>
-      <w:bookmarkStart w:id="35" w:name="_Toc260315703"/>
+      <w:bookmarkStart w:id="35" w:name="_Toc260576905"/>
       <w:r>
         <w:lastRenderedPageBreak/>
         <w:t>R</w:t>
@@ -5339,7 +5447,6 @@
         <w:rPr>
           <w:noProof/>
         </w:rPr>
-        <w:lastRenderedPageBreak/>
         <w:t>[11]</w:t>
       </w:r>
       <w:r>
@@ -5515,7 +5622,7 @@
       </w:r>
     </w:p>
     <w:sectPr>
-      <w:headerReference w:type="default" r:id="rId16"/>
+      <w:headerReference w:type="default" r:id="rId17"/>
       <w:pgSz w:w="11900" w:h="16840"/>
       <w:pgMar w:top="1440" w:right="1800" w:bottom="1440" w:left="1800" w:header="708" w:footer="708" w:gutter="0"/>
       <w:cols w:space="708"/>
@@ -9993,7 +10100,7 @@
 </file>
 
 <file path=customXml/itemProps1.xml><?xml version="1.0" encoding="utf-8"?>
-<ds:datastoreItem xmlns:ds="http://schemas.openxmlformats.org/officeDocument/2006/customXml" ds:itemID="{2C44F3F2-0852-B345-AB5B-1236BF24FD5B}">
+<ds:datastoreItem xmlns:ds="http://schemas.openxmlformats.org/officeDocument/2006/customXml" ds:itemID="{BB99748D-E6C5-FF41-B588-25D20DB303DC}">
   <ds:schemaRefs>
     <ds:schemaRef ds:uri="http://schemas.openxmlformats.org/officeDocument/2006/bibliography"/>
   </ds:schemaRefs>

</xml_diff>

<commit_message>
_Finished_ Dynamic Time Warping section of lit review
</commit_message>
<xml_diff>
--- a/Documents/Literature Review.docx
+++ b/Documents/Literature Review.docx
@@ -4476,7 +4476,18 @@
       <w:r>
         <w:t xml:space="preserve">Figure </w:t>
       </w:r>
-      <w:fldSimple w:instr=" SEQ Figure \* ARABIC ">
+      <w:fldSimple w:instr=" STYLEREF 1 \s ">
+        <w:r>
+          <w:rPr>
+            <w:noProof/>
+          </w:rPr>
+          <w:t>1</w:t>
+        </w:r>
+      </w:fldSimple>
+      <w:r>
+        <w:noBreakHyphen/>
+      </w:r>
+      <w:fldSimple w:instr=" SEQ Figure \* ARABIC \s 1 ">
         <w:r>
           <w:rPr>
             <w:noProof/>
@@ -4578,7 +4589,18 @@
       <w:r>
         <w:t xml:space="preserve">Figure </w:t>
       </w:r>
-      <w:fldSimple w:instr=" SEQ Figure \* ARABIC ">
+      <w:fldSimple w:instr=" STYLEREF 1 \s ">
+        <w:r>
+          <w:rPr>
+            <w:noProof/>
+          </w:rPr>
+          <w:t>1</w:t>
+        </w:r>
+      </w:fldSimple>
+      <w:r>
+        <w:noBreakHyphen/>
+      </w:r>
+      <w:fldSimple w:instr=" SEQ Figure \* ARABIC \s 1 ">
         <w:r>
           <w:rPr>
             <w:noProof/>
@@ -4880,7 +4902,18 @@
       <w:r>
         <w:t xml:space="preserve">Figure </w:t>
       </w:r>
-      <w:fldSimple w:instr=" SEQ Figure \* ARABIC ">
+      <w:fldSimple w:instr=" STYLEREF 1 \s ">
+        <w:r>
+          <w:rPr>
+            <w:noProof/>
+          </w:rPr>
+          <w:t>1</w:t>
+        </w:r>
+      </w:fldSimple>
+      <w:r>
+        <w:noBreakHyphen/>
+      </w:r>
+      <w:fldSimple w:instr=" SEQ Figure \* ARABIC \s 1 ">
         <w:r>
           <w:rPr>
             <w:noProof/>
@@ -4912,33 +4945,406 @@
     </w:p>
     <w:p>
       <w:r>
-        <w:t xml:space="preserve">A cost measure is determined as </w:t>
-      </w:r>
-      <w:r>
-        <w:t>the distance</w:t>
-      </w:r>
-      <w:r>
-        <w:t xml:space="preserve"> from the input element pair to the </w:t>
-      </w:r>
-      <w:r>
-        <w:t>current</w:t>
-      </w:r>
-      <w:r>
-        <w:t xml:space="preserve"> template pair, which is then combined into a cost matrix representing all possible cost combinations. The optimal </w:t>
-      </w:r>
-      <w:r>
-        <w:t xml:space="preserve">alignment </w:t>
-      </w:r>
-      <w:r>
-        <w:t>path is then found for the cost matrix</w:t>
-      </w:r>
-      <w:r>
-        <w:t xml:space="preserve">, </w:t>
+        <w:t>To achieve this the</w:t>
+      </w:r>
+      <w:r>
+        <w:t xml:space="preserve"> input signal and template are broken i</w:t>
+      </w:r>
+      <w:r>
+        <w:t xml:space="preserve">nto a discrete number of frames </w:t>
+      </w:r>
+      <w:r>
+        <w:t xml:space="preserve">and the optimal alignment path calculated. </w:t>
+      </w:r>
+      <w:r>
+        <w:t xml:space="preserve">A </w:t>
+      </w:r>
+      <w:r>
+        <w:rPr>
+          <w:i/>
+        </w:rPr>
+        <w:t>cost measure</w:t>
+      </w:r>
+      <w:r>
+        <w:t xml:space="preserve"> is determined for each frame pair, with the combination of all frame pairs resulting in a </w:t>
+      </w:r>
+      <w:r>
+        <w:rPr>
+          <w:i/>
+        </w:rPr>
+        <w:t>cost matrix</w:t>
+      </w:r>
+      <w:r>
+        <w:t xml:space="preserve">. The optimal alignment path for the cost matrix is considered </w:t>
+      </w:r>
+      <w:r>
+        <w:t>to be</w:t>
+      </w:r>
+      <w:r>
+        <w:t xml:space="preserve"> shortest path from </w:t>
+      </w:r>
+      <m:oMath>
+        <m:r>
+          <w:rPr>
+            <w:rFonts w:ascii="Cambria Math" w:hAnsi="Cambria Math"/>
+          </w:rPr>
+          <m:t>(0,0)</m:t>
+        </m:r>
+      </m:oMath>
+      <w:r>
+        <w:t xml:space="preserve"> to opposite corner of the matrix. Each variant of DTW has different path constraints for the optimal alignment path, with the </w:t>
+      </w:r>
+      <w:r>
+        <w:t xml:space="preserve">‘classic’ being; Monotonicity, i.e. the path must never travel backwards, and Step Size being limited to adjacent frames. </w:t>
+      </w:r>
+    </w:p>
+    <w:p>
+      <w:pPr>
+        <w:keepNext/>
+        <w:jc w:val="center"/>
+      </w:pPr>
+      <w:r>
+        <w:rPr>
+          <w:noProof/>
+        </w:rPr>
+        <w:drawing>
+          <wp:inline distT="0" distB="0" distL="0" distR="0" wp14:anchorId="36C2C805" wp14:editId="27636FB2">
+            <wp:extent cx="5609590" cy="3112770"/>
+            <wp:effectExtent l="0" t="0" r="3810" b="11430"/>
+            <wp:docPr id="4" name="Picture 2"/>
+            <wp:cNvGraphicFramePr>
+              <a:graphicFrameLocks xmlns:a="http://schemas.openxmlformats.org/drawingml/2006/main" noChangeAspect="1"/>
+            </wp:cNvGraphicFramePr>
+            <a:graphic xmlns:a="http://schemas.openxmlformats.org/drawingml/2006/main">
+              <a:graphicData uri="http://schemas.openxmlformats.org/drawingml/2006/picture">
+                <pic:pic xmlns:pic="http://schemas.openxmlformats.org/drawingml/2006/picture">
+                  <pic:nvPicPr>
+                    <pic:cNvPr id="0" name="Picture 2"/>
+                    <pic:cNvPicPr>
+                      <a:picLocks noChangeAspect="1" noChangeArrowheads="1"/>
+                    </pic:cNvPicPr>
+                  </pic:nvPicPr>
+                  <pic:blipFill>
+                    <a:blip r:embed="rId15">
+                      <a:extLst>
+                        <a:ext uri="{28A0092B-C50C-407E-A947-70E740481C1C}">
+                          <a14:useLocalDpi xmlns:a14="http://schemas.microsoft.com/office/drawing/2010/main" val="0"/>
+                        </a:ext>
+                      </a:extLst>
+                    </a:blip>
+                    <a:srcRect/>
+                    <a:stretch>
+                      <a:fillRect/>
+                    </a:stretch>
+                  </pic:blipFill>
+                  <pic:spPr bwMode="auto">
+                    <a:xfrm>
+                      <a:off x="0" y="0"/>
+                      <a:ext cx="5609590" cy="3112770"/>
+                    </a:xfrm>
+                    <a:prstGeom prst="rect">
+                      <a:avLst/>
+                    </a:prstGeom>
+                    <a:noFill/>
+                    <a:ln>
+                      <a:noFill/>
+                    </a:ln>
+                  </pic:spPr>
+                </pic:pic>
+              </a:graphicData>
+            </a:graphic>
+          </wp:inline>
+        </w:drawing>
+      </w:r>
+    </w:p>
+    <w:p>
+      <w:pPr>
+        <w:pStyle w:val="Caption"/>
+      </w:pPr>
+      <w:r>
+        <w:t xml:space="preserve">Figure </w:t>
+      </w:r>
+      <w:fldSimple w:instr=" STYLEREF 1 \s ">
+        <w:r>
+          <w:rPr>
+            <w:noProof/>
+          </w:rPr>
+          <w:t>1</w:t>
+        </w:r>
+      </w:fldSimple>
+      <w:r>
+        <w:noBreakHyphen/>
+      </w:r>
+      <w:fldSimple w:instr=" SEQ Figure \* ARABIC \s 1 ">
+        <w:r>
+          <w:rPr>
+            <w:noProof/>
+          </w:rPr>
+          <w:t>4</w:t>
+        </w:r>
+      </w:fldSimple>
+      <w:r>
+        <w:t xml:space="preserve">: Dynamic Time Warping. (a) Optimal Alignment Path. (b) Path Constraint Example </w:t>
+      </w:r>
+      <w:r>
+        <w:fldChar w:fldCharType="begin"/>
+      </w:r>
+      <w:r>
+        <w:instrText xml:space="preserve"> ADDIN EN.CITE &lt;EndNote&gt;&lt;Cite&gt;&lt;Author&gt;Tebelskis&lt;/Author&gt;&lt;Year&gt;1995&lt;/Year&gt;&lt;RecNum&gt;37&lt;/RecNum&gt;&lt;DisplayText&gt;[1]&lt;/DisplayText&gt;&lt;record&gt;&lt;rec-number&gt;37&lt;/rec-number&gt;&lt;foreign-keys&gt;&lt;key app="EN" db-id="zedf0fda800wstep25hxttzdwww50rv2fr52" timestamp="1397533943"&gt;37&lt;/key&gt;&lt;/foreign-keys&gt;&lt;ref-type name="Thesis"&gt;32&lt;/ref-type&gt;&lt;contributors&gt;&lt;authors&gt;&lt;author&gt;Tebelskis, Joe&lt;/author&gt;&lt;/authors&gt;&lt;/contributors&gt;&lt;titles&gt;&lt;title&gt;Speech recognition using neural networks&lt;/title&gt;&lt;/titles&gt;&lt;dates&gt;&lt;year&gt;1995&lt;/year&gt;&lt;/dates&gt;&lt;publisher&gt;Carnegie Mellon University&lt;/publisher&gt;&lt;urls&gt;&lt;/urls&gt;&lt;/record&gt;&lt;/Cite&gt;&lt;/EndNote&gt;</w:instrText>
+      </w:r>
+      <w:r>
+        <w:fldChar w:fldCharType="separate"/>
+      </w:r>
+      <w:r>
+        <w:rPr>
+          <w:noProof/>
+        </w:rPr>
+        <w:t>[1]</w:t>
+      </w:r>
+      <w:r>
+        <w:fldChar w:fldCharType="end"/>
+      </w:r>
+    </w:p>
+    <w:p>
+      <w:r>
+        <w:t>Mathematically, the cumulative word score can be described as</w:t>
+      </w:r>
+    </w:p>
+    <w:p>
+      <w:pPr>
+        <w:jc w:val="right"/>
+      </w:pPr>
+      <m:oMathPara>
+        <m:oMath>
+          <m:r>
+            <w:rPr>
+              <w:rFonts w:ascii="Cambria Math" w:hAnsi="Cambria Math"/>
+            </w:rPr>
+            <m:t>C</m:t>
+          </m:r>
+          <m:d>
+            <m:dPr>
+              <m:ctrlPr>
+                <w:rPr>
+                  <w:rFonts w:ascii="Cambria Math" w:hAnsi="Cambria Math"/>
+                  <w:i/>
+                </w:rPr>
+              </m:ctrlPr>
+            </m:dPr>
+            <m:e>
+              <m:r>
+                <w:rPr>
+                  <w:rFonts w:ascii="Cambria Math" w:hAnsi="Cambria Math"/>
+                </w:rPr>
+                <m:t>x,y</m:t>
+              </m:r>
+            </m:e>
+          </m:d>
+          <m:r>
+            <w:rPr>
+              <w:rFonts w:ascii="Cambria Math" w:hAnsi="Cambria Math"/>
+            </w:rPr>
+            <m:t>=</m:t>
+          </m:r>
+          <m:func>
+            <m:funcPr>
+              <m:ctrlPr>
+                <w:rPr>
+                  <w:rFonts w:ascii="Cambria Math" w:hAnsi="Cambria Math"/>
+                </w:rPr>
+              </m:ctrlPr>
+            </m:funcPr>
+            <m:fName>
+              <m:r>
+                <m:rPr>
+                  <m:sty m:val="p"/>
+                </m:rPr>
+                <w:rPr>
+                  <w:rFonts w:ascii="Cambria Math" w:hAnsi="Cambria Math"/>
+                </w:rPr>
+                <m:t>min</m:t>
+              </m:r>
+              <m:ctrlPr>
+                <w:rPr>
+                  <w:rFonts w:ascii="Cambria Math" w:hAnsi="Cambria Math"/>
+                  <w:i/>
+                </w:rPr>
+              </m:ctrlPr>
+            </m:fName>
+            <m:e>
+              <m:d>
+                <m:dPr>
+                  <m:ctrlPr>
+                    <w:rPr>
+                      <w:rFonts w:ascii="Cambria Math" w:hAnsi="Cambria Math"/>
+                      <w:i/>
+                    </w:rPr>
+                  </m:ctrlPr>
+                </m:dPr>
+                <m:e>
+                  <m:r>
+                    <w:rPr>
+                      <w:rFonts w:ascii="Cambria Math" w:hAnsi="Cambria Math"/>
+                    </w:rPr>
+                    <m:t>C</m:t>
+                  </m:r>
+                  <m:d>
+                    <m:dPr>
+                      <m:ctrlPr>
+                        <w:rPr>
+                          <w:rFonts w:ascii="Cambria Math" w:hAnsi="Cambria Math"/>
+                          <w:i/>
+                        </w:rPr>
+                      </m:ctrlPr>
+                    </m:dPr>
+                    <m:e>
+                      <m:r>
+                        <w:rPr>
+                          <w:rFonts w:ascii="Cambria Math" w:hAnsi="Cambria Math"/>
+                        </w:rPr>
+                        <m:t>x-1,y</m:t>
+                      </m:r>
+                    </m:e>
+                  </m:d>
+                  <m:r>
+                    <w:rPr>
+                      <w:rFonts w:ascii="Cambria Math" w:hAnsi="Cambria Math"/>
+                    </w:rPr>
+                    <m:t>, C</m:t>
+                  </m:r>
+                  <m:d>
+                    <m:dPr>
+                      <m:ctrlPr>
+                        <w:rPr>
+                          <w:rFonts w:ascii="Cambria Math" w:hAnsi="Cambria Math"/>
+                          <w:i/>
+                        </w:rPr>
+                      </m:ctrlPr>
+                    </m:dPr>
+                    <m:e>
+                      <m:r>
+                        <w:rPr>
+                          <w:rFonts w:ascii="Cambria Math" w:hAnsi="Cambria Math"/>
+                        </w:rPr>
+                        <m:t>x-1,y-1</m:t>
+                      </m:r>
+                    </m:e>
+                  </m:d>
+                  <m:r>
+                    <w:rPr>
+                      <w:rFonts w:ascii="Cambria Math" w:hAnsi="Cambria Math"/>
+                    </w:rPr>
+                    <m:t>,C</m:t>
+                  </m:r>
+                  <m:d>
+                    <m:dPr>
+                      <m:ctrlPr>
+                        <w:rPr>
+                          <w:rFonts w:ascii="Cambria Math" w:hAnsi="Cambria Math"/>
+                          <w:i/>
+                        </w:rPr>
+                      </m:ctrlPr>
+                    </m:dPr>
+                    <m:e>
+                      <m:r>
+                        <w:rPr>
+                          <w:rFonts w:ascii="Cambria Math" w:hAnsi="Cambria Math"/>
+                        </w:rPr>
+                        <m:t>x,y-1</m:t>
+                      </m:r>
+                    </m:e>
+                  </m:d>
+                </m:e>
+              </m:d>
+            </m:e>
+          </m:func>
+          <m:r>
+            <w:rPr>
+              <w:rFonts w:ascii="Cambria Math" w:hAnsi="Cambria Math"/>
+            </w:rPr>
+            <m:t>+D</m:t>
+          </m:r>
+          <m:d>
+            <m:dPr>
+              <m:ctrlPr>
+                <w:rPr>
+                  <w:rFonts w:ascii="Cambria Math" w:hAnsi="Cambria Math"/>
+                  <w:i/>
+                </w:rPr>
+              </m:ctrlPr>
+            </m:dPr>
+            <m:e>
+              <m:r>
+                <w:rPr>
+                  <w:rFonts w:ascii="Cambria Math" w:hAnsi="Cambria Math"/>
+                </w:rPr>
+                <m:t>x,y</m:t>
+              </m:r>
+            </m:e>
+          </m:d>
+        </m:oMath>
+      </m:oMathPara>
+    </w:p>
+    <w:p>
+      <w:proofErr w:type="gramStart"/>
+      <w:r>
+        <w:t>where</w:t>
+      </w:r>
+      <w:proofErr w:type="gramEnd"/>
+      <w:r>
+        <w:t xml:space="preserve"> </w:t>
+      </w:r>
+      <m:oMath>
+        <m:r>
+          <w:rPr>
+            <w:rFonts w:ascii="Cambria Math" w:hAnsi="Cambria Math"/>
+          </w:rPr>
+          <m:t>D(x,y)</m:t>
+        </m:r>
+      </m:oMath>
+      <w:r>
+        <w:t xml:space="preserve"> is the Euclidean distance between frame</w:t>
+      </w:r>
+      <m:oMath>
+        <m:r>
+          <w:rPr>
+            <w:rFonts w:ascii="Cambria Math" w:hAnsi="Cambria Math"/>
+          </w:rPr>
+          <m:t xml:space="preserve"> x</m:t>
+        </m:r>
+      </m:oMath>
+      <w:r>
+        <w:t xml:space="preserve"> of the input signal and frame </w:t>
+      </w:r>
+      <m:oMath>
+        <m:r>
+          <w:rPr>
+            <w:rFonts w:ascii="Cambria Math" w:hAnsi="Cambria Math"/>
+          </w:rPr>
+          <m:t>y</m:t>
+        </m:r>
+      </m:oMath>
+      <w:r>
+        <w:t xml:space="preserve"> of the reference template</w:t>
+      </w:r>
+      <w:r>
+        <w:t>. Ultimately, the</w:t>
+      </w:r>
+      <w:r>
+        <w:t xml:space="preserve"> </w:t>
+      </w:r>
+      <w:r>
+        <w:t xml:space="preserve">reference template with the lowest cumulative word score </w:t>
+      </w:r>
+      <w:r>
+        <w:t xml:space="preserve">is </w:t>
+      </w:r>
+      <w:r>
+        <w:t>considered to be the best match for the given input.</w:t>
       </w:r>
       <w:bookmarkStart w:id="23" w:name="_GoBack"/>
       <w:bookmarkEnd w:id="23"/>
     </w:p>
-    <w:p/>
     <w:p>
       <w:pPr>
         <w:pStyle w:val="Heading3"/>
@@ -5065,8 +5471,8 @@
     <w:p>
       <w:pPr>
         <w:sectPr>
-          <w:headerReference w:type="default" r:id="rId15"/>
-          <w:footerReference w:type="default" r:id="rId16"/>
+          <w:headerReference w:type="default" r:id="rId16"/>
+          <w:footerReference w:type="default" r:id="rId17"/>
           <w:pgSz w:w="11900" w:h="16840"/>
           <w:pgMar w:top="1440" w:right="1440" w:bottom="1440" w:left="1440" w:header="708" w:footer="708" w:gutter="0"/>
           <w:pgNumType w:start="1"/>
@@ -5622,7 +6028,7 @@
       </w:r>
     </w:p>
     <w:sectPr>
-      <w:headerReference w:type="default" r:id="rId17"/>
+      <w:headerReference w:type="default" r:id="rId18"/>
       <w:pgSz w:w="11900" w:h="16840"/>
       <w:pgMar w:top="1440" w:right="1800" w:bottom="1440" w:left="1800" w:header="708" w:footer="708" w:gutter="0"/>
       <w:cols w:space="708"/>
@@ -5774,7 +6180,7 @@
         <w:rStyle w:val="PageNumber"/>
         <w:noProof/>
       </w:rPr>
-      <w:t>7</w:t>
+      <w:t>8</w:t>
     </w:r>
     <w:r>
       <w:rPr>
@@ -9773,6 +10179,680 @@
     </w:rPr>
   </w:style>
 </w:styles>
+</file>
+
+<file path=word/glossary/document.xml><?xml version="1.0" encoding="utf-8"?>
+<w:glossaryDocument xmlns:wpc="http://schemas.microsoft.com/office/word/2010/wordprocessingCanvas" xmlns:mo="http://schemas.microsoft.com/office/mac/office/2008/main" xmlns:mc="http://schemas.openxmlformats.org/markup-compatibility/2006" xmlns:mv="urn:schemas-microsoft-com:mac:vml" xmlns:o="urn:schemas-microsoft-com:office:office" xmlns:r="http://schemas.openxmlformats.org/officeDocument/2006/relationships" xmlns:m="http://schemas.openxmlformats.org/officeDocument/2006/math" xmlns:v="urn:schemas-microsoft-com:vml" xmlns:wp14="http://schemas.microsoft.com/office/word/2010/wordprocessingDrawing" xmlns:wp="http://schemas.openxmlformats.org/drawingml/2006/wordprocessingDrawing" xmlns:w10="urn:schemas-microsoft-com:office:word" xmlns:w="http://schemas.openxmlformats.org/wordprocessingml/2006/main" xmlns:w14="http://schemas.microsoft.com/office/word/2010/wordml" xmlns:wpg="http://schemas.microsoft.com/office/word/2010/wordprocessingGroup" xmlns:wpi="http://schemas.microsoft.com/office/word/2010/wordprocessingInk" xmlns:wne="http://schemas.microsoft.com/office/word/2006/wordml" xmlns:wps="http://schemas.microsoft.com/office/word/2010/wordprocessingShape" mc:Ignorable="w14 wp14"/>
+</file>
+
+<file path=word/glossary/fontTable.xml><?xml version="1.0" encoding="utf-8"?>
+<w:fonts xmlns:mc="http://schemas.openxmlformats.org/markup-compatibility/2006" xmlns:r="http://schemas.openxmlformats.org/officeDocument/2006/relationships" xmlns:w="http://schemas.openxmlformats.org/wordprocessingml/2006/main" xmlns:w14="http://schemas.microsoft.com/office/word/2010/wordml" mc:Ignorable="w14">
+  <w:font w:name="Times New Roman">
+    <w:panose1 w:val="02020603050405020304"/>
+    <w:charset w:val="00"/>
+    <w:family w:val="auto"/>
+    <w:pitch w:val="variable"/>
+    <w:sig w:usb0="E0002AFF" w:usb1="C0007841" w:usb2="00000009" w:usb3="00000000" w:csb0="000001FF" w:csb1="00000000"/>
+  </w:font>
+  <w:font w:name="Symbol">
+    <w:panose1 w:val="00000000000000000000"/>
+    <w:charset w:val="02"/>
+    <w:family w:val="auto"/>
+    <w:pitch w:val="variable"/>
+    <w:sig w:usb0="00000000" w:usb1="10000000" w:usb2="00000000" w:usb3="00000000" w:csb0="80000000" w:csb1="00000000"/>
+  </w:font>
+  <w:font w:name="Courier New">
+    <w:panose1 w:val="02070309020205020404"/>
+    <w:charset w:val="00"/>
+    <w:family w:val="auto"/>
+    <w:pitch w:val="variable"/>
+    <w:sig w:usb0="E0002AFF" w:usb1="C0007843" w:usb2="00000009" w:usb3="00000000" w:csb0="000001FF" w:csb1="00000000"/>
+  </w:font>
+  <w:font w:name="Wingdings">
+    <w:panose1 w:val="05000000000000000000"/>
+    <w:charset w:val="02"/>
+    <w:family w:val="auto"/>
+    <w:pitch w:val="variable"/>
+    <w:sig w:usb0="00000000" w:usb1="10000000" w:usb2="00000000" w:usb3="00000000" w:csb0="80000000" w:csb1="00000000"/>
+  </w:font>
+  <w:font w:name="Cambria">
+    <w:panose1 w:val="02040503050406030204"/>
+    <w:charset w:val="00"/>
+    <w:family w:val="auto"/>
+    <w:pitch w:val="variable"/>
+    <w:sig w:usb0="E00002FF" w:usb1="400004FF" w:usb2="00000000" w:usb3="00000000" w:csb0="0000019F" w:csb1="00000000"/>
+  </w:font>
+  <w:font w:name="ＭＳ 明朝">
+    <w:charset w:val="4E"/>
+    <w:family w:val="auto"/>
+    <w:pitch w:val="variable"/>
+    <w:sig w:usb0="00000001" w:usb1="08070000" w:usb2="00000010" w:usb3="00000000" w:csb0="00020000" w:csb1="00000000"/>
+  </w:font>
+  <w:font w:name="Calibri">
+    <w:panose1 w:val="020F0502020204030204"/>
+    <w:charset w:val="00"/>
+    <w:family w:val="auto"/>
+    <w:pitch w:val="variable"/>
+    <w:sig w:usb0="E10002FF" w:usb1="4000ACFF" w:usb2="00000009" w:usb3="00000000" w:csb0="0000019F" w:csb1="00000000"/>
+  </w:font>
+  <w:font w:name="ＭＳ ゴシック">
+    <w:charset w:val="4E"/>
+    <w:family w:val="auto"/>
+    <w:pitch w:val="variable"/>
+    <w:sig w:usb0="00000001" w:usb1="08070000" w:usb2="00000010" w:usb3="00000000" w:csb0="00020000" w:csb1="00000000"/>
+  </w:font>
+  <w:font w:name="Lucida Grande">
+    <w:panose1 w:val="020B0600040502020204"/>
+    <w:charset w:val="00"/>
+    <w:family w:val="auto"/>
+    <w:pitch w:val="variable"/>
+    <w:sig w:usb0="E1000AEF" w:usb1="5000A1FF" w:usb2="00000000" w:usb3="00000000" w:csb0="000001BF" w:csb1="00000000"/>
+  </w:font>
+  <w:font w:name="Cambria Math">
+    <w:panose1 w:val="02040503050406030204"/>
+    <w:charset w:val="00"/>
+    <w:family w:val="auto"/>
+    <w:pitch w:val="variable"/>
+    <w:sig w:usb0="E00002FF" w:usb1="420024FF" w:usb2="00000000" w:usb3="00000000" w:csb0="0000019F" w:csb1="00000000"/>
+  </w:font>
+  <w:font w:name="Times">
+    <w:panose1 w:val="02000500000000000000"/>
+    <w:charset w:val="00"/>
+    <w:family w:val="auto"/>
+    <w:pitch w:val="variable"/>
+    <w:sig w:usb0="00000003" w:usb1="00000000" w:usb2="00000000" w:usb3="00000000" w:csb0="00000001" w:csb1="00000000"/>
+  </w:font>
+  <w:font w:name="Arial">
+    <w:panose1 w:val="020B0604020202020204"/>
+    <w:charset w:val="00"/>
+    <w:family w:val="auto"/>
+    <w:pitch w:val="variable"/>
+    <w:sig w:usb0="E0002AFF" w:usb1="C0007843" w:usb2="00000009" w:usb3="00000000" w:csb0="000001FF" w:csb1="00000000"/>
+  </w:font>
+</w:fonts>
+</file>
+
+<file path=word/glossary/settings.xml><?xml version="1.0" encoding="utf-8"?>
+<w:settings xmlns:mc="http://schemas.openxmlformats.org/markup-compatibility/2006" xmlns:o="urn:schemas-microsoft-com:office:office" xmlns:r="http://schemas.openxmlformats.org/officeDocument/2006/relationships" xmlns:m="http://schemas.openxmlformats.org/officeDocument/2006/math" xmlns:v="urn:schemas-microsoft-com:vml" xmlns:w10="urn:schemas-microsoft-com:office:word" xmlns:w="http://schemas.openxmlformats.org/wordprocessingml/2006/main" xmlns:w14="http://schemas.microsoft.com/office/word/2010/wordml" xmlns:sl="http://schemas.openxmlformats.org/schemaLibrary/2006/main" mc:Ignorable="w14">
+  <w:view w:val="normal"/>
+  <w:defaultTabStop w:val="720"/>
+  <w:characterSpacingControl w:val="doNotCompress"/>
+  <w:compat>
+    <w:useFELayout/>
+    <w:compatSetting w:name="compatibilityMode" w:uri="http://schemas.microsoft.com/office/word" w:val="14"/>
+    <w:compatSetting w:name="overrideTableStyleFontSizeAndJustification" w:uri="http://schemas.microsoft.com/office/word" w:val="1"/>
+    <w:compatSetting w:name="enableOpenTypeFeatures" w:uri="http://schemas.microsoft.com/office/word" w:val="1"/>
+    <w:compatSetting w:name="doNotFlipMirrorIndents" w:uri="http://schemas.microsoft.com/office/word" w:val="1"/>
+  </w:compat>
+  <w:rsids>
+    <w:rsidRoot w:val="004A594F"/>
+    <w:rsid w:val="004A594F"/>
+    <w:rsid w:val="009857E3"/>
+    <w:rsid w:val="00F974F8"/>
+  </w:rsids>
+  <m:mathPr>
+    <m:mathFont m:val="Cambria Math"/>
+    <m:brkBin m:val="before"/>
+    <m:brkBinSub m:val="--"/>
+    <m:smallFrac m:val="0"/>
+    <m:dispDef/>
+    <m:lMargin m:val="0"/>
+    <m:rMargin m:val="0"/>
+    <m:defJc m:val="centerGroup"/>
+    <m:wrapIndent m:val="1440"/>
+    <m:intLim m:val="subSup"/>
+    <m:naryLim m:val="undOvr"/>
+  </m:mathPr>
+  <w:themeFontLang w:val="en-US" w:eastAsia="ja-JP"/>
+  <w:clrSchemeMapping w:bg1="light1" w:t1="dark1" w:bg2="light2" w:t2="dark2" w:accent1="accent1" w:accent2="accent2" w:accent3="accent3" w:accent4="accent4" w:accent5="accent5" w:accent6="accent6" w:hyperlink="hyperlink" w:followedHyperlink="followedHyperlink"/>
+  <w:doNotAutoCompressPictures/>
+  <w:decimalSymbol w:val="."/>
+  <w:listSeparator w:val=","/>
+  <w14:defaultImageDpi w14:val="300"/>
+</w:settings>
+</file>
+
+<file path=word/glossary/styles.xml><?xml version="1.0" encoding="utf-8"?>
+<w:styles xmlns:mc="http://schemas.openxmlformats.org/markup-compatibility/2006" xmlns:r="http://schemas.openxmlformats.org/officeDocument/2006/relationships" xmlns:w="http://schemas.openxmlformats.org/wordprocessingml/2006/main" xmlns:w14="http://schemas.microsoft.com/office/word/2010/wordml" mc:Ignorable="w14">
+  <w:docDefaults>
+    <w:rPrDefault>
+      <w:rPr>
+        <w:rFonts w:asciiTheme="minorHAnsi" w:eastAsiaTheme="minorEastAsia" w:hAnsiTheme="minorHAnsi" w:cstheme="minorBidi"/>
+        <w:sz w:val="24"/>
+        <w:szCs w:val="24"/>
+        <w:lang w:val="en-US" w:eastAsia="ja-JP" w:bidi="ar-SA"/>
+      </w:rPr>
+    </w:rPrDefault>
+    <w:pPrDefault/>
+  </w:docDefaults>
+  <w:latentStyles w:defLockedState="0" w:defUIPriority="99" w:defSemiHidden="1" w:defUnhideWhenUsed="1" w:defQFormat="0" w:count="276">
+    <w:lsdException w:name="Normal" w:semiHidden="0" w:uiPriority="0" w:unhideWhenUsed="0" w:qFormat="1"/>
+    <w:lsdException w:name="heading 1" w:semiHidden="0" w:uiPriority="9" w:unhideWhenUsed="0" w:qFormat="1"/>
+    <w:lsdException w:name="heading 2" w:uiPriority="9" w:qFormat="1"/>
+    <w:lsdException w:name="heading 3" w:uiPriority="9" w:qFormat="1"/>
+    <w:lsdException w:name="heading 4" w:uiPriority="9" w:qFormat="1"/>
+    <w:lsdException w:name="heading 5" w:uiPriority="9" w:qFormat="1"/>
+    <w:lsdException w:name="heading 6" w:uiPriority="9" w:qFormat="1"/>
+    <w:lsdException w:name="heading 7" w:uiPriority="9" w:qFormat="1"/>
+    <w:lsdException w:name="heading 8" w:uiPriority="9" w:qFormat="1"/>
+    <w:lsdException w:name="heading 9" w:uiPriority="9" w:qFormat="1"/>
+    <w:lsdException w:name="toc 1" w:uiPriority="39"/>
+    <w:lsdException w:name="toc 2" w:uiPriority="39"/>
+    <w:lsdException w:name="toc 3" w:uiPriority="39"/>
+    <w:lsdException w:name="toc 4" w:uiPriority="39"/>
+    <w:lsdException w:name="toc 5" w:uiPriority="39"/>
+    <w:lsdException w:name="toc 6" w:uiPriority="39"/>
+    <w:lsdException w:name="toc 7" w:uiPriority="39"/>
+    <w:lsdException w:name="toc 8" w:uiPriority="39"/>
+    <w:lsdException w:name="toc 9" w:uiPriority="39"/>
+    <w:lsdException w:name="caption" w:uiPriority="35" w:qFormat="1"/>
+    <w:lsdException w:name="Title" w:semiHidden="0" w:uiPriority="10" w:unhideWhenUsed="0" w:qFormat="1"/>
+    <w:lsdException w:name="Default Paragraph Font" w:uiPriority="1"/>
+    <w:lsdException w:name="Subtitle" w:semiHidden="0" w:uiPriority="11" w:unhideWhenUsed="0" w:qFormat="1"/>
+    <w:lsdException w:name="Strong" w:semiHidden="0" w:uiPriority="22" w:unhideWhenUsed="0" w:qFormat="1"/>
+    <w:lsdException w:name="Emphasis" w:semiHidden="0" w:uiPriority="20" w:unhideWhenUsed="0" w:qFormat="1"/>
+    <w:lsdException w:name="Table Grid" w:semiHidden="0" w:uiPriority="59" w:unhideWhenUsed="0"/>
+    <w:lsdException w:name="Placeholder Text" w:unhideWhenUsed="0"/>
+    <w:lsdException w:name="No Spacing" w:semiHidden="0" w:uiPriority="1" w:unhideWhenUsed="0" w:qFormat="1"/>
+    <w:lsdException w:name="Light Shading" w:semiHidden="0" w:uiPriority="60" w:unhideWhenUsed="0"/>
+    <w:lsdException w:name="Light List" w:semiHidden="0" w:uiPriority="61" w:unhideWhenUsed="0"/>
+    <w:lsdException w:name="Light Grid" w:semiHidden="0" w:uiPriority="62" w:unhideWhenUsed="0"/>
+    <w:lsdException w:name="Medium Shading 1" w:semiHidden="0" w:uiPriority="63" w:unhideWhenUsed="0"/>
+    <w:lsdException w:name="Medium Shading 2" w:semiHidden="0" w:uiPriority="64" w:unhideWhenUsed="0"/>
+    <w:lsdException w:name="Medium List 1" w:semiHidden="0" w:uiPriority="65" w:unhideWhenUsed="0"/>
+    <w:lsdException w:name="Medium List 2" w:semiHidden="0" w:uiPriority="66" w:unhideWhenUsed="0"/>
+    <w:lsdException w:name="Medium Grid 1" w:semiHidden="0" w:uiPriority="67" w:unhideWhenUsed="0"/>
+    <w:lsdException w:name="Medium Grid 2" w:semiHidden="0" w:uiPriority="68" w:unhideWhenUsed="0"/>
+    <w:lsdException w:name="Medium Grid 3" w:semiHidden="0" w:uiPriority="69" w:unhideWhenUsed="0"/>
+    <w:lsdException w:name="Dark List" w:semiHidden="0" w:uiPriority="70" w:unhideWhenUsed="0"/>
+    <w:lsdException w:name="Colorful Shading" w:semiHidden="0" w:uiPriority="71" w:unhideWhenUsed="0"/>
+    <w:lsdException w:name="Colorful List" w:semiHidden="0" w:uiPriority="72" w:unhideWhenUsed="0"/>
+    <w:lsdException w:name="Colorful Grid" w:semiHidden="0" w:uiPriority="73" w:unhideWhenUsed="0"/>
+    <w:lsdException w:name="Light Shading Accent 1" w:semiHidden="0" w:uiPriority="60" w:unhideWhenUsed="0"/>
+    <w:lsdException w:name="Light List Accent 1" w:semiHidden="0" w:uiPriority="61" w:unhideWhenUsed="0"/>
+    <w:lsdException w:name="Light Grid Accent 1" w:semiHidden="0" w:uiPriority="62" w:unhideWhenUsed="0"/>
+    <w:lsdException w:name="Medium Shading 1 Accent 1" w:semiHidden="0" w:uiPriority="63" w:unhideWhenUsed="0"/>
+    <w:lsdException w:name="Medium Shading 2 Accent 1" w:semiHidden="0" w:uiPriority="64" w:unhideWhenUsed="0"/>
+    <w:lsdException w:name="Medium List 1 Accent 1" w:semiHidden="0" w:uiPriority="65" w:unhideWhenUsed="0"/>
+    <w:lsdException w:name="Revision" w:unhideWhenUsed="0"/>
+    <w:lsdException w:name="List Paragraph" w:semiHidden="0" w:uiPriority="34" w:unhideWhenUsed="0" w:qFormat="1"/>
+    <w:lsdException w:name="Quote" w:semiHidden="0" w:uiPriority="29" w:unhideWhenUsed="0" w:qFormat="1"/>
+    <w:lsdException w:name="Intense Quote" w:semiHidden="0" w:uiPriority="30" w:unhideWhenUsed="0" w:qFormat="1"/>
+    <w:lsdException w:name="Medium List 2 Accent 1" w:semiHidden="0" w:uiPriority="66" w:unhideWhenUsed="0"/>
+    <w:lsdException w:name="Medium Grid 1 Accent 1" w:semiHidden="0" w:uiPriority="67" w:unhideWhenUsed="0"/>
+    <w:lsdException w:name="Medium Grid 2 Accent 1" w:semiHidden="0" w:uiPriority="68" w:unhideWhenUsed="0"/>
+    <w:lsdException w:name="Medium Grid 3 Accent 1" w:semiHidden="0" w:uiPriority="69" w:unhideWhenUsed="0"/>
+    <w:lsdException w:name="Dark List Accent 1" w:semiHidden="0" w:uiPriority="70" w:unhideWhenUsed="0"/>
+    <w:lsdException w:name="Colorful Shading Accent 1" w:semiHidden="0" w:uiPriority="71" w:unhideWhenUsed="0"/>
+    <w:lsdException w:name="Colorful List Accent 1" w:semiHidden="0" w:uiPriority="72" w:unhideWhenUsed="0"/>
+    <w:lsdException w:name="Colorful Grid Accent 1" w:semiHidden="0" w:uiPriority="73" w:unhideWhenUsed="0"/>
+    <w:lsdException w:name="Light Shading Accent 2" w:semiHidden="0" w:uiPriority="60" w:unhideWhenUsed="0"/>
+    <w:lsdException w:name="Light List Accent 2" w:semiHidden="0" w:uiPriority="61" w:unhideWhenUsed="0"/>
+    <w:lsdException w:name="Light Grid Accent 2" w:semiHidden="0" w:uiPriority="62" w:unhideWhenUsed="0"/>
+    <w:lsdException w:name="Medium Shading 1 Accent 2" w:semiHidden="0" w:uiPriority="63" w:unhideWhenUsed="0"/>
+    <w:lsdException w:name="Medium Shading 2 Accent 2" w:semiHidden="0" w:uiPriority="64" w:unhideWhenUsed="0"/>
+    <w:lsdException w:name="Medium List 1 Accent 2" w:semiHidden="0" w:uiPriority="65" w:unhideWhenUsed="0"/>
+    <w:lsdException w:name="Medium List 2 Accent 2" w:semiHidden="0" w:uiPriority="66" w:unhideWhenUsed="0"/>
+    <w:lsdException w:name="Medium Grid 1 Accent 2" w:semiHidden="0" w:uiPriority="67" w:unhideWhenUsed="0"/>
+    <w:lsdException w:name="Medium Grid 2 Accent 2" w:semiHidden="0" w:uiPriority="68" w:unhideWhenUsed="0"/>
+    <w:lsdException w:name="Medium Grid 3 Accent 2" w:semiHidden="0" w:uiPriority="69" w:unhideWhenUsed="0"/>
+    <w:lsdException w:name="Dark List Accent 2" w:semiHidden="0" w:uiPriority="70" w:unhideWhenUsed="0"/>
+    <w:lsdException w:name="Colorful Shading Accent 2" w:semiHidden="0" w:uiPriority="71" w:unhideWhenUsed="0"/>
+    <w:lsdException w:name="Colorful List Accent 2" w:semiHidden="0" w:uiPriority="72" w:unhideWhenUsed="0"/>
+    <w:lsdException w:name="Colorful Grid Accent 2" w:semiHidden="0" w:uiPriority="73" w:unhideWhenUsed="0"/>
+    <w:lsdException w:name="Light Shading Accent 3" w:semiHidden="0" w:uiPriority="60" w:unhideWhenUsed="0"/>
+    <w:lsdException w:name="Light List Accent 3" w:semiHidden="0" w:uiPriority="61" w:unhideWhenUsed="0"/>
+    <w:lsdException w:name="Light Grid Accent 3" w:semiHidden="0" w:uiPriority="62" w:unhideWhenUsed="0"/>
+    <w:lsdException w:name="Medium Shading 1 Accent 3" w:semiHidden="0" w:uiPriority="63" w:unhideWhenUsed="0"/>
+    <w:lsdException w:name="Medium Shading 2 Accent 3" w:semiHidden="0" w:uiPriority="64" w:unhideWhenUsed="0"/>
+    <w:lsdException w:name="Medium List 1 Accent 3" w:semiHidden="0" w:uiPriority="65" w:unhideWhenUsed="0"/>
+    <w:lsdException w:name="Medium List 2 Accent 3" w:semiHidden="0" w:uiPriority="66" w:unhideWhenUsed="0"/>
+    <w:lsdException w:name="Medium Grid 1 Accent 3" w:semiHidden="0" w:uiPriority="67" w:unhideWhenUsed="0"/>
+    <w:lsdException w:name="Medium Grid 2 Accent 3" w:semiHidden="0" w:uiPriority="68" w:unhideWhenUsed="0"/>
+    <w:lsdException w:name="Medium Grid 3 Accent 3" w:semiHidden="0" w:uiPriority="69" w:unhideWhenUsed="0"/>
+    <w:lsdException w:name="Dark List Accent 3" w:semiHidden="0" w:uiPriority="70" w:unhideWhenUsed="0"/>
+    <w:lsdException w:name="Colorful Shading Accent 3" w:semiHidden="0" w:uiPriority="71" w:unhideWhenUsed="0"/>
+    <w:lsdException w:name="Colorful List Accent 3" w:semiHidden="0" w:uiPriority="72" w:unhideWhenUsed="0"/>
+    <w:lsdException w:name="Colorful Grid Accent 3" w:semiHidden="0" w:uiPriority="73" w:unhideWhenUsed="0"/>
+    <w:lsdException w:name="Light Shading Accent 4" w:semiHidden="0" w:uiPriority="60" w:unhideWhenUsed="0"/>
+    <w:lsdException w:name="Light List Accent 4" w:semiHidden="0" w:uiPriority="61" w:unhideWhenUsed="0"/>
+    <w:lsdException w:name="Light Grid Accent 4" w:semiHidden="0" w:uiPriority="62" w:unhideWhenUsed="0"/>
+    <w:lsdException w:name="Medium Shading 1 Accent 4" w:semiHidden="0" w:uiPriority="63" w:unhideWhenUsed="0"/>
+    <w:lsdException w:name="Medium Shading 2 Accent 4" w:semiHidden="0" w:uiPriority="64" w:unhideWhenUsed="0"/>
+    <w:lsdException w:name="Medium List 1 Accent 4" w:semiHidden="0" w:uiPriority="65" w:unhideWhenUsed="0"/>
+    <w:lsdException w:name="Medium List 2 Accent 4" w:semiHidden="0" w:uiPriority="66" w:unhideWhenUsed="0"/>
+    <w:lsdException w:name="Medium Grid 1 Accent 4" w:semiHidden="0" w:uiPriority="67" w:unhideWhenUsed="0"/>
+    <w:lsdException w:name="Medium Grid 2 Accent 4" w:semiHidden="0" w:uiPriority="68" w:unhideWhenUsed="0"/>
+    <w:lsdException w:name="Medium Grid 3 Accent 4" w:semiHidden="0" w:uiPriority="69" w:unhideWhenUsed="0"/>
+    <w:lsdException w:name="Dark List Accent 4" w:semiHidden="0" w:uiPriority="70" w:unhideWhenUsed="0"/>
+    <w:lsdException w:name="Colorful Shading Accent 4" w:semiHidden="0" w:uiPriority="71" w:unhideWhenUsed="0"/>
+    <w:lsdException w:name="Colorful List Accent 4" w:semiHidden="0" w:uiPriority="72" w:unhideWhenUsed="0"/>
+    <w:lsdException w:name="Colorful Grid Accent 4" w:semiHidden="0" w:uiPriority="73" w:unhideWhenUsed="0"/>
+    <w:lsdException w:name="Light Shading Accent 5" w:semiHidden="0" w:uiPriority="60" w:unhideWhenUsed="0"/>
+    <w:lsdException w:name="Light List Accent 5" w:semiHidden="0" w:uiPriority="61" w:unhideWhenUsed="0"/>
+    <w:lsdException w:name="Light Grid Accent 5" w:semiHidden="0" w:uiPriority="62" w:unhideWhenUsed="0"/>
+    <w:lsdException w:name="Medium Shading 1 Accent 5" w:semiHidden="0" w:uiPriority="63" w:unhideWhenUsed="0"/>
+    <w:lsdException w:name="Medium Shading 2 Accent 5" w:semiHidden="0" w:uiPriority="64" w:unhideWhenUsed="0"/>
+    <w:lsdException w:name="Medium List 1 Accent 5" w:semiHidden="0" w:uiPriority="65" w:unhideWhenUsed="0"/>
+    <w:lsdException w:name="Medium List 2 Accent 5" w:semiHidden="0" w:uiPriority="66" w:unhideWhenUsed="0"/>
+    <w:lsdException w:name="Medium Grid 1 Accent 5" w:semiHidden="0" w:uiPriority="67" w:unhideWhenUsed="0"/>
+    <w:lsdException w:name="Medium Grid 2 Accent 5" w:semiHidden="0" w:uiPriority="68" w:unhideWhenUsed="0"/>
+    <w:lsdException w:name="Medium Grid 3 Accent 5" w:semiHidden="0" w:uiPriority="69" w:unhideWhenUsed="0"/>
+    <w:lsdException w:name="Dark List Accent 5" w:semiHidden="0" w:uiPriority="70" w:unhideWhenUsed="0"/>
+    <w:lsdException w:name="Colorful Shading Accent 5" w:semiHidden="0" w:uiPriority="71" w:unhideWhenUsed="0"/>
+    <w:lsdException w:name="Colorful List Accent 5" w:semiHidden="0" w:uiPriority="72" w:unhideWhenUsed="0"/>
+    <w:lsdException w:name="Colorful Grid Accent 5" w:semiHidden="0" w:uiPriority="73" w:unhideWhenUsed="0"/>
+    <w:lsdException w:name="Light Shading Accent 6" w:semiHidden="0" w:uiPriority="60" w:unhideWhenUsed="0"/>
+    <w:lsdException w:name="Light List Accent 6" w:semiHidden="0" w:uiPriority="61" w:unhideWhenUsed="0"/>
+    <w:lsdException w:name="Light Grid Accent 6" w:semiHidden="0" w:uiPriority="62" w:unhideWhenUsed="0"/>
+    <w:lsdException w:name="Medium Shading 1 Accent 6" w:semiHidden="0" w:uiPriority="63" w:unhideWhenUsed="0"/>
+    <w:lsdException w:name="Medium Shading 2 Accent 6" w:semiHidden="0" w:uiPriority="64" w:unhideWhenUsed="0"/>
+    <w:lsdException w:name="Medium List 1 Accent 6" w:semiHidden="0" w:uiPriority="65" w:unhideWhenUsed="0"/>
+    <w:lsdException w:name="Medium List 2 Accent 6" w:semiHidden="0" w:uiPriority="66" w:unhideWhenUsed="0"/>
+    <w:lsdException w:name="Medium Grid 1 Accent 6" w:semiHidden="0" w:uiPriority="67" w:unhideWhenUsed="0"/>
+    <w:lsdException w:name="Medium Grid 2 Accent 6" w:semiHidden="0" w:uiPriority="68" w:unhideWhenUsed="0"/>
+    <w:lsdException w:name="Medium Grid 3 Accent 6" w:semiHidden="0" w:uiPriority="69" w:unhideWhenUsed="0"/>
+    <w:lsdException w:name="Dark List Accent 6" w:semiHidden="0" w:uiPriority="70" w:unhideWhenUsed="0"/>
+    <w:lsdException w:name="Colorful Shading Accent 6" w:semiHidden="0" w:uiPriority="71" w:unhideWhenUsed="0"/>
+    <w:lsdException w:name="Colorful List Accent 6" w:semiHidden="0" w:uiPriority="72" w:unhideWhenUsed="0"/>
+    <w:lsdException w:name="Colorful Grid Accent 6" w:semiHidden="0" w:uiPriority="73" w:unhideWhenUsed="0"/>
+    <w:lsdException w:name="Subtle Emphasis" w:semiHidden="0" w:uiPriority="19" w:unhideWhenUsed="0" w:qFormat="1"/>
+    <w:lsdException w:name="Intense Emphasis" w:semiHidden="0" w:uiPriority="21" w:unhideWhenUsed="0" w:qFormat="1"/>
+    <w:lsdException w:name="Subtle Reference" w:semiHidden="0" w:uiPriority="31" w:unhideWhenUsed="0" w:qFormat="1"/>
+    <w:lsdException w:name="Intense Reference" w:semiHidden="0" w:uiPriority="32" w:unhideWhenUsed="0" w:qFormat="1"/>
+    <w:lsdException w:name="Book Title" w:semiHidden="0" w:uiPriority="33" w:unhideWhenUsed="0" w:qFormat="1"/>
+    <w:lsdException w:name="Bibliography" w:uiPriority="37"/>
+    <w:lsdException w:name="TOC Heading" w:uiPriority="39" w:qFormat="1"/>
+  </w:latentStyles>
+  <w:style w:type="paragraph" w:default="1" w:styleId="Normal">
+    <w:name w:val="Normal"/>
+    <w:qFormat/>
+  </w:style>
+  <w:style w:type="character" w:default="1" w:styleId="DefaultParagraphFont">
+    <w:name w:val="Default Paragraph Font"/>
+    <w:uiPriority w:val="1"/>
+    <w:semiHidden/>
+    <w:unhideWhenUsed/>
+  </w:style>
+  <w:style w:type="table" w:default="1" w:styleId="TableNormal">
+    <w:name w:val="Normal Table"/>
+    <w:uiPriority w:val="99"/>
+    <w:semiHidden/>
+    <w:unhideWhenUsed/>
+    <w:tblPr>
+      <w:tblInd w:w="0" w:type="dxa"/>
+      <w:tblCellMar>
+        <w:top w:w="0" w:type="dxa"/>
+        <w:left w:w="108" w:type="dxa"/>
+        <w:bottom w:w="0" w:type="dxa"/>
+        <w:right w:w="108" w:type="dxa"/>
+      </w:tblCellMar>
+    </w:tblPr>
+  </w:style>
+  <w:style w:type="numbering" w:default="1" w:styleId="NoList">
+    <w:name w:val="No List"/>
+    <w:uiPriority w:val="99"/>
+    <w:semiHidden/>
+    <w:unhideWhenUsed/>
+  </w:style>
+  <w:style w:type="paragraph" w:customStyle="1" w:styleId="2C8B9EC1C635B0498D0533BFAD3E5F8A">
+    <w:name w:val="2C8B9EC1C635B0498D0533BFAD3E5F8A"/>
+    <w:rsid w:val="004A594F"/>
+  </w:style>
+  <w:style w:type="paragraph" w:customStyle="1" w:styleId="A573BB0183164A49A5CA9C891BCD66EE">
+    <w:name w:val="A573BB0183164A49A5CA9C891BCD66EE"/>
+    <w:rsid w:val="004A594F"/>
+  </w:style>
+  <w:style w:type="paragraph" w:customStyle="1" w:styleId="DC478ABD3B21D24FBCF3C88166016C5A">
+    <w:name w:val="DC478ABD3B21D24FBCF3C88166016C5A"/>
+    <w:rsid w:val="004A594F"/>
+  </w:style>
+  <w:style w:type="paragraph" w:customStyle="1" w:styleId="69341DCD96452846A5F154578F4C0F30">
+    <w:name w:val="69341DCD96452846A5F154578F4C0F30"/>
+    <w:rsid w:val="004A594F"/>
+  </w:style>
+  <w:style w:type="paragraph" w:customStyle="1" w:styleId="4AB7D382138A5947AD6E978168820D7B">
+    <w:name w:val="4AB7D382138A5947AD6E978168820D7B"/>
+    <w:rsid w:val="004A594F"/>
+  </w:style>
+  <w:style w:type="paragraph" w:customStyle="1" w:styleId="73F02C54F34303419C5E6259ADB8FD7F">
+    <w:name w:val="73F02C54F34303419C5E6259ADB8FD7F"/>
+    <w:rsid w:val="004A594F"/>
+  </w:style>
+  <w:style w:type="paragraph" w:customStyle="1" w:styleId="3312AD61DDDCD046AD7E85937FEA7247">
+    <w:name w:val="3312AD61DDDCD046AD7E85937FEA7247"/>
+    <w:rsid w:val="004A594F"/>
+  </w:style>
+  <w:style w:type="paragraph" w:customStyle="1" w:styleId="5839706BC4401446A149C9491BA4D4AF">
+    <w:name w:val="5839706BC4401446A149C9491BA4D4AF"/>
+    <w:rsid w:val="004A594F"/>
+  </w:style>
+  <w:style w:type="paragraph" w:customStyle="1" w:styleId="28BCFA3F29190D4EADCC20E45B92D31D">
+    <w:name w:val="28BCFA3F29190D4EADCC20E45B92D31D"/>
+    <w:rsid w:val="004A594F"/>
+  </w:style>
+  <w:style w:type="paragraph" w:customStyle="1" w:styleId="E8AB8A57338E0F4692128C2615F791C1">
+    <w:name w:val="E8AB8A57338E0F4692128C2615F791C1"/>
+    <w:rsid w:val="004A594F"/>
+  </w:style>
+  <w:style w:type="paragraph" w:customStyle="1" w:styleId="B5EADEAE177B3D4EB7B2D73F2C9518B6">
+    <w:name w:val="B5EADEAE177B3D4EB7B2D73F2C9518B6"/>
+    <w:rsid w:val="004A594F"/>
+  </w:style>
+  <w:style w:type="paragraph" w:customStyle="1" w:styleId="1D603577E194F3469411A927756C2C4C">
+    <w:name w:val="1D603577E194F3469411A927756C2C4C"/>
+    <w:rsid w:val="004A594F"/>
+  </w:style>
+  <w:style w:type="paragraph" w:customStyle="1" w:styleId="B7790333C9110943BA3F82B04B19BD27">
+    <w:name w:val="B7790333C9110943BA3F82B04B19BD27"/>
+    <w:rsid w:val="004A594F"/>
+  </w:style>
+  <w:style w:type="paragraph" w:customStyle="1" w:styleId="BA104669E748094284E0DAEE6B3C1FA4">
+    <w:name w:val="BA104669E748094284E0DAEE6B3C1FA4"/>
+    <w:rsid w:val="004A594F"/>
+  </w:style>
+  <w:style w:type="paragraph" w:customStyle="1" w:styleId="0382779307FF9E4681920F7EB483A01B">
+    <w:name w:val="0382779307FF9E4681920F7EB483A01B"/>
+    <w:rsid w:val="004A594F"/>
+  </w:style>
+  <w:style w:type="paragraph" w:customStyle="1" w:styleId="ECFB29C4D9E58B449BCF157C7CB24926">
+    <w:name w:val="ECFB29C4D9E58B449BCF157C7CB24926"/>
+    <w:rsid w:val="004A594F"/>
+  </w:style>
+  <w:style w:type="paragraph" w:customStyle="1" w:styleId="96370C251910EE458E67DDC29F112F46">
+    <w:name w:val="96370C251910EE458E67DDC29F112F46"/>
+    <w:rsid w:val="004A594F"/>
+  </w:style>
+  <w:style w:type="paragraph" w:customStyle="1" w:styleId="7266FF640E685F45A07FE7C35C2ADB92">
+    <w:name w:val="7266FF640E685F45A07FE7C35C2ADB92"/>
+    <w:rsid w:val="004A594F"/>
+  </w:style>
+  <w:style w:type="character" w:styleId="PlaceholderText">
+    <w:name w:val="Placeholder Text"/>
+    <w:basedOn w:val="DefaultParagraphFont"/>
+    <w:uiPriority w:val="99"/>
+    <w:semiHidden/>
+    <w:rsid w:val="00F974F8"/>
+    <w:rPr>
+      <w:color w:val="808080"/>
+    </w:rPr>
+  </w:style>
+</w:styles>
+</file>
+
+<file path=word/glossary/stylesWithEffects.xml><?xml version="1.0" encoding="utf-8"?>
+<w:styles xmlns:wpc="http://schemas.microsoft.com/office/word/2010/wordprocessingCanvas" xmlns:mo="http://schemas.microsoft.com/office/mac/office/2008/main" xmlns:mc="http://schemas.openxmlformats.org/markup-compatibility/2006" xmlns:mv="urn:schemas-microsoft-com:mac:vml" xmlns:o="urn:schemas-microsoft-com:office:office" xmlns:r="http://schemas.openxmlformats.org/officeDocument/2006/relationships" xmlns:m="http://schemas.openxmlformats.org/officeDocument/2006/math" xmlns:v="urn:schemas-microsoft-com:vml" xmlns:wp14="http://schemas.microsoft.com/office/word/2010/wordprocessingDrawing" xmlns:wp="http://schemas.openxmlformats.org/drawingml/2006/wordprocessingDrawing" xmlns:w10="urn:schemas-microsoft-com:office:word" xmlns:w="http://schemas.openxmlformats.org/wordprocessingml/2006/main" xmlns:w14="http://schemas.microsoft.com/office/word/2010/wordml" xmlns:wpg="http://schemas.microsoft.com/office/word/2010/wordprocessingGroup" xmlns:wpi="http://schemas.microsoft.com/office/word/2010/wordprocessingInk" xmlns:wne="http://schemas.microsoft.com/office/word/2006/wordml" xmlns:wps="http://schemas.microsoft.com/office/word/2010/wordprocessingShape" mc:Ignorable="w14 wp14">
+  <w:docDefaults>
+    <w:rPrDefault>
+      <w:rPr>
+        <w:rFonts w:asciiTheme="minorHAnsi" w:eastAsiaTheme="minorEastAsia" w:hAnsiTheme="minorHAnsi" w:cstheme="minorBidi"/>
+        <w:sz w:val="24"/>
+        <w:szCs w:val="24"/>
+        <w:lang w:val="en-US" w:eastAsia="ja-JP" w:bidi="ar-SA"/>
+      </w:rPr>
+    </w:rPrDefault>
+    <w:pPrDefault/>
+  </w:docDefaults>
+  <w:latentStyles w:defLockedState="0" w:defUIPriority="99" w:defSemiHidden="1" w:defUnhideWhenUsed="1" w:defQFormat="0" w:count="276">
+    <w:lsdException w:name="Normal" w:semiHidden="0" w:uiPriority="0" w:unhideWhenUsed="0" w:qFormat="1"/>
+    <w:lsdException w:name="heading 1" w:semiHidden="0" w:uiPriority="9" w:unhideWhenUsed="0" w:qFormat="1"/>
+    <w:lsdException w:name="heading 2" w:uiPriority="9" w:qFormat="1"/>
+    <w:lsdException w:name="heading 3" w:uiPriority="9" w:qFormat="1"/>
+    <w:lsdException w:name="heading 4" w:uiPriority="9" w:qFormat="1"/>
+    <w:lsdException w:name="heading 5" w:uiPriority="9" w:qFormat="1"/>
+    <w:lsdException w:name="heading 6" w:uiPriority="9" w:qFormat="1"/>
+    <w:lsdException w:name="heading 7" w:uiPriority="9" w:qFormat="1"/>
+    <w:lsdException w:name="heading 8" w:uiPriority="9" w:qFormat="1"/>
+    <w:lsdException w:name="heading 9" w:uiPriority="9" w:qFormat="1"/>
+    <w:lsdException w:name="toc 1" w:uiPriority="39"/>
+    <w:lsdException w:name="toc 2" w:uiPriority="39"/>
+    <w:lsdException w:name="toc 3" w:uiPriority="39"/>
+    <w:lsdException w:name="toc 4" w:uiPriority="39"/>
+    <w:lsdException w:name="toc 5" w:uiPriority="39"/>
+    <w:lsdException w:name="toc 6" w:uiPriority="39"/>
+    <w:lsdException w:name="toc 7" w:uiPriority="39"/>
+    <w:lsdException w:name="toc 8" w:uiPriority="39"/>
+    <w:lsdException w:name="toc 9" w:uiPriority="39"/>
+    <w:lsdException w:name="caption" w:uiPriority="35" w:qFormat="1"/>
+    <w:lsdException w:name="Title" w:semiHidden="0" w:uiPriority="10" w:unhideWhenUsed="0" w:qFormat="1"/>
+    <w:lsdException w:name="Default Paragraph Font" w:uiPriority="1"/>
+    <w:lsdException w:name="Subtitle" w:semiHidden="0" w:uiPriority="11" w:unhideWhenUsed="0" w:qFormat="1"/>
+    <w:lsdException w:name="Strong" w:semiHidden="0" w:uiPriority="22" w:unhideWhenUsed="0" w:qFormat="1"/>
+    <w:lsdException w:name="Emphasis" w:semiHidden="0" w:uiPriority="20" w:unhideWhenUsed="0" w:qFormat="1"/>
+    <w:lsdException w:name="Table Grid" w:semiHidden="0" w:uiPriority="59" w:unhideWhenUsed="0"/>
+    <w:lsdException w:name="Placeholder Text" w:unhideWhenUsed="0"/>
+    <w:lsdException w:name="No Spacing" w:semiHidden="0" w:uiPriority="1" w:unhideWhenUsed="0" w:qFormat="1"/>
+    <w:lsdException w:name="Light Shading" w:semiHidden="0" w:uiPriority="60" w:unhideWhenUsed="0"/>
+    <w:lsdException w:name="Light List" w:semiHidden="0" w:uiPriority="61" w:unhideWhenUsed="0"/>
+    <w:lsdException w:name="Light Grid" w:semiHidden="0" w:uiPriority="62" w:unhideWhenUsed="0"/>
+    <w:lsdException w:name="Medium Shading 1" w:semiHidden="0" w:uiPriority="63" w:unhideWhenUsed="0"/>
+    <w:lsdException w:name="Medium Shading 2" w:semiHidden="0" w:uiPriority="64" w:unhideWhenUsed="0"/>
+    <w:lsdException w:name="Medium List 1" w:semiHidden="0" w:uiPriority="65" w:unhideWhenUsed="0"/>
+    <w:lsdException w:name="Medium List 2" w:semiHidden="0" w:uiPriority="66" w:unhideWhenUsed="0"/>
+    <w:lsdException w:name="Medium Grid 1" w:semiHidden="0" w:uiPriority="67" w:unhideWhenUsed="0"/>
+    <w:lsdException w:name="Medium Grid 2" w:semiHidden="0" w:uiPriority="68" w:unhideWhenUsed="0"/>
+    <w:lsdException w:name="Medium Grid 3" w:semiHidden="0" w:uiPriority="69" w:unhideWhenUsed="0"/>
+    <w:lsdException w:name="Dark List" w:semiHidden="0" w:uiPriority="70" w:unhideWhenUsed="0"/>
+    <w:lsdException w:name="Colorful Shading" w:semiHidden="0" w:uiPriority="71" w:unhideWhenUsed="0"/>
+    <w:lsdException w:name="Colorful List" w:semiHidden="0" w:uiPriority="72" w:unhideWhenUsed="0"/>
+    <w:lsdException w:name="Colorful Grid" w:semiHidden="0" w:uiPriority="73" w:unhideWhenUsed="0"/>
+    <w:lsdException w:name="Light Shading Accent 1" w:semiHidden="0" w:uiPriority="60" w:unhideWhenUsed="0"/>
+    <w:lsdException w:name="Light List Accent 1" w:semiHidden="0" w:uiPriority="61" w:unhideWhenUsed="0"/>
+    <w:lsdException w:name="Light Grid Accent 1" w:semiHidden="0" w:uiPriority="62" w:unhideWhenUsed="0"/>
+    <w:lsdException w:name="Medium Shading 1 Accent 1" w:semiHidden="0" w:uiPriority="63" w:unhideWhenUsed="0"/>
+    <w:lsdException w:name="Medium Shading 2 Accent 1" w:semiHidden="0" w:uiPriority="64" w:unhideWhenUsed="0"/>
+    <w:lsdException w:name="Medium List 1 Accent 1" w:semiHidden="0" w:uiPriority="65" w:unhideWhenUsed="0"/>
+    <w:lsdException w:name="Revision" w:unhideWhenUsed="0"/>
+    <w:lsdException w:name="List Paragraph" w:semiHidden="0" w:uiPriority="34" w:unhideWhenUsed="0" w:qFormat="1"/>
+    <w:lsdException w:name="Quote" w:semiHidden="0" w:uiPriority="29" w:unhideWhenUsed="0" w:qFormat="1"/>
+    <w:lsdException w:name="Intense Quote" w:semiHidden="0" w:uiPriority="30" w:unhideWhenUsed="0" w:qFormat="1"/>
+    <w:lsdException w:name="Medium List 2 Accent 1" w:semiHidden="0" w:uiPriority="66" w:unhideWhenUsed="0"/>
+    <w:lsdException w:name="Medium Grid 1 Accent 1" w:semiHidden="0" w:uiPriority="67" w:unhideWhenUsed="0"/>
+    <w:lsdException w:name="Medium Grid 2 Accent 1" w:semiHidden="0" w:uiPriority="68" w:unhideWhenUsed="0"/>
+    <w:lsdException w:name="Medium Grid 3 Accent 1" w:semiHidden="0" w:uiPriority="69" w:unhideWhenUsed="0"/>
+    <w:lsdException w:name="Dark List Accent 1" w:semiHidden="0" w:uiPriority="70" w:unhideWhenUsed="0"/>
+    <w:lsdException w:name="Colorful Shading Accent 1" w:semiHidden="0" w:uiPriority="71" w:unhideWhenUsed="0"/>
+    <w:lsdException w:name="Colorful List Accent 1" w:semiHidden="0" w:uiPriority="72" w:unhideWhenUsed="0"/>
+    <w:lsdException w:name="Colorful Grid Accent 1" w:semiHidden="0" w:uiPriority="73" w:unhideWhenUsed="0"/>
+    <w:lsdException w:name="Light Shading Accent 2" w:semiHidden="0" w:uiPriority="60" w:unhideWhenUsed="0"/>
+    <w:lsdException w:name="Light List Accent 2" w:semiHidden="0" w:uiPriority="61" w:unhideWhenUsed="0"/>
+    <w:lsdException w:name="Light Grid Accent 2" w:semiHidden="0" w:uiPriority="62" w:unhideWhenUsed="0"/>
+    <w:lsdException w:name="Medium Shading 1 Accent 2" w:semiHidden="0" w:uiPriority="63" w:unhideWhenUsed="0"/>
+    <w:lsdException w:name="Medium Shading 2 Accent 2" w:semiHidden="0" w:uiPriority="64" w:unhideWhenUsed="0"/>
+    <w:lsdException w:name="Medium List 1 Accent 2" w:semiHidden="0" w:uiPriority="65" w:unhideWhenUsed="0"/>
+    <w:lsdException w:name="Medium List 2 Accent 2" w:semiHidden="0" w:uiPriority="66" w:unhideWhenUsed="0"/>
+    <w:lsdException w:name="Medium Grid 1 Accent 2" w:semiHidden="0" w:uiPriority="67" w:unhideWhenUsed="0"/>
+    <w:lsdException w:name="Medium Grid 2 Accent 2" w:semiHidden="0" w:uiPriority="68" w:unhideWhenUsed="0"/>
+    <w:lsdException w:name="Medium Grid 3 Accent 2" w:semiHidden="0" w:uiPriority="69" w:unhideWhenUsed="0"/>
+    <w:lsdException w:name="Dark List Accent 2" w:semiHidden="0" w:uiPriority="70" w:unhideWhenUsed="0"/>
+    <w:lsdException w:name="Colorful Shading Accent 2" w:semiHidden="0" w:uiPriority="71" w:unhideWhenUsed="0"/>
+    <w:lsdException w:name="Colorful List Accent 2" w:semiHidden="0" w:uiPriority="72" w:unhideWhenUsed="0"/>
+    <w:lsdException w:name="Colorful Grid Accent 2" w:semiHidden="0" w:uiPriority="73" w:unhideWhenUsed="0"/>
+    <w:lsdException w:name="Light Shading Accent 3" w:semiHidden="0" w:uiPriority="60" w:unhideWhenUsed="0"/>
+    <w:lsdException w:name="Light List Accent 3" w:semiHidden="0" w:uiPriority="61" w:unhideWhenUsed="0"/>
+    <w:lsdException w:name="Light Grid Accent 3" w:semiHidden="0" w:uiPriority="62" w:unhideWhenUsed="0"/>
+    <w:lsdException w:name="Medium Shading 1 Accent 3" w:semiHidden="0" w:uiPriority="63" w:unhideWhenUsed="0"/>
+    <w:lsdException w:name="Medium Shading 2 Accent 3" w:semiHidden="0" w:uiPriority="64" w:unhideWhenUsed="0"/>
+    <w:lsdException w:name="Medium List 1 Accent 3" w:semiHidden="0" w:uiPriority="65" w:unhideWhenUsed="0"/>
+    <w:lsdException w:name="Medium List 2 Accent 3" w:semiHidden="0" w:uiPriority="66" w:unhideWhenUsed="0"/>
+    <w:lsdException w:name="Medium Grid 1 Accent 3" w:semiHidden="0" w:uiPriority="67" w:unhideWhenUsed="0"/>
+    <w:lsdException w:name="Medium Grid 2 Accent 3" w:semiHidden="0" w:uiPriority="68" w:unhideWhenUsed="0"/>
+    <w:lsdException w:name="Medium Grid 3 Accent 3" w:semiHidden="0" w:uiPriority="69" w:unhideWhenUsed="0"/>
+    <w:lsdException w:name="Dark List Accent 3" w:semiHidden="0" w:uiPriority="70" w:unhideWhenUsed="0"/>
+    <w:lsdException w:name="Colorful Shading Accent 3" w:semiHidden="0" w:uiPriority="71" w:unhideWhenUsed="0"/>
+    <w:lsdException w:name="Colorful List Accent 3" w:semiHidden="0" w:uiPriority="72" w:unhideWhenUsed="0"/>
+    <w:lsdException w:name="Colorful Grid Accent 3" w:semiHidden="0" w:uiPriority="73" w:unhideWhenUsed="0"/>
+    <w:lsdException w:name="Light Shading Accent 4" w:semiHidden="0" w:uiPriority="60" w:unhideWhenUsed="0"/>
+    <w:lsdException w:name="Light List Accent 4" w:semiHidden="0" w:uiPriority="61" w:unhideWhenUsed="0"/>
+    <w:lsdException w:name="Light Grid Accent 4" w:semiHidden="0" w:uiPriority="62" w:unhideWhenUsed="0"/>
+    <w:lsdException w:name="Medium Shading 1 Accent 4" w:semiHidden="0" w:uiPriority="63" w:unhideWhenUsed="0"/>
+    <w:lsdException w:name="Medium Shading 2 Accent 4" w:semiHidden="0" w:uiPriority="64" w:unhideWhenUsed="0"/>
+    <w:lsdException w:name="Medium List 1 Accent 4" w:semiHidden="0" w:uiPriority="65" w:unhideWhenUsed="0"/>
+    <w:lsdException w:name="Medium List 2 Accent 4" w:semiHidden="0" w:uiPriority="66" w:unhideWhenUsed="0"/>
+    <w:lsdException w:name="Medium Grid 1 Accent 4" w:semiHidden="0" w:uiPriority="67" w:unhideWhenUsed="0"/>
+    <w:lsdException w:name="Medium Grid 2 Accent 4" w:semiHidden="0" w:uiPriority="68" w:unhideWhenUsed="0"/>
+    <w:lsdException w:name="Medium Grid 3 Accent 4" w:semiHidden="0" w:uiPriority="69" w:unhideWhenUsed="0"/>
+    <w:lsdException w:name="Dark List Accent 4" w:semiHidden="0" w:uiPriority="70" w:unhideWhenUsed="0"/>
+    <w:lsdException w:name="Colorful Shading Accent 4" w:semiHidden="0" w:uiPriority="71" w:unhideWhenUsed="0"/>
+    <w:lsdException w:name="Colorful List Accent 4" w:semiHidden="0" w:uiPriority="72" w:unhideWhenUsed="0"/>
+    <w:lsdException w:name="Colorful Grid Accent 4" w:semiHidden="0" w:uiPriority="73" w:unhideWhenUsed="0"/>
+    <w:lsdException w:name="Light Shading Accent 5" w:semiHidden="0" w:uiPriority="60" w:unhideWhenUsed="0"/>
+    <w:lsdException w:name="Light List Accent 5" w:semiHidden="0" w:uiPriority="61" w:unhideWhenUsed="0"/>
+    <w:lsdException w:name="Light Grid Accent 5" w:semiHidden="0" w:uiPriority="62" w:unhideWhenUsed="0"/>
+    <w:lsdException w:name="Medium Shading 1 Accent 5" w:semiHidden="0" w:uiPriority="63" w:unhideWhenUsed="0"/>
+    <w:lsdException w:name="Medium Shading 2 Accent 5" w:semiHidden="0" w:uiPriority="64" w:unhideWhenUsed="0"/>
+    <w:lsdException w:name="Medium List 1 Accent 5" w:semiHidden="0" w:uiPriority="65" w:unhideWhenUsed="0"/>
+    <w:lsdException w:name="Medium List 2 Accent 5" w:semiHidden="0" w:uiPriority="66" w:unhideWhenUsed="0"/>
+    <w:lsdException w:name="Medium Grid 1 Accent 5" w:semiHidden="0" w:uiPriority="67" w:unhideWhenUsed="0"/>
+    <w:lsdException w:name="Medium Grid 2 Accent 5" w:semiHidden="0" w:uiPriority="68" w:unhideWhenUsed="0"/>
+    <w:lsdException w:name="Medium Grid 3 Accent 5" w:semiHidden="0" w:uiPriority="69" w:unhideWhenUsed="0"/>
+    <w:lsdException w:name="Dark List Accent 5" w:semiHidden="0" w:uiPriority="70" w:unhideWhenUsed="0"/>
+    <w:lsdException w:name="Colorful Shading Accent 5" w:semiHidden="0" w:uiPriority="71" w:unhideWhenUsed="0"/>
+    <w:lsdException w:name="Colorful List Accent 5" w:semiHidden="0" w:uiPriority="72" w:unhideWhenUsed="0"/>
+    <w:lsdException w:name="Colorful Grid Accent 5" w:semiHidden="0" w:uiPriority="73" w:unhideWhenUsed="0"/>
+    <w:lsdException w:name="Light Shading Accent 6" w:semiHidden="0" w:uiPriority="60" w:unhideWhenUsed="0"/>
+    <w:lsdException w:name="Light List Accent 6" w:semiHidden="0" w:uiPriority="61" w:unhideWhenUsed="0"/>
+    <w:lsdException w:name="Light Grid Accent 6" w:semiHidden="0" w:uiPriority="62" w:unhideWhenUsed="0"/>
+    <w:lsdException w:name="Medium Shading 1 Accent 6" w:semiHidden="0" w:uiPriority="63" w:unhideWhenUsed="0"/>
+    <w:lsdException w:name="Medium Shading 2 Accent 6" w:semiHidden="0" w:uiPriority="64" w:unhideWhenUsed="0"/>
+    <w:lsdException w:name="Medium List 1 Accent 6" w:semiHidden="0" w:uiPriority="65" w:unhideWhenUsed="0"/>
+    <w:lsdException w:name="Medium List 2 Accent 6" w:semiHidden="0" w:uiPriority="66" w:unhideWhenUsed="0"/>
+    <w:lsdException w:name="Medium Grid 1 Accent 6" w:semiHidden="0" w:uiPriority="67" w:unhideWhenUsed="0"/>
+    <w:lsdException w:name="Medium Grid 2 Accent 6" w:semiHidden="0" w:uiPriority="68" w:unhideWhenUsed="0"/>
+    <w:lsdException w:name="Medium Grid 3 Accent 6" w:semiHidden="0" w:uiPriority="69" w:unhideWhenUsed="0"/>
+    <w:lsdException w:name="Dark List Accent 6" w:semiHidden="0" w:uiPriority="70" w:unhideWhenUsed="0"/>
+    <w:lsdException w:name="Colorful Shading Accent 6" w:semiHidden="0" w:uiPriority="71" w:unhideWhenUsed="0"/>
+    <w:lsdException w:name="Colorful List Accent 6" w:semiHidden="0" w:uiPriority="72" w:unhideWhenUsed="0"/>
+    <w:lsdException w:name="Colorful Grid Accent 6" w:semiHidden="0" w:uiPriority="73" w:unhideWhenUsed="0"/>
+    <w:lsdException w:name="Subtle Emphasis" w:semiHidden="0" w:uiPriority="19" w:unhideWhenUsed="0" w:qFormat="1"/>
+    <w:lsdException w:name="Intense Emphasis" w:semiHidden="0" w:uiPriority="21" w:unhideWhenUsed="0" w:qFormat="1"/>
+    <w:lsdException w:name="Subtle Reference" w:semiHidden="0" w:uiPriority="31" w:unhideWhenUsed="0" w:qFormat="1"/>
+    <w:lsdException w:name="Intense Reference" w:semiHidden="0" w:uiPriority="32" w:unhideWhenUsed="0" w:qFormat="1"/>
+    <w:lsdException w:name="Book Title" w:semiHidden="0" w:uiPriority="33" w:unhideWhenUsed="0" w:qFormat="1"/>
+    <w:lsdException w:name="Bibliography" w:uiPriority="37"/>
+    <w:lsdException w:name="TOC Heading" w:uiPriority="39" w:qFormat="1"/>
+  </w:latentStyles>
+  <w:style w:type="paragraph" w:default="1" w:styleId="Normal">
+    <w:name w:val="Normal"/>
+    <w:qFormat/>
+  </w:style>
+  <w:style w:type="character" w:default="1" w:styleId="DefaultParagraphFont">
+    <w:name w:val="Default Paragraph Font"/>
+    <w:uiPriority w:val="1"/>
+    <w:semiHidden/>
+    <w:unhideWhenUsed/>
+  </w:style>
+  <w:style w:type="table" w:default="1" w:styleId="TableNormal">
+    <w:name w:val="Normal Table"/>
+    <w:uiPriority w:val="99"/>
+    <w:semiHidden/>
+    <w:unhideWhenUsed/>
+    <w:tblPr>
+      <w:tblInd w:w="0" w:type="dxa"/>
+      <w:tblCellMar>
+        <w:top w:w="0" w:type="dxa"/>
+        <w:left w:w="108" w:type="dxa"/>
+        <w:bottom w:w="0" w:type="dxa"/>
+        <w:right w:w="108" w:type="dxa"/>
+      </w:tblCellMar>
+    </w:tblPr>
+  </w:style>
+  <w:style w:type="numbering" w:default="1" w:styleId="NoList">
+    <w:name w:val="No List"/>
+    <w:uiPriority w:val="99"/>
+    <w:semiHidden/>
+    <w:unhideWhenUsed/>
+  </w:style>
+  <w:style w:type="paragraph" w:customStyle="1" w:styleId="2C8B9EC1C635B0498D0533BFAD3E5F8A">
+    <w:name w:val="2C8B9EC1C635B0498D0533BFAD3E5F8A"/>
+    <w:rsid w:val="004A594F"/>
+  </w:style>
+  <w:style w:type="paragraph" w:customStyle="1" w:styleId="A573BB0183164A49A5CA9C891BCD66EE">
+    <w:name w:val="A573BB0183164A49A5CA9C891BCD66EE"/>
+    <w:rsid w:val="004A594F"/>
+  </w:style>
+  <w:style w:type="paragraph" w:customStyle="1" w:styleId="DC478ABD3B21D24FBCF3C88166016C5A">
+    <w:name w:val="DC478ABD3B21D24FBCF3C88166016C5A"/>
+    <w:rsid w:val="004A594F"/>
+  </w:style>
+  <w:style w:type="paragraph" w:customStyle="1" w:styleId="69341DCD96452846A5F154578F4C0F30">
+    <w:name w:val="69341DCD96452846A5F154578F4C0F30"/>
+    <w:rsid w:val="004A594F"/>
+  </w:style>
+  <w:style w:type="paragraph" w:customStyle="1" w:styleId="4AB7D382138A5947AD6E978168820D7B">
+    <w:name w:val="4AB7D382138A5947AD6E978168820D7B"/>
+    <w:rsid w:val="004A594F"/>
+  </w:style>
+  <w:style w:type="paragraph" w:customStyle="1" w:styleId="73F02C54F34303419C5E6259ADB8FD7F">
+    <w:name w:val="73F02C54F34303419C5E6259ADB8FD7F"/>
+    <w:rsid w:val="004A594F"/>
+  </w:style>
+  <w:style w:type="paragraph" w:customStyle="1" w:styleId="3312AD61DDDCD046AD7E85937FEA7247">
+    <w:name w:val="3312AD61DDDCD046AD7E85937FEA7247"/>
+    <w:rsid w:val="004A594F"/>
+  </w:style>
+  <w:style w:type="paragraph" w:customStyle="1" w:styleId="5839706BC4401446A149C9491BA4D4AF">
+    <w:name w:val="5839706BC4401446A149C9491BA4D4AF"/>
+    <w:rsid w:val="004A594F"/>
+  </w:style>
+  <w:style w:type="paragraph" w:customStyle="1" w:styleId="28BCFA3F29190D4EADCC20E45B92D31D">
+    <w:name w:val="28BCFA3F29190D4EADCC20E45B92D31D"/>
+    <w:rsid w:val="004A594F"/>
+  </w:style>
+  <w:style w:type="paragraph" w:customStyle="1" w:styleId="E8AB8A57338E0F4692128C2615F791C1">
+    <w:name w:val="E8AB8A57338E0F4692128C2615F791C1"/>
+    <w:rsid w:val="004A594F"/>
+  </w:style>
+  <w:style w:type="paragraph" w:customStyle="1" w:styleId="B5EADEAE177B3D4EB7B2D73F2C9518B6">
+    <w:name w:val="B5EADEAE177B3D4EB7B2D73F2C9518B6"/>
+    <w:rsid w:val="004A594F"/>
+  </w:style>
+  <w:style w:type="paragraph" w:customStyle="1" w:styleId="1D603577E194F3469411A927756C2C4C">
+    <w:name w:val="1D603577E194F3469411A927756C2C4C"/>
+    <w:rsid w:val="004A594F"/>
+  </w:style>
+  <w:style w:type="paragraph" w:customStyle="1" w:styleId="B7790333C9110943BA3F82B04B19BD27">
+    <w:name w:val="B7790333C9110943BA3F82B04B19BD27"/>
+    <w:rsid w:val="004A594F"/>
+  </w:style>
+  <w:style w:type="paragraph" w:customStyle="1" w:styleId="BA104669E748094284E0DAEE6B3C1FA4">
+    <w:name w:val="BA104669E748094284E0DAEE6B3C1FA4"/>
+    <w:rsid w:val="004A594F"/>
+  </w:style>
+  <w:style w:type="paragraph" w:customStyle="1" w:styleId="0382779307FF9E4681920F7EB483A01B">
+    <w:name w:val="0382779307FF9E4681920F7EB483A01B"/>
+    <w:rsid w:val="004A594F"/>
+  </w:style>
+  <w:style w:type="paragraph" w:customStyle="1" w:styleId="ECFB29C4D9E58B449BCF157C7CB24926">
+    <w:name w:val="ECFB29C4D9E58B449BCF157C7CB24926"/>
+    <w:rsid w:val="004A594F"/>
+  </w:style>
+  <w:style w:type="paragraph" w:customStyle="1" w:styleId="96370C251910EE458E67DDC29F112F46">
+    <w:name w:val="96370C251910EE458E67DDC29F112F46"/>
+    <w:rsid w:val="004A594F"/>
+  </w:style>
+  <w:style w:type="paragraph" w:customStyle="1" w:styleId="7266FF640E685F45A07FE7C35C2ADB92">
+    <w:name w:val="7266FF640E685F45A07FE7C35C2ADB92"/>
+    <w:rsid w:val="004A594F"/>
+  </w:style>
+  <w:style w:type="character" w:styleId="PlaceholderText">
+    <w:name w:val="Placeholder Text"/>
+    <w:basedOn w:val="DefaultParagraphFont"/>
+    <w:uiPriority w:val="99"/>
+    <w:semiHidden/>
+    <w:rsid w:val="00F974F8"/>
+    <w:rPr>
+      <w:color w:val="808080"/>
+    </w:rPr>
+  </w:style>
+</w:styles>
+</file>
+
+<file path=word/glossary/webSettings.xml><?xml version="1.0" encoding="utf-8"?>
+<w:webSettings xmlns:mc="http://schemas.openxmlformats.org/markup-compatibility/2006" xmlns:r="http://schemas.openxmlformats.org/officeDocument/2006/relationships" xmlns:w="http://schemas.openxmlformats.org/wordprocessingml/2006/main" xmlns:w14="http://schemas.microsoft.com/office/word/2010/wordml" mc:Ignorable="w14">
+  <w:allowPNG/>
+  <w:doNotSaveAsSingleFile/>
+</w:webSettings>
 </file>
 
 <file path=word/theme/theme1.xml><?xml version="1.0" encoding="utf-8"?>
@@ -10100,7 +11180,7 @@
 </file>
 
 <file path=customXml/itemProps1.xml><?xml version="1.0" encoding="utf-8"?>
-<ds:datastoreItem xmlns:ds="http://schemas.openxmlformats.org/officeDocument/2006/customXml" ds:itemID="{BB99748D-E6C5-FF41-B588-25D20DB303DC}">
+<ds:datastoreItem xmlns:ds="http://schemas.openxmlformats.org/officeDocument/2006/customXml" ds:itemID="{641D2FC5-1D87-064A-B557-1A116385129A}">
   <ds:schemaRefs>
     <ds:schemaRef ds:uri="http://schemas.openxmlformats.org/officeDocument/2006/bibliography"/>
   </ds:schemaRefs>

</xml_diff>